<commit_message>
minor edits to pages 1-2
</commit_message>
<xml_diff>
--- a/Manuscript_Word/Reid_MLpaper_SciData_Manuscript.docx
+++ b/Manuscript_Word/Reid_MLpaper_SciData_Manuscript.docx
@@ -89,6 +89,7 @@
     </w:p>
     <w:p>
       <w:commentRangeStart w:id="0"/>
+      <w:commentRangeStart w:id="1"/>
       <w:r>
         <w:t>Colleen E. Reid</w:t>
       </w:r>
@@ -140,6 +141,13 @@
           <w:rStyle w:val="CommentReference"/>
         </w:rPr>
         <w:commentReference w:id="0"/>
+      </w:r>
+      <w:commentRangeEnd w:id="1"/>
+      <w:r>
+        <w:rPr>
+          <w:rStyle w:val="CommentReference"/>
+        </w:rPr>
+        <w:commentReference w:id="1"/>
       </w:r>
     </w:p>
     <w:p/>
@@ -223,7 +231,7 @@
       </w:r>
     </w:p>
     <w:p>
-      <w:commentRangeStart w:id="1"/>
+      <w:commentRangeStart w:id="2"/>
       <w:r>
         <w:t xml:space="preserve">The </w:t>
       </w:r>
@@ -242,12 +250,12 @@
       <w:r>
         <w:t xml:space="preserve"> </w:t>
       </w:r>
-      <w:commentRangeEnd w:id="1"/>
+      <w:commentRangeEnd w:id="2"/>
       <w:r>
         <w:rPr>
           <w:rStyle w:val="CommentReference"/>
         </w:rPr>
-        <w:commentReference w:id="1"/>
+        <w:commentReference w:id="2"/>
       </w:r>
     </w:p>
     <w:p/>
@@ -359,7 +367,7 @@
         </w:rPr>
         <w:t xml:space="preserve"> as a predictor variables and data for 2008-2018 on a model without CMAQ output. </w:t>
       </w:r>
-      <w:commentRangeStart w:id="2"/>
+      <w:commentRangeStart w:id="3"/>
       <w:r>
         <w:rPr>
           <w:rFonts w:asciiTheme="minorHAnsi" w:hAnsiTheme="minorHAnsi" w:cstheme="minorHAnsi"/>
@@ -570,12 +578,12 @@
         </w:rPr>
         <w:t xml:space="preserve"> levels </w:t>
       </w:r>
-      <w:commentRangeEnd w:id="2"/>
+      <w:commentRangeEnd w:id="3"/>
       <w:r>
         <w:rPr>
           <w:rStyle w:val="CommentReference"/>
         </w:rPr>
-        <w:commentReference w:id="2"/>
+        <w:commentReference w:id="3"/>
       </w:r>
       <w:r>
         <w:rPr>
@@ -815,7 +823,16 @@
         <w:t xml:space="preserve">, </w:t>
       </w:r>
       <w:r>
-        <w:t>PM2.5</w:t>
+        <w:t>PM</w:t>
+      </w:r>
+      <w:r>
+        <w:rPr>
+          <w:vertAlign w:val="subscript"/>
+          <w:rPrChange w:id="4" w:author="Melissa Maestas" w:date="2020-05-05T12:41:00Z">
+            <w:rPr/>
+          </w:rPrChange>
+        </w:rPr>
+        <w:t>2.5</w:t>
       </w:r>
       <w:r>
         <w:t xml:space="preserve"> levels have been increasing in parts of the </w:t>
@@ -879,7 +896,16 @@
         <w:t xml:space="preserve">, which can cause </w:t>
       </w:r>
       <w:r>
-        <w:t>PM2.5</w:t>
+        <w:t>PM</w:t>
+      </w:r>
+      <w:r>
+        <w:rPr>
+          <w:vertAlign w:val="subscript"/>
+          <w:rPrChange w:id="5" w:author="Melissa Maestas" w:date="2020-05-05T12:42:00Z">
+            <w:rPr/>
+          </w:rPrChange>
+        </w:rPr>
+        <w:t>2.5</w:t>
       </w:r>
       <w:r>
         <w:t xml:space="preserve"> concentrations that are several times higher than the Environmental Protection Agency's (EPA’s) daily </w:t>
@@ -920,7 +946,16 @@
         <w:t xml:space="preserve">Estimates of </w:t>
       </w:r>
       <w:r>
-        <w:t>PM2.5</w:t>
+        <w:t>PM</w:t>
+      </w:r>
+      <w:r>
+        <w:rPr>
+          <w:vertAlign w:val="subscript"/>
+          <w:rPrChange w:id="6" w:author="Melissa Maestas" w:date="2020-05-05T12:42:00Z">
+            <w:rPr/>
+          </w:rPrChange>
+        </w:rPr>
+        <w:t>2.5</w:t>
       </w:r>
       <w:r>
         <w:t xml:space="preserve"> concentrations for health studies have traditionally been derived from data from stationary air quality monitors placed in and around populated areas for regulatory purposes. In the US, the EPA’s Federal Reference Method (FRM) monitors often only measure every third or sixth day and do not provide enough spatial coverage to obtain a good estimate of the air pollution exposures where every person lives. In fact, most US counties do not contain a regulatory air pollution monitor</w:t>
@@ -978,13 +1013,31 @@
         <w:t xml:space="preserve">To improve population exposure assessment of </w:t>
       </w:r>
       <w:r>
-        <w:t>PM2.5</w:t>
+        <w:t>PM</w:t>
+      </w:r>
+      <w:r>
+        <w:rPr>
+          <w:vertAlign w:val="subscript"/>
+          <w:rPrChange w:id="7" w:author="Melissa Maestas" w:date="2020-05-05T12:43:00Z">
+            <w:rPr/>
+          </w:rPrChange>
+        </w:rPr>
+        <w:t>2.5</w:t>
       </w:r>
       <w:r>
         <w:t xml:space="preserve">, epidemiological researchers have increasingly been using methods to estimate </w:t>
       </w:r>
       <w:r>
-        <w:t>PM2.5</w:t>
+        <w:t>PM</w:t>
+      </w:r>
+      <w:r>
+        <w:rPr>
+          <w:vertAlign w:val="subscript"/>
+          <w:rPrChange w:id="8" w:author="Melissa Maestas" w:date="2020-05-05T12:43:00Z">
+            <w:rPr/>
+          </w:rPrChange>
+        </w:rPr>
+        <w:t>2.5</w:t>
       </w:r>
       <w:r>
         <w:t xml:space="preserve"> exposures in the temporal and spatial gaps between regulatory monitoring data using data from satellites (such as aerosol optical depth (AOD) or polygons of smoke plumes or air pollution models</w:t>
@@ -1013,7 +1066,16 @@
         <w:t xml:space="preserve">) over the past two decades. Each of these data sources has its own benefits and limitations, and researchers are increasingly statistically “blending” information from a combination of data sources to better estimate </w:t>
       </w:r>
       <w:r>
-        <w:t>PM2.5</w:t>
+        <w:t>PM</w:t>
+      </w:r>
+      <w:r>
+        <w:rPr>
+          <w:vertAlign w:val="subscript"/>
+          <w:rPrChange w:id="9" w:author="Melissa Maestas" w:date="2020-05-05T12:43:00Z">
+            <w:rPr/>
+          </w:rPrChange>
+        </w:rPr>
+        <w:t>2.5</w:t>
       </w:r>
       <w:r>
         <w:t xml:space="preserve"> in space and time. Various methods of blending have been used including spatiotemporal regression kriging</w:t>
@@ -1109,10 +1171,43 @@
     <w:p/>
     <w:p>
       <w:r>
-        <w:t xml:space="preserve">Machine learning methods train large auxiliary datasets, often including satellite aerosol optical depth (AOD), meteorological data, chemical transport model output, and land cover and land use data to provide optimal estimates of </w:t>
-      </w:r>
-      <w:r>
-        <w:t>PM2.5</w:t>
+        <w:t xml:space="preserve">Machine learning methods train large auxiliary datasets, often including satellite </w:t>
+      </w:r>
+      <w:commentRangeStart w:id="10"/>
+      <w:del w:id="11" w:author="Melissa Maestas" w:date="2020-05-05T12:44:00Z">
+        <w:r>
+          <w:delText>aerosol optical depth (</w:delText>
+        </w:r>
+      </w:del>
+      <w:r>
+        <w:t>AOD</w:t>
+      </w:r>
+      <w:commentRangeEnd w:id="10"/>
+      <w:r>
+        <w:rPr>
+          <w:rStyle w:val="CommentReference"/>
+        </w:rPr>
+        <w:commentReference w:id="10"/>
+      </w:r>
+      <w:del w:id="12" w:author="Melissa Maestas" w:date="2020-05-05T12:44:00Z">
+        <w:r>
+          <w:delText>)</w:delText>
+        </w:r>
+      </w:del>
+      <w:r>
+        <w:t xml:space="preserve">, meteorological data, chemical transport model output, and land cover and land use data to provide optimal estimates of </w:t>
+      </w:r>
+      <w:r>
+        <w:t>PM</w:t>
+      </w:r>
+      <w:r>
+        <w:rPr>
+          <w:vertAlign w:val="subscript"/>
+          <w:rPrChange w:id="13" w:author="Melissa Maestas" w:date="2020-05-05T12:45:00Z">
+            <w:rPr/>
+          </w:rPrChange>
+        </w:rPr>
+        <w:t>2.5</w:t>
       </w:r>
       <w:r>
         <w:t xml:space="preserve"> where people breathe. These models have been implemented in various locations around the world at city, regional, and national scales</w:t>
@@ -1138,7 +1233,12 @@
         <w:fldChar w:fldCharType="end"/>
       </w:r>
       <w:r>
-        <w:t xml:space="preserve">. Some epidemiological questions can only be addressed in longitudinal studies with large sample sizes. Exposure models with large spatial and temporal domains will help enable such studies. Within the US, Di et al. </w:t>
+        <w:t>. Some epidemiological questions can only be addressed in longitudinal studies with large sample sizes. Exposure models with large spatial and temporal domains will help enable such studies. Within the US, D</w:t>
+      </w:r>
+      <w:bookmarkStart w:id="14" w:name="_GoBack"/>
+      <w:bookmarkEnd w:id="14"/>
+      <w:r>
+        <w:t xml:space="preserve">i et al. </w:t>
       </w:r>
       <w:r>
         <w:t>(2016; 2019)</w:t>
@@ -1153,7 +1253,16 @@
         <w:t xml:space="preserve">have separately used machine learning algorithms to create fine-resolution daily </w:t>
       </w:r>
       <w:r>
-        <w:t>PM2.5</w:t>
+        <w:t>PM</w:t>
+      </w:r>
+      <w:r>
+        <w:rPr>
+          <w:vertAlign w:val="subscript"/>
+          <w:rPrChange w:id="15" w:author="Melissa Maestas" w:date="2020-05-05T12:45:00Z">
+            <w:rPr/>
+          </w:rPrChange>
+        </w:rPr>
+        <w:t>2.5</w:t>
       </w:r>
       <w:r>
         <w:t xml:space="preserve"> estimates for the continental US. These models, however, have performed poorly in the western US</w:t>
@@ -1223,19 +1332,37 @@
         <w:t xml:space="preserve"> compared to the rest of the country. Given the increasing trends in </w:t>
       </w:r>
       <w:r>
+        <w:t>PM</w:t>
+      </w:r>
+      <w:r>
+        <w:rPr>
+          <w:vertAlign w:val="subscript"/>
+          <w:rPrChange w:id="16" w:author="Melissa Maestas" w:date="2020-05-05T12:45:00Z">
+            <w:rPr/>
+          </w:rPrChange>
+        </w:rPr>
+        <w:t>2.5</w:t>
+      </w:r>
+      <w:r>
+        <w:t xml:space="preserve"> concentrations in parts of the western US and the importance of wildfires as a source of </w:t>
+      </w:r>
+      <w:r>
         <w:t>PM2.5</w:t>
       </w:r>
       <w:r>
-        <w:t xml:space="preserve"> concentrations in parts of the western US and the importance of wildfires as a source of </w:t>
-      </w:r>
-      <w:r>
-        <w:t>PM2.5</w:t>
-      </w:r>
-      <w:r>
         <w:t xml:space="preserve"> there, it is important to have a model that is tailored to this region to capture the variability in </w:t>
       </w:r>
       <w:r>
-        <w:t>PM2.5</w:t>
+        <w:t>PM</w:t>
+      </w:r>
+      <w:r>
+        <w:rPr>
+          <w:vertAlign w:val="subscript"/>
+          <w:rPrChange w:id="17" w:author="Melissa Maestas" w:date="2020-05-05T12:46:00Z">
+            <w:rPr/>
+          </w:rPrChange>
+        </w:rPr>
+        <w:t>2.5</w:t>
       </w:r>
       <w:r>
         <w:t xml:space="preserve"> concentrations in space and time in this region.</w:t>
@@ -1315,7 +1442,7 @@
     </w:p>
     <w:p/>
     <w:p>
-      <w:commentRangeStart w:id="3"/>
+      <w:commentRangeStart w:id="18"/>
       <w:r>
         <w:lastRenderedPageBreak/>
         <w:t>[describe Figure \ref{</w:t>
@@ -1332,17 +1459,17 @@
       <w:r>
         <w:t>Map_Monitor_Locations.R</w:t>
       </w:r>
-      <w:commentRangeEnd w:id="3"/>
+      <w:commentRangeEnd w:id="18"/>
       <w:proofErr w:type="spellEnd"/>
       <w:r>
         <w:rPr>
           <w:rStyle w:val="CommentReference"/>
         </w:rPr>
-        <w:commentReference w:id="3"/>
+        <w:commentReference w:id="18"/>
       </w:r>
     </w:p>
     <w:p>
-      <w:commentRangeStart w:id="4"/>
+      <w:commentRangeStart w:id="19"/>
       <w:r>
         <w:rPr>
           <w:noProof/>
@@ -1396,12 +1523,12 @@
           </wp:inline>
         </w:drawing>
       </w:r>
-      <w:commentRangeEnd w:id="4"/>
+      <w:commentRangeEnd w:id="19"/>
       <w:r>
         <w:rPr>
           <w:rStyle w:val="CommentReference"/>
         </w:rPr>
-        <w:commentReference w:id="4"/>
+        <w:commentReference w:id="19"/>
       </w:r>
     </w:p>
     <w:p/>
@@ -1468,7 +1595,7 @@
       </w:r>
     </w:p>
     <w:p>
-      <w:commentRangeStart w:id="5"/>
+      <w:commentRangeStart w:id="20"/>
       <w:r>
         <w:rPr>
           <w:noProof/>
@@ -1523,12 +1650,12 @@
           </wp:inline>
         </w:drawing>
       </w:r>
-      <w:commentRangeEnd w:id="5"/>
+      <w:commentRangeEnd w:id="20"/>
       <w:r>
         <w:rPr>
           <w:rStyle w:val="CommentReference"/>
         </w:rPr>
-        <w:commentReference w:id="5"/>
+        <w:commentReference w:id="20"/>
       </w:r>
     </w:p>
     <w:p/>
@@ -1667,7 +1794,7 @@
         </w:rPr>
         <w:t xml:space="preserve"> values from monitoring stations from a variety of sources </w:t>
       </w:r>
-      <w:commentRangeStart w:id="6"/>
+      <w:commentRangeStart w:id="21"/>
       <w:r>
         <w:rPr>
           <w:rFonts w:asciiTheme="minorHAnsi" w:hAnsiTheme="minorHAnsi" w:cstheme="minorHAnsi"/>
@@ -1689,12 +1816,12 @@
         </w:rPr>
         <w:t xml:space="preserve"> data sources). </w:t>
       </w:r>
-      <w:commentRangeEnd w:id="6"/>
+      <w:commentRangeEnd w:id="21"/>
       <w:r>
         <w:rPr>
           <w:rStyle w:val="CommentReference"/>
         </w:rPr>
-        <w:commentReference w:id="6"/>
+        <w:commentReference w:id="21"/>
       </w:r>
       <w:r>
         <w:rPr>
@@ -1741,7 +1868,7 @@
         </w:rPr>
         <w:t xml:space="preserve">"DZDT_850_mb" and "DZDT_700_mb" </w:t>
       </w:r>
-      <w:commentRangeStart w:id="7"/>
+      <w:commentRangeStart w:id="22"/>
       <w:r>
         <w:rPr>
           <w:rFonts w:asciiTheme="minorHAnsi" w:hAnsiTheme="minorHAnsi" w:cstheme="minorHAnsi"/>
@@ -1750,12 +1877,12 @@
         </w:rPr>
         <w:t>%Melissa, what were these??</w:t>
       </w:r>
-      <w:commentRangeEnd w:id="7"/>
+      <w:commentRangeEnd w:id="22"/>
       <w:r>
         <w:rPr>
           <w:rStyle w:val="CommentReference"/>
         </w:rPr>
-        <w:commentReference w:id="7"/>
+        <w:commentReference w:id="22"/>
       </w:r>
     </w:p>
     <w:p>
@@ -1875,7 +2002,7 @@
         </w:rPr>
         <w:t xml:space="preserve"> monitoring data within our spatial and temporal </w:t>
       </w:r>
-      <w:commentRangeStart w:id="8"/>
+      <w:commentRangeStart w:id="23"/>
       <w:r>
         <w:rPr>
           <w:rFonts w:cstheme="minorHAnsi"/>
@@ -1911,12 +2038,12 @@
         </w:rPr>
         <w:t xml:space="preserve"> including any of the following parameter codes: 88101, 88500, 88502, 81104 \cite{EPANPM25Memo2017,EPANPM25Parameters2017,EPANAllParameters2017}. </w:t>
       </w:r>
-      <w:commentRangeEnd w:id="8"/>
+      <w:commentRangeEnd w:id="23"/>
       <w:r>
         <w:rPr>
           <w:rStyle w:val="CommentReference"/>
         </w:rPr>
-        <w:commentReference w:id="8"/>
+        <w:commentReference w:id="23"/>
       </w:r>
       <w:r>
         <w:rPr>
@@ -2169,7 +2296,7 @@
         </w:rPr>
         <w:t xml:space="preserve">his yielded a total of </w:t>
       </w:r>
-      <w:commentRangeStart w:id="9"/>
+      <w:commentRangeStart w:id="24"/>
       <w:r>
         <w:rPr>
           <w:rFonts w:cstheme="minorHAnsi"/>
@@ -2185,12 +2312,12 @@
         </w:rPr>
         <w:t xml:space="preserve"> </w:t>
       </w:r>
-      <w:commentRangeEnd w:id="9"/>
+      <w:commentRangeEnd w:id="24"/>
       <w:r>
         <w:rPr>
           <w:rStyle w:val="CommentReference"/>
         </w:rPr>
-        <w:commentReference w:id="9"/>
+        <w:commentReference w:id="24"/>
       </w:r>
       <w:r>
         <w:rPr>
@@ -2354,7 +2481,7 @@
         </w:rPr>
         <w:t xml:space="preserve">(MAIAC) dataset </w:t>
       </w:r>
-      <w:commentRangeStart w:id="10"/>
+      <w:commentRangeStart w:id="25"/>
       <w:r>
         <w:rPr>
           <w:rFonts w:cstheme="minorHAnsi"/>
@@ -2383,12 +2510,12 @@
         </w:rPr>
         <w:t xml:space="preserve">. </w:t>
       </w:r>
-      <w:commentRangeEnd w:id="10"/>
+      <w:commentRangeEnd w:id="25"/>
       <w:r>
         <w:rPr>
           <w:rStyle w:val="CommentReference"/>
         </w:rPr>
-        <w:commentReference w:id="10"/>
+        <w:commentReference w:id="25"/>
       </w:r>
       <w:r>
         <w:rPr>
@@ -2557,7 +2684,7 @@
         </w:rPr>
         <w:t xml:space="preserve">We obtained meteorological data from the North American Mesoscale (NAM) Analysis meteorological model </w:t>
       </w:r>
-      <w:commentRangeStart w:id="11"/>
+      <w:commentRangeStart w:id="26"/>
       <w:r>
         <w:rPr>
           <w:rFonts w:cstheme="minorHAnsi"/>
@@ -2586,12 +2713,12 @@
         </w:rPr>
         <w:t xml:space="preserve"> </w:t>
       </w:r>
-      <w:commentRangeEnd w:id="11"/>
+      <w:commentRangeEnd w:id="26"/>
       <w:r>
         <w:rPr>
           <w:rStyle w:val="CommentReference"/>
         </w:rPr>
-        <w:commentReference w:id="11"/>
+        <w:commentReference w:id="26"/>
       </w:r>
       <w:r>
         <w:rPr>
@@ -3004,7 +3131,7 @@
         </w:rPr>
         <w:t xml:space="preserve"> We obtained elevation data from the 3D Elevation Program, which has a resolution of 1 arc-second, which is approximately 30 m north/south and varies east/west with latitude </w:t>
       </w:r>
-      <w:commentRangeStart w:id="12"/>
+      <w:commentRangeStart w:id="27"/>
       <w:r>
         <w:rPr>
           <w:rFonts w:cstheme="minorHAnsi"/>
@@ -3012,12 +3139,12 @@
         </w:rPr>
         <w:t>\cite{USGSElevation2017}.</w:t>
       </w:r>
-      <w:commentRangeEnd w:id="12"/>
+      <w:commentRangeEnd w:id="27"/>
       <w:r>
         <w:rPr>
           <w:rStyle w:val="CommentReference"/>
         </w:rPr>
-        <w:commentReference w:id="12"/>
+        <w:commentReference w:id="27"/>
       </w:r>
     </w:p>
     <w:p>
@@ -3085,7 +3212,7 @@
         </w:rPr>
         <w:t xml:space="preserve"> to calculate the percentage of urban development (codes 22, 23, and 24), agriculture (codes 81 and 82), and vegetated area other than agricultural land (codes 21, 41, 42, 43, 52, and 71) within buffer radii of 1 km, 5 km, and 10 km around each monitor. NLCD 2011 has a spatial resolution of 30 m and uses circa 2011 Landsat satellite data. We obtained the Normalized Difference Vegetation Index (NDVI) from the MODIS satellite product MOD13A3 </w:t>
       </w:r>
-      <w:commentRangeStart w:id="13"/>
+      <w:commentRangeStart w:id="28"/>
       <w:r>
         <w:rPr>
           <w:rFonts w:cstheme="minorHAnsi"/>
@@ -3107,12 +3234,12 @@
         </w:rPr>
         <w:t>)</w:t>
       </w:r>
-      <w:commentRangeEnd w:id="13"/>
+      <w:commentRangeEnd w:id="28"/>
       <w:r>
         <w:rPr>
           <w:rStyle w:val="CommentReference"/>
         </w:rPr>
-        <w:commentReference w:id="13"/>
+        <w:commentReference w:id="28"/>
       </w:r>
       <w:r>
         <w:rPr>
@@ -3144,7 +3271,7 @@
         </w:rPr>
         <w:t xml:space="preserve">As a proxy indicator of emissions from vehicles, we calculated the sum of all road lengths of type "Arterial" and "Collector" within 100, 250, 500, 1000 m buffers of each monitoring location. Arterial roads are high-capacity urban roads. Collector roads are low-to-moderate capacity roads. The road data came from the National Highways Planning Network </w:t>
       </w:r>
-      <w:commentRangeStart w:id="14"/>
+      <w:commentRangeStart w:id="29"/>
       <w:r>
         <w:rPr>
           <w:rFonts w:cstheme="minorHAnsi"/>
@@ -3173,12 +3300,12 @@
         </w:rPr>
         <w:t xml:space="preserve"> </w:t>
       </w:r>
-      <w:commentRangeEnd w:id="14"/>
+      <w:commentRangeEnd w:id="29"/>
       <w:r>
         <w:rPr>
           <w:rStyle w:val="CommentReference"/>
         </w:rPr>
-        <w:commentReference w:id="14"/>
+        <w:commentReference w:id="29"/>
       </w:r>
       <w:r>
         <w:rPr>
@@ -3210,7 +3337,7 @@
         </w:rPr>
         <w:t xml:space="preserve">We included population density as an additional proxy for emissions as areas with higher population have more sources of air pollution emissions. Population density was obtained from the </w:t>
       </w:r>
-      <w:commentRangeStart w:id="15"/>
+      <w:commentRangeStart w:id="30"/>
       <w:r>
         <w:rPr>
           <w:rFonts w:cstheme="minorHAnsi"/>
@@ -3218,12 +3345,12 @@
         </w:rPr>
         <w:t>2010 U.S. Census</w:t>
       </w:r>
-      <w:commentRangeEnd w:id="15"/>
+      <w:commentRangeEnd w:id="30"/>
       <w:r>
         <w:rPr>
           <w:rStyle w:val="CommentReference"/>
         </w:rPr>
-        <w:commentReference w:id="15"/>
+        <w:commentReference w:id="30"/>
       </w:r>
       <w:r>
         <w:rPr>
@@ -3352,7 +3479,7 @@
           <w:color w:val="000000"/>
         </w:rPr>
       </w:pPr>
-      <w:commentRangeStart w:id="16"/>
+      <w:commentRangeStart w:id="31"/>
       <w:r>
         <w:rPr>
           <w:rFonts w:cstheme="minorHAnsi"/>
@@ -3360,12 +3487,12 @@
         </w:rPr>
         <w:t>Data merging</w:t>
       </w:r>
-      <w:commentRangeEnd w:id="16"/>
+      <w:commentRangeEnd w:id="31"/>
       <w:r>
         <w:rPr>
           <w:rStyle w:val="CommentReference"/>
         </w:rPr>
-        <w:commentReference w:id="16"/>
+        <w:commentReference w:id="31"/>
       </w:r>
     </w:p>
     <w:p>
@@ -3498,7 +3625,7 @@
         </w:rPr>
         <w:t xml:space="preserve">Using 10-fold cross-validation </w:t>
       </w:r>
-      <w:commentRangeStart w:id="17"/>
+      <w:commentRangeStart w:id="32"/>
       <w:r>
         <w:rPr>
           <w:rFonts w:cstheme="minorHAnsi"/>
@@ -3506,13 +3633,13 @@
         </w:rPr>
         <w:t xml:space="preserve">(with no resampling) </w:t>
       </w:r>
-      <w:commentRangeEnd w:id="17"/>
+      <w:commentRangeEnd w:id="32"/>
       <w:r>
         <w:rPr>
           <w:rStyle w:val="CommentReference"/>
           <w:rFonts w:cstheme="minorHAnsi"/>
         </w:rPr>
-        <w:commentReference w:id="17"/>
+        <w:commentReference w:id="32"/>
       </w:r>
       <w:r>
         <w:rPr>
@@ -4424,7 +4551,7 @@
           <w:color w:val="000000"/>
         </w:rPr>
       </w:pPr>
-      <w:commentRangeStart w:id="18"/>
+      <w:commentRangeStart w:id="33"/>
       <w:r>
         <w:rPr>
           <w:rFonts w:cstheme="minorHAnsi"/>
@@ -4506,13 +4633,13 @@
         </w:rPr>
         <w:t>-temporal kriging of the model residuals for years 2009-2010, but ultimately found that it was not useful for these years and abandoned the approach.</w:t>
       </w:r>
-      <w:commentRangeEnd w:id="18"/>
+      <w:commentRangeEnd w:id="33"/>
       <w:r>
         <w:rPr>
           <w:rStyle w:val="CommentReference"/>
           <w:rFonts w:cstheme="minorHAnsi"/>
         </w:rPr>
-        <w:commentReference w:id="18"/>
+        <w:commentReference w:id="33"/>
       </w:r>
     </w:p>
     <w:p/>
@@ -11506,14 +11633,14 @@
         </w:rPr>
         <w:t xml:space="preserve"> CMAQ </w:t>
       </w:r>
-      <w:commentRangeStart w:id="19"/>
+      <w:commentRangeStart w:id="34"/>
       <w:r>
         <w:rPr>
           <w:rFonts w:cstheme="minorHAnsi"/>
         </w:rPr>
         <w:t xml:space="preserve">output included as a predictor variable were run for the years 2008-2016 (the years for which we have CMAQ data), and the models without CMAQ were run for 2008-2018 to include 2017 and 2018 because there were so many large wildfires in the western US during these years. </w:t>
       </w:r>
-      <w:commentRangeEnd w:id="19"/>
+      <w:commentRangeEnd w:id="34"/>
       <w:r>
         <w:rPr>
           <w:rFonts w:cstheme="minorHAnsi"/>
@@ -11524,21 +11651,21 @@
         <w:rPr>
           <w:rStyle w:val="CommentReference"/>
         </w:rPr>
-        <w:commentReference w:id="19"/>
-      </w:r>
-      <w:commentRangeStart w:id="20"/>
+        <w:commentReference w:id="34"/>
+      </w:r>
+      <w:commentRangeStart w:id="35"/>
       <w:r>
         <w:rPr>
           <w:rFonts w:cstheme="minorHAnsi"/>
         </w:rPr>
         <w:t xml:space="preserve">The results for the training sets are metrics based on predictions at locations that were , whereas the testing RMSE and R2 are for the completely left-out 10% of the data, a good test of how our model will do predicting at locations on which it did not train. </w:t>
       </w:r>
-      <w:commentRangeEnd w:id="20"/>
+      <w:commentRangeEnd w:id="35"/>
       <w:r>
         <w:rPr>
           <w:rStyle w:val="CommentReference"/>
         </w:rPr>
-        <w:commentReference w:id="20"/>
+        <w:commentReference w:id="35"/>
       </w:r>
     </w:p>
     <w:p>
@@ -12695,8 +12822,8 @@
         </w:rPr>
         <w:t xml:space="preserve">, which is likely because </w:t>
       </w:r>
-      <w:commentRangeStart w:id="21"/>
-      <w:commentRangeStart w:id="22"/>
+      <w:commentRangeStart w:id="36"/>
+      <w:commentRangeStart w:id="37"/>
       <w:r>
         <w:rPr>
           <w:rFonts w:cstheme="minorHAnsi"/>
@@ -12704,20 +12831,20 @@
         </w:rPr>
         <w:t xml:space="preserve">there are fewer high values than low values in the training set. </w:t>
       </w:r>
-      <w:commentRangeEnd w:id="21"/>
+      <w:commentRangeEnd w:id="36"/>
       <w:r>
         <w:rPr>
           <w:rStyle w:val="CommentReference"/>
           <w:rFonts w:cstheme="minorHAnsi"/>
         </w:rPr>
-        <w:commentReference w:id="21"/>
-      </w:r>
-      <w:commentRangeEnd w:id="22"/>
+        <w:commentReference w:id="36"/>
+      </w:r>
+      <w:commentRangeEnd w:id="37"/>
       <w:r>
         <w:rPr>
           <w:rStyle w:val="CommentReference"/>
         </w:rPr>
-        <w:commentReference w:id="22"/>
+        <w:commentReference w:id="37"/>
       </w:r>
     </w:p>
     <w:p>
@@ -12735,7 +12862,7 @@
           <w:rFonts w:cstheme="minorHAnsi"/>
         </w:rPr>
       </w:pPr>
-      <w:commentRangeStart w:id="23"/>
+      <w:commentRangeStart w:id="38"/>
       <w:r>
         <w:rPr>
           <w:rFonts w:cstheme="minorHAnsi"/>
@@ -12793,12 +12920,12 @@
           </wp:inline>
         </w:drawing>
       </w:r>
-      <w:commentRangeEnd w:id="23"/>
+      <w:commentRangeEnd w:id="38"/>
       <w:r>
         <w:rPr>
           <w:rStyle w:val="CommentReference"/>
         </w:rPr>
-        <w:commentReference w:id="23"/>
+        <w:commentReference w:id="38"/>
       </w:r>
       <w:r>
         <w:rPr>
@@ -12994,8 +13121,8 @@
           <w:color w:val="000000"/>
         </w:rPr>
       </w:pPr>
-      <w:commentRangeStart w:id="24"/>
-      <w:commentRangeStart w:id="25"/>
+      <w:commentRangeStart w:id="39"/>
+      <w:commentRangeStart w:id="40"/>
       <w:r>
         <w:rPr>
           <w:rFonts w:cstheme="minorHAnsi"/>
@@ -13003,20 +13130,20 @@
         </w:rPr>
         <w:t xml:space="preserve">Tables XX </w:t>
       </w:r>
-      <w:commentRangeEnd w:id="24"/>
+      <w:commentRangeEnd w:id="39"/>
       <w:r>
         <w:rPr>
           <w:rStyle w:val="CommentReference"/>
           <w:rFonts w:cstheme="minorHAnsi"/>
         </w:rPr>
-        <w:commentReference w:id="24"/>
-      </w:r>
-      <w:commentRangeEnd w:id="25"/>
+        <w:commentReference w:id="39"/>
+      </w:r>
+      <w:commentRangeEnd w:id="40"/>
       <w:r>
         <w:rPr>
           <w:rStyle w:val="CommentReference"/>
         </w:rPr>
-        <w:commentReference w:id="25"/>
+        <w:commentReference w:id="40"/>
       </w:r>
       <w:r>
         <w:rPr>
@@ -13113,7 +13240,7 @@
         </w:rPr>
         <w:t xml:space="preserve">. </w:t>
       </w:r>
-      <w:commentRangeStart w:id="26"/>
+      <w:commentRangeStart w:id="41"/>
       <w:r>
         <w:rPr>
           <w:rFonts w:cstheme="minorHAnsi"/>
@@ -13121,7 +13248,7 @@
         </w:rPr>
         <w:t xml:space="preserve">(Note that while collinearity between variables does not matter for prediction with random forest, it most likely </w:t>
       </w:r>
-      <w:commentRangeStart w:id="27"/>
+      <w:commentRangeStart w:id="42"/>
       <w:r>
         <w:rPr>
           <w:rFonts w:cstheme="minorHAnsi"/>
@@ -13129,13 +13256,13 @@
         </w:rPr>
         <w:t>influences</w:t>
       </w:r>
-      <w:commentRangeEnd w:id="27"/>
+      <w:commentRangeEnd w:id="42"/>
       <w:r>
         <w:rPr>
           <w:rStyle w:val="CommentReference"/>
           <w:rFonts w:cstheme="minorHAnsi"/>
         </w:rPr>
-        <w:commentReference w:id="27"/>
+        <w:commentReference w:id="42"/>
       </w:r>
       <w:r>
         <w:rPr>
@@ -13144,7 +13271,7 @@
         </w:rPr>
         <w:t xml:space="preserve"> the variable importance calculations via permutation </w:t>
       </w:r>
-      <w:commentRangeStart w:id="28"/>
+      <w:commentRangeStart w:id="43"/>
       <w:r>
         <w:rPr>
           <w:rFonts w:cstheme="minorHAnsi"/>
@@ -13168,13 +13295,13 @@
         </w:rPr>
         <w:t xml:space="preserve"> et al., 2017)</w:t>
       </w:r>
-      <w:commentRangeEnd w:id="28"/>
+      <w:commentRangeEnd w:id="43"/>
       <w:r>
         <w:rPr>
           <w:rStyle w:val="CommentReference"/>
           <w:rFonts w:cstheme="minorHAnsi"/>
         </w:rPr>
-        <w:commentReference w:id="28"/>
+        <w:commentReference w:id="43"/>
       </w:r>
       <w:r>
         <w:rPr>
@@ -13183,12 +13310,12 @@
         </w:rPr>
         <w:t xml:space="preserve">.) </w:t>
       </w:r>
-      <w:commentRangeEnd w:id="26"/>
+      <w:commentRangeEnd w:id="41"/>
       <w:r>
         <w:rPr>
           <w:rStyle w:val="CommentReference"/>
         </w:rPr>
-        <w:commentReference w:id="26"/>
+        <w:commentReference w:id="41"/>
       </w:r>
     </w:p>
     <w:p>
@@ -18924,11 +19051,11 @@
         <w:pStyle w:val="Heading3"/>
         <w:spacing w:before="0" w:after="0"/>
       </w:pPr>
-      <w:commentRangeStart w:id="29"/>
+      <w:commentRangeStart w:id="44"/>
       <w:r>
         <w:t>References</w:t>
       </w:r>
-      <w:commentRangeEnd w:id="29"/>
+      <w:commentRangeEnd w:id="44"/>
       <w:r>
         <w:rPr>
           <w:rStyle w:val="CommentReference"/>
@@ -18936,7 +19063,7 @@
           <w:b w:val="0"/>
           <w:bCs w:val="0"/>
         </w:rPr>
-        <w:commentReference w:id="29"/>
+        <w:commentReference w:id="44"/>
       </w:r>
     </w:p>
     <w:p>
@@ -18966,20 +19093,7 @@
           <w:rFonts w:cs="Calibri"/>
         </w:rPr>
         <w:tab/>
-      </w:r>
-      <w:proofErr w:type="spellStart"/>
-      <w:r>
-        <w:rPr>
-          <w:rFonts w:cs="Calibri"/>
-        </w:rPr>
-        <w:t>Achilleos</w:t>
-      </w:r>
-      <w:proofErr w:type="spellEnd"/>
-      <w:r>
-        <w:rPr>
-          <w:rFonts w:cs="Calibri"/>
-        </w:rPr>
-        <w:t xml:space="preserve">, S. </w:t>
+        <w:t xml:space="preserve">Achilleos, S. </w:t>
       </w:r>
       <w:r>
         <w:rPr>
@@ -19050,25 +19164,106 @@
           <w:i/>
           <w:iCs/>
         </w:rPr>
-        <w:t xml:space="preserve">J. </w:t>
-      </w:r>
-      <w:proofErr w:type="spellStart"/>
+        <w:t>J. Thorac. Dis.</w:t>
+      </w:r>
+      <w:r>
+        <w:rPr>
+          <w:rFonts w:cs="Calibri"/>
+        </w:rPr>
+        <w:t xml:space="preserve"> </w:t>
+      </w:r>
+      <w:r>
+        <w:rPr>
+          <w:rFonts w:cs="Calibri"/>
+          <w:b/>
+          <w:bCs/>
+        </w:rPr>
+        <w:t>8</w:t>
+      </w:r>
+      <w:r>
+        <w:rPr>
+          <w:rFonts w:cs="Calibri"/>
+        </w:rPr>
+        <w:t>, E69-74 (2016).</w:t>
+      </w:r>
+    </w:p>
+    <w:p>
+      <w:pPr>
+        <w:pStyle w:val="Bibliography"/>
+        <w:rPr>
+          <w:rFonts w:cs="Calibri"/>
+        </w:rPr>
+      </w:pPr>
+      <w:r>
+        <w:rPr>
+          <w:rFonts w:cs="Calibri"/>
+        </w:rPr>
+        <w:t>3.</w:t>
+      </w:r>
+      <w:r>
+        <w:rPr>
+          <w:rFonts w:cs="Calibri"/>
+        </w:rPr>
+        <w:tab/>
+        <w:t xml:space="preserve">Rajagopalan, S., Al-Kindi, S. G. &amp; Brook, R. D. Air Pollution and Cardiovascular Disease: JACC State-of-the-Art Review. </w:t>
+      </w:r>
       <w:r>
         <w:rPr>
           <w:rFonts w:cs="Calibri"/>
           <w:i/>
           <w:iCs/>
         </w:rPr>
-        <w:t>Thorac</w:t>
-      </w:r>
-      <w:proofErr w:type="spellEnd"/>
+        <w:t>J. Am. Coll. Cardiol.</w:t>
+      </w:r>
+      <w:r>
+        <w:rPr>
+          <w:rFonts w:cs="Calibri"/>
+        </w:rPr>
+        <w:t xml:space="preserve"> </w:t>
+      </w:r>
+      <w:r>
+        <w:rPr>
+          <w:rFonts w:cs="Calibri"/>
+          <w:b/>
+          <w:bCs/>
+        </w:rPr>
+        <w:t>72</w:t>
+      </w:r>
+      <w:r>
+        <w:rPr>
+          <w:rFonts w:cs="Calibri"/>
+        </w:rPr>
+        <w:t>, 2054–2070 (2018).</w:t>
+      </w:r>
+    </w:p>
+    <w:p>
+      <w:pPr>
+        <w:pStyle w:val="Bibliography"/>
+        <w:rPr>
+          <w:rFonts w:cs="Calibri"/>
+        </w:rPr>
+      </w:pPr>
+      <w:r>
+        <w:rPr>
+          <w:rFonts w:cs="Calibri"/>
+        </w:rPr>
+        <w:lastRenderedPageBreak/>
+        <w:t>4.</w:t>
+      </w:r>
+      <w:r>
+        <w:rPr>
+          <w:rFonts w:cs="Calibri"/>
+        </w:rPr>
+        <w:tab/>
+        <w:t xml:space="preserve">Klepac, P., Locatelli, I., Korošec, S., Künzli, N. &amp; Kukec, A. Ambient air pollution and pregnancy outcomes: A comprehensive review and identification of environmental public health challenges. </w:t>
+      </w:r>
       <w:r>
         <w:rPr>
           <w:rFonts w:cs="Calibri"/>
           <w:i/>
           <w:iCs/>
         </w:rPr>
-        <w:t>. Dis.</w:t>
+        <w:t>Environ. Res.</w:t>
       </w:r>
       <w:r>
         <w:rPr>
@@ -19082,13 +19277,13 @@
           <w:b/>
           <w:bCs/>
         </w:rPr>
-        <w:t>8</w:t>
-      </w:r>
-      <w:r>
-        <w:rPr>
-          <w:rFonts w:cs="Calibri"/>
-        </w:rPr>
-        <w:t>, E69-74 (2016).</w:t>
+        <w:t>167</w:t>
+      </w:r>
+      <w:r>
+        <w:rPr>
+          <w:rFonts w:cs="Calibri"/>
+        </w:rPr>
+        <w:t>, 144–159 (2018).</w:t>
       </w:r>
     </w:p>
     <w:p>
@@ -19102,28 +19297,14 @@
         <w:rPr>
           <w:rFonts w:cs="Calibri"/>
         </w:rPr>
-        <w:t>3.</w:t>
+        <w:t>5.</w:t>
       </w:r>
       <w:r>
         <w:rPr>
           <w:rFonts w:cs="Calibri"/>
         </w:rPr>
         <w:tab/>
-        <w:t>Rajagopalan, S., Al-</w:t>
-      </w:r>
-      <w:proofErr w:type="spellStart"/>
-      <w:r>
-        <w:rPr>
-          <w:rFonts w:cs="Calibri"/>
-        </w:rPr>
-        <w:t>Kindi</w:t>
-      </w:r>
-      <w:proofErr w:type="spellEnd"/>
-      <w:r>
-        <w:rPr>
-          <w:rFonts w:cs="Calibri"/>
-        </w:rPr>
-        <w:t xml:space="preserve">, S. G. &amp; Brook, R. D. Air Pollution and Cardiovascular Disease: JACC State-of-the-Art Review. </w:t>
+        <w:t xml:space="preserve">Hamra, G. B. </w:t>
       </w:r>
       <w:r>
         <w:rPr>
@@ -19131,25 +19312,70 @@
           <w:i/>
           <w:iCs/>
         </w:rPr>
-        <w:t xml:space="preserve">J. Am. Coll. </w:t>
-      </w:r>
-      <w:proofErr w:type="spellStart"/>
+        <w:t>et al.</w:t>
+      </w:r>
+      <w:r>
+        <w:rPr>
+          <w:rFonts w:cs="Calibri"/>
+        </w:rPr>
+        <w:t xml:space="preserve"> Outdoor particulate matter exposure and lung cancer: a systematic review and meta-analysis. </w:t>
+      </w:r>
       <w:r>
         <w:rPr>
           <w:rFonts w:cs="Calibri"/>
           <w:i/>
           <w:iCs/>
         </w:rPr>
-        <w:t>Cardiol</w:t>
-      </w:r>
-      <w:proofErr w:type="spellEnd"/>
+        <w:t>Environ. Health Perspect.</w:t>
+      </w:r>
+      <w:r>
+        <w:rPr>
+          <w:rFonts w:cs="Calibri"/>
+        </w:rPr>
+        <w:t xml:space="preserve"> </w:t>
+      </w:r>
+      <w:r>
+        <w:rPr>
+          <w:rFonts w:cs="Calibri"/>
+          <w:b/>
+          <w:bCs/>
+        </w:rPr>
+        <w:t>122</w:t>
+      </w:r>
+      <w:r>
+        <w:rPr>
+          <w:rFonts w:cs="Calibri"/>
+        </w:rPr>
+        <w:t>, 906–911 (2014).</w:t>
+      </w:r>
+    </w:p>
+    <w:p>
+      <w:pPr>
+        <w:pStyle w:val="Bibliography"/>
+        <w:rPr>
+          <w:rFonts w:cs="Calibri"/>
+        </w:rPr>
+      </w:pPr>
+      <w:r>
+        <w:rPr>
+          <w:rFonts w:cs="Calibri"/>
+        </w:rPr>
+        <w:t>6.</w:t>
+      </w:r>
+      <w:r>
+        <w:rPr>
+          <w:rFonts w:cs="Calibri"/>
+        </w:rPr>
+        <w:tab/>
+        <w:t xml:space="preserve">Fann, N., Kim, S.-Y., Olives, C. &amp; Sheppard, L. Estimated Changes in Life Expectancy and Adult Mortality Resulting from Declining PM2.5 Exposures in the Contiguous United States: 1980-2010. </w:t>
+      </w:r>
       <w:r>
         <w:rPr>
           <w:rFonts w:cs="Calibri"/>
           <w:i/>
           <w:iCs/>
         </w:rPr>
-        <w:t>.</w:t>
+        <w:t>Environ. Health Perspect.</w:t>
       </w:r>
       <w:r>
         <w:rPr>
@@ -19163,13 +19389,13 @@
           <w:b/>
           <w:bCs/>
         </w:rPr>
-        <w:t>72</w:t>
-      </w:r>
-      <w:r>
-        <w:rPr>
-          <w:rFonts w:cs="Calibri"/>
-        </w:rPr>
-        <w:t>, 2054–2070 (2018).</w:t>
+        <w:t>125</w:t>
+      </w:r>
+      <w:r>
+        <w:rPr>
+          <w:rFonts w:cs="Calibri"/>
+        </w:rPr>
+        <w:t>, 097003 (2017).</w:t>
       </w:r>
     </w:p>
     <w:p>
@@ -19183,70 +19409,14 @@
         <w:rPr>
           <w:rFonts w:cs="Calibri"/>
         </w:rPr>
-        <w:lastRenderedPageBreak/>
-        <w:t>4.</w:t>
+        <w:t>7.</w:t>
       </w:r>
       <w:r>
         <w:rPr>
           <w:rFonts w:cs="Calibri"/>
         </w:rPr>
         <w:tab/>
-      </w:r>
-      <w:proofErr w:type="spellStart"/>
-      <w:r>
-        <w:rPr>
-          <w:rFonts w:cs="Calibri"/>
-        </w:rPr>
-        <w:t>Klepac</w:t>
-      </w:r>
-      <w:proofErr w:type="spellEnd"/>
-      <w:r>
-        <w:rPr>
-          <w:rFonts w:cs="Calibri"/>
-        </w:rPr>
-        <w:t xml:space="preserve">, P., Locatelli, I., </w:t>
-      </w:r>
-      <w:proofErr w:type="spellStart"/>
-      <w:r>
-        <w:rPr>
-          <w:rFonts w:cs="Calibri"/>
-        </w:rPr>
-        <w:t>Korošec</w:t>
-      </w:r>
-      <w:proofErr w:type="spellEnd"/>
-      <w:r>
-        <w:rPr>
-          <w:rFonts w:cs="Calibri"/>
-        </w:rPr>
-        <w:t xml:space="preserve">, S., </w:t>
-      </w:r>
-      <w:proofErr w:type="spellStart"/>
-      <w:r>
-        <w:rPr>
-          <w:rFonts w:cs="Calibri"/>
-        </w:rPr>
-        <w:t>Künzli</w:t>
-      </w:r>
-      <w:proofErr w:type="spellEnd"/>
-      <w:r>
-        <w:rPr>
-          <w:rFonts w:cs="Calibri"/>
-        </w:rPr>
-        <w:t xml:space="preserve">, N. &amp; </w:t>
-      </w:r>
-      <w:proofErr w:type="spellStart"/>
-      <w:r>
-        <w:rPr>
-          <w:rFonts w:cs="Calibri"/>
-        </w:rPr>
-        <w:t>Kukec</w:t>
-      </w:r>
-      <w:proofErr w:type="spellEnd"/>
-      <w:r>
-        <w:rPr>
-          <w:rFonts w:cs="Calibri"/>
-        </w:rPr>
-        <w:t xml:space="preserve">, A. Ambient air pollution and pregnancy outcomes: A comprehensive review and identification of environmental public health challenges. </w:t>
+        <w:t xml:space="preserve">McClure, C. D. &amp; Jaffe, D. A. US particulate matter air quality improves except in wildfire-prone areas. </w:t>
       </w:r>
       <w:r>
         <w:rPr>
@@ -19254,7 +19424,91 @@
           <w:i/>
           <w:iCs/>
         </w:rPr>
-        <w:t>Environ. Res.</w:t>
+        <w:t>Proc. Natl. Acad. Sci.</w:t>
+      </w:r>
+      <w:r>
+        <w:rPr>
+          <w:rFonts w:cs="Calibri"/>
+        </w:rPr>
+        <w:t xml:space="preserve"> 201804353 (2018) doi:10.1073/pnas.1804353115.</w:t>
+      </w:r>
+    </w:p>
+    <w:p>
+      <w:pPr>
+        <w:pStyle w:val="Bibliography"/>
+        <w:rPr>
+          <w:rFonts w:cs="Calibri"/>
+        </w:rPr>
+      </w:pPr>
+      <w:r>
+        <w:rPr>
+          <w:rFonts w:cs="Calibri"/>
+        </w:rPr>
+        <w:t>8.</w:t>
+      </w:r>
+      <w:r>
+        <w:rPr>
+          <w:rFonts w:cs="Calibri"/>
+        </w:rPr>
+        <w:tab/>
+        <w:t xml:space="preserve">O’Dell, K., Ford, B., Fischer, E. V. &amp; Pierce, J. R. The contribution of wildland-fire smoke to US PM2.5 and its influence on recent trends. </w:t>
+      </w:r>
+      <w:r>
+        <w:rPr>
+          <w:rFonts w:cs="Calibri"/>
+          <w:i/>
+          <w:iCs/>
+        </w:rPr>
+        <w:t>Environ. Sci. Technol.</w:t>
+      </w:r>
+      <w:r>
+        <w:rPr>
+          <w:rFonts w:cs="Calibri"/>
+        </w:rPr>
+        <w:t xml:space="preserve"> (2019) doi:10.1021/acs.est.8b05430.</w:t>
+      </w:r>
+    </w:p>
+    <w:p>
+      <w:pPr>
+        <w:pStyle w:val="Bibliography"/>
+        <w:rPr>
+          <w:rFonts w:cs="Calibri"/>
+        </w:rPr>
+      </w:pPr>
+      <w:r>
+        <w:rPr>
+          <w:rFonts w:cs="Calibri"/>
+        </w:rPr>
+        <w:t>9.</w:t>
+      </w:r>
+      <w:r>
+        <w:rPr>
+          <w:rFonts w:cs="Calibri"/>
+        </w:rPr>
+        <w:tab/>
+        <w:t xml:space="preserve">Reid, C. E. </w:t>
+      </w:r>
+      <w:r>
+        <w:rPr>
+          <w:rFonts w:cs="Calibri"/>
+          <w:i/>
+          <w:iCs/>
+        </w:rPr>
+        <w:t>et al.</w:t>
+      </w:r>
+      <w:r>
+        <w:rPr>
+          <w:rFonts w:cs="Calibri"/>
+        </w:rPr>
+        <w:t xml:space="preserve"> Associations between respiratory health and ozone and fine particulate matter during a wildfire event. </w:t>
+      </w:r>
+      <w:r>
+        <w:rPr>
+          <w:rFonts w:cs="Calibri"/>
+          <w:i/>
+          <w:iCs/>
+        </w:rPr>
+        <w:t>Environ. Int.</w:t>
       </w:r>
       <w:r>
         <w:rPr>
@@ -19268,13 +19522,13 @@
           <w:b/>
           <w:bCs/>
         </w:rPr>
-        <w:t>167</w:t>
-      </w:r>
-      <w:r>
-        <w:rPr>
-          <w:rFonts w:cs="Calibri"/>
-        </w:rPr>
-        <w:t>, 144–159 (2018).</w:t>
+        <w:t>129</w:t>
+      </w:r>
+      <w:r>
+        <w:rPr>
+          <w:rFonts w:cs="Calibri"/>
+        </w:rPr>
+        <w:t>, 291–298 (2019).</w:t>
       </w:r>
     </w:p>
     <w:p>
@@ -19288,27 +19542,14 @@
         <w:rPr>
           <w:rFonts w:cs="Calibri"/>
         </w:rPr>
-        <w:t>5.</w:t>
+        <w:t>10.</w:t>
       </w:r>
       <w:r>
         <w:rPr>
           <w:rFonts w:cs="Calibri"/>
         </w:rPr>
         <w:tab/>
-      </w:r>
-      <w:proofErr w:type="spellStart"/>
-      <w:r>
-        <w:rPr>
-          <w:rFonts w:cs="Calibri"/>
-        </w:rPr>
-        <w:t>Hamra</w:t>
-      </w:r>
-      <w:proofErr w:type="spellEnd"/>
-      <w:r>
-        <w:rPr>
-          <w:rFonts w:cs="Calibri"/>
-        </w:rPr>
-        <w:t xml:space="preserve">, G. B. </w:t>
+        <w:t xml:space="preserve">Brokamp, C., Brandt, E. B. &amp; Ryan, P. H. Assessing Exposure to Outdoor Air Pollution for Epidemiological Studies: Model-based and Personal Sampling Strategies. </w:t>
       </w:r>
       <w:r>
         <w:rPr>
@@ -19316,13 +19557,34 @@
           <w:i/>
           <w:iCs/>
         </w:rPr>
-        <w:t>et al.</w:t>
-      </w:r>
-      <w:r>
-        <w:rPr>
-          <w:rFonts w:cs="Calibri"/>
-        </w:rPr>
-        <w:t xml:space="preserve"> Outdoor particulate matter exposure and lung cancer: a systematic review and meta-analysis. </w:t>
+        <w:t>J. Allergy Clin. Immunol.</w:t>
+      </w:r>
+      <w:r>
+        <w:rPr>
+          <w:rFonts w:cs="Calibri"/>
+        </w:rPr>
+        <w:t xml:space="preserve"> (2019) doi:10.1016/j.jaci.2019.04.019.</w:t>
+      </w:r>
+    </w:p>
+    <w:p>
+      <w:pPr>
+        <w:pStyle w:val="Bibliography"/>
+        <w:rPr>
+          <w:rFonts w:cs="Calibri"/>
+        </w:rPr>
+      </w:pPr>
+      <w:r>
+        <w:rPr>
+          <w:rFonts w:cs="Calibri"/>
+        </w:rPr>
+        <w:t>11.</w:t>
+      </w:r>
+      <w:r>
+        <w:rPr>
+          <w:rFonts w:cs="Calibri"/>
+        </w:rPr>
+        <w:tab/>
+        <w:t xml:space="preserve">Zeger, S. L. </w:t>
       </w:r>
       <w:r>
         <w:rPr>
@@ -19330,25 +19592,70 @@
           <w:i/>
           <w:iCs/>
         </w:rPr>
-        <w:t xml:space="preserve">Environ. Health </w:t>
-      </w:r>
-      <w:proofErr w:type="spellStart"/>
+        <w:t>et al.</w:t>
+      </w:r>
+      <w:r>
+        <w:rPr>
+          <w:rFonts w:cs="Calibri"/>
+        </w:rPr>
+        <w:t xml:space="preserve"> Exposure measurement error in time-series studies of air pollution: concepts and consequences. </w:t>
+      </w:r>
       <w:r>
         <w:rPr>
           <w:rFonts w:cs="Calibri"/>
           <w:i/>
           <w:iCs/>
         </w:rPr>
-        <w:t>Perspect</w:t>
-      </w:r>
-      <w:proofErr w:type="spellEnd"/>
+        <w:t>Environ. Health Perspect.</w:t>
+      </w:r>
+      <w:r>
+        <w:rPr>
+          <w:rFonts w:cs="Calibri"/>
+        </w:rPr>
+        <w:t xml:space="preserve"> </w:t>
+      </w:r>
+      <w:r>
+        <w:rPr>
+          <w:rFonts w:cs="Calibri"/>
+          <w:b/>
+          <w:bCs/>
+        </w:rPr>
+        <w:t>108</w:t>
+      </w:r>
+      <w:r>
+        <w:rPr>
+          <w:rFonts w:cs="Calibri"/>
+        </w:rPr>
+        <w:t>, 419–426 (2000).</w:t>
+      </w:r>
+    </w:p>
+    <w:p>
+      <w:pPr>
+        <w:pStyle w:val="Bibliography"/>
+        <w:rPr>
+          <w:rFonts w:cs="Calibri"/>
+        </w:rPr>
+      </w:pPr>
+      <w:r>
+        <w:rPr>
+          <w:rFonts w:cs="Calibri"/>
+        </w:rPr>
+        <w:t>12.</w:t>
+      </w:r>
+      <w:r>
+        <w:rPr>
+          <w:rFonts w:cs="Calibri"/>
+        </w:rPr>
+        <w:tab/>
+        <w:t xml:space="preserve">Liu, J. C., Pereira, G., Uhl, S. A., Bravo, M. A. &amp; Bell, M. L. A systematic review of the physical health impacts from non-occupational exposure to wildfire smoke. </w:t>
+      </w:r>
       <w:r>
         <w:rPr>
           <w:rFonts w:cs="Calibri"/>
           <w:i/>
           <w:iCs/>
         </w:rPr>
-        <w:t>.</w:t>
+        <w:t>Environ. Res.</w:t>
       </w:r>
       <w:r>
         <w:rPr>
@@ -19362,13 +19669,13 @@
           <w:b/>
           <w:bCs/>
         </w:rPr>
-        <w:t>122</w:t>
-      </w:r>
-      <w:r>
-        <w:rPr>
-          <w:rFonts w:cs="Calibri"/>
-        </w:rPr>
-        <w:t>, 906–911 (2014).</w:t>
+        <w:t>136</w:t>
+      </w:r>
+      <w:r>
+        <w:rPr>
+          <w:rFonts w:cs="Calibri"/>
+        </w:rPr>
+        <w:t>, 120–132 (2015).</w:t>
       </w:r>
     </w:p>
     <w:p>
@@ -19382,27 +19689,14 @@
         <w:rPr>
           <w:rFonts w:cs="Calibri"/>
         </w:rPr>
-        <w:t>6.</w:t>
+        <w:t>13.</w:t>
       </w:r>
       <w:r>
         <w:rPr>
           <w:rFonts w:cs="Calibri"/>
         </w:rPr>
         <w:tab/>
-      </w:r>
-      <w:proofErr w:type="spellStart"/>
-      <w:r>
-        <w:rPr>
-          <w:rFonts w:cs="Calibri"/>
-        </w:rPr>
-        <w:t>Fann</w:t>
-      </w:r>
-      <w:proofErr w:type="spellEnd"/>
-      <w:r>
-        <w:rPr>
-          <w:rFonts w:cs="Calibri"/>
-        </w:rPr>
-        <w:t xml:space="preserve">, N., Kim, S.-Y., Olives, C. &amp; Sheppard, L. Estimated Changes in Life Expectancy and Adult Mortality Resulting from Declining PM2.5 Exposures in the Contiguous United States: 1980-2010. </w:t>
+        <w:t xml:space="preserve">Hu, H. </w:t>
       </w:r>
       <w:r>
         <w:rPr>
@@ -19410,25 +19704,85 @@
           <w:i/>
           <w:iCs/>
         </w:rPr>
-        <w:t xml:space="preserve">Environ. Health </w:t>
-      </w:r>
-      <w:proofErr w:type="spellStart"/>
+        <w:t>et al.</w:t>
+      </w:r>
+      <w:r>
+        <w:rPr>
+          <w:rFonts w:cs="Calibri"/>
+        </w:rPr>
+        <w:t xml:space="preserve"> Satellite-based high-resolution mapping of ground-level PM2.5 concentrations over East China using a spatiotemporal regression kriging model. </w:t>
+      </w:r>
       <w:r>
         <w:rPr>
           <w:rFonts w:cs="Calibri"/>
           <w:i/>
           <w:iCs/>
         </w:rPr>
-        <w:t>Perspect</w:t>
-      </w:r>
-      <w:proofErr w:type="spellEnd"/>
+        <w:t>Sci. Total Environ.</w:t>
+      </w:r>
+      <w:r>
+        <w:rPr>
+          <w:rFonts w:cs="Calibri"/>
+        </w:rPr>
+        <w:t xml:space="preserve"> </w:t>
+      </w:r>
+      <w:r>
+        <w:rPr>
+          <w:rFonts w:cs="Calibri"/>
+          <w:b/>
+          <w:bCs/>
+        </w:rPr>
+        <w:t>672</w:t>
+      </w:r>
+      <w:r>
+        <w:rPr>
+          <w:rFonts w:cs="Calibri"/>
+        </w:rPr>
+        <w:t>, 479–490 (2019).</w:t>
+      </w:r>
+    </w:p>
+    <w:p>
+      <w:pPr>
+        <w:pStyle w:val="Bibliography"/>
+        <w:rPr>
+          <w:rFonts w:cs="Calibri"/>
+        </w:rPr>
+      </w:pPr>
+      <w:r>
+        <w:rPr>
+          <w:rFonts w:cs="Calibri"/>
+        </w:rPr>
+        <w:lastRenderedPageBreak/>
+        <w:t>14.</w:t>
+      </w:r>
+      <w:r>
+        <w:rPr>
+          <w:rFonts w:cs="Calibri"/>
+        </w:rPr>
+        <w:tab/>
+        <w:t xml:space="preserve">Lassman, W. </w:t>
+      </w:r>
       <w:r>
         <w:rPr>
           <w:rFonts w:cs="Calibri"/>
           <w:i/>
           <w:iCs/>
         </w:rPr>
-        <w:t>.</w:t>
+        <w:t>et al.</w:t>
+      </w:r>
+      <w:r>
+        <w:rPr>
+          <w:rFonts w:cs="Calibri"/>
+        </w:rPr>
+        <w:t xml:space="preserve"> Spatial and temporal estimates of population exposure to wildfire smoke during the Washington state 2012 wildfire season using blended model, satellite, and in situ data. </w:t>
+      </w:r>
+      <w:r>
+        <w:rPr>
+          <w:rFonts w:cs="Calibri"/>
+          <w:i/>
+          <w:iCs/>
+        </w:rPr>
+        <w:t>GeoHealth</w:t>
       </w:r>
       <w:r>
         <w:rPr>
@@ -19442,13 +19796,13 @@
           <w:b/>
           <w:bCs/>
         </w:rPr>
-        <w:t>125</w:t>
-      </w:r>
-      <w:r>
-        <w:rPr>
-          <w:rFonts w:cs="Calibri"/>
-        </w:rPr>
-        <w:t>, 097003 (2017).</w:t>
+        <w:t>1</w:t>
+      </w:r>
+      <w:r>
+        <w:rPr>
+          <w:rFonts w:cs="Calibri"/>
+        </w:rPr>
+        <w:t>, 106–121 (2017).</w:t>
       </w:r>
     </w:p>
     <w:p>
@@ -19462,14 +19816,14 @@
         <w:rPr>
           <w:rFonts w:cs="Calibri"/>
         </w:rPr>
-        <w:t>7.</w:t>
+        <w:t>15.</w:t>
       </w:r>
       <w:r>
         <w:rPr>
           <w:rFonts w:cs="Calibri"/>
         </w:rPr>
         <w:tab/>
-        <w:t xml:space="preserve">McClure, C. D. &amp; Jaffe, D. A. US particulate matter air quality improves except in wildfire-prone areas. </w:t>
+        <w:t xml:space="preserve">Reid, C. E. </w:t>
       </w:r>
       <w:r>
         <w:rPr>
@@ -19477,13 +19831,41 @@
           <w:i/>
           <w:iCs/>
         </w:rPr>
-        <w:t>Proc. Natl. Acad. Sci.</w:t>
-      </w:r>
-      <w:r>
-        <w:rPr>
-          <w:rFonts w:cs="Calibri"/>
-        </w:rPr>
-        <w:t xml:space="preserve"> 201804353 (2018) doi:10.1073/pnas.1804353115.</w:t>
+        <w:t>et al.</w:t>
+      </w:r>
+      <w:r>
+        <w:rPr>
+          <w:rFonts w:cs="Calibri"/>
+        </w:rPr>
+        <w:t xml:space="preserve"> Spatiotemporal prediction of fine particulate matter during the 2008 northern California wildfires using machine learning. </w:t>
+      </w:r>
+      <w:r>
+        <w:rPr>
+          <w:rFonts w:cs="Calibri"/>
+          <w:i/>
+          <w:iCs/>
+        </w:rPr>
+        <w:t>Env. Sci Technol</w:t>
+      </w:r>
+      <w:r>
+        <w:rPr>
+          <w:rFonts w:cs="Calibri"/>
+        </w:rPr>
+        <w:t xml:space="preserve"> </w:t>
+      </w:r>
+      <w:r>
+        <w:rPr>
+          <w:rFonts w:cs="Calibri"/>
+          <w:b/>
+          <w:bCs/>
+        </w:rPr>
+        <w:t>49</w:t>
+      </w:r>
+      <w:r>
+        <w:rPr>
+          <w:rFonts w:cs="Calibri"/>
+        </w:rPr>
+        <w:t>, 3887–96 (2015).</w:t>
       </w:r>
     </w:p>
     <w:p>
@@ -19497,14 +19879,14 @@
         <w:rPr>
           <w:rFonts w:cs="Calibri"/>
         </w:rPr>
-        <w:t>8.</w:t>
+        <w:t>16.</w:t>
       </w:r>
       <w:r>
         <w:rPr>
           <w:rFonts w:cs="Calibri"/>
         </w:rPr>
         <w:tab/>
-        <w:t xml:space="preserve">O’Dell, K., Ford, B., Fischer, E. V. &amp; Pierce, J. R. The contribution of wildland-fire smoke to US PM2.5 and its influence on recent trends. </w:t>
+        <w:t xml:space="preserve">Di, Q. </w:t>
       </w:r>
       <w:r>
         <w:rPr>
@@ -19512,13 +19894,41 @@
           <w:i/>
           <w:iCs/>
         </w:rPr>
-        <w:t>Environ. Sci. Technol.</w:t>
-      </w:r>
-      <w:r>
-        <w:rPr>
-          <w:rFonts w:cs="Calibri"/>
-        </w:rPr>
-        <w:t xml:space="preserve"> (2019) doi:10.1021/acs.est.8b05430.</w:t>
+        <w:t>et al.</w:t>
+      </w:r>
+      <w:r>
+        <w:rPr>
+          <w:rFonts w:cs="Calibri"/>
+        </w:rPr>
+        <w:t xml:space="preserve"> Assessing PM2.5 Exposures with High Spatiotemporal Resolution across the Continental United States. </w:t>
+      </w:r>
+      <w:r>
+        <w:rPr>
+          <w:rFonts w:cs="Calibri"/>
+          <w:i/>
+          <w:iCs/>
+        </w:rPr>
+        <w:t>Env. Sci Technol</w:t>
+      </w:r>
+      <w:r>
+        <w:rPr>
+          <w:rFonts w:cs="Calibri"/>
+        </w:rPr>
+        <w:t xml:space="preserve"> </w:t>
+      </w:r>
+      <w:r>
+        <w:rPr>
+          <w:rFonts w:cs="Calibri"/>
+          <w:b/>
+          <w:bCs/>
+        </w:rPr>
+        <w:t>50</w:t>
+      </w:r>
+      <w:r>
+        <w:rPr>
+          <w:rFonts w:cs="Calibri"/>
+        </w:rPr>
+        <w:t>, 4712–21 (2016).</w:t>
       </w:r>
     </w:p>
     <w:p>
@@ -19532,14 +19942,14 @@
         <w:rPr>
           <w:rFonts w:cs="Calibri"/>
         </w:rPr>
-        <w:t>9.</w:t>
+        <w:t>17.</w:t>
       </w:r>
       <w:r>
         <w:rPr>
           <w:rFonts w:cs="Calibri"/>
         </w:rPr>
         <w:tab/>
-        <w:t xml:space="preserve">Reid, C. E. </w:t>
+        <w:t xml:space="preserve">Di, Q. </w:t>
       </w:r>
       <w:r>
         <w:rPr>
@@ -19553,7 +19963,7 @@
         <w:rPr>
           <w:rFonts w:cs="Calibri"/>
         </w:rPr>
-        <w:t xml:space="preserve"> Associations between respiratory health and ozone and fine particulate matter during a wildfire event. </w:t>
+        <w:t xml:space="preserve"> An ensemble-based model of PM2.5 concentration across the contiguous United States with high spatiotemporal resolution. </w:t>
       </w:r>
       <w:r>
         <w:rPr>
@@ -19575,13 +19985,13 @@
           <w:b/>
           <w:bCs/>
         </w:rPr>
-        <w:t>129</w:t>
-      </w:r>
-      <w:r>
-        <w:rPr>
-          <w:rFonts w:cs="Calibri"/>
-        </w:rPr>
-        <w:t>, 291–298 (2019).</w:t>
+        <w:t>130</w:t>
+      </w:r>
+      <w:r>
+        <w:rPr>
+          <w:rFonts w:cs="Calibri"/>
+        </w:rPr>
+        <w:t>, 104909 (2019).</w:t>
       </w:r>
     </w:p>
     <w:p>
@@ -19595,14 +20005,14 @@
         <w:rPr>
           <w:rFonts w:cs="Calibri"/>
         </w:rPr>
-        <w:t>10.</w:t>
+        <w:t>18.</w:t>
       </w:r>
       <w:r>
         <w:rPr>
           <w:rFonts w:cs="Calibri"/>
         </w:rPr>
         <w:tab/>
-        <w:t xml:space="preserve">Brokamp, C., Brandt, E. B. &amp; Ryan, P. H. Assessing Exposure to Outdoor Air Pollution for Epidemiological Studies: Model-based and Personal Sampling Strategies. </w:t>
+        <w:t xml:space="preserve">Hu, X. </w:t>
       </w:r>
       <w:r>
         <w:rPr>
@@ -19610,13 +20020,41 @@
           <w:i/>
           <w:iCs/>
         </w:rPr>
-        <w:t>J. Allergy Clin. Immunol.</w:t>
-      </w:r>
-      <w:r>
-        <w:rPr>
-          <w:rFonts w:cs="Calibri"/>
-        </w:rPr>
-        <w:t xml:space="preserve"> (2019) doi:10.1016/j.jaci.2019.04.019.</w:t>
+        <w:t>et al.</w:t>
+      </w:r>
+      <w:r>
+        <w:rPr>
+          <w:rFonts w:cs="Calibri"/>
+        </w:rPr>
+        <w:t xml:space="preserve"> Estimating PM2.5 Concentrations in the Conterminous United States Using the Random Forest Approach. </w:t>
+      </w:r>
+      <w:r>
+        <w:rPr>
+          <w:rFonts w:cs="Calibri"/>
+          <w:i/>
+          <w:iCs/>
+        </w:rPr>
+        <w:t>Environ. Sci. Technol.</w:t>
+      </w:r>
+      <w:r>
+        <w:rPr>
+          <w:rFonts w:cs="Calibri"/>
+        </w:rPr>
+        <w:t xml:space="preserve"> </w:t>
+      </w:r>
+      <w:r>
+        <w:rPr>
+          <w:rFonts w:cs="Calibri"/>
+          <w:b/>
+          <w:bCs/>
+        </w:rPr>
+        <w:t>51</w:t>
+      </w:r>
+      <w:r>
+        <w:rPr>
+          <w:rFonts w:cs="Calibri"/>
+        </w:rPr>
+        <w:t>, 6936–6944 (2017).</w:t>
       </w:r>
     </w:p>
     <w:p>
@@ -19630,27 +20068,14 @@
         <w:rPr>
           <w:rFonts w:cs="Calibri"/>
         </w:rPr>
-        <w:t>11.</w:t>
+        <w:t>19.</w:t>
       </w:r>
       <w:r>
         <w:rPr>
           <w:rFonts w:cs="Calibri"/>
         </w:rPr>
         <w:tab/>
-      </w:r>
-      <w:proofErr w:type="spellStart"/>
-      <w:r>
-        <w:rPr>
-          <w:rFonts w:cs="Calibri"/>
-        </w:rPr>
-        <w:t>Zeger</w:t>
-      </w:r>
-      <w:proofErr w:type="spellEnd"/>
-      <w:r>
-        <w:rPr>
-          <w:rFonts w:cs="Calibri"/>
-        </w:rPr>
-        <w:t xml:space="preserve">, S. L. </w:t>
+        <w:t xml:space="preserve">Bellinger, C., Jabbar, M. S. M., Zaiane, O. &amp; Osornio-Vargas, A. A systematic review of data mining and machine learning for air pollution epidemiology. </w:t>
       </w:r>
       <w:r>
         <w:rPr>
@@ -19658,13 +20083,48 @@
           <w:i/>
           <w:iCs/>
         </w:rPr>
-        <w:t>et al.</w:t>
-      </w:r>
-      <w:r>
-        <w:rPr>
-          <w:rFonts w:cs="Calibri"/>
-        </w:rPr>
-        <w:t xml:space="preserve"> Exposure measurement error in time-series studies of air pollution: concepts and consequences. </w:t>
+        <w:t>Bmc Public Health</w:t>
+      </w:r>
+      <w:r>
+        <w:rPr>
+          <w:rFonts w:cs="Calibri"/>
+        </w:rPr>
+        <w:t xml:space="preserve"> </w:t>
+      </w:r>
+      <w:r>
+        <w:rPr>
+          <w:rFonts w:cs="Calibri"/>
+          <w:b/>
+          <w:bCs/>
+        </w:rPr>
+        <w:t>17</w:t>
+      </w:r>
+      <w:r>
+        <w:rPr>
+          <w:rFonts w:cs="Calibri"/>
+        </w:rPr>
+        <w:t>, 907 (2017).</w:t>
+      </w:r>
+    </w:p>
+    <w:p>
+      <w:pPr>
+        <w:pStyle w:val="Bibliography"/>
+        <w:rPr>
+          <w:rFonts w:cs="Calibri"/>
+        </w:rPr>
+      </w:pPr>
+      <w:r>
+        <w:rPr>
+          <w:rFonts w:cs="Calibri"/>
+        </w:rPr>
+        <w:t>20.</w:t>
+      </w:r>
+      <w:r>
+        <w:rPr>
+          <w:rFonts w:cs="Calibri"/>
+        </w:rPr>
+        <w:tab/>
+        <w:t xml:space="preserve">Silcox, G. D., Kelly, K. E., Crosman, E. T., Whiteman, C. D. &amp; Allen, B. L. Wintertime PM2.5 concentrations during persistent, multi-day cold-air pools in a mountain valley. </w:t>
       </w:r>
       <w:r>
         <w:rPr>
@@ -19672,25 +20132,154 @@
           <w:i/>
           <w:iCs/>
         </w:rPr>
-        <w:t xml:space="preserve">Environ. Health </w:t>
-      </w:r>
-      <w:proofErr w:type="spellStart"/>
+        <w:t>Atmos. Environ.</w:t>
+      </w:r>
+      <w:r>
+        <w:rPr>
+          <w:rFonts w:cs="Calibri"/>
+        </w:rPr>
+        <w:t xml:space="preserve"> </w:t>
+      </w:r>
+      <w:r>
+        <w:rPr>
+          <w:rFonts w:cs="Calibri"/>
+          <w:b/>
+          <w:bCs/>
+        </w:rPr>
+        <w:t>46</w:t>
+      </w:r>
+      <w:r>
+        <w:rPr>
+          <w:rFonts w:cs="Calibri"/>
+        </w:rPr>
+        <w:t>, 17–24 (2012).</w:t>
+      </w:r>
+    </w:p>
+    <w:p>
+      <w:pPr>
+        <w:pStyle w:val="Bibliography"/>
+        <w:rPr>
+          <w:rFonts w:cs="Calibri"/>
+        </w:rPr>
+      </w:pPr>
+      <w:r>
+        <w:rPr>
+          <w:rFonts w:cs="Calibri"/>
+        </w:rPr>
+        <w:t>21.</w:t>
+      </w:r>
+      <w:r>
+        <w:rPr>
+          <w:rFonts w:cs="Calibri"/>
+        </w:rPr>
+        <w:tab/>
+        <w:t xml:space="preserve">Chudnovsky, A. A., Kostinski, A., Lyapustin, A. &amp; Koutrakis, P. Spatial scales of pollution from variable resolution satellite imaging. </w:t>
+      </w:r>
       <w:r>
         <w:rPr>
           <w:rFonts w:cs="Calibri"/>
           <w:i/>
           <w:iCs/>
         </w:rPr>
-        <w:t>Perspect</w:t>
-      </w:r>
-      <w:proofErr w:type="spellEnd"/>
+        <w:t>Env. Pollut</w:t>
+      </w:r>
+      <w:r>
+        <w:rPr>
+          <w:rFonts w:cs="Calibri"/>
+        </w:rPr>
+        <w:t xml:space="preserve"> </w:t>
+      </w:r>
+      <w:r>
+        <w:rPr>
+          <w:rFonts w:cs="Calibri"/>
+          <w:b/>
+          <w:bCs/>
+        </w:rPr>
+        <w:t>172C</w:t>
+      </w:r>
+      <w:r>
+        <w:rPr>
+          <w:rFonts w:cs="Calibri"/>
+        </w:rPr>
+        <w:t>, 131–138 (2012).</w:t>
+      </w:r>
+    </w:p>
+    <w:p>
+      <w:pPr>
+        <w:pStyle w:val="Bibliography"/>
+        <w:rPr>
+          <w:rFonts w:cs="Calibri"/>
+        </w:rPr>
+      </w:pPr>
+      <w:r>
+        <w:rPr>
+          <w:rFonts w:cs="Calibri"/>
+        </w:rPr>
+        <w:t>22.</w:t>
+      </w:r>
+      <w:r>
+        <w:rPr>
+          <w:rFonts w:cs="Calibri"/>
+        </w:rPr>
+        <w:tab/>
+        <w:t xml:space="preserve">Lee, H. J. Benefits of High Resolution PM2.5 Prediction using Satellite MAIAC AOD and Land Use Regression for Exposure Assessment: California Examples. </w:t>
+      </w:r>
       <w:r>
         <w:rPr>
           <w:rFonts w:cs="Calibri"/>
           <w:i/>
           <w:iCs/>
         </w:rPr>
-        <w:t>.</w:t>
+        <w:t>Environ. Sci. Technol.</w:t>
+      </w:r>
+      <w:r>
+        <w:rPr>
+          <w:rFonts w:cs="Calibri"/>
+        </w:rPr>
+        <w:t xml:space="preserve"> (2019) doi:10.1021/acs.est.9b03799.</w:t>
+      </w:r>
+    </w:p>
+    <w:p>
+      <w:pPr>
+        <w:pStyle w:val="Bibliography"/>
+        <w:rPr>
+          <w:rFonts w:cs="Calibri"/>
+        </w:rPr>
+      </w:pPr>
+      <w:r>
+        <w:rPr>
+          <w:rFonts w:cs="Calibri"/>
+        </w:rPr>
+        <w:t>23.</w:t>
+      </w:r>
+      <w:r>
+        <w:rPr>
+          <w:rFonts w:cs="Calibri"/>
+        </w:rPr>
+        <w:tab/>
+        <w:t xml:space="preserve">Geng, G. </w:t>
+      </w:r>
+      <w:r>
+        <w:rPr>
+          <w:rFonts w:cs="Calibri"/>
+          <w:i/>
+          <w:iCs/>
+        </w:rPr>
+        <w:t>et al.</w:t>
+      </w:r>
+      <w:r>
+        <w:rPr>
+          <w:rFonts w:cs="Calibri"/>
+        </w:rPr>
+        <w:t xml:space="preserve"> Satellite-Based Daily PM2.5 Estimates During Fire Seasons in Colorado. </w:t>
+      </w:r>
+      <w:r>
+        <w:rPr>
+          <w:rFonts w:cs="Calibri"/>
+          <w:i/>
+          <w:iCs/>
+        </w:rPr>
+        <w:t>J. Geophys. Res.-Atmospheres</w:t>
       </w:r>
       <w:r>
         <w:rPr>
@@ -19704,13 +20293,13 @@
           <w:b/>
           <w:bCs/>
         </w:rPr>
-        <w:t>108</w:t>
-      </w:r>
-      <w:r>
-        <w:rPr>
-          <w:rFonts w:cs="Calibri"/>
-        </w:rPr>
-        <w:t>, 419–426 (2000).</w:t>
+        <w:t>123</w:t>
+      </w:r>
+      <w:r>
+        <w:rPr>
+          <w:rFonts w:cs="Calibri"/>
+        </w:rPr>
+        <w:t>, 8159–8171 (2018).</w:t>
       </w:r>
     </w:p>
     <w:p>
@@ -19724,14 +20313,14 @@
         <w:rPr>
           <w:rFonts w:cs="Calibri"/>
         </w:rPr>
-        <w:t>12.</w:t>
+        <w:t>24.</w:t>
       </w:r>
       <w:r>
         <w:rPr>
           <w:rFonts w:cs="Calibri"/>
         </w:rPr>
         <w:tab/>
-        <w:t xml:space="preserve">Liu, J. C., Pereira, G., Uhl, S. A., Bravo, M. A. &amp; Bell, M. L. A systematic review of the physical health impacts from non-occupational exposure to wildfire smoke. </w:t>
+        <w:t xml:space="preserve">Li, R., Ma, T., Xu, Q. &amp; Song, X. Using MAIAC AOD to verify the PM2.5 spatial patterns of a land use regression model. </w:t>
       </w:r>
       <w:r>
         <w:rPr>
@@ -19739,7 +20328,7 @@
           <w:i/>
           <w:iCs/>
         </w:rPr>
-        <w:t>Environ. Res.</w:t>
+        <w:t>Environ. Pollut. Barking Essex 1987</w:t>
       </w:r>
       <w:r>
         <w:rPr>
@@ -19753,13 +20342,13 @@
           <w:b/>
           <w:bCs/>
         </w:rPr>
-        <w:t>136</w:t>
-      </w:r>
-      <w:r>
-        <w:rPr>
-          <w:rFonts w:cs="Calibri"/>
-        </w:rPr>
-        <w:t>, 120–132 (2015).</w:t>
+        <w:t>243</w:t>
+      </w:r>
+      <w:r>
+        <w:rPr>
+          <w:rFonts w:cs="Calibri"/>
+        </w:rPr>
+        <w:t>, 501–509 (2018).</w:t>
       </w:r>
     </w:p>
     <w:p>
@@ -19773,14 +20362,15 @@
         <w:rPr>
           <w:rFonts w:cs="Calibri"/>
         </w:rPr>
-        <w:t>13.</w:t>
+        <w:lastRenderedPageBreak/>
+        <w:t>25.</w:t>
       </w:r>
       <w:r>
         <w:rPr>
           <w:rFonts w:cs="Calibri"/>
         </w:rPr>
         <w:tab/>
-        <w:t xml:space="preserve">Hu, H. </w:t>
+        <w:t xml:space="preserve">Liu, Y., Sarnat, J. A., Kilaru, V., Jacob, D. J. &amp; Koutrakis, P. Estimating ground-level PM2.5 in the eastern United States using satellite remote sensing. </w:t>
       </w:r>
       <w:r>
         <w:rPr>
@@ -19788,13 +20378,48 @@
           <w:i/>
           <w:iCs/>
         </w:rPr>
-        <w:t>et al.</w:t>
-      </w:r>
-      <w:r>
-        <w:rPr>
-          <w:rFonts w:cs="Calibri"/>
-        </w:rPr>
-        <w:t xml:space="preserve"> Satellite-based high-resolution mapping of ground-level PM2.5 concentrations over East China using a spatiotemporal regression kriging model. </w:t>
+        <w:t>Env. Sci Technol</w:t>
+      </w:r>
+      <w:r>
+        <w:rPr>
+          <w:rFonts w:cs="Calibri"/>
+        </w:rPr>
+        <w:t xml:space="preserve"> </w:t>
+      </w:r>
+      <w:r>
+        <w:rPr>
+          <w:rFonts w:cs="Calibri"/>
+          <w:b/>
+          <w:bCs/>
+        </w:rPr>
+        <w:t>39</w:t>
+      </w:r>
+      <w:r>
+        <w:rPr>
+          <w:rFonts w:cs="Calibri"/>
+        </w:rPr>
+        <w:t>, 3269–78 (2005).</w:t>
+      </w:r>
+    </w:p>
+    <w:p>
+      <w:pPr>
+        <w:pStyle w:val="Bibliography"/>
+        <w:rPr>
+          <w:rFonts w:cs="Calibri"/>
+        </w:rPr>
+      </w:pPr>
+      <w:r>
+        <w:rPr>
+          <w:rFonts w:cs="Calibri"/>
+        </w:rPr>
+        <w:t>26.</w:t>
+      </w:r>
+      <w:r>
+        <w:rPr>
+          <w:rFonts w:cs="Calibri"/>
+        </w:rPr>
+        <w:tab/>
+        <w:t xml:space="preserve">Rappold, A. G., Reyes, J., Pouliot, G., Cascio, W. E. &amp; Diaz-Sanchez, D. Community Vulnerability to Health Impacts of Wildland Fire Smoke Exposure. </w:t>
       </w:r>
       <w:r>
         <w:rPr>
@@ -19802,7 +20427,7 @@
           <w:i/>
           <w:iCs/>
         </w:rPr>
-        <w:t>Sci. Total Environ.</w:t>
+        <w:t>Environ. Sci. Technol.</w:t>
       </w:r>
       <w:r>
         <w:rPr>
@@ -19816,13 +20441,13 @@
           <w:b/>
           <w:bCs/>
         </w:rPr>
-        <w:t>672</w:t>
-      </w:r>
-      <w:r>
-        <w:rPr>
-          <w:rFonts w:cs="Calibri"/>
-        </w:rPr>
-        <w:t>, 479–490 (2019).</w:t>
+        <w:t>51</w:t>
+      </w:r>
+      <w:r>
+        <w:rPr>
+          <w:rFonts w:cs="Calibri"/>
+        </w:rPr>
+        <w:t>, 6674–6682 (2017).</w:t>
       </w:r>
     </w:p>
     <w:p>
@@ -19836,28 +20461,14 @@
         <w:rPr>
           <w:rFonts w:cs="Calibri"/>
         </w:rPr>
-        <w:lastRenderedPageBreak/>
-        <w:t>14.</w:t>
+        <w:t>27.</w:t>
       </w:r>
       <w:r>
         <w:rPr>
           <w:rFonts w:cs="Calibri"/>
         </w:rPr>
         <w:tab/>
-      </w:r>
-      <w:proofErr w:type="spellStart"/>
-      <w:r>
-        <w:rPr>
-          <w:rFonts w:cs="Calibri"/>
-        </w:rPr>
-        <w:t>Lassman</w:t>
-      </w:r>
-      <w:proofErr w:type="spellEnd"/>
-      <w:r>
-        <w:rPr>
-          <w:rFonts w:cs="Calibri"/>
-        </w:rPr>
-        <w:t xml:space="preserve">, W. </w:t>
+        <w:t xml:space="preserve">Giglio, L., Csiszar, I. &amp; Justice, C. O. Global distribution and seasonality of active fires as observed with the Terra and Aqua Moderate Resolution Imaging Spectroradiometer (MODIS) sensors. </w:t>
       </w:r>
       <w:r>
         <w:rPr>
@@ -19865,24 +20476,71 @@
           <w:i/>
           <w:iCs/>
         </w:rPr>
-        <w:t>et al.</w:t>
-      </w:r>
-      <w:r>
-        <w:rPr>
-          <w:rFonts w:cs="Calibri"/>
-        </w:rPr>
-        <w:t xml:space="preserve"> Spatial and temporal estimates of population exposure to wildfire smoke during the Washington state 2012 wildfire season using blended model, satellite, and in situ data. </w:t>
-      </w:r>
-      <w:proofErr w:type="spellStart"/>
+        <w:t>J. Geophys. Res. Biogeosciences</w:t>
+      </w:r>
+      <w:r>
+        <w:rPr>
+          <w:rFonts w:cs="Calibri"/>
+        </w:rPr>
+        <w:t xml:space="preserve"> </w:t>
+      </w:r>
+      <w:r>
+        <w:rPr>
+          <w:rFonts w:cs="Calibri"/>
+          <w:b/>
+          <w:bCs/>
+        </w:rPr>
+        <w:t>111</w:t>
+      </w:r>
+      <w:r>
+        <w:rPr>
+          <w:rFonts w:cs="Calibri"/>
+        </w:rPr>
+        <w:t>, (2006).</w:t>
+      </w:r>
+    </w:p>
+    <w:p>
+      <w:pPr>
+        <w:pStyle w:val="Bibliography"/>
+        <w:rPr>
+          <w:rFonts w:cs="Calibri"/>
+        </w:rPr>
+      </w:pPr>
+      <w:r>
+        <w:rPr>
+          <w:rFonts w:cs="Calibri"/>
+        </w:rPr>
+        <w:t>28.</w:t>
+      </w:r>
+      <w:r>
+        <w:rPr>
+          <w:rFonts w:cs="Calibri"/>
+        </w:rPr>
+        <w:tab/>
+        <w:t xml:space="preserve">Hawbaker, T. J. </w:t>
+      </w:r>
       <w:r>
         <w:rPr>
           <w:rFonts w:cs="Calibri"/>
           <w:i/>
           <w:iCs/>
         </w:rPr>
-        <w:t>GeoHealth</w:t>
-      </w:r>
-      <w:proofErr w:type="spellEnd"/>
+        <w:t>et al.</w:t>
+      </w:r>
+      <w:r>
+        <w:rPr>
+          <w:rFonts w:cs="Calibri"/>
+        </w:rPr>
+        <w:t xml:space="preserve"> Mapping burned areas using dense time-series of Landsat data. </w:t>
+      </w:r>
+      <w:r>
+        <w:rPr>
+          <w:rFonts w:cs="Calibri"/>
+          <w:i/>
+          <w:iCs/>
+        </w:rPr>
+        <w:t>Remote Sens. Environ.</w:t>
+      </w:r>
       <w:r>
         <w:rPr>
           <w:rFonts w:cs="Calibri"/>
@@ -19895,13 +20553,13 @@
           <w:b/>
           <w:bCs/>
         </w:rPr>
-        <w:t>1</w:t>
-      </w:r>
-      <w:r>
-        <w:rPr>
-          <w:rFonts w:cs="Calibri"/>
-        </w:rPr>
-        <w:t>, 106–121 (2017).</w:t>
+        <w:t>198</w:t>
+      </w:r>
+      <w:r>
+        <w:rPr>
+          <w:rFonts w:cs="Calibri"/>
+        </w:rPr>
+        <w:t>, 504–522 (2017).</w:t>
       </w:r>
     </w:p>
     <w:p>
@@ -19915,14 +20573,14 @@
         <w:rPr>
           <w:rFonts w:cs="Calibri"/>
         </w:rPr>
-        <w:t>15.</w:t>
+        <w:t>29.</w:t>
       </w:r>
       <w:r>
         <w:rPr>
           <w:rFonts w:cs="Calibri"/>
         </w:rPr>
         <w:tab/>
-        <w:t xml:space="preserve">Reid, C. E. </w:t>
+        <w:t xml:space="preserve">Whiteman, C. D., Hoch, S. W., Horel, J. D. &amp; Charland, A. Relationship between particulate air pollution and meteorological variables in Utah’s Salt Lake Valley. </w:t>
       </w:r>
       <w:r>
         <w:rPr>
@@ -19930,13 +20588,48 @@
           <w:i/>
           <w:iCs/>
         </w:rPr>
-        <w:t>et al.</w:t>
-      </w:r>
-      <w:r>
-        <w:rPr>
-          <w:rFonts w:cs="Calibri"/>
-        </w:rPr>
-        <w:t xml:space="preserve"> Spatiotemporal prediction of fine particulate matter during the 2008 northern California wildfires using machine learning. </w:t>
+        <w:t>Atmos. Environ.</w:t>
+      </w:r>
+      <w:r>
+        <w:rPr>
+          <w:rFonts w:cs="Calibri"/>
+        </w:rPr>
+        <w:t xml:space="preserve"> </w:t>
+      </w:r>
+      <w:r>
+        <w:rPr>
+          <w:rFonts w:cs="Calibri"/>
+          <w:b/>
+          <w:bCs/>
+        </w:rPr>
+        <w:t>94</w:t>
+      </w:r>
+      <w:r>
+        <w:rPr>
+          <w:rFonts w:cs="Calibri"/>
+        </w:rPr>
+        <w:t>, 742–753 (2014).</w:t>
+      </w:r>
+    </w:p>
+    <w:p>
+      <w:pPr>
+        <w:pStyle w:val="Bibliography"/>
+        <w:rPr>
+          <w:rFonts w:cs="Calibri"/>
+        </w:rPr>
+      </w:pPr>
+      <w:r>
+        <w:rPr>
+          <w:rFonts w:cs="Calibri"/>
+        </w:rPr>
+        <w:t>30.</w:t>
+      </w:r>
+      <w:r>
+        <w:rPr>
+          <w:rFonts w:cs="Calibri"/>
+        </w:rPr>
+        <w:tab/>
+        <w:t xml:space="preserve">Homer, C. </w:t>
       </w:r>
       <w:r>
         <w:rPr>
@@ -19944,18 +20637,57 @@
           <w:i/>
           <w:iCs/>
         </w:rPr>
-        <w:t xml:space="preserve">Env. Sci </w:t>
-      </w:r>
-      <w:proofErr w:type="spellStart"/>
+        <w:t>et al.</w:t>
+      </w:r>
+      <w:r>
+        <w:rPr>
+          <w:rFonts w:cs="Calibri"/>
+        </w:rPr>
+        <w:t xml:space="preserve"> Completion of the 2011 National Land Cover Database for the Conterminous United States—Representing a Decade of Land Cover Change Information. </w:t>
+      </w:r>
       <w:r>
         <w:rPr>
           <w:rFonts w:cs="Calibri"/>
           <w:i/>
           <w:iCs/>
         </w:rPr>
-        <w:t>Technol</w:t>
-      </w:r>
-      <w:proofErr w:type="spellEnd"/>
+        <w:t>Photogramm. Eng. Remote Sens.</w:t>
+      </w:r>
+      <w:r>
+        <w:rPr>
+          <w:rFonts w:cs="Calibri"/>
+        </w:rPr>
+        <w:t xml:space="preserve"> (2017).</w:t>
+      </w:r>
+    </w:p>
+    <w:p>
+      <w:pPr>
+        <w:pStyle w:val="Bibliography"/>
+        <w:rPr>
+          <w:rFonts w:cs="Calibri"/>
+        </w:rPr>
+      </w:pPr>
+      <w:r>
+        <w:rPr>
+          <w:rFonts w:cs="Calibri"/>
+        </w:rPr>
+        <w:t>31.</w:t>
+      </w:r>
+      <w:r>
+        <w:rPr>
+          <w:rFonts w:cs="Calibri"/>
+        </w:rPr>
+        <w:tab/>
+        <w:t xml:space="preserve">Katzfuss, M. A multi-resolution approximation for massive spatial datasets. </w:t>
+      </w:r>
+      <w:r>
+        <w:rPr>
+          <w:rFonts w:cs="Calibri"/>
+          <w:i/>
+          <w:iCs/>
+        </w:rPr>
+        <w:t>J. Am. Stat. Assoc.</w:t>
+      </w:r>
       <w:r>
         <w:rPr>
           <w:rFonts w:cs="Calibri"/>
@@ -19968,13 +20700,13 @@
           <w:b/>
           <w:bCs/>
         </w:rPr>
-        <w:t>49</w:t>
-      </w:r>
-      <w:r>
-        <w:rPr>
-          <w:rFonts w:cs="Calibri"/>
-        </w:rPr>
-        <w:t>, 3887–96 (2015).</w:t>
+        <w:t>112</w:t>
+      </w:r>
+      <w:r>
+        <w:rPr>
+          <w:rFonts w:cs="Calibri"/>
+        </w:rPr>
+        <w:t>, 201–214 (2017).</w:t>
       </w:r>
     </w:p>
     <w:p>
@@ -19988,14 +20720,14 @@
         <w:rPr>
           <w:rFonts w:cs="Calibri"/>
         </w:rPr>
-        <w:t>16.</w:t>
+        <w:t>32.</w:t>
       </w:r>
       <w:r>
         <w:rPr>
           <w:rFonts w:cs="Calibri"/>
         </w:rPr>
         <w:tab/>
-        <w:t xml:space="preserve">Di, Q. </w:t>
+        <w:t xml:space="preserve">Roberts, D. R. </w:t>
       </w:r>
       <w:r>
         <w:rPr>
@@ -20009,7 +20741,7 @@
         <w:rPr>
           <w:rFonts w:cs="Calibri"/>
         </w:rPr>
-        <w:t xml:space="preserve"> Assessing PM2.5 Exposures with High Spatiotemporal Resolution across the Continental United States. </w:t>
+        <w:t xml:space="preserve"> Cross-validation strategies for data with temporal, spatial, hierarchical, or phylogenetic structure. </w:t>
       </w:r>
       <w:r>
         <w:rPr>
@@ -20017,18 +20749,57 @@
           <w:i/>
           <w:iCs/>
         </w:rPr>
-        <w:t xml:space="preserve">Env. Sci </w:t>
-      </w:r>
-      <w:proofErr w:type="spellStart"/>
+        <w:t>Ecography</w:t>
+      </w:r>
+      <w:r>
+        <w:rPr>
+          <w:rFonts w:cs="Calibri"/>
+        </w:rPr>
+        <w:t xml:space="preserve"> </w:t>
+      </w:r>
+      <w:r>
+        <w:rPr>
+          <w:rFonts w:cs="Calibri"/>
+          <w:b/>
+          <w:bCs/>
+        </w:rPr>
+        <w:t>40</w:t>
+      </w:r>
+      <w:r>
+        <w:rPr>
+          <w:rFonts w:cs="Calibri"/>
+        </w:rPr>
+        <w:t>, 913–929 (2017).</w:t>
+      </w:r>
+    </w:p>
+    <w:p>
+      <w:pPr>
+        <w:pStyle w:val="Bibliography"/>
+        <w:rPr>
+          <w:rFonts w:cs="Calibri"/>
+        </w:rPr>
+      </w:pPr>
+      <w:r>
+        <w:rPr>
+          <w:rFonts w:cs="Calibri"/>
+        </w:rPr>
+        <w:t>33.</w:t>
+      </w:r>
+      <w:r>
+        <w:rPr>
+          <w:rFonts w:cs="Calibri"/>
+        </w:rPr>
+        <w:tab/>
+        <w:t xml:space="preserve">Kloog, I., Koutrakis, P., Coull, B. A., Lee, H. J. &amp; Schwartz, J. Assessing temporally and spatially resolved PM2.5 exposures for epidemiological studies using satellite aerosol optical depth measurements. </w:t>
+      </w:r>
       <w:r>
         <w:rPr>
           <w:rFonts w:cs="Calibri"/>
           <w:i/>
           <w:iCs/>
         </w:rPr>
-        <w:t>Technol</w:t>
-      </w:r>
-      <w:proofErr w:type="spellEnd"/>
+        <w:t>Atmos. Environ.</w:t>
+      </w:r>
       <w:r>
         <w:rPr>
           <w:rFonts w:cs="Calibri"/>
@@ -20041,13 +20812,13 @@
           <w:b/>
           <w:bCs/>
         </w:rPr>
-        <w:t>50</w:t>
-      </w:r>
-      <w:r>
-        <w:rPr>
-          <w:rFonts w:cs="Calibri"/>
-        </w:rPr>
-        <w:t>, 4712–21 (2016).</w:t>
+        <w:t>45</w:t>
+      </w:r>
+      <w:r>
+        <w:rPr>
+          <w:rFonts w:cs="Calibri"/>
+        </w:rPr>
+        <w:t>, 6267–6275 (2011).</w:t>
       </w:r>
     </w:p>
     <w:p>
@@ -20061,14 +20832,15 @@
         <w:rPr>
           <w:rFonts w:cs="Calibri"/>
         </w:rPr>
-        <w:t>17.</w:t>
+        <w:lastRenderedPageBreak/>
+        <w:t>34.</w:t>
       </w:r>
       <w:r>
         <w:rPr>
           <w:rFonts w:cs="Calibri"/>
         </w:rPr>
         <w:tab/>
-        <w:t xml:space="preserve">Di, Q. </w:t>
+        <w:t xml:space="preserve">Xu, Y. </w:t>
       </w:r>
       <w:r>
         <w:rPr>
@@ -20082,7 +20854,7 @@
         <w:rPr>
           <w:rFonts w:cs="Calibri"/>
         </w:rPr>
-        <w:t xml:space="preserve"> An ensemble-based model of PM2.5 concentration across the contiguous United States with high spatiotemporal resolution. </w:t>
+        <w:t xml:space="preserve"> Evaluation of machine learning techniques with multiple remote sensing datasets in estimating monthly concentrations of ground-level PM2.5. </w:t>
       </w:r>
       <w:r>
         <w:rPr>
@@ -20090,7 +20862,7 @@
           <w:i/>
           <w:iCs/>
         </w:rPr>
-        <w:t>Environ. Int.</w:t>
+        <w:t>Environ. Pollut.</w:t>
       </w:r>
       <w:r>
         <w:rPr>
@@ -20104,13 +20876,13 @@
           <w:b/>
           <w:bCs/>
         </w:rPr>
-        <w:t>130</w:t>
-      </w:r>
-      <w:r>
-        <w:rPr>
-          <w:rFonts w:cs="Calibri"/>
-        </w:rPr>
-        <w:t>, 104909 (2019).</w:t>
+        <w:t>242</w:t>
+      </w:r>
+      <w:r>
+        <w:rPr>
+          <w:rFonts w:cs="Calibri"/>
+        </w:rPr>
+        <w:t>, 1417–1426 (2018).</w:t>
       </w:r>
     </w:p>
     <w:p>
@@ -20124,14 +20896,14 @@
         <w:rPr>
           <w:rFonts w:cs="Calibri"/>
         </w:rPr>
-        <w:t>18.</w:t>
+        <w:t>35.</w:t>
       </w:r>
       <w:r>
         <w:rPr>
           <w:rFonts w:cs="Calibri"/>
         </w:rPr>
         <w:tab/>
-        <w:t xml:space="preserve">Hu, X. </w:t>
+        <w:t xml:space="preserve">R Core Team. </w:t>
       </w:r>
       <w:r>
         <w:rPr>
@@ -20139,13 +20911,34 @@
           <w:i/>
           <w:iCs/>
         </w:rPr>
-        <w:t>et al.</w:t>
-      </w:r>
-      <w:r>
-        <w:rPr>
-          <w:rFonts w:cs="Calibri"/>
-        </w:rPr>
-        <w:t xml:space="preserve"> Estimating PM2.5 Concentrations in the Conterminous United States Using the Random Forest Approach. </w:t>
+        <w:t>R: A Language and Environment for Statistical Computing</w:t>
+      </w:r>
+      <w:r>
+        <w:rPr>
+          <w:rFonts w:cs="Calibri"/>
+        </w:rPr>
+        <w:t>. (R Foundation for Statistical Computing, 2018).</w:t>
+      </w:r>
+    </w:p>
+    <w:p>
+      <w:pPr>
+        <w:pStyle w:val="Bibliography"/>
+        <w:rPr>
+          <w:rFonts w:cs="Calibri"/>
+        </w:rPr>
+      </w:pPr>
+      <w:r>
+        <w:rPr>
+          <w:rFonts w:cs="Calibri"/>
+        </w:rPr>
+        <w:t>36.</w:t>
+      </w:r>
+      <w:r>
+        <w:rPr>
+          <w:rFonts w:cs="Calibri"/>
+        </w:rPr>
+        <w:tab/>
+        <w:t xml:space="preserve">Kuhn, M. &amp; Contributions from Jed Wing, S. W., Andre Williams, Chris Keefer and Allan Engelhardt. </w:t>
       </w:r>
       <w:r>
         <w:rPr>
@@ -20153,27 +20946,13 @@
           <w:i/>
           <w:iCs/>
         </w:rPr>
-        <w:t>Environ. Sci. Technol.</w:t>
-      </w:r>
-      <w:r>
-        <w:rPr>
-          <w:rFonts w:cs="Calibri"/>
-        </w:rPr>
-        <w:t xml:space="preserve"> </w:t>
-      </w:r>
-      <w:r>
-        <w:rPr>
-          <w:rFonts w:cs="Calibri"/>
-          <w:b/>
-          <w:bCs/>
-        </w:rPr>
-        <w:t>51</w:t>
-      </w:r>
-      <w:r>
-        <w:rPr>
-          <w:rFonts w:cs="Calibri"/>
-        </w:rPr>
-        <w:t>, 6936–6944 (2017).</w:t>
+        <w:t>caret: Classification and Regression Training.</w:t>
+      </w:r>
+      <w:r>
+        <w:rPr>
+          <w:rFonts w:cs="Calibri"/>
+        </w:rPr>
+        <w:t xml:space="preserve"> (2012).</w:t>
       </w:r>
     </w:p>
     <w:p>
@@ -20187,1328 +20966,22 @@
         <w:rPr>
           <w:rFonts w:cs="Calibri"/>
         </w:rPr>
-        <w:t>19.</w:t>
+        <w:t>37.</w:t>
       </w:r>
       <w:r>
         <w:rPr>
           <w:rFonts w:cs="Calibri"/>
         </w:rPr>
         <w:tab/>
-        <w:t xml:space="preserve">Bellinger, C., Jabbar, M. S. M., </w:t>
-      </w:r>
-      <w:proofErr w:type="spellStart"/>
-      <w:r>
-        <w:rPr>
-          <w:rFonts w:cs="Calibri"/>
-        </w:rPr>
-        <w:t>Zaiane</w:t>
-      </w:r>
-      <w:proofErr w:type="spellEnd"/>
-      <w:r>
-        <w:rPr>
-          <w:rFonts w:cs="Calibri"/>
-        </w:rPr>
-        <w:t xml:space="preserve">, O. &amp; </w:t>
-      </w:r>
-      <w:proofErr w:type="spellStart"/>
-      <w:r>
-        <w:rPr>
-          <w:rFonts w:cs="Calibri"/>
-        </w:rPr>
-        <w:t>Osornio</w:t>
-      </w:r>
-      <w:proofErr w:type="spellEnd"/>
-      <w:r>
-        <w:rPr>
-          <w:rFonts w:cs="Calibri"/>
-        </w:rPr>
-        <w:t xml:space="preserve">-Vargas, A. A systematic review of data mining and machine learning for air pollution epidemiology. </w:t>
-      </w:r>
-      <w:proofErr w:type="spellStart"/>
+        <w:t xml:space="preserve">Dean-Mayer, Z. A. &amp; Knowles, J. E. </w:t>
+      </w:r>
       <w:r>
         <w:rPr>
           <w:rFonts w:cs="Calibri"/>
           <w:i/>
           <w:iCs/>
         </w:rPr>
-        <w:t>Bmc</w:t>
-      </w:r>
-      <w:proofErr w:type="spellEnd"/>
-      <w:r>
-        <w:rPr>
-          <w:rFonts w:cs="Calibri"/>
-          <w:i/>
-          <w:iCs/>
-        </w:rPr>
-        <w:t xml:space="preserve"> Public Health</w:t>
-      </w:r>
-      <w:r>
-        <w:rPr>
-          <w:rFonts w:cs="Calibri"/>
-        </w:rPr>
-        <w:t xml:space="preserve"> </w:t>
-      </w:r>
-      <w:r>
-        <w:rPr>
-          <w:rFonts w:cs="Calibri"/>
-          <w:b/>
-          <w:bCs/>
-        </w:rPr>
-        <w:t>17</w:t>
-      </w:r>
-      <w:r>
-        <w:rPr>
-          <w:rFonts w:cs="Calibri"/>
-        </w:rPr>
-        <w:t>, 907 (2017).</w:t>
-      </w:r>
-    </w:p>
-    <w:p>
-      <w:pPr>
-        <w:pStyle w:val="Bibliography"/>
-        <w:rPr>
-          <w:rFonts w:cs="Calibri"/>
-        </w:rPr>
-      </w:pPr>
-      <w:r>
-        <w:rPr>
-          <w:rFonts w:cs="Calibri"/>
-        </w:rPr>
-        <w:t>20.</w:t>
-      </w:r>
-      <w:r>
-        <w:rPr>
-          <w:rFonts w:cs="Calibri"/>
-        </w:rPr>
-        <w:tab/>
-      </w:r>
-      <w:proofErr w:type="spellStart"/>
-      <w:r>
-        <w:rPr>
-          <w:rFonts w:cs="Calibri"/>
-        </w:rPr>
-        <w:t>Silcox</w:t>
-      </w:r>
-      <w:proofErr w:type="spellEnd"/>
-      <w:r>
-        <w:rPr>
-          <w:rFonts w:cs="Calibri"/>
-        </w:rPr>
-        <w:t xml:space="preserve">, G. D., Kelly, K. E., </w:t>
-      </w:r>
-      <w:proofErr w:type="spellStart"/>
-      <w:r>
-        <w:rPr>
-          <w:rFonts w:cs="Calibri"/>
-        </w:rPr>
-        <w:t>Crosman</w:t>
-      </w:r>
-      <w:proofErr w:type="spellEnd"/>
-      <w:r>
-        <w:rPr>
-          <w:rFonts w:cs="Calibri"/>
-        </w:rPr>
-        <w:t xml:space="preserve">, E. T., Whiteman, C. D. &amp; Allen, B. L. Wintertime PM2.5 concentrations during persistent, multi-day cold-air pools in a mountain valley. </w:t>
-      </w:r>
-      <w:r>
-        <w:rPr>
-          <w:rFonts w:cs="Calibri"/>
-          <w:i/>
-          <w:iCs/>
-        </w:rPr>
-        <w:t>Atmos. Environ.</w:t>
-      </w:r>
-      <w:r>
-        <w:rPr>
-          <w:rFonts w:cs="Calibri"/>
-        </w:rPr>
-        <w:t xml:space="preserve"> </w:t>
-      </w:r>
-      <w:r>
-        <w:rPr>
-          <w:rFonts w:cs="Calibri"/>
-          <w:b/>
-          <w:bCs/>
-        </w:rPr>
-        <w:t>46</w:t>
-      </w:r>
-      <w:r>
-        <w:rPr>
-          <w:rFonts w:cs="Calibri"/>
-        </w:rPr>
-        <w:t>, 17–24 (2012).</w:t>
-      </w:r>
-    </w:p>
-    <w:p>
-      <w:pPr>
-        <w:pStyle w:val="Bibliography"/>
-        <w:rPr>
-          <w:rFonts w:cs="Calibri"/>
-        </w:rPr>
-      </w:pPr>
-      <w:r>
-        <w:rPr>
-          <w:rFonts w:cs="Calibri"/>
-        </w:rPr>
-        <w:t>21.</w:t>
-      </w:r>
-      <w:r>
-        <w:rPr>
-          <w:rFonts w:cs="Calibri"/>
-        </w:rPr>
-        <w:tab/>
-      </w:r>
-      <w:proofErr w:type="spellStart"/>
-      <w:r>
-        <w:rPr>
-          <w:rFonts w:cs="Calibri"/>
-        </w:rPr>
-        <w:t>Chudnovsky</w:t>
-      </w:r>
-      <w:proofErr w:type="spellEnd"/>
-      <w:r>
-        <w:rPr>
-          <w:rFonts w:cs="Calibri"/>
-        </w:rPr>
-        <w:t xml:space="preserve">, A. A., </w:t>
-      </w:r>
-      <w:proofErr w:type="spellStart"/>
-      <w:r>
-        <w:rPr>
-          <w:rFonts w:cs="Calibri"/>
-        </w:rPr>
-        <w:t>Kostinski</w:t>
-      </w:r>
-      <w:proofErr w:type="spellEnd"/>
-      <w:r>
-        <w:rPr>
-          <w:rFonts w:cs="Calibri"/>
-        </w:rPr>
-        <w:t xml:space="preserve">, A., </w:t>
-      </w:r>
-      <w:proofErr w:type="spellStart"/>
-      <w:r>
-        <w:rPr>
-          <w:rFonts w:cs="Calibri"/>
-        </w:rPr>
-        <w:t>Lyapustin</w:t>
-      </w:r>
-      <w:proofErr w:type="spellEnd"/>
-      <w:r>
-        <w:rPr>
-          <w:rFonts w:cs="Calibri"/>
-        </w:rPr>
-        <w:t xml:space="preserve">, A. &amp; </w:t>
-      </w:r>
-      <w:proofErr w:type="spellStart"/>
-      <w:r>
-        <w:rPr>
-          <w:rFonts w:cs="Calibri"/>
-        </w:rPr>
-        <w:t>Koutrakis</w:t>
-      </w:r>
-      <w:proofErr w:type="spellEnd"/>
-      <w:r>
-        <w:rPr>
-          <w:rFonts w:cs="Calibri"/>
-        </w:rPr>
-        <w:t xml:space="preserve">, P. Spatial scales of pollution from variable resolution satellite imaging. </w:t>
-      </w:r>
-      <w:r>
-        <w:rPr>
-          <w:rFonts w:cs="Calibri"/>
-          <w:i/>
-          <w:iCs/>
-        </w:rPr>
-        <w:t xml:space="preserve">Env. </w:t>
-      </w:r>
-      <w:proofErr w:type="spellStart"/>
-      <w:r>
-        <w:rPr>
-          <w:rFonts w:cs="Calibri"/>
-          <w:i/>
-          <w:iCs/>
-        </w:rPr>
-        <w:t>Pollut</w:t>
-      </w:r>
-      <w:proofErr w:type="spellEnd"/>
-      <w:r>
-        <w:rPr>
-          <w:rFonts w:cs="Calibri"/>
-        </w:rPr>
-        <w:t xml:space="preserve"> </w:t>
-      </w:r>
-      <w:r>
-        <w:rPr>
-          <w:rFonts w:cs="Calibri"/>
-          <w:b/>
-          <w:bCs/>
-        </w:rPr>
-        <w:t>172C</w:t>
-      </w:r>
-      <w:r>
-        <w:rPr>
-          <w:rFonts w:cs="Calibri"/>
-        </w:rPr>
-        <w:t>, 131–138 (2012).</w:t>
-      </w:r>
-    </w:p>
-    <w:p>
-      <w:pPr>
-        <w:pStyle w:val="Bibliography"/>
-        <w:rPr>
-          <w:rFonts w:cs="Calibri"/>
-        </w:rPr>
-      </w:pPr>
-      <w:r>
-        <w:rPr>
-          <w:rFonts w:cs="Calibri"/>
-        </w:rPr>
-        <w:t>22.</w:t>
-      </w:r>
-      <w:r>
-        <w:rPr>
-          <w:rFonts w:cs="Calibri"/>
-        </w:rPr>
-        <w:tab/>
-        <w:t xml:space="preserve">Lee, H. J. Benefits of High Resolution PM2.5 Prediction using Satellite MAIAC AOD and Land Use Regression for Exposure Assessment: California Examples. </w:t>
-      </w:r>
-      <w:r>
-        <w:rPr>
-          <w:rFonts w:cs="Calibri"/>
-          <w:i/>
-          <w:iCs/>
-        </w:rPr>
-        <w:t>Environ. Sci. Technol.</w:t>
-      </w:r>
-      <w:r>
-        <w:rPr>
-          <w:rFonts w:cs="Calibri"/>
-        </w:rPr>
-        <w:t xml:space="preserve"> (2019) doi:10.1021/acs.est.9b03799.</w:t>
-      </w:r>
-    </w:p>
-    <w:p>
-      <w:pPr>
-        <w:pStyle w:val="Bibliography"/>
-        <w:rPr>
-          <w:rFonts w:cs="Calibri"/>
-        </w:rPr>
-      </w:pPr>
-      <w:r>
-        <w:rPr>
-          <w:rFonts w:cs="Calibri"/>
-        </w:rPr>
-        <w:t>23.</w:t>
-      </w:r>
-      <w:r>
-        <w:rPr>
-          <w:rFonts w:cs="Calibri"/>
-        </w:rPr>
-        <w:tab/>
-      </w:r>
-      <w:proofErr w:type="spellStart"/>
-      <w:r>
-        <w:rPr>
-          <w:rFonts w:cs="Calibri"/>
-        </w:rPr>
-        <w:t>Geng</w:t>
-      </w:r>
-      <w:proofErr w:type="spellEnd"/>
-      <w:r>
-        <w:rPr>
-          <w:rFonts w:cs="Calibri"/>
-        </w:rPr>
-        <w:t xml:space="preserve">, G. </w:t>
-      </w:r>
-      <w:r>
-        <w:rPr>
-          <w:rFonts w:cs="Calibri"/>
-          <w:i/>
-          <w:iCs/>
-        </w:rPr>
-        <w:t>et al.</w:t>
-      </w:r>
-      <w:r>
-        <w:rPr>
-          <w:rFonts w:cs="Calibri"/>
-        </w:rPr>
-        <w:t xml:space="preserve"> Satellite-Based Daily PM2.5 Estimates During Fire Seasons in Colorado. </w:t>
-      </w:r>
-      <w:r>
-        <w:rPr>
-          <w:rFonts w:cs="Calibri"/>
-          <w:i/>
-          <w:iCs/>
-        </w:rPr>
-        <w:t xml:space="preserve">J. </w:t>
-      </w:r>
-      <w:proofErr w:type="spellStart"/>
-      <w:r>
-        <w:rPr>
-          <w:rFonts w:cs="Calibri"/>
-          <w:i/>
-          <w:iCs/>
-        </w:rPr>
-        <w:t>Geophys</w:t>
-      </w:r>
-      <w:proofErr w:type="spellEnd"/>
-      <w:r>
-        <w:rPr>
-          <w:rFonts w:cs="Calibri"/>
-          <w:i/>
-          <w:iCs/>
-        </w:rPr>
-        <w:t>. Res.-Atmospheres</w:t>
-      </w:r>
-      <w:r>
-        <w:rPr>
-          <w:rFonts w:cs="Calibri"/>
-        </w:rPr>
-        <w:t xml:space="preserve"> </w:t>
-      </w:r>
-      <w:r>
-        <w:rPr>
-          <w:rFonts w:cs="Calibri"/>
-          <w:b/>
-          <w:bCs/>
-        </w:rPr>
-        <w:t>123</w:t>
-      </w:r>
-      <w:r>
-        <w:rPr>
-          <w:rFonts w:cs="Calibri"/>
-        </w:rPr>
-        <w:t>, 8159–8171 (2018).</w:t>
-      </w:r>
-    </w:p>
-    <w:p>
-      <w:pPr>
-        <w:pStyle w:val="Bibliography"/>
-        <w:rPr>
-          <w:rFonts w:cs="Calibri"/>
-        </w:rPr>
-      </w:pPr>
-      <w:r>
-        <w:rPr>
-          <w:rFonts w:cs="Calibri"/>
-        </w:rPr>
-        <w:t>24.</w:t>
-      </w:r>
-      <w:r>
-        <w:rPr>
-          <w:rFonts w:cs="Calibri"/>
-        </w:rPr>
-        <w:tab/>
-        <w:t xml:space="preserve">Li, R., Ma, T., Xu, Q. &amp; Song, X. Using MAIAC AOD to verify the PM2.5 spatial patterns of a land use regression model. </w:t>
-      </w:r>
-      <w:r>
-        <w:rPr>
-          <w:rFonts w:cs="Calibri"/>
-          <w:i/>
-          <w:iCs/>
-        </w:rPr>
-        <w:t xml:space="preserve">Environ. </w:t>
-      </w:r>
-      <w:proofErr w:type="spellStart"/>
-      <w:r>
-        <w:rPr>
-          <w:rFonts w:cs="Calibri"/>
-          <w:i/>
-          <w:iCs/>
-        </w:rPr>
-        <w:t>Pollut</w:t>
-      </w:r>
-      <w:proofErr w:type="spellEnd"/>
-      <w:r>
-        <w:rPr>
-          <w:rFonts w:cs="Calibri"/>
-          <w:i/>
-          <w:iCs/>
-        </w:rPr>
-        <w:t>. Barking Essex 1987</w:t>
-      </w:r>
-      <w:r>
-        <w:rPr>
-          <w:rFonts w:cs="Calibri"/>
-        </w:rPr>
-        <w:t xml:space="preserve"> </w:t>
-      </w:r>
-      <w:r>
-        <w:rPr>
-          <w:rFonts w:cs="Calibri"/>
-          <w:b/>
-          <w:bCs/>
-        </w:rPr>
-        <w:t>243</w:t>
-      </w:r>
-      <w:r>
-        <w:rPr>
-          <w:rFonts w:cs="Calibri"/>
-        </w:rPr>
-        <w:t>, 501–509 (2018).</w:t>
-      </w:r>
-    </w:p>
-    <w:p>
-      <w:pPr>
-        <w:pStyle w:val="Bibliography"/>
-        <w:rPr>
-          <w:rFonts w:cs="Calibri"/>
-        </w:rPr>
-      </w:pPr>
-      <w:r>
-        <w:rPr>
-          <w:rFonts w:cs="Calibri"/>
-        </w:rPr>
-        <w:lastRenderedPageBreak/>
-        <w:t>25.</w:t>
-      </w:r>
-      <w:r>
-        <w:rPr>
-          <w:rFonts w:cs="Calibri"/>
-        </w:rPr>
-        <w:tab/>
-        <w:t xml:space="preserve">Liu, Y., </w:t>
-      </w:r>
-      <w:proofErr w:type="spellStart"/>
-      <w:r>
-        <w:rPr>
-          <w:rFonts w:cs="Calibri"/>
-        </w:rPr>
-        <w:t>Sarnat</w:t>
-      </w:r>
-      <w:proofErr w:type="spellEnd"/>
-      <w:r>
-        <w:rPr>
-          <w:rFonts w:cs="Calibri"/>
-        </w:rPr>
-        <w:t xml:space="preserve">, J. A., Kilaru, V., Jacob, D. J. &amp; </w:t>
-      </w:r>
-      <w:proofErr w:type="spellStart"/>
-      <w:r>
-        <w:rPr>
-          <w:rFonts w:cs="Calibri"/>
-        </w:rPr>
-        <w:t>Koutrakis</w:t>
-      </w:r>
-      <w:proofErr w:type="spellEnd"/>
-      <w:r>
-        <w:rPr>
-          <w:rFonts w:cs="Calibri"/>
-        </w:rPr>
-        <w:t xml:space="preserve">, P. Estimating ground-level PM2.5 in the eastern United States using satellite remote sensing. </w:t>
-      </w:r>
-      <w:r>
-        <w:rPr>
-          <w:rFonts w:cs="Calibri"/>
-          <w:i/>
-          <w:iCs/>
-        </w:rPr>
-        <w:t xml:space="preserve">Env. Sci </w:t>
-      </w:r>
-      <w:proofErr w:type="spellStart"/>
-      <w:r>
-        <w:rPr>
-          <w:rFonts w:cs="Calibri"/>
-          <w:i/>
-          <w:iCs/>
-        </w:rPr>
-        <w:t>Technol</w:t>
-      </w:r>
-      <w:proofErr w:type="spellEnd"/>
-      <w:r>
-        <w:rPr>
-          <w:rFonts w:cs="Calibri"/>
-        </w:rPr>
-        <w:t xml:space="preserve"> </w:t>
-      </w:r>
-      <w:r>
-        <w:rPr>
-          <w:rFonts w:cs="Calibri"/>
-          <w:b/>
-          <w:bCs/>
-        </w:rPr>
-        <w:t>39</w:t>
-      </w:r>
-      <w:r>
-        <w:rPr>
-          <w:rFonts w:cs="Calibri"/>
-        </w:rPr>
-        <w:t>, 3269–78 (2005).</w:t>
-      </w:r>
-    </w:p>
-    <w:p>
-      <w:pPr>
-        <w:pStyle w:val="Bibliography"/>
-        <w:rPr>
-          <w:rFonts w:cs="Calibri"/>
-        </w:rPr>
-      </w:pPr>
-      <w:r>
-        <w:rPr>
-          <w:rFonts w:cs="Calibri"/>
-        </w:rPr>
-        <w:t>26.</w:t>
-      </w:r>
-      <w:r>
-        <w:rPr>
-          <w:rFonts w:cs="Calibri"/>
-        </w:rPr>
-        <w:tab/>
-        <w:t xml:space="preserve">Rappold, A. G., Reyes, J., </w:t>
-      </w:r>
-      <w:proofErr w:type="spellStart"/>
-      <w:r>
-        <w:rPr>
-          <w:rFonts w:cs="Calibri"/>
-        </w:rPr>
-        <w:t>Pouliot</w:t>
-      </w:r>
-      <w:proofErr w:type="spellEnd"/>
-      <w:r>
-        <w:rPr>
-          <w:rFonts w:cs="Calibri"/>
-        </w:rPr>
-        <w:t xml:space="preserve">, G., Cascio, W. E. &amp; Diaz-Sanchez, D. Community Vulnerability to Health Impacts of Wildland Fire Smoke Exposure. </w:t>
-      </w:r>
-      <w:r>
-        <w:rPr>
-          <w:rFonts w:cs="Calibri"/>
-          <w:i/>
-          <w:iCs/>
-        </w:rPr>
-        <w:t>Environ. Sci. Technol.</w:t>
-      </w:r>
-      <w:r>
-        <w:rPr>
-          <w:rFonts w:cs="Calibri"/>
-        </w:rPr>
-        <w:t xml:space="preserve"> </w:t>
-      </w:r>
-      <w:r>
-        <w:rPr>
-          <w:rFonts w:cs="Calibri"/>
-          <w:b/>
-          <w:bCs/>
-        </w:rPr>
-        <w:t>51</w:t>
-      </w:r>
-      <w:r>
-        <w:rPr>
-          <w:rFonts w:cs="Calibri"/>
-        </w:rPr>
-        <w:t>, 6674–6682 (2017).</w:t>
-      </w:r>
-    </w:p>
-    <w:p>
-      <w:pPr>
-        <w:pStyle w:val="Bibliography"/>
-        <w:rPr>
-          <w:rFonts w:cs="Calibri"/>
-        </w:rPr>
-      </w:pPr>
-      <w:r>
-        <w:rPr>
-          <w:rFonts w:cs="Calibri"/>
-        </w:rPr>
-        <w:t>27.</w:t>
-      </w:r>
-      <w:r>
-        <w:rPr>
-          <w:rFonts w:cs="Calibri"/>
-        </w:rPr>
-        <w:tab/>
-        <w:t xml:space="preserve">Giglio, L., </w:t>
-      </w:r>
-      <w:proofErr w:type="spellStart"/>
-      <w:r>
-        <w:rPr>
-          <w:rFonts w:cs="Calibri"/>
-        </w:rPr>
-        <w:t>Csiszar</w:t>
-      </w:r>
-      <w:proofErr w:type="spellEnd"/>
-      <w:r>
-        <w:rPr>
-          <w:rFonts w:cs="Calibri"/>
-        </w:rPr>
-        <w:t xml:space="preserve">, I. &amp; Justice, C. O. Global distribution and seasonality of active fires as observed with the Terra and Aqua Moderate Resolution Imaging Spectroradiometer (MODIS) sensors. </w:t>
-      </w:r>
-      <w:r>
-        <w:rPr>
-          <w:rFonts w:cs="Calibri"/>
-          <w:i/>
-          <w:iCs/>
-        </w:rPr>
-        <w:t xml:space="preserve">J. </w:t>
-      </w:r>
-      <w:proofErr w:type="spellStart"/>
-      <w:r>
-        <w:rPr>
-          <w:rFonts w:cs="Calibri"/>
-          <w:i/>
-          <w:iCs/>
-        </w:rPr>
-        <w:t>Geophys</w:t>
-      </w:r>
-      <w:proofErr w:type="spellEnd"/>
-      <w:r>
-        <w:rPr>
-          <w:rFonts w:cs="Calibri"/>
-          <w:i/>
-          <w:iCs/>
-        </w:rPr>
-        <w:t xml:space="preserve">. Res. </w:t>
-      </w:r>
-      <w:proofErr w:type="spellStart"/>
-      <w:r>
-        <w:rPr>
-          <w:rFonts w:cs="Calibri"/>
-          <w:i/>
-          <w:iCs/>
-        </w:rPr>
-        <w:t>Biogeosciences</w:t>
-      </w:r>
-      <w:proofErr w:type="spellEnd"/>
-      <w:r>
-        <w:rPr>
-          <w:rFonts w:cs="Calibri"/>
-        </w:rPr>
-        <w:t xml:space="preserve"> </w:t>
-      </w:r>
-      <w:r>
-        <w:rPr>
-          <w:rFonts w:cs="Calibri"/>
-          <w:b/>
-          <w:bCs/>
-        </w:rPr>
-        <w:t>111</w:t>
-      </w:r>
-      <w:r>
-        <w:rPr>
-          <w:rFonts w:cs="Calibri"/>
-        </w:rPr>
-        <w:t>, (2006).</w:t>
-      </w:r>
-    </w:p>
-    <w:p>
-      <w:pPr>
-        <w:pStyle w:val="Bibliography"/>
-        <w:rPr>
-          <w:rFonts w:cs="Calibri"/>
-        </w:rPr>
-      </w:pPr>
-      <w:r>
-        <w:rPr>
-          <w:rFonts w:cs="Calibri"/>
-        </w:rPr>
-        <w:t>28.</w:t>
-      </w:r>
-      <w:r>
-        <w:rPr>
-          <w:rFonts w:cs="Calibri"/>
-        </w:rPr>
-        <w:tab/>
-      </w:r>
-      <w:proofErr w:type="spellStart"/>
-      <w:r>
-        <w:rPr>
-          <w:rFonts w:cs="Calibri"/>
-        </w:rPr>
-        <w:t>Hawbaker</w:t>
-      </w:r>
-      <w:proofErr w:type="spellEnd"/>
-      <w:r>
-        <w:rPr>
-          <w:rFonts w:cs="Calibri"/>
-        </w:rPr>
-        <w:t xml:space="preserve">, T. J. </w:t>
-      </w:r>
-      <w:r>
-        <w:rPr>
-          <w:rFonts w:cs="Calibri"/>
-          <w:i/>
-          <w:iCs/>
-        </w:rPr>
-        <w:t>et al.</w:t>
-      </w:r>
-      <w:r>
-        <w:rPr>
-          <w:rFonts w:cs="Calibri"/>
-        </w:rPr>
-        <w:t xml:space="preserve"> Mapping burned areas using dense time-series of Landsat data. </w:t>
-      </w:r>
-      <w:r>
-        <w:rPr>
-          <w:rFonts w:cs="Calibri"/>
-          <w:i/>
-          <w:iCs/>
-        </w:rPr>
-        <w:t>Remote Sens. Environ.</w:t>
-      </w:r>
-      <w:r>
-        <w:rPr>
-          <w:rFonts w:cs="Calibri"/>
-        </w:rPr>
-        <w:t xml:space="preserve"> </w:t>
-      </w:r>
-      <w:r>
-        <w:rPr>
-          <w:rFonts w:cs="Calibri"/>
-          <w:b/>
-          <w:bCs/>
-        </w:rPr>
-        <w:t>198</w:t>
-      </w:r>
-      <w:r>
-        <w:rPr>
-          <w:rFonts w:cs="Calibri"/>
-        </w:rPr>
-        <w:t>, 504–522 (2017).</w:t>
-      </w:r>
-    </w:p>
-    <w:p>
-      <w:pPr>
-        <w:pStyle w:val="Bibliography"/>
-        <w:rPr>
-          <w:rFonts w:cs="Calibri"/>
-        </w:rPr>
-      </w:pPr>
-      <w:r>
-        <w:rPr>
-          <w:rFonts w:cs="Calibri"/>
-        </w:rPr>
-        <w:t>29.</w:t>
-      </w:r>
-      <w:r>
-        <w:rPr>
-          <w:rFonts w:cs="Calibri"/>
-        </w:rPr>
-        <w:tab/>
-        <w:t xml:space="preserve">Whiteman, C. D., Hoch, S. W., </w:t>
-      </w:r>
-      <w:proofErr w:type="spellStart"/>
-      <w:r>
-        <w:rPr>
-          <w:rFonts w:cs="Calibri"/>
-        </w:rPr>
-        <w:t>Horel</w:t>
-      </w:r>
-      <w:proofErr w:type="spellEnd"/>
-      <w:r>
-        <w:rPr>
-          <w:rFonts w:cs="Calibri"/>
-        </w:rPr>
-        <w:t xml:space="preserve">, J. D. &amp; </w:t>
-      </w:r>
-      <w:proofErr w:type="spellStart"/>
-      <w:r>
-        <w:rPr>
-          <w:rFonts w:cs="Calibri"/>
-        </w:rPr>
-        <w:t>Charland</w:t>
-      </w:r>
-      <w:proofErr w:type="spellEnd"/>
-      <w:r>
-        <w:rPr>
-          <w:rFonts w:cs="Calibri"/>
-        </w:rPr>
-        <w:t xml:space="preserve">, A. Relationship between particulate air pollution and meteorological variables in Utah’s Salt Lake Valley. </w:t>
-      </w:r>
-      <w:r>
-        <w:rPr>
-          <w:rFonts w:cs="Calibri"/>
-          <w:i/>
-          <w:iCs/>
-        </w:rPr>
-        <w:t>Atmos. Environ.</w:t>
-      </w:r>
-      <w:r>
-        <w:rPr>
-          <w:rFonts w:cs="Calibri"/>
-        </w:rPr>
-        <w:t xml:space="preserve"> </w:t>
-      </w:r>
-      <w:r>
-        <w:rPr>
-          <w:rFonts w:cs="Calibri"/>
-          <w:b/>
-          <w:bCs/>
-        </w:rPr>
-        <w:t>94</w:t>
-      </w:r>
-      <w:r>
-        <w:rPr>
-          <w:rFonts w:cs="Calibri"/>
-        </w:rPr>
-        <w:t>, 742–753 (2014).</w:t>
-      </w:r>
-    </w:p>
-    <w:p>
-      <w:pPr>
-        <w:pStyle w:val="Bibliography"/>
-        <w:rPr>
-          <w:rFonts w:cs="Calibri"/>
-        </w:rPr>
-      </w:pPr>
-      <w:r>
-        <w:rPr>
-          <w:rFonts w:cs="Calibri"/>
-        </w:rPr>
-        <w:t>30.</w:t>
-      </w:r>
-      <w:r>
-        <w:rPr>
-          <w:rFonts w:cs="Calibri"/>
-        </w:rPr>
-        <w:tab/>
-        <w:t xml:space="preserve">Homer, C. </w:t>
-      </w:r>
-      <w:r>
-        <w:rPr>
-          <w:rFonts w:cs="Calibri"/>
-          <w:i/>
-          <w:iCs/>
-        </w:rPr>
-        <w:t>et al.</w:t>
-      </w:r>
-      <w:r>
-        <w:rPr>
-          <w:rFonts w:cs="Calibri"/>
-        </w:rPr>
-        <w:t xml:space="preserve"> Completion of the 2011 National Land Cover Database for the Conterminous United States—Representing a Decade of Land Cover Change Information. </w:t>
-      </w:r>
-      <w:proofErr w:type="spellStart"/>
-      <w:r>
-        <w:rPr>
-          <w:rFonts w:cs="Calibri"/>
-          <w:i/>
-          <w:iCs/>
-        </w:rPr>
-        <w:t>Photogramm</w:t>
-      </w:r>
-      <w:proofErr w:type="spellEnd"/>
-      <w:r>
-        <w:rPr>
-          <w:rFonts w:cs="Calibri"/>
-          <w:i/>
-          <w:iCs/>
-        </w:rPr>
-        <w:t>. Eng. Remote Sens.</w:t>
-      </w:r>
-      <w:r>
-        <w:rPr>
-          <w:rFonts w:cs="Calibri"/>
-        </w:rPr>
-        <w:t xml:space="preserve"> (2017).</w:t>
-      </w:r>
-    </w:p>
-    <w:p>
-      <w:pPr>
-        <w:pStyle w:val="Bibliography"/>
-        <w:rPr>
-          <w:rFonts w:cs="Calibri"/>
-        </w:rPr>
-      </w:pPr>
-      <w:r>
-        <w:rPr>
-          <w:rFonts w:cs="Calibri"/>
-        </w:rPr>
-        <w:t>31.</w:t>
-      </w:r>
-      <w:r>
-        <w:rPr>
-          <w:rFonts w:cs="Calibri"/>
-        </w:rPr>
-        <w:tab/>
-      </w:r>
-      <w:proofErr w:type="spellStart"/>
-      <w:r>
-        <w:rPr>
-          <w:rFonts w:cs="Calibri"/>
-        </w:rPr>
-        <w:t>Katzfuss</w:t>
-      </w:r>
-      <w:proofErr w:type="spellEnd"/>
-      <w:r>
-        <w:rPr>
-          <w:rFonts w:cs="Calibri"/>
-        </w:rPr>
-        <w:t xml:space="preserve">, M. A multi-resolution approximation for massive spatial datasets. </w:t>
-      </w:r>
-      <w:r>
-        <w:rPr>
-          <w:rFonts w:cs="Calibri"/>
-          <w:i/>
-          <w:iCs/>
-        </w:rPr>
-        <w:t>J. Am. Stat. Assoc.</w:t>
-      </w:r>
-      <w:r>
-        <w:rPr>
-          <w:rFonts w:cs="Calibri"/>
-        </w:rPr>
-        <w:t xml:space="preserve"> </w:t>
-      </w:r>
-      <w:r>
-        <w:rPr>
-          <w:rFonts w:cs="Calibri"/>
-          <w:b/>
-          <w:bCs/>
-        </w:rPr>
-        <w:t>112</w:t>
-      </w:r>
-      <w:r>
-        <w:rPr>
-          <w:rFonts w:cs="Calibri"/>
-        </w:rPr>
-        <w:t>, 201–214 (2017).</w:t>
-      </w:r>
-    </w:p>
-    <w:p>
-      <w:pPr>
-        <w:pStyle w:val="Bibliography"/>
-        <w:rPr>
-          <w:rFonts w:cs="Calibri"/>
-        </w:rPr>
-      </w:pPr>
-      <w:r>
-        <w:rPr>
-          <w:rFonts w:cs="Calibri"/>
-        </w:rPr>
-        <w:t>32.</w:t>
-      </w:r>
-      <w:r>
-        <w:rPr>
-          <w:rFonts w:cs="Calibri"/>
-        </w:rPr>
-        <w:tab/>
-        <w:t xml:space="preserve">Roberts, D. R. </w:t>
-      </w:r>
-      <w:r>
-        <w:rPr>
-          <w:rFonts w:cs="Calibri"/>
-          <w:i/>
-          <w:iCs/>
-        </w:rPr>
-        <w:t>et al.</w:t>
-      </w:r>
-      <w:r>
-        <w:rPr>
-          <w:rFonts w:cs="Calibri"/>
-        </w:rPr>
-        <w:t xml:space="preserve"> Cross-validation strategies for data with temporal, spatial, hierarchical, or phylogenetic structure. </w:t>
-      </w:r>
-      <w:proofErr w:type="spellStart"/>
-      <w:r>
-        <w:rPr>
-          <w:rFonts w:cs="Calibri"/>
-          <w:i/>
-          <w:iCs/>
-        </w:rPr>
-        <w:t>Ecography</w:t>
-      </w:r>
-      <w:proofErr w:type="spellEnd"/>
-      <w:r>
-        <w:rPr>
-          <w:rFonts w:cs="Calibri"/>
-        </w:rPr>
-        <w:t xml:space="preserve"> </w:t>
-      </w:r>
-      <w:r>
-        <w:rPr>
-          <w:rFonts w:cs="Calibri"/>
-          <w:b/>
-          <w:bCs/>
-        </w:rPr>
-        <w:t>40</w:t>
-      </w:r>
-      <w:r>
-        <w:rPr>
-          <w:rFonts w:cs="Calibri"/>
-        </w:rPr>
-        <w:t>, 913–929 (2017).</w:t>
-      </w:r>
-    </w:p>
-    <w:p>
-      <w:pPr>
-        <w:pStyle w:val="Bibliography"/>
-        <w:rPr>
-          <w:rFonts w:cs="Calibri"/>
-        </w:rPr>
-      </w:pPr>
-      <w:r>
-        <w:rPr>
-          <w:rFonts w:cs="Calibri"/>
-        </w:rPr>
-        <w:t>33.</w:t>
-      </w:r>
-      <w:r>
-        <w:rPr>
-          <w:rFonts w:cs="Calibri"/>
-        </w:rPr>
-        <w:tab/>
-      </w:r>
-      <w:proofErr w:type="spellStart"/>
-      <w:r>
-        <w:rPr>
-          <w:rFonts w:cs="Calibri"/>
-        </w:rPr>
-        <w:t>Kloog</w:t>
-      </w:r>
-      <w:proofErr w:type="spellEnd"/>
-      <w:r>
-        <w:rPr>
-          <w:rFonts w:cs="Calibri"/>
-        </w:rPr>
-        <w:t xml:space="preserve">, I., </w:t>
-      </w:r>
-      <w:proofErr w:type="spellStart"/>
-      <w:r>
-        <w:rPr>
-          <w:rFonts w:cs="Calibri"/>
-        </w:rPr>
-        <w:t>Koutrakis</w:t>
-      </w:r>
-      <w:proofErr w:type="spellEnd"/>
-      <w:r>
-        <w:rPr>
-          <w:rFonts w:cs="Calibri"/>
-        </w:rPr>
-        <w:t xml:space="preserve">, P., </w:t>
-      </w:r>
-      <w:proofErr w:type="spellStart"/>
-      <w:r>
-        <w:rPr>
-          <w:rFonts w:cs="Calibri"/>
-        </w:rPr>
-        <w:t>Coull</w:t>
-      </w:r>
-      <w:proofErr w:type="spellEnd"/>
-      <w:r>
-        <w:rPr>
-          <w:rFonts w:cs="Calibri"/>
-        </w:rPr>
-        <w:t xml:space="preserve">, B. A., Lee, H. J. &amp; Schwartz, J. Assessing temporally and spatially resolved PM2.5 exposures for epidemiological studies using satellite aerosol optical depth measurements. </w:t>
-      </w:r>
-      <w:r>
-        <w:rPr>
-          <w:rFonts w:cs="Calibri"/>
-          <w:i/>
-          <w:iCs/>
-        </w:rPr>
-        <w:t>Atmos. Environ.</w:t>
-      </w:r>
-      <w:r>
-        <w:rPr>
-          <w:rFonts w:cs="Calibri"/>
-        </w:rPr>
-        <w:t xml:space="preserve"> </w:t>
-      </w:r>
-      <w:r>
-        <w:rPr>
-          <w:rFonts w:cs="Calibri"/>
-          <w:b/>
-          <w:bCs/>
-        </w:rPr>
-        <w:t>45</w:t>
-      </w:r>
-      <w:r>
-        <w:rPr>
-          <w:rFonts w:cs="Calibri"/>
-        </w:rPr>
-        <w:t>, 6267–6275 (2011).</w:t>
-      </w:r>
-    </w:p>
-    <w:p>
-      <w:pPr>
-        <w:pStyle w:val="Bibliography"/>
-        <w:rPr>
-          <w:rFonts w:cs="Calibri"/>
-        </w:rPr>
-      </w:pPr>
-      <w:r>
-        <w:rPr>
-          <w:rFonts w:cs="Calibri"/>
-        </w:rPr>
-        <w:lastRenderedPageBreak/>
-        <w:t>34.</w:t>
-      </w:r>
-      <w:r>
-        <w:rPr>
-          <w:rFonts w:cs="Calibri"/>
-        </w:rPr>
-        <w:tab/>
-        <w:t xml:space="preserve">Xu, Y. </w:t>
-      </w:r>
-      <w:r>
-        <w:rPr>
-          <w:rFonts w:cs="Calibri"/>
-          <w:i/>
-          <w:iCs/>
-        </w:rPr>
-        <w:t>et al.</w:t>
-      </w:r>
-      <w:r>
-        <w:rPr>
-          <w:rFonts w:cs="Calibri"/>
-        </w:rPr>
-        <w:t xml:space="preserve"> Evaluation of machine learning techniques with multiple remote sensing datasets in estimating monthly concentrations of ground-level PM2.5. </w:t>
-      </w:r>
-      <w:r>
-        <w:rPr>
-          <w:rFonts w:cs="Calibri"/>
-          <w:i/>
-          <w:iCs/>
-        </w:rPr>
-        <w:t xml:space="preserve">Environ. </w:t>
-      </w:r>
-      <w:proofErr w:type="spellStart"/>
-      <w:r>
-        <w:rPr>
-          <w:rFonts w:cs="Calibri"/>
-          <w:i/>
-          <w:iCs/>
-        </w:rPr>
-        <w:t>Pollut</w:t>
-      </w:r>
-      <w:proofErr w:type="spellEnd"/>
-      <w:r>
-        <w:rPr>
-          <w:rFonts w:cs="Calibri"/>
-          <w:i/>
-          <w:iCs/>
-        </w:rPr>
-        <w:t>.</w:t>
-      </w:r>
-      <w:r>
-        <w:rPr>
-          <w:rFonts w:cs="Calibri"/>
-        </w:rPr>
-        <w:t xml:space="preserve"> </w:t>
-      </w:r>
-      <w:r>
-        <w:rPr>
-          <w:rFonts w:cs="Calibri"/>
-          <w:b/>
-          <w:bCs/>
-        </w:rPr>
-        <w:t>242</w:t>
-      </w:r>
-      <w:r>
-        <w:rPr>
-          <w:rFonts w:cs="Calibri"/>
-        </w:rPr>
-        <w:t>, 1417–1426 (2018).</w:t>
-      </w:r>
-    </w:p>
-    <w:p>
-      <w:pPr>
-        <w:pStyle w:val="Bibliography"/>
-        <w:rPr>
-          <w:rFonts w:cs="Calibri"/>
-        </w:rPr>
-      </w:pPr>
-      <w:r>
-        <w:rPr>
-          <w:rFonts w:cs="Calibri"/>
-        </w:rPr>
-        <w:t>35.</w:t>
-      </w:r>
-      <w:r>
-        <w:rPr>
-          <w:rFonts w:cs="Calibri"/>
-        </w:rPr>
-        <w:tab/>
-        <w:t xml:space="preserve">R Core Team. </w:t>
-      </w:r>
-      <w:r>
-        <w:rPr>
-          <w:rFonts w:cs="Calibri"/>
-          <w:i/>
-          <w:iCs/>
-        </w:rPr>
-        <w:t>R: A Language and Environment for Statistical Computing</w:t>
-      </w:r>
-      <w:r>
-        <w:rPr>
-          <w:rFonts w:cs="Calibri"/>
-        </w:rPr>
-        <w:t>. (R Foundation for Statistical Computing, 2018).</w:t>
-      </w:r>
-    </w:p>
-    <w:p>
-      <w:pPr>
-        <w:pStyle w:val="Bibliography"/>
-        <w:rPr>
-          <w:rFonts w:cs="Calibri"/>
-        </w:rPr>
-      </w:pPr>
-      <w:r>
-        <w:rPr>
-          <w:rFonts w:cs="Calibri"/>
-        </w:rPr>
-        <w:t>36.</w:t>
-      </w:r>
-      <w:r>
-        <w:rPr>
-          <w:rFonts w:cs="Calibri"/>
-        </w:rPr>
-        <w:tab/>
-        <w:t xml:space="preserve">Kuhn, M. &amp; Contributions from Jed Wing, S. W., Andre Williams, Chris Keefer and Allan Engelhardt. </w:t>
-      </w:r>
-      <w:r>
-        <w:rPr>
-          <w:rFonts w:cs="Calibri"/>
-          <w:i/>
-          <w:iCs/>
-        </w:rPr>
-        <w:t>caret: Classification and Regression Training.</w:t>
-      </w:r>
-      <w:r>
-        <w:rPr>
-          <w:rFonts w:cs="Calibri"/>
-        </w:rPr>
-        <w:t xml:space="preserve"> (2012).</w:t>
-      </w:r>
-    </w:p>
-    <w:p>
-      <w:pPr>
-        <w:pStyle w:val="Bibliography"/>
-        <w:rPr>
-          <w:rFonts w:cs="Calibri"/>
-        </w:rPr>
-      </w:pPr>
-      <w:r>
-        <w:rPr>
-          <w:rFonts w:cs="Calibri"/>
-        </w:rPr>
-        <w:t>37.</w:t>
-      </w:r>
-      <w:r>
-        <w:rPr>
-          <w:rFonts w:cs="Calibri"/>
-        </w:rPr>
-        <w:tab/>
-        <w:t xml:space="preserve">Dean-Mayer, Z. A. &amp; Knowles, J. E. </w:t>
-      </w:r>
-      <w:proofErr w:type="spellStart"/>
-      <w:r>
-        <w:rPr>
-          <w:rFonts w:cs="Calibri"/>
-          <w:i/>
-          <w:iCs/>
-        </w:rPr>
-        <w:t>caretEnsemble</w:t>
-      </w:r>
-      <w:proofErr w:type="spellEnd"/>
-      <w:r>
-        <w:rPr>
-          <w:rFonts w:cs="Calibri"/>
-          <w:i/>
-          <w:iCs/>
-        </w:rPr>
-        <w:t>: Ensembles of Caret Models</w:t>
+        <w:t>caretEnsemble: Ensembles of Caret Models</w:t>
       </w:r>
       <w:r>
         <w:rPr>
@@ -22868,7 +22341,7 @@
       </w:r>
     </w:p>
   </w:comment>
-  <w:comment w:id="1" w:author="Colleen Reid" w:date="2020-05-02T16:21:00Z" w:initials="CR">
+  <w:comment w:id="1" w:author="Melissa Maestas" w:date="2020-05-05T12:37:00Z" w:initials="MMM">
     <w:p>
       <w:pPr>
         <w:pStyle w:val="CommentText"/>
@@ -22880,11 +22353,11 @@
         <w:annotationRef/>
       </w:r>
       <w:r>
-        <w:t xml:space="preserve">I have kept in some of the instructions from Scientific Data so that we can ensure that we are meeting the journal requirements. </w:t>
+        <w:t>Works for me</w:t>
       </w:r>
     </w:p>
   </w:comment>
-  <w:comment w:id="2" w:author="Colleen Reid" w:date="2020-05-02T13:01:00Z" w:initials="CR">
+  <w:comment w:id="2" w:author="Colleen Reid" w:date="2020-05-02T16:21:00Z" w:initials="CR">
     <w:p>
       <w:pPr>
         <w:pStyle w:val="CommentText"/>
@@ -22896,11 +22369,43 @@
         <w:annotationRef/>
       </w:r>
       <w:r>
-        <w:t xml:space="preserve">Ellen, we will need to talk about what to put in the abstract because of only being able to present 170 words. </w:t>
+        <w:t xml:space="preserve">I have kept in some of the instructions from Scientific Data so that we can ensure that we are meeting the journal requirements. </w:t>
       </w:r>
     </w:p>
   </w:comment>
-  <w:comment w:id="3" w:author="Colleen Reid" w:date="2020-05-02T13:53:00Z" w:initials="CR">
+  <w:comment w:id="3" w:author="Colleen Reid" w:date="2020-05-02T13:01:00Z" w:initials="CR">
+    <w:p>
+      <w:pPr>
+        <w:pStyle w:val="CommentText"/>
+      </w:pPr>
+      <w:r>
+        <w:rPr>
+          <w:rStyle w:val="CommentReference"/>
+        </w:rPr>
+        <w:annotationRef/>
+      </w:r>
+      <w:r>
+        <w:t xml:space="preserve">Ellen, we will need to talk about what to put in the abstract because of only being able to present 170 words. </w:t>
+      </w:r>
+    </w:p>
+  </w:comment>
+  <w:comment w:id="10" w:author="Melissa Maestas" w:date="2020-05-05T12:44:00Z" w:initials="MMM">
+    <w:p>
+      <w:pPr>
+        <w:pStyle w:val="CommentText"/>
+      </w:pPr>
+      <w:r>
+        <w:rPr>
+          <w:rStyle w:val="CommentReference"/>
+        </w:rPr>
+        <w:annotationRef/>
+      </w:r>
+      <w:r>
+        <w:t>Already defined above</w:t>
+      </w:r>
+    </w:p>
+  </w:comment>
+  <w:comment w:id="18" w:author="Colleen Reid" w:date="2020-05-02T13:53:00Z" w:initials="CR">
     <w:p>
       <w:pPr>
         <w:pStyle w:val="CommentText"/>
@@ -22929,7 +22434,7 @@
       </w:r>
     </w:p>
   </w:comment>
-  <w:comment w:id="4" w:author="Colleen Reid" w:date="2020-05-02T14:06:00Z" w:initials="CR">
+  <w:comment w:id="19" w:author="Colleen Reid" w:date="2020-05-02T14:06:00Z" w:initials="CR">
     <w:p>
       <w:pPr>
         <w:pStyle w:val="CommentText"/>
@@ -22966,7 +22471,7 @@
       </w:r>
     </w:p>
   </w:comment>
-  <w:comment w:id="5" w:author="Colleen Reid" w:date="2020-05-02T14:09:00Z" w:initials="CR">
+  <w:comment w:id="20" w:author="Colleen Reid" w:date="2020-05-02T14:09:00Z" w:initials="CR">
     <w:p>
       <w:pPr>
         <w:pStyle w:val="CommentText"/>
@@ -22982,7 +22487,7 @@
       </w:r>
     </w:p>
   </w:comment>
-  <w:comment w:id="6" w:author="Colleen Reid" w:date="2020-05-02T14:09:00Z" w:initials="CR">
+  <w:comment w:id="21" w:author="Colleen Reid" w:date="2020-05-02T14:09:00Z" w:initials="CR">
     <w:p>
       <w:pPr>
         <w:pStyle w:val="CommentText"/>
@@ -22998,7 +22503,7 @@
       </w:r>
     </w:p>
   </w:comment>
-  <w:comment w:id="7" w:author="Colleen Reid" w:date="2020-05-02T14:10:00Z" w:initials="CR">
+  <w:comment w:id="22" w:author="Colleen Reid" w:date="2020-05-02T14:10:00Z" w:initials="CR">
     <w:p>
       <w:pPr>
         <w:pStyle w:val="CommentText"/>
@@ -23014,7 +22519,7 @@
       </w:r>
     </w:p>
   </w:comment>
-  <w:comment w:id="8" w:author="Colleen Reid" w:date="2020-05-02T14:40:00Z" w:initials="CR">
+  <w:comment w:id="23" w:author="Colleen Reid" w:date="2020-05-02T14:40:00Z" w:initials="CR">
     <w:p>
       <w:pPr>
         <w:pStyle w:val="CommentText"/>
@@ -23030,7 +22535,7 @@
       </w:r>
     </w:p>
   </w:comment>
-  <w:comment w:id="9" w:author="Colleen Reid" w:date="2020-05-02T14:49:00Z" w:initials="CR">
+  <w:comment w:id="24" w:author="Colleen Reid" w:date="2020-05-02T14:49:00Z" w:initials="CR">
     <w:p>
       <w:pPr>
         <w:pStyle w:val="CommentText"/>
@@ -23046,7 +22551,7 @@
       </w:r>
     </w:p>
   </w:comment>
-  <w:comment w:id="10" w:author="Colleen Reid" w:date="2020-05-02T14:54:00Z" w:initials="CR">
+  <w:comment w:id="25" w:author="Colleen Reid" w:date="2020-05-02T14:54:00Z" w:initials="CR">
     <w:p>
       <w:pPr>
         <w:pStyle w:val="CommentText"/>
@@ -23062,7 +22567,7 @@
       </w:r>
     </w:p>
   </w:comment>
-  <w:comment w:id="11" w:author="Colleen Reid" w:date="2020-05-02T14:57:00Z" w:initials="CR">
+  <w:comment w:id="26" w:author="Colleen Reid" w:date="2020-05-02T14:57:00Z" w:initials="CR">
     <w:p>
       <w:pPr>
         <w:pStyle w:val="CommentText"/>
@@ -23078,7 +22583,7 @@
       </w:r>
     </w:p>
   </w:comment>
-  <w:comment w:id="12" w:author="Colleen Reid" w:date="2020-05-02T15:30:00Z" w:initials="CR">
+  <w:comment w:id="27" w:author="Colleen Reid" w:date="2020-05-02T15:30:00Z" w:initials="CR">
     <w:p>
       <w:pPr>
         <w:pStyle w:val="CommentText"/>
@@ -23094,7 +22599,7 @@
       </w:r>
     </w:p>
   </w:comment>
-  <w:comment w:id="13" w:author="Colleen Reid" w:date="2020-05-02T15:32:00Z" w:initials="CR">
+  <w:comment w:id="28" w:author="Colleen Reid" w:date="2020-05-02T15:32:00Z" w:initials="CR">
     <w:p>
       <w:pPr>
         <w:pStyle w:val="CommentText"/>
@@ -23110,7 +22615,7 @@
       </w:r>
     </w:p>
   </w:comment>
-  <w:comment w:id="14" w:author="Colleen Reid" w:date="2020-05-02T15:33:00Z" w:initials="CR">
+  <w:comment w:id="29" w:author="Colleen Reid" w:date="2020-05-02T15:33:00Z" w:initials="CR">
     <w:p>
       <w:pPr>
         <w:pStyle w:val="CommentText"/>
@@ -23126,7 +22631,7 @@
       </w:r>
     </w:p>
   </w:comment>
-  <w:comment w:id="15" w:author="Colleen Reid" w:date="2020-05-02T15:33:00Z" w:initials="CR">
+  <w:comment w:id="30" w:author="Colleen Reid" w:date="2020-05-02T15:33:00Z" w:initials="CR">
     <w:p>
       <w:pPr>
         <w:pStyle w:val="CommentText"/>
@@ -23142,7 +22647,7 @@
       </w:r>
     </w:p>
   </w:comment>
-  <w:comment w:id="16" w:author="Colleen Reid" w:date="2020-05-02T15:34:00Z" w:initials="CR">
+  <w:comment w:id="31" w:author="Colleen Reid" w:date="2020-05-02T15:34:00Z" w:initials="CR">
     <w:p>
       <w:pPr>
         <w:pStyle w:val="CommentText"/>
@@ -23166,7 +22671,7 @@
       </w:r>
     </w:p>
   </w:comment>
-  <w:comment w:id="17" w:author="Ellen Considine" w:date="2020-04-29T09:57:00Z" w:initials="EC">
+  <w:comment w:id="32" w:author="Ellen Considine" w:date="2020-04-29T09:57:00Z" w:initials="EC">
     <w:p>
       <w:pPr>
         <w:pStyle w:val="CommentText"/>
@@ -23182,7 +22687,7 @@
       </w:r>
     </w:p>
   </w:comment>
-  <w:comment w:id="18" w:author="Ellen Considine" w:date="2020-04-24T20:35:00Z" w:initials="EC">
+  <w:comment w:id="33" w:author="Ellen Considine" w:date="2020-04-24T20:35:00Z" w:initials="EC">
     <w:p>
       <w:pPr>
         <w:pStyle w:val="CommentText"/>
@@ -23198,7 +22703,7 @@
       </w:r>
     </w:p>
   </w:comment>
-  <w:comment w:id="19" w:author="Colleen Reid" w:date="2020-05-02T15:54:00Z" w:initials="CR">
+  <w:comment w:id="34" w:author="Colleen Reid" w:date="2020-05-02T15:54:00Z" w:initials="CR">
     <w:p>
       <w:pPr>
         <w:pStyle w:val="CommentText"/>
@@ -23214,7 +22719,7 @@
       </w:r>
     </w:p>
   </w:comment>
-  <w:comment w:id="20" w:author="Colleen Reid" w:date="2020-05-02T16:01:00Z" w:initials="CR">
+  <w:comment w:id="35" w:author="Colleen Reid" w:date="2020-05-02T16:01:00Z" w:initials="CR">
     <w:p>
       <w:pPr>
         <w:pStyle w:val="CommentText"/>
@@ -23230,7 +22735,7 @@
       </w:r>
     </w:p>
   </w:comment>
-  <w:comment w:id="21" w:author="Ellen Considine" w:date="2020-04-29T10:51:00Z" w:initials="EC">
+  <w:comment w:id="36" w:author="Ellen Considine" w:date="2020-04-29T10:51:00Z" w:initials="EC">
     <w:p>
       <w:pPr>
         <w:pStyle w:val="CommentText"/>
@@ -23246,7 +22751,7 @@
       </w:r>
     </w:p>
   </w:comment>
-  <w:comment w:id="22" w:author="Colleen Reid" w:date="2020-05-02T16:11:00Z" w:initials="CR">
+  <w:comment w:id="37" w:author="Colleen Reid" w:date="2020-05-02T16:11:00Z" w:initials="CR">
     <w:p>
       <w:pPr>
         <w:pStyle w:val="CommentText"/>
@@ -23262,7 +22767,7 @@
       </w:r>
     </w:p>
   </w:comment>
-  <w:comment w:id="23" w:author="Colleen Reid" w:date="2020-05-02T16:18:00Z" w:initials="CR">
+  <w:comment w:id="38" w:author="Colleen Reid" w:date="2020-05-02T16:18:00Z" w:initials="CR">
     <w:p>
       <w:pPr>
         <w:pStyle w:val="CommentText"/>
@@ -23278,7 +22783,7 @@
       </w:r>
     </w:p>
   </w:comment>
-  <w:comment w:id="24" w:author="Ellen Considine" w:date="2020-04-29T11:02:00Z" w:initials="EC">
+  <w:comment w:id="39" w:author="Ellen Considine" w:date="2020-04-29T11:02:00Z" w:initials="EC">
     <w:p>
       <w:pPr>
         <w:pStyle w:val="CommentText"/>
@@ -23294,7 +22799,7 @@
       </w:r>
     </w:p>
   </w:comment>
-  <w:comment w:id="25" w:author="Colleen Reid" w:date="2020-05-02T16:19:00Z" w:initials="CR">
+  <w:comment w:id="40" w:author="Colleen Reid" w:date="2020-05-02T16:19:00Z" w:initials="CR">
     <w:p>
       <w:pPr>
         <w:pStyle w:val="CommentText"/>
@@ -23310,7 +22815,7 @@
       </w:r>
     </w:p>
   </w:comment>
-  <w:comment w:id="27" w:author="Ellen Considine" w:date="2020-04-22T18:14:00Z" w:initials="EC">
+  <w:comment w:id="42" w:author="Ellen Considine" w:date="2020-04-22T18:14:00Z" w:initials="EC">
     <w:p>
       <w:pPr>
         <w:pStyle w:val="CommentText"/>
@@ -23326,7 +22831,7 @@
       </w:r>
     </w:p>
   </w:comment>
-  <w:comment w:id="28" w:author="Ellen Considine" w:date="2020-04-22T18:09:00Z" w:initials="EC">
+  <w:comment w:id="43" w:author="Ellen Considine" w:date="2020-04-22T18:09:00Z" w:initials="EC">
     <w:p>
       <w:pPr>
         <w:pStyle w:val="NormalWeb"/>
@@ -23389,7 +22894,7 @@
       </w:pPr>
     </w:p>
   </w:comment>
-  <w:comment w:id="26" w:author="Colleen Reid" w:date="2020-05-02T16:20:00Z" w:initials="CR">
+  <w:comment w:id="41" w:author="Colleen Reid" w:date="2020-05-02T16:20:00Z" w:initials="CR">
     <w:p>
       <w:pPr>
         <w:pStyle w:val="CommentText"/>
@@ -23405,7 +22910,7 @@
       </w:r>
     </w:p>
   </w:comment>
-  <w:comment w:id="29" w:author="Colleen Reid" w:date="2020-05-02T14:03:00Z" w:initials="CR">
+  <w:comment w:id="44" w:author="Colleen Reid" w:date="2020-05-02T14:03:00Z" w:initials="CR">
     <w:p>
       <w:pPr>
         <w:pStyle w:val="CommentText"/>
@@ -23427,8 +22932,10 @@
 <file path=word/commentsExtended.xml><?xml version="1.0" encoding="utf-8"?>
 <w15:commentsEx xmlns:wpc="http://schemas.microsoft.com/office/word/2010/wordprocessingCanvas" xmlns:cx="http://schemas.microsoft.com/office/drawing/2014/chartex" xmlns:cx1="http://schemas.microsoft.com/office/drawing/2015/9/8/chartex" xmlns:cx2="http://schemas.microsoft.com/office/drawing/2015/10/21/chartex" xmlns:cx3="http://schemas.microsoft.com/office/drawing/2016/5/9/chartex" xmlns:cx4="http://schemas.microsoft.com/office/drawing/2016/5/10/chartex" xmlns:cx5="http://schemas.microsoft.com/office/drawing/2016/5/11/chartex" xmlns:cx6="http://schemas.microsoft.com/office/drawing/2016/5/12/chartex" xmlns:cx7="http://schemas.microsoft.com/office/drawing/2016/5/13/chartex" xmlns:cx8="http://schemas.microsoft.com/office/drawing/2016/5/14/chartex" xmlns:mc="http://schemas.openxmlformats.org/markup-compatibility/2006" xmlns:aink="http://schemas.microsoft.com/office/drawing/2016/ink" xmlns:am3d="http://schemas.microsoft.com/office/drawing/2017/model3d" xmlns:o="urn:schemas-microsoft-com:office:office" xmlns:r="http://schemas.openxmlformats.org/officeDocument/2006/relationships" xmlns:m="http://schemas.openxmlformats.org/officeDocument/2006/math" xmlns:v="urn:schemas-microsoft-com:vml" xmlns:wp14="http://schemas.microsoft.com/office/word/2010/wordprocessingDrawing" xmlns:wp="http://schemas.openxmlformats.org/drawingml/2006/wordprocessingDrawing" xmlns:w10="urn:schemas-microsoft-com:office:word" xmlns:w="http://schemas.openxmlformats.org/wordprocessingml/2006/main" xmlns:w14="http://schemas.microsoft.com/office/word/2010/wordml" xmlns:w15="http://schemas.microsoft.com/office/word/2012/wordml" xmlns:w16cid="http://schemas.microsoft.com/office/word/2016/wordml/cid" xmlns:w16se="http://schemas.microsoft.com/office/word/2015/wordml/symex" xmlns:wpg="http://schemas.microsoft.com/office/word/2010/wordprocessingGroup" xmlns:wpi="http://schemas.microsoft.com/office/word/2010/wordprocessingInk" xmlns:wne="http://schemas.microsoft.com/office/word/2006/wordml" xmlns:wps="http://schemas.microsoft.com/office/word/2010/wordprocessingShape" mc:Ignorable="w14 w15 w16se w16cid wp14">
   <w15:commentEx w15:paraId="209BED80" w15:done="0"/>
+  <w15:commentEx w15:paraId="603DFEE2" w15:paraIdParent="209BED80" w15:done="0"/>
   <w15:commentEx w15:paraId="30864116" w15:done="0"/>
   <w15:commentEx w15:paraId="07DA7B7A" w15:done="0"/>
+  <w15:commentEx w15:paraId="12E77EFA" w15:done="0"/>
   <w15:commentEx w15:paraId="72B9FAA9" w15:done="0"/>
   <w15:commentEx w15:paraId="7A2C9C52" w15:done="0"/>
   <w15:commentEx w15:paraId="0C69FAC6" w15:done="0"/>
@@ -23462,8 +22969,10 @@
 <file path=word/commentsIds.xml><?xml version="1.0" encoding="utf-8"?>
 <w16cid:commentsIds xmlns:wpc="http://schemas.microsoft.com/office/word/2010/wordprocessingCanvas" xmlns:cx="http://schemas.microsoft.com/office/drawing/2014/chartex" xmlns:cx1="http://schemas.microsoft.com/office/drawing/2015/9/8/chartex" xmlns:cx2="http://schemas.microsoft.com/office/drawing/2015/10/21/chartex" xmlns:cx3="http://schemas.microsoft.com/office/drawing/2016/5/9/chartex" xmlns:cx4="http://schemas.microsoft.com/office/drawing/2016/5/10/chartex" xmlns:cx5="http://schemas.microsoft.com/office/drawing/2016/5/11/chartex" xmlns:cx6="http://schemas.microsoft.com/office/drawing/2016/5/12/chartex" xmlns:cx7="http://schemas.microsoft.com/office/drawing/2016/5/13/chartex" xmlns:cx8="http://schemas.microsoft.com/office/drawing/2016/5/14/chartex" xmlns:mc="http://schemas.openxmlformats.org/markup-compatibility/2006" xmlns:aink="http://schemas.microsoft.com/office/drawing/2016/ink" xmlns:am3d="http://schemas.microsoft.com/office/drawing/2017/model3d" xmlns:o="urn:schemas-microsoft-com:office:office" xmlns:r="http://schemas.openxmlformats.org/officeDocument/2006/relationships" xmlns:m="http://schemas.openxmlformats.org/officeDocument/2006/math" xmlns:v="urn:schemas-microsoft-com:vml" xmlns:wp14="http://schemas.microsoft.com/office/word/2010/wordprocessingDrawing" xmlns:wp="http://schemas.openxmlformats.org/drawingml/2006/wordprocessingDrawing" xmlns:w10="urn:schemas-microsoft-com:office:word" xmlns:w="http://schemas.openxmlformats.org/wordprocessingml/2006/main" xmlns:w14="http://schemas.microsoft.com/office/word/2010/wordml" xmlns:w15="http://schemas.microsoft.com/office/word/2012/wordml" xmlns:w16cid="http://schemas.microsoft.com/office/word/2016/wordml/cid" xmlns:w16se="http://schemas.microsoft.com/office/word/2015/wordml/symex" xmlns:wpg="http://schemas.microsoft.com/office/word/2010/wordprocessingGroup" xmlns:wpi="http://schemas.microsoft.com/office/word/2010/wordprocessingInk" xmlns:wne="http://schemas.microsoft.com/office/word/2006/wordml" xmlns:wps="http://schemas.microsoft.com/office/word/2010/wordprocessingShape" mc:Ignorable="w14 w15 w16se w16cid wp14">
   <w16cid:commentId w16cid:paraId="209BED80" w16cid:durableId="2257E9E8"/>
+  <w16cid:commentId w16cid:paraId="603DFEE2" w16cid:durableId="225BDC74"/>
   <w16cid:commentId w16cid:paraId="30864116" w16cid:durableId="22581C7C"/>
   <w16cid:commentId w16cid:paraId="07DA7B7A" w16cid:durableId="2257EDA8"/>
+  <w16cid:commentId w16cid:paraId="12E77EFA" w16cid:durableId="225BDE2D"/>
   <w16cid:commentId w16cid:paraId="72B9FAA9" w16cid:durableId="2257F9E6"/>
   <w16cid:commentId w16cid:paraId="7A2C9C52" w16cid:durableId="2257FCE5"/>
   <w16cid:commentId w16cid:paraId="0C69FAC6" w16cid:durableId="2257FDB2"/>
@@ -29403,6 +28912,9 @@
   <w15:person w15:author="Colleen Reid">
     <w15:presenceInfo w15:providerId="Windows Live" w15:userId="f2f1f60e483e1603"/>
   </w15:person>
+  <w15:person w15:author="Melissa Maestas">
+    <w15:presenceInfo w15:providerId="None" w15:userId="Melissa Maestas"/>
+  </w15:person>
   <w15:person w15:author="Ellen Considine">
     <w15:presenceInfo w15:providerId="Windows Live" w15:userId="a460c2b4ddc93a05"/>
   </w15:person>
@@ -29420,7 +28932,7 @@
     </w:rPrDefault>
     <w:pPrDefault/>
   </w:docDefaults>
-  <w:latentStyles w:defLockedState="0" w:defUIPriority="0" w:defSemiHidden="0" w:defUnhideWhenUsed="0" w:defQFormat="0" w:count="376">
+  <w:latentStyles w:defLockedState="0" w:defUIPriority="0" w:defSemiHidden="0" w:defUnhideWhenUsed="0" w:defQFormat="0" w:count="375">
     <w:lsdException w:name="Normal" w:qFormat="1"/>
     <w:lsdException w:name="heading 1" w:qFormat="1"/>
     <w:lsdException w:name="heading 2" w:qFormat="1"/>
@@ -29560,7 +29072,7 @@
     <w:lsdException w:name="Table Web 2" w:semiHidden="1" w:unhideWhenUsed="1"/>
     <w:lsdException w:name="Table Web 3" w:semiHidden="1" w:unhideWhenUsed="1"/>
     <w:lsdException w:name="Balloon Text" w:semiHidden="1" w:unhideWhenUsed="1"/>
-    <w:lsdException w:name="Table Grid" w:semiHidden="1" w:uiPriority="39" w:unhideWhenUsed="1"/>
+    <w:lsdException w:name="Table Grid" w:uiPriority="39"/>
     <w:lsdException w:name="Table Theme" w:semiHidden="1" w:unhideWhenUsed="1"/>
     <w:lsdException w:name="Placeholder Text" w:semiHidden="1" w:uiPriority="99"/>
     <w:lsdException w:name="No Spacing" w:uiPriority="1" w:qFormat="1"/>
@@ -29781,7 +29293,6 @@
     <w:lsdException w:name="Smart Hyperlink" w:semiHidden="1" w:uiPriority="99" w:unhideWhenUsed="1"/>
     <w:lsdException w:name="Hashtag" w:semiHidden="1" w:uiPriority="99" w:unhideWhenUsed="1"/>
     <w:lsdException w:name="Unresolved Mention" w:semiHidden="1" w:uiPriority="99" w:unhideWhenUsed="1"/>
-    <w:lsdException w:name="Smart Link" w:semiHidden="1" w:uiPriority="99" w:unhideWhenUsed="1"/>
   </w:latentStyles>
   <w:style w:type="paragraph" w:default="1" w:styleId="Normal">
     <w:name w:val="Normal"/>
@@ -30404,7 +29915,7 @@
 </file>
 
 <file path=customXml/itemProps1.xml><?xml version="1.0" encoding="utf-8"?>
-<ds:datastoreItem xmlns:ds="http://schemas.openxmlformats.org/officeDocument/2006/customXml" ds:itemID="{506B51DE-2C27-4E28-BC95-9B2166ADAF54}">
+<ds:datastoreItem xmlns:ds="http://schemas.openxmlformats.org/officeDocument/2006/customXml" ds:itemID="{67A1CAD1-07F2-F540-AE2A-EFA34A204A62}">
   <ds:schemaRefs>
     <ds:schemaRef ds:uri="http://schemas.openxmlformats.org/officeDocument/2006/bibliography"/>
   </ds:schemaRefs>

</xml_diff>

<commit_message>
minor edits to pages 2-5
</commit_message>
<xml_diff>
--- a/Manuscript_Word/Reid_MLpaper_SciData_Manuscript.docx
+++ b/Manuscript_Word/Reid_MLpaper_SciData_Manuscript.docx
@@ -785,7 +785,16 @@
         <w:t xml:space="preserve">. Although </w:t>
       </w:r>
       <w:r>
-        <w:t>PM2.5</w:t>
+        <w:t>PM</w:t>
+      </w:r>
+      <w:r>
+        <w:rPr>
+          <w:vertAlign w:val="subscript"/>
+          <w:rPrChange w:id="4" w:author="Melissa Maestas" w:date="2020-05-05T19:45:00Z">
+            <w:rPr/>
+          </w:rPrChange>
+        </w:rPr>
+        <w:t>2.5</w:t>
       </w:r>
       <w:r>
         <w:t xml:space="preserve"> concentrations have been declining in many parts of the United States due to policies to limit emissions of air pollutants</w:t>
@@ -828,7 +837,7 @@
       <w:r>
         <w:rPr>
           <w:vertAlign w:val="subscript"/>
-          <w:rPrChange w:id="4" w:author="Melissa Maestas" w:date="2020-05-05T12:41:00Z">
+          <w:rPrChange w:id="5" w:author="Melissa Maestas" w:date="2020-05-05T12:41:00Z">
             <w:rPr/>
           </w:rPrChange>
         </w:rPr>
@@ -894,56 +903,6 @@
       </w:r>
       <w:r>
         <w:t xml:space="preserve">, which can cause </w:t>
-      </w:r>
-      <w:r>
-        <w:t>PM</w:t>
-      </w:r>
-      <w:r>
-        <w:rPr>
-          <w:vertAlign w:val="subscript"/>
-          <w:rPrChange w:id="5" w:author="Melissa Maestas" w:date="2020-05-05T12:42:00Z">
-            <w:rPr/>
-          </w:rPrChange>
-        </w:rPr>
-        <w:t>2.5</w:t>
-      </w:r>
-      <w:r>
-        <w:t xml:space="preserve"> concentrations that are several times higher than the Environmental Protection Agency's (EPA’s) daily </w:t>
-      </w:r>
-      <w:r>
-        <w:t>PM2.5</w:t>
-      </w:r>
-      <w:r>
-        <w:t xml:space="preserve"> National Ambient Air Quality Standard (NAAQS) in areas downwind of the wildfires for several days at a time</w:t>
-      </w:r>
-      <w:r>
-        <w:fldChar w:fldCharType="begin"/>
-      </w:r>
-      <w:r>
-        <w:instrText xml:space="preserve"> ADDIN ZOTERO_ITEM CSL_CITATION {"citationID":"6LqbN7tt","properties":{"formattedCitation":"\\super 9\\nosupersub{}","plainCitation":"9","noteIndex":0},"citationItems":[{"id":22258,"uris":["http://zotero.org/users/3414252/items/EYCZGKXU"],"uri":["http://zotero.org/users/3414252/items/EYCZGKXU"],"itemData":{"id":22258,"type":"article-journal","abstract":"Wildﬁres have been increasing in frequency in the western United States (US) with the 2017 and 2018 ﬁre seasons experiencing some of the worst wildﬁres in terms of suppression costs and air pollution that the western US has seen. Although growing evidence suggests respiratory exacerbations from elevated ﬁne particulate matter (PM2.5) during wildﬁres, signiﬁcantly less is known about the impacts on human health of ozone (O3) that may also be increased due to wildﬁres. Using machine learning, we created daily surface concentration maps for PM2.5 and O3 during an intense wildﬁre in California in 2008. We then linked these daily exposures to counts of respiratory hospitalizations and emergency department visits at the ZIP code level. We calculated relative risks of respiratory health outcomes using Poisson generalized estimating equations models for each exposure in separate and mutually-adjusted models, additionally adjusted for pertinent covariates. During the active ﬁre periods, PM2.5 was signiﬁcantly associated with exacerbations of asthma and chronic obstructive pulmonary disease (COPD) and these eﬀects remained after controlling for O3. Eﬀect estimates of O3 during the ﬁre period were non-signiﬁcant for respiratory hospitalizations but were signiﬁcant for ED visits for asthma (RR = 1.05 and 95% CI = (1.022, 1.078) for a 10 ppb increase in O3). In mutually-adjusted models, the signiﬁcant ﬁndings for PM2.5 remained whereas the associations with O3 were confounded. Adjusted for O3, the RR for asthma ED visits associated with a 10 μg/m3 increase in PM2.5 was 1.112 and 95% CI = (1.087, 1.138). The signiﬁcant ﬁndings for PM2.5 but not for O3 in mutually-adjusted models is likely due to the fact that PM2.5 levels during these ﬁres exceeded the 24-hour National Ambient Air Quality Standard (NAAQS) of 35 μg/m3 for 4976 ZIP-code days and reached levels up to 6.073 times the NAAQS, whereas our estimated O3 levels during the ﬁre period only occasionally exceeded the NAAQS of 70 ppb with low exceedance levels. Future studies should continue to investigate the combined role of O3 and PM2.5 during wildﬁres to get a more comprehensive assessment of the cumulative burden on health from wildﬁre smoke.","container-title":"Environment International","DOI":"10.1016/j.envint.2019.04.033","ISSN":"01604120","journalAbbreviation":"Environment International","language":"en","page":"291-298","source":"DOI.org (Crossref)","title":"Associations between respiratory health and ozone and fine particulate matter during a wildfire event","volume":"129","author":[{"family":"Reid","given":"Colleen E."},{"family":"Considine","given":"Ellen M."},{"family":"Watson","given":"Gregory L."},{"family":"Telesca","given":"Donatello"},{"family":"Pfister","given":"Gabriele G."},{"family":"Jerrett","given":"Michael"}],"issued":{"date-parts":[["2019",8]]}}}],"schema":"https://github.com/citation-style-language/schema/raw/master/csl-citation.json"} </w:instrText>
-      </w:r>
-      <w:r>
-        <w:fldChar w:fldCharType="separate"/>
-      </w:r>
-      <w:r>
-        <w:rPr>
-          <w:rFonts w:cs="Calibri"/>
-          <w:szCs w:val="24"/>
-          <w:vertAlign w:val="superscript"/>
-        </w:rPr>
-        <w:t>9</w:t>
-      </w:r>
-      <w:r>
-        <w:fldChar w:fldCharType="end"/>
-      </w:r>
-      <w:r>
-        <w:t xml:space="preserve">. </w:t>
-      </w:r>
-    </w:p>
-    <w:p/>
-    <w:p>
-      <w:r>
-        <w:t xml:space="preserve">Estimates of </w:t>
       </w:r>
       <w:r>
         <w:t>PM</w:t>
@@ -958,13 +917,28 @@
         <w:t>2.5</w:t>
       </w:r>
       <w:r>
-        <w:t xml:space="preserve"> concentrations for health studies have traditionally been derived from data from stationary air quality monitors placed in and around populated areas for regulatory purposes. In the US, the EPA’s Federal Reference Method (FRM) monitors often only measure every third or sixth day and do not provide enough spatial coverage to obtain a good estimate of the air pollution exposures where every person lives. In fact, most US counties do not contain a regulatory air pollution monitor</w:t>
+        <w:t xml:space="preserve"> concentrations that are several times higher than the Environmental Protection Agency's (EPA’s) daily </w:t>
+      </w:r>
+      <w:r>
+        <w:t>PM</w:t>
+      </w:r>
+      <w:r>
+        <w:rPr>
+          <w:vertAlign w:val="subscript"/>
+          <w:rPrChange w:id="7" w:author="Melissa Maestas" w:date="2020-05-05T19:45:00Z">
+            <w:rPr/>
+          </w:rPrChange>
+        </w:rPr>
+        <w:t>2.5</w:t>
+      </w:r>
+      <w:r>
+        <w:t xml:space="preserve"> National Ambient Air Quality Standard (NAAQS) in areas downwind of the wildfires for several days at a time</w:t>
       </w:r>
       <w:r>
         <w:fldChar w:fldCharType="begin"/>
       </w:r>
       <w:r>
-        <w:instrText xml:space="preserve"> ADDIN ZOTERO_ITEM CSL_CITATION {"citationID":"61Ir5rbr","properties":{"formattedCitation":"\\super 10\\nosupersub{}","plainCitation":"10","noteIndex":0},"citationItems":[{"id":22218,"uris":["http://zotero.org/users/3414252/items/XGL7U76B"],"uri":["http://zotero.org/users/3414252/items/XGL7U76B"],"itemData":{"id":22218,"type":"article-journal","abstract":"Epidemiologic studies have found air pollution to be causally linked to respiratory health including the exacerbation and development of childhood asthma. Accurately characterizing exposure is paramount in these studies to ensure valid estimates of health effects. Here, we provide a brief overview of the evolution of air pollution exposure assessment ranging from the use of ground-based, single-site air monitoring stations for population-level estimates to recent advances in spatio-temporal models, which use advanced machine learning algorithms and satellite-based data to accurately estimate individual-level daily exposures at high spatial resolutions. In addition, we review recent advances in sensor technology that enable the use of personal monitoring in epidemiologic studies, long-considered the 'holy grail' of air pollution exposure assessment. Finally, we highlight key advantages and uses of each approach including the generalizability and public health relevance of air pollution models and the accuracy of personal monitors that are useful to guide personalized prevention strategies. Investigators and clinicians interested in the effects of air pollution on allergic disease and asthma should carefully consider the pros and cons of each approach to guide their application in research and practice.","container-title":"The Journal of Allergy and Clinical Immunology","DOI":"10.1016/j.jaci.2019.04.019","ISSN":"1097-6825","journalAbbreviation":"J. Allergy Clin. Immunol.","language":"eng","note":"PMID: 31063735","source":"PubMed","title":"Assessing Exposure to Outdoor Air Pollution for Epidemiological Studies: Model-based and Personal Sampling Strategies","title-short":"Assessing Exposure to Outdoor Air Pollution for Epidemiological Studies","author":[{"family":"Brokamp","given":"Cole"},{"family":"Brandt","given":"Eric B."},{"family":"Ryan","given":"Patrick H."}],"issued":{"date-parts":[["2019",5,4]]}}}],"schema":"https://github.com/citation-style-language/schema/raw/master/csl-citation.json"} </w:instrText>
+        <w:instrText xml:space="preserve"> ADDIN ZOTERO_ITEM CSL_CITATION {"citationID":"6LqbN7tt","properties":{"formattedCitation":"\\super 9\\nosupersub{}","plainCitation":"9","noteIndex":0},"citationItems":[{"id":22258,"uris":["http://zotero.org/users/3414252/items/EYCZGKXU"],"uri":["http://zotero.org/users/3414252/items/EYCZGKXU"],"itemData":{"id":22258,"type":"article-journal","abstract":"Wildﬁres have been increasing in frequency in the western United States (US) with the 2017 and 2018 ﬁre seasons experiencing some of the worst wildﬁres in terms of suppression costs and air pollution that the western US has seen. Although growing evidence suggests respiratory exacerbations from elevated ﬁne particulate matter (PM2.5) during wildﬁres, signiﬁcantly less is known about the impacts on human health of ozone (O3) that may also be increased due to wildﬁres. Using machine learning, we created daily surface concentration maps for PM2.5 and O3 during an intense wildﬁre in California in 2008. We then linked these daily exposures to counts of respiratory hospitalizations and emergency department visits at the ZIP code level. We calculated relative risks of respiratory health outcomes using Poisson generalized estimating equations models for each exposure in separate and mutually-adjusted models, additionally adjusted for pertinent covariates. During the active ﬁre periods, PM2.5 was signiﬁcantly associated with exacerbations of asthma and chronic obstructive pulmonary disease (COPD) and these eﬀects remained after controlling for O3. Eﬀect estimates of O3 during the ﬁre period were non-signiﬁcant for respiratory hospitalizations but were signiﬁcant for ED visits for asthma (RR = 1.05 and 95% CI = (1.022, 1.078) for a 10 ppb increase in O3). In mutually-adjusted models, the signiﬁcant ﬁndings for PM2.5 remained whereas the associations with O3 were confounded. Adjusted for O3, the RR for asthma ED visits associated with a 10 μg/m3 increase in PM2.5 was 1.112 and 95% CI = (1.087, 1.138). The signiﬁcant ﬁndings for PM2.5 but not for O3 in mutually-adjusted models is likely due to the fact that PM2.5 levels during these ﬁres exceeded the 24-hour National Ambient Air Quality Standard (NAAQS) of 35 μg/m3 for 4976 ZIP-code days and reached levels up to 6.073 times the NAAQS, whereas our estimated O3 levels during the ﬁre period only occasionally exceeded the NAAQS of 70 ppb with low exceedance levels. Future studies should continue to investigate the combined role of O3 and PM2.5 during wildﬁres to get a more comprehensive assessment of the cumulative burden on health from wildﬁre smoke.","container-title":"Environment International","DOI":"10.1016/j.envint.2019.04.033","ISSN":"01604120","journalAbbreviation":"Environment International","language":"en","page":"291-298","source":"DOI.org (Crossref)","title":"Associations between respiratory health and ozone and fine particulate matter during a wildfire event","volume":"129","author":[{"family":"Reid","given":"Colleen E."},{"family":"Considine","given":"Ellen M."},{"family":"Watson","given":"Gregory L."},{"family":"Telesca","given":"Donatello"},{"family":"Pfister","given":"Gabriele G."},{"family":"Jerrett","given":"Michael"}],"issued":{"date-parts":[["2019",8]]}}}],"schema":"https://github.com/citation-style-language/schema/raw/master/csl-citation.json"} </w:instrText>
       </w:r>
       <w:r>
         <w:fldChar w:fldCharType="separate"/>
@@ -975,42 +949,19 @@
           <w:szCs w:val="24"/>
           <w:vertAlign w:val="superscript"/>
         </w:rPr>
-        <w:t>10</w:t>
+        <w:t>9</w:t>
       </w:r>
       <w:r>
         <w:fldChar w:fldCharType="end"/>
       </w:r>
       <w:r>
-        <w:t>. Using solely monitoring data in health studies leads to exposure misclassification, which often, but not always, drives effect estimates of the association between air pollution and health towards the null</w:t>
-      </w:r>
-      <w:r>
-        <w:fldChar w:fldCharType="begin"/>
-      </w:r>
-      <w:r>
-        <w:instrText xml:space="preserve"> ADDIN ZOTERO_ITEM CSL_CITATION {"citationID":"Bn9kjsXM","properties":{"formattedCitation":"\\super 11\\nosupersub{}","plainCitation":"11","noteIndex":0},"citationItems":[{"id":13479,"uris":["http://zotero.org/users/3414252/items/ZGXFHV4K"],"uri":["http://zotero.org/users/3414252/items/ZGXFHV4K"],"itemData":{"id":13479,"type":"article-journal","container-title":"Environmental Health Perspectives","ISSN":"0091-6765","issue":"5","page":"419-426","title":"Exposure measurement error in time-series studies of air pollution: concepts and consequences","title-short":"Exposure measurement error in time-series studies of air pollution: concepts and consequences","volume":"108","author":[{"family":"Zeger","given":"S.L."},{"family":"Thomas","given":"D."},{"family":"Dominici","given":"F."},{"family":"Samet","given":"J.M."},{"family":"Schwartz","given":"J."},{"family":"Dockery","given":"D."},{"family":"Cohen","given":"A."}],"issued":{"date-parts":[["2000"]]}}}],"schema":"https://github.com/citation-style-language/schema/raw/master/csl-citation.json"} </w:instrText>
-      </w:r>
-      <w:r>
-        <w:fldChar w:fldCharType="separate"/>
-      </w:r>
-      <w:r>
-        <w:rPr>
-          <w:rFonts w:cs="Calibri"/>
-          <w:szCs w:val="24"/>
-          <w:vertAlign w:val="superscript"/>
-        </w:rPr>
-        <w:t>11</w:t>
-      </w:r>
-      <w:r>
-        <w:fldChar w:fldCharType="end"/>
-      </w:r>
-      <w:r>
-        <w:t>.</w:t>
+        <w:t xml:space="preserve">. </w:t>
       </w:r>
     </w:p>
     <w:p/>
     <w:p>
       <w:r>
-        <w:t xml:space="preserve">To improve population exposure assessment of </w:t>
+        <w:t xml:space="preserve">Estimates of </w:t>
       </w:r>
       <w:r>
         <w:t>PM</w:t>
@@ -1018,35 +969,20 @@
       <w:r>
         <w:rPr>
           <w:vertAlign w:val="subscript"/>
-          <w:rPrChange w:id="7" w:author="Melissa Maestas" w:date="2020-05-05T12:43:00Z">
+          <w:rPrChange w:id="8" w:author="Melissa Maestas" w:date="2020-05-05T12:42:00Z">
             <w:rPr/>
           </w:rPrChange>
         </w:rPr>
         <w:t>2.5</w:t>
       </w:r>
       <w:r>
-        <w:t xml:space="preserve">, epidemiological researchers have increasingly been using methods to estimate </w:t>
-      </w:r>
-      <w:r>
-        <w:t>PM</w:t>
-      </w:r>
-      <w:r>
-        <w:rPr>
-          <w:vertAlign w:val="subscript"/>
-          <w:rPrChange w:id="8" w:author="Melissa Maestas" w:date="2020-05-05T12:43:00Z">
-            <w:rPr/>
-          </w:rPrChange>
-        </w:rPr>
-        <w:t>2.5</w:t>
-      </w:r>
-      <w:r>
-        <w:t xml:space="preserve"> exposures in the temporal and spatial gaps between regulatory monitoring data using data from satellites (such as aerosol optical depth (AOD) or polygons of smoke plumes or air pollution models</w:t>
+        <w:t xml:space="preserve"> concentrations for health studies have traditionally been derived from data from stationary air quality monitors placed in and around populated areas for regulatory purposes. In the US, the EPA’s Federal Reference Method (FRM) monitors often only measure every third or sixth day and do not provide enough spatial coverage to obtain a good estimate of the air pollution exposures where every person lives. In fact, most US counties do not contain a regulatory air pollution monitor</w:t>
       </w:r>
       <w:r>
         <w:fldChar w:fldCharType="begin"/>
       </w:r>
       <w:r>
-        <w:instrText xml:space="preserve"> ADDIN ZOTERO_ITEM CSL_CITATION {"citationID":"V1Dzwnm6","properties":{"formattedCitation":"\\super 10,12\\nosupersub{}","plainCitation":"10,12","noteIndex":0},"citationItems":[{"id":22218,"uris":["http://zotero.org/users/3414252/items/XGL7U76B"],"uri":["http://zotero.org/users/3414252/items/XGL7U76B"],"itemData":{"id":22218,"type":"article-journal","abstract":"Epidemiologic studies have found air pollution to be causally linked to respiratory health including the exacerbation and development of childhood asthma. Accurately characterizing exposure is paramount in these studies to ensure valid estimates of health effects. Here, we provide a brief overview of the evolution of air pollution exposure assessment ranging from the use of ground-based, single-site air monitoring stations for population-level estimates to recent advances in spatio-temporal models, which use advanced machine learning algorithms and satellite-based data to accurately estimate individual-level daily exposures at high spatial resolutions. In addition, we review recent advances in sensor technology that enable the use of personal monitoring in epidemiologic studies, long-considered the 'holy grail' of air pollution exposure assessment. Finally, we highlight key advantages and uses of each approach including the generalizability and public health relevance of air pollution models and the accuracy of personal monitors that are useful to guide personalized prevention strategies. Investigators and clinicians interested in the effects of air pollution on allergic disease and asthma should carefully consider the pros and cons of each approach to guide their application in research and practice.","container-title":"The Journal of Allergy and Clinical Immunology","DOI":"10.1016/j.jaci.2019.04.019","ISSN":"1097-6825","journalAbbreviation":"J. Allergy Clin. Immunol.","language":"eng","note":"PMID: 31063735","source":"PubMed","title":"Assessing Exposure to Outdoor Air Pollution for Epidemiological Studies: Model-based and Personal Sampling Strategies","title-short":"Assessing Exposure to Outdoor Air Pollution for Epidemiological Studies","author":[{"family":"Brokamp","given":"Cole"},{"family":"Brandt","given":"Eric B."},{"family":"Ryan","given":"Patrick H."}],"issued":{"date-parts":[["2019",5,4]]}}},{"id":23115,"uris":["http://zotero.org/users/3414252/items/WPN2X6BS"],"uri":["http://zotero.org/users/3414252/items/WPN2X6BS"],"itemData":{"id":23115,"type":"article-journal","abstract":"Background\nClimate change is likely to increase the threat of wildfires, and little is known about how wildfires affect health in exposed communities. A better understanding of the impacts of the resulting air pollution has important public health implications for the present day and the future.\nMethod\nWe performed a systematic search to identify peer-reviewed scientific studies published since 1986 regarding impacts of wildfire smoke on health in exposed communities. We reviewed and synthesized the state of science of this issue including methods to estimate exposure, and identified limitations in current research.\nResults\nWe identified 61 epidemiological studies linking wildfire and human health in communities. The U.S. and Australia were the most frequently studied countries (18 studies on the U.S., 15 on Australia). Geographic scales ranged from a single small city (population about 55,000) to the entire globe. Most studies focused on areas close to fire events. Exposure was most commonly assessed with stationary air pollutant monitors (35 of 61 studies). Other methods included using satellite remote sensing and measurements from air samples collected during fires. Most studies compared risk of health outcomes between 1) periods with no fire events and periods during or after fire events, or 2) regions affected by wildfire smoke and unaffected regions. Daily pollution levels during or after wildfire in most studies exceeded U.S. EPA regulations. Levels of PM10, the most frequently studied pollutant, were 1.2 to 10 times higher due to wildfire smoke compared to non-fire periods and/or locations. Respiratory disease was the most frequently studied health condition, and had the most consistent results. Over 90% of these 45 studies reported that wildfire smoke was significantly associated with risk of respiratory morbidity.\nConclusion\nExposure measurement is a key challenge in current literature on wildfire and human health. A limitation is the difficulty of estimating pollution specific to wildfires. New methods are needed to separate air pollution levels of wildfires from those from ambient sources, such as transportation. The majority of studies found that wildfire smoke was associated with increased risk of respiratory and cardiovascular diseases. Children, the elderly and those with underlying chronic diseases appear to be susceptible. More studies on mortality and cardiovascular morbidity are needed. Further exploration with new methods could help ascertain the public health impacts of wildfires under climate change and guide mitigation policies.","container-title":"Environmental Research","DOI":"10.1016/j.envres.2014.10.015","ISSN":"0013-9351","journalAbbreviation":"Environmental Research","page":"120-132","source":"ScienceDirect","title":"A systematic review of the physical health impacts from non-occupational exposure to wildfire smoke","volume":"136","author":[{"family":"Liu","given":"Jia C."},{"family":"Pereira","given":"Gavin"},{"family":"Uhl","given":"Sarah A."},{"family":"Bravo","given":"Mercedes A."},{"family":"Bell","given":"Michelle L."}],"issued":{"date-parts":[["2015",1,1]]}}}],"schema":"https://github.com/citation-style-language/schema/raw/master/csl-citation.json"} </w:instrText>
+        <w:instrText xml:space="preserve"> ADDIN ZOTERO_ITEM CSL_CITATION {"citationID":"61Ir5rbr","properties":{"formattedCitation":"\\super 10\\nosupersub{}","plainCitation":"10","noteIndex":0},"citationItems":[{"id":22218,"uris":["http://zotero.org/users/3414252/items/XGL7U76B"],"uri":["http://zotero.org/users/3414252/items/XGL7U76B"],"itemData":{"id":22218,"type":"article-journal","abstract":"Epidemiologic studies have found air pollution to be causally linked to respiratory health including the exacerbation and development of childhood asthma. Accurately characterizing exposure is paramount in these studies to ensure valid estimates of health effects. Here, we provide a brief overview of the evolution of air pollution exposure assessment ranging from the use of ground-based, single-site air monitoring stations for population-level estimates to recent advances in spatio-temporal models, which use advanced machine learning algorithms and satellite-based data to accurately estimate individual-level daily exposures at high spatial resolutions. In addition, we review recent advances in sensor technology that enable the use of personal monitoring in epidemiologic studies, long-considered the 'holy grail' of air pollution exposure assessment. Finally, we highlight key advantages and uses of each approach including the generalizability and public health relevance of air pollution models and the accuracy of personal monitors that are useful to guide personalized prevention strategies. Investigators and clinicians interested in the effects of air pollution on allergic disease and asthma should carefully consider the pros and cons of each approach to guide their application in research and practice.","container-title":"The Journal of Allergy and Clinical Immunology","DOI":"10.1016/j.jaci.2019.04.019","ISSN":"1097-6825","journalAbbreviation":"J. Allergy Clin. Immunol.","language":"eng","note":"PMID: 31063735","source":"PubMed","title":"Assessing Exposure to Outdoor Air Pollution for Epidemiological Studies: Model-based and Personal Sampling Strategies","title-short":"Assessing Exposure to Outdoor Air Pollution for Epidemiological Studies","author":[{"family":"Brokamp","given":"Cole"},{"family":"Brandt","given":"Eric B."},{"family":"Ryan","given":"Patrick H."}],"issued":{"date-parts":[["2019",5,4]]}}}],"schema":"https://github.com/citation-style-language/schema/raw/master/csl-citation.json"} </w:instrText>
       </w:r>
       <w:r>
         <w:fldChar w:fldCharType="separate"/>
@@ -1057,13 +993,42 @@
           <w:szCs w:val="24"/>
           <w:vertAlign w:val="superscript"/>
         </w:rPr>
-        <w:t>10,12</w:t>
+        <w:t>10</w:t>
       </w:r>
       <w:r>
         <w:fldChar w:fldCharType="end"/>
       </w:r>
       <w:r>
-        <w:t xml:space="preserve">) over the past two decades. Each of these data sources has its own benefits and limitations, and researchers are increasingly statistically “blending” information from a combination of data sources to better estimate </w:t>
+        <w:t>. Using solely monitoring data in health studies leads to exposure misclassification, which often, but not always, drives effect estimates of the association between air pollution and health towards the null</w:t>
+      </w:r>
+      <w:r>
+        <w:fldChar w:fldCharType="begin"/>
+      </w:r>
+      <w:r>
+        <w:instrText xml:space="preserve"> ADDIN ZOTERO_ITEM CSL_CITATION {"citationID":"Bn9kjsXM","properties":{"formattedCitation":"\\super 11\\nosupersub{}","plainCitation":"11","noteIndex":0},"citationItems":[{"id":13479,"uris":["http://zotero.org/users/3414252/items/ZGXFHV4K"],"uri":["http://zotero.org/users/3414252/items/ZGXFHV4K"],"itemData":{"id":13479,"type":"article-journal","container-title":"Environmental Health Perspectives","ISSN":"0091-6765","issue":"5","page":"419-426","title":"Exposure measurement error in time-series studies of air pollution: concepts and consequences","title-short":"Exposure measurement error in time-series studies of air pollution: concepts and consequences","volume":"108","author":[{"family":"Zeger","given":"S.L."},{"family":"Thomas","given":"D."},{"family":"Dominici","given":"F."},{"family":"Samet","given":"J.M."},{"family":"Schwartz","given":"J."},{"family":"Dockery","given":"D."},{"family":"Cohen","given":"A."}],"issued":{"date-parts":[["2000"]]}}}],"schema":"https://github.com/citation-style-language/schema/raw/master/csl-citation.json"} </w:instrText>
+      </w:r>
+      <w:r>
+        <w:fldChar w:fldCharType="separate"/>
+      </w:r>
+      <w:r>
+        <w:rPr>
+          <w:rFonts w:cs="Calibri"/>
+          <w:szCs w:val="24"/>
+          <w:vertAlign w:val="superscript"/>
+        </w:rPr>
+        <w:t>11</w:t>
+      </w:r>
+      <w:r>
+        <w:fldChar w:fldCharType="end"/>
+      </w:r>
+      <w:r>
+        <w:t>.</w:t>
+      </w:r>
+    </w:p>
+    <w:p/>
+    <w:p>
+      <w:r>
+        <w:t xml:space="preserve">To improve population exposure assessment of </w:t>
       </w:r>
       <w:r>
         <w:t>PM</w:t>
@@ -1078,6 +1043,59 @@
         <w:t>2.5</w:t>
       </w:r>
       <w:r>
+        <w:t xml:space="preserve">, epidemiological researchers have increasingly been using methods to estimate </w:t>
+      </w:r>
+      <w:r>
+        <w:t>PM</w:t>
+      </w:r>
+      <w:r>
+        <w:rPr>
+          <w:vertAlign w:val="subscript"/>
+          <w:rPrChange w:id="10" w:author="Melissa Maestas" w:date="2020-05-05T12:43:00Z">
+            <w:rPr/>
+          </w:rPrChange>
+        </w:rPr>
+        <w:t>2.5</w:t>
+      </w:r>
+      <w:r>
+        <w:t xml:space="preserve"> exposures in the temporal and spatial gaps between regulatory monitoring data using data from satellites (such as aerosol optical depth (AOD) or polygons of smoke plumes or air pollution models</w:t>
+      </w:r>
+      <w:r>
+        <w:fldChar w:fldCharType="begin"/>
+      </w:r>
+      <w:r>
+        <w:instrText xml:space="preserve"> ADDIN ZOTERO_ITEM CSL_CITATION {"citationID":"V1Dzwnm6","properties":{"formattedCitation":"\\super 10,12\\nosupersub{}","plainCitation":"10,12","noteIndex":0},"citationItems":[{"id":22218,"uris":["http://zotero.org/users/3414252/items/XGL7U76B"],"uri":["http://zotero.org/users/3414252/items/XGL7U76B"],"itemData":{"id":22218,"type":"article-journal","abstract":"Epidemiologic studies have found air pollution to be causally linked to respiratory health including the exacerbation and development of childhood asthma. Accurately characterizing exposure is paramount in these studies to ensure valid estimates of health effects. Here, we provide a brief overview of the evolution of air pollution exposure assessment ranging from the use of ground-based, single-site air monitoring stations for population-level estimates to recent advances in spatio-temporal models, which use advanced machine learning algorithms and satellite-based data to accurately estimate individual-level daily exposures at high spatial resolutions. In addition, we review recent advances in sensor technology that enable the use of personal monitoring in epidemiologic studies, long-considered the 'holy grail' of air pollution exposure assessment. Finally, we highlight key advantages and uses of each approach including the generalizability and public health relevance of air pollution models and the accuracy of personal monitors that are useful to guide personalized prevention strategies. Investigators and clinicians interested in the effects of air pollution on allergic disease and asthma should carefully consider the pros and cons of each approach to guide their application in research and practice.","container-title":"The Journal of Allergy and Clinical Immunology","DOI":"10.1016/j.jaci.2019.04.019","ISSN":"1097-6825","journalAbbreviation":"J. Allergy Clin. Immunol.","language":"eng","note":"PMID: 31063735","source":"PubMed","title":"Assessing Exposure to Outdoor Air Pollution for Epidemiological Studies: Model-based and Personal Sampling Strategies","title-short":"Assessing Exposure to Outdoor Air Pollution for Epidemiological Studies","author":[{"family":"Brokamp","given":"Cole"},{"family":"Brandt","given":"Eric B."},{"family":"Ryan","given":"Patrick H."}],"issued":{"date-parts":[["2019",5,4]]}}},{"id":23115,"uris":["http://zotero.org/users/3414252/items/WPN2X6BS"],"uri":["http://zotero.org/users/3414252/items/WPN2X6BS"],"itemData":{"id":23115,"type":"article-journal","abstract":"Background\nClimate change is likely to increase the threat of wildfires, and little is known about how wildfires affect health in exposed communities. A better understanding of the impacts of the resulting air pollution has important public health implications for the present day and the future.\nMethod\nWe performed a systematic search to identify peer-reviewed scientific studies published since 1986 regarding impacts of wildfire smoke on health in exposed communities. We reviewed and synthesized the state of science of this issue including methods to estimate exposure, and identified limitations in current research.\nResults\nWe identified 61 epidemiological studies linking wildfire and human health in communities. The U.S. and Australia were the most frequently studied countries (18 studies on the U.S., 15 on Australia). Geographic scales ranged from a single small city (population about 55,000) to the entire globe. Most studies focused on areas close to fire events. Exposure was most commonly assessed with stationary air pollutant monitors (35 of 61 studies). Other methods included using satellite remote sensing and measurements from air samples collected during fires. Most studies compared risk of health outcomes between 1) periods with no fire events and periods during or after fire events, or 2) regions affected by wildfire smoke and unaffected regions. Daily pollution levels during or after wildfire in most studies exceeded U.S. EPA regulations. Levels of PM10, the most frequently studied pollutant, were 1.2 to 10 times higher due to wildfire smoke compared to non-fire periods and/or locations. Respiratory disease was the most frequently studied health condition, and had the most consistent results. Over 90% of these 45 studies reported that wildfire smoke was significantly associated with risk of respiratory morbidity.\nConclusion\nExposure measurement is a key challenge in current literature on wildfire and human health. A limitation is the difficulty of estimating pollution specific to wildfires. New methods are needed to separate air pollution levels of wildfires from those from ambient sources, such as transportation. The majority of studies found that wildfire smoke was associated with increased risk of respiratory and cardiovascular diseases. Children, the elderly and those with underlying chronic diseases appear to be susceptible. More studies on mortality and cardiovascular morbidity are needed. Further exploration with new methods could help ascertain the public health impacts of wildfires under climate change and guide mitigation policies.","container-title":"Environmental Research","DOI":"10.1016/j.envres.2014.10.015","ISSN":"0013-9351","journalAbbreviation":"Environmental Research","page":"120-132","source":"ScienceDirect","title":"A systematic review of the physical health impacts from non-occupational exposure to wildfire smoke","volume":"136","author":[{"family":"Liu","given":"Jia C."},{"family":"Pereira","given":"Gavin"},{"family":"Uhl","given":"Sarah A."},{"family":"Bravo","given":"Mercedes A."},{"family":"Bell","given":"Michelle L."}],"issued":{"date-parts":[["2015",1,1]]}}}],"schema":"https://github.com/citation-style-language/schema/raw/master/csl-citation.json"} </w:instrText>
+      </w:r>
+      <w:r>
+        <w:fldChar w:fldCharType="separate"/>
+      </w:r>
+      <w:r>
+        <w:rPr>
+          <w:rFonts w:cs="Calibri"/>
+          <w:szCs w:val="24"/>
+          <w:vertAlign w:val="superscript"/>
+        </w:rPr>
+        <w:t>10,12</w:t>
+      </w:r>
+      <w:r>
+        <w:fldChar w:fldCharType="end"/>
+      </w:r>
+      <w:r>
+        <w:t xml:space="preserve">) over the past two decades. Each of these data sources has its own benefits and limitations, and researchers are increasingly statistically “blending” information from a combination of data sources to better estimate </w:t>
+      </w:r>
+      <w:r>
+        <w:t>PM</w:t>
+      </w:r>
+      <w:r>
+        <w:rPr>
+          <w:vertAlign w:val="subscript"/>
+          <w:rPrChange w:id="11" w:author="Melissa Maestas" w:date="2020-05-05T12:43:00Z">
+            <w:rPr/>
+          </w:rPrChange>
+        </w:rPr>
+        <w:t>2.5</w:t>
+      </w:r>
+      <w:r>
         <w:t xml:space="preserve"> in space and time. Various methods of blending have been used including spatiotemporal regression kriging</w:t>
       </w:r>
       <w:r>
@@ -1173,8 +1191,8 @@
       <w:r>
         <w:t xml:space="preserve">Machine learning methods train large auxiliary datasets, often including satellite </w:t>
       </w:r>
-      <w:commentRangeStart w:id="10"/>
-      <w:del w:id="11" w:author="Melissa Maestas" w:date="2020-05-05T12:44:00Z">
+      <w:commentRangeStart w:id="12"/>
+      <w:del w:id="13" w:author="Melissa Maestas" w:date="2020-05-05T12:44:00Z">
         <w:r>
           <w:delText>aerosol optical depth (</w:delText>
         </w:r>
@@ -1182,14 +1200,14 @@
       <w:r>
         <w:t>AOD</w:t>
       </w:r>
-      <w:commentRangeEnd w:id="10"/>
+      <w:commentRangeEnd w:id="12"/>
       <w:r>
         <w:rPr>
           <w:rStyle w:val="CommentReference"/>
         </w:rPr>
-        <w:commentReference w:id="10"/>
-      </w:r>
-      <w:del w:id="12" w:author="Melissa Maestas" w:date="2020-05-05T12:44:00Z">
+        <w:commentReference w:id="12"/>
+      </w:r>
+      <w:del w:id="14" w:author="Melissa Maestas" w:date="2020-05-05T12:44:00Z">
         <w:r>
           <w:delText>)</w:delText>
         </w:r>
@@ -1203,61 +1221,6 @@
       <w:r>
         <w:rPr>
           <w:vertAlign w:val="subscript"/>
-          <w:rPrChange w:id="13" w:author="Melissa Maestas" w:date="2020-05-05T12:45:00Z">
-            <w:rPr/>
-          </w:rPrChange>
-        </w:rPr>
-        <w:t>2.5</w:t>
-      </w:r>
-      <w:r>
-        <w:t xml:space="preserve"> where people breathe. These models have been implemented in various locations around the world at city, regional, and national scales</w:t>
-      </w:r>
-      <w:r>
-        <w:fldChar w:fldCharType="begin"/>
-      </w:r>
-      <w:r>
-        <w:instrText xml:space="preserve"> ADDIN ZOTERO_ITEM CSL_CITATION {"citationID":"E4H8DOHT","properties":{"formattedCitation":"\\super 19\\nosupersub{}","plainCitation":"19","noteIndex":0},"citationItems":[{"id":20381,"uris":["http://zotero.org/users/3414252/items/AHE72K4X"],"uri":["http://zotero.org/users/3414252/items/AHE72K4X"],"itemData":{"id":20381,"type":"article-journal","abstract":"Background: Data measuring airborne pollutants, public health and environmental factors are increasingly being stored and merged. These big datasets offer great potential, but also challenge traditional epidemiological methods. This has motivated the exploration of alternative methods to make predictions, find patterns and extract information. To this end, data mining and machine learning algorithms are increasingly being applied to air pollution epidemiology. Methods: We conducted a systematic literature review on the application of data mining and machine learning methods in air pollution epidemiology. We carried out our search process in PubMed, the MEDLINE database and Google Scholar. Research articles applying data mining and machine learning methods to air pollution epidemiology were queried and reviewed. Results: Our search queries resulted in 400 research articles. Our fine-grained analysis employed our inclusion/exclusion criteria to reduce the results to 47 articles, which we separate into three primary areas of interest: 1) source apportionment; 2) forecasting/prediction of air pollution/quality or exposure; and 3) generating hypotheses. Early applications had a preference for artificial neural networks. In more recent work, decision trees, support vector machines, k-means clustering and the APRIORI algorithm have been widely applied. Our survey shows that the majority of the research has been conducted in Europe, China and the USA, and that data mining is becoming an increasingly common tool in environmental health. For potential newdirections, we have identified that deep learning and geo-spacial pattern mining are two burgeoning areas of datamining that have good potential for future applications in air pollution epidemiology. Conclusions: We carried out a systematic review identifying the current trends, challenges and new directions to explore in the application of data mining methods to air pollution epidemiology. This work shows that data mining is increasingly being applied in air pollution epidemiology. The potential to support air pollution epidemiology continues to grow with advancements in data mining related to temporal and geo-spacial mining, and deep learning. This is further supported by new sensors and storage mediums that enable larger, better quality data. This suggests thatmanymore fruitful applications can be expected in the future.","container-title":"Bmc Public Health","DOI":"10.1186/s12889-017-4914-3","ISSN":"1471-2458","journalAbbreviation":"BMC Public Health","language":"English","note":"WOS:000416433100002","page":"907","source":"Web of Science","title":"A systematic review of data mining and machine learning for air pollution epidemiology","volume":"17","author":[{"family":"Bellinger","given":"Colin"},{"family":"Jabbar","given":"Mohomed Shazan Mohomed"},{"family":"Zaiane","given":"Osmar"},{"family":"Osornio-Vargas","given":"Alvaro"}],"issued":{"date-parts":[["2017",11,28]]}}}],"schema":"https://github.com/citation-style-language/schema/raw/master/csl-citation.json"} </w:instrText>
-      </w:r>
-      <w:r>
-        <w:fldChar w:fldCharType="separate"/>
-      </w:r>
-      <w:r>
-        <w:rPr>
-          <w:rFonts w:cs="Calibri"/>
-          <w:szCs w:val="24"/>
-          <w:vertAlign w:val="superscript"/>
-        </w:rPr>
-        <w:t>19</w:t>
-      </w:r>
-      <w:r>
-        <w:fldChar w:fldCharType="end"/>
-      </w:r>
-      <w:r>
-        <w:t>. Some epidemiological questions can only be addressed in longitudinal studies with large sample sizes. Exposure models with large spatial and temporal domains will help enable such studies. Within the US, D</w:t>
-      </w:r>
-      <w:bookmarkStart w:id="14" w:name="_GoBack"/>
-      <w:bookmarkEnd w:id="14"/>
-      <w:r>
-        <w:t xml:space="preserve">i et al. </w:t>
-      </w:r>
-      <w:r>
-        <w:t>(2016; 2019)</w:t>
-      </w:r>
-      <w:r>
-        <w:t xml:space="preserve"> and Hu et al. </w:t>
-      </w:r>
-      <w:r>
-        <w:t xml:space="preserve">(2017) </w:t>
-      </w:r>
-      <w:r>
-        <w:t xml:space="preserve">have separately used machine learning algorithms to create fine-resolution daily </w:t>
-      </w:r>
-      <w:r>
-        <w:t>PM</w:t>
-      </w:r>
-      <w:r>
-        <w:rPr>
-          <w:vertAlign w:val="subscript"/>
           <w:rPrChange w:id="15" w:author="Melissa Maestas" w:date="2020-05-05T12:45:00Z">
             <w:rPr/>
           </w:rPrChange>
@@ -1265,31 +1228,13 @@
         <w:t>2.5</w:t>
       </w:r>
       <w:r>
-        <w:t xml:space="preserve"> estimates for the continental US. These models, however, have performed poorly in the western US</w:t>
+        <w:t xml:space="preserve"> where people breathe. These models have been implemented in various locations around the world at city, regional, and national scales</w:t>
       </w:r>
       <w:r>
         <w:fldChar w:fldCharType="begin"/>
       </w:r>
       <w:r>
-        <w:instrText xml:space="preserve"> ADDIN ZOTERO_ITEM CSL_CITATION {"citationID":"C6fxV0L6","properties":{"formattedCitation":"\\super 16,18\\nosupersub{}","plainCitation":"16,18","noteIndex":0},"citationItems":[{"id":2977,"uris":["http://zotero.org/users/3414252/items/DRJ323ZS"],"uri":["http://zotero.org/users/3414252/items/DRJ323ZS"],"itemData":{"id":2977,"type":"article-journal","abstract":"A number of models have been developed to estimate PM2.5 exposure, including satellite-based aerosol optical depth (AOD) models, land-use regression, or chemical transport model simulation, all with both strengths and weaknesses. Variables like normalized difference vegetation index (NDVI), surface reflectance, absorbing aerosol index, and meteoroidal fields are also informative about PM2.5 concentrations. Our objective is to establish a hybrid model which incorporates multiple approaches and input variables to improve model performance. To account for complex atmospheric mechanisms, we used a neural network for its capacity to model nonlinearity and interactions. We used convolutional layers, which aggregate neighboring information, into a neural network to account for spatial and temporal autocorrelation. We trained the neural network for the continental United States from 2000 to 2012 and tested it with left out monitors. Ten-fold cross-validation revealed a good model performance with a total R(2) of 0.84 on the left out monitors. Regional R(2) could be even higher for the Eastern and Central United States. Model performance was still good at low PM2.5 concentrations. Then, we used the trained neural network to make daily predictions of PM2.5 at 1 km x 1 km grid cells. This model allows epidemiologists to access PM2.5 exposure in both the short-term and the long-term.","archive_location":"27023334","container-title":"Environ Sci Technol","DOI":"10.1021/acs.est.5b06121","ISSN":"0013-936x","issue":"9","journalAbbreviation":"Environmental science &amp; technology","language":"eng","page":"4712-21","source":"NLM","title":"Assessing PM2.5 Exposures with High Spatiotemporal Resolution across the Continental United States","title-short":"Assessing PM2.5 Exposures with High Spatiotemporal Resolution across the Continental United States","volume":"50","author":[{"family":"Di","given":"Q."},{"family":"Kloog","given":"I."},{"family":"Koutrakis","given":"P."},{"family":"Lyapustin","given":"A."},{"family":"Wang","given":"Y."},{"family":"Schwartz","given":"J."}],"issued":{"date-parts":[["2016",5]]}}},{"id":19724,"uris":["http://zotero.org/users/3414252/items/CJJBZPYH"],"uri":["http://zotero.org/users/3414252/items/CJJBZPYH"],"itemData":{"id":19724,"type":"article-journal","abstract":"To estimate PM2.5 concentrations, many parametric regression models have been developed, while nonparametric machine learning algorithms are used less often and national-scale models are rare. In this paper, we develop a random forest model incorporating aerosol optical depth (AOD) data, meteorological fields, and land use variables to estimate daily 24 h averaged ground-level PM2.5 concentrations over the conterminous United States in 2011. Random forests are an ensemble learning method that provides predictions with high accuracy and interpretability. Our results achieve an overall cross-validation (CV) R2 value of 0.80. Mean prediction error (MPE) and root mean squared prediction error (RMSPE) for daily predictions are 1.78 and 2.83 μg/m3, respectively, indicating a good agreement between CV predictions and observations. The prediction accuracy of our model is similar to those reported in previous studies using neural networks or regression models on both national and regional scales. In addition, the incorporation of convolutional layers for land use terms and nearby PM2.5 measurements increase CV R2 by </w:instrText>
-      </w:r>
-      <w:r>
-        <w:rPr>
-          <w:rFonts w:ascii="Cambria Math" w:hAnsi="Cambria Math" w:cs="Cambria Math"/>
-        </w:rPr>
-        <w:instrText>∼</w:instrText>
-      </w:r>
-      <w:r>
-        <w:instrText xml:space="preserve">0.02 and </w:instrText>
-      </w:r>
-      <w:r>
-        <w:rPr>
-          <w:rFonts w:ascii="Cambria Math" w:hAnsi="Cambria Math" w:cs="Cambria Math"/>
-        </w:rPr>
-        <w:instrText>∼</w:instrText>
-      </w:r>
-      <w:r>
-        <w:instrText xml:space="preserve">0.06, respectively, indicating their significant contributions to prediction accuracy. A pair of different variable importance measures both indicate that the convolutional layer for nearby PM2.5 measurements and AOD values are among the most-important predictor variables for the training process.","container-title":"Environmental Science &amp; Technology","DOI":"10.1021/acs.est.7b01210","ISSN":"0013-936X","issue":"12","journalAbbreviation":"Environ. Sci. Technol.","page":"6936-6944","source":"ACS Publications","title":"Estimating PM2.5 Concentrations in the Conterminous United States Using the Random Forest Approach","volume":"51","author":[{"family":"Hu","given":"Xuefei"},{"family":"Belle","given":"Jessica H."},{"family":"Meng","given":"Xia"},{"family":"Wildani","given":"Avani"},{"family":"Waller","given":"Lance A."},{"family":"Strickland","given":"Matthew J."},{"family":"Liu","given":"Yang"}],"issued":{"date-parts":[["2017",6,20]]}}}],"schema":"https://github.com/citation-style-language/schema/raw/master/csl-citation.json"} </w:instrText>
+        <w:instrText xml:space="preserve"> ADDIN ZOTERO_ITEM CSL_CITATION {"citationID":"E4H8DOHT","properties":{"formattedCitation":"\\super 19\\nosupersub{}","plainCitation":"19","noteIndex":0},"citationItems":[{"id":20381,"uris":["http://zotero.org/users/3414252/items/AHE72K4X"],"uri":["http://zotero.org/users/3414252/items/AHE72K4X"],"itemData":{"id":20381,"type":"article-journal","abstract":"Background: Data measuring airborne pollutants, public health and environmental factors are increasingly being stored and merged. These big datasets offer great potential, but also challenge traditional epidemiological methods. This has motivated the exploration of alternative methods to make predictions, find patterns and extract information. To this end, data mining and machine learning algorithms are increasingly being applied to air pollution epidemiology. Methods: We conducted a systematic literature review on the application of data mining and machine learning methods in air pollution epidemiology. We carried out our search process in PubMed, the MEDLINE database and Google Scholar. Research articles applying data mining and machine learning methods to air pollution epidemiology were queried and reviewed. Results: Our search queries resulted in 400 research articles. Our fine-grained analysis employed our inclusion/exclusion criteria to reduce the results to 47 articles, which we separate into three primary areas of interest: 1) source apportionment; 2) forecasting/prediction of air pollution/quality or exposure; and 3) generating hypotheses. Early applications had a preference for artificial neural networks. In more recent work, decision trees, support vector machines, k-means clustering and the APRIORI algorithm have been widely applied. Our survey shows that the majority of the research has been conducted in Europe, China and the USA, and that data mining is becoming an increasingly common tool in environmental health. For potential newdirections, we have identified that deep learning and geo-spacial pattern mining are two burgeoning areas of datamining that have good potential for future applications in air pollution epidemiology. Conclusions: We carried out a systematic review identifying the current trends, challenges and new directions to explore in the application of data mining methods to air pollution epidemiology. This work shows that data mining is increasingly being applied in air pollution epidemiology. The potential to support air pollution epidemiology continues to grow with advancements in data mining related to temporal and geo-spacial mining, and deep learning. This is further supported by new sensors and storage mediums that enable larger, better quality data. This suggests thatmanymore fruitful applications can be expected in the future.","container-title":"Bmc Public Health","DOI":"10.1186/s12889-017-4914-3","ISSN":"1471-2458","journalAbbreviation":"BMC Public Health","language":"English","note":"WOS:000416433100002","page":"907","source":"Web of Science","title":"A systematic review of data mining and machine learning for air pollution epidemiology","volume":"17","author":[{"family":"Bellinger","given":"Colin"},{"family":"Jabbar","given":"Mohomed Shazan Mohomed"},{"family":"Zaiane","given":"Osmar"},{"family":"Osornio-Vargas","given":"Alvaro"}],"issued":{"date-parts":[["2017",11,28]]}}}],"schema":"https://github.com/citation-style-language/schema/raw/master/csl-citation.json"} </w:instrText>
       </w:r>
       <w:r>
         <w:fldChar w:fldCharType="separate"/>
@@ -1300,19 +1245,78 @@
           <w:szCs w:val="24"/>
           <w:vertAlign w:val="superscript"/>
         </w:rPr>
-        <w:t>16,18</w:t>
+        <w:t>19</w:t>
       </w:r>
       <w:r>
         <w:fldChar w:fldCharType="end"/>
       </w:r>
       <w:r>
-        <w:t xml:space="preserve"> and particularly the mountain west</w:t>
+        <w:t xml:space="preserve">. Some epidemiological questions can only be addressed in longitudinal studies with large sample sizes. Exposure models with large spatial and temporal domains will help enable such studies. Within the US, </w:t>
+      </w:r>
+      <w:commentRangeStart w:id="16"/>
+      <w:r>
+        <w:t xml:space="preserve">Di et al. </w:t>
+      </w:r>
+      <w:r>
+        <w:t>(2016; 2019)</w:t>
+      </w:r>
+      <w:r>
+        <w:t xml:space="preserve"> and Hu et al. </w:t>
+      </w:r>
+      <w:r>
+        <w:t>(2017)</w:t>
+      </w:r>
+      <w:commentRangeEnd w:id="16"/>
+      <w:r>
+        <w:rPr>
+          <w:rStyle w:val="CommentReference"/>
+        </w:rPr>
+        <w:commentReference w:id="16"/>
+      </w:r>
+      <w:r>
+        <w:t xml:space="preserve"> </w:t>
+      </w:r>
+      <w:r>
+        <w:t xml:space="preserve">have separately used machine learning algorithms to create fine-resolution daily </w:t>
+      </w:r>
+      <w:r>
+        <w:t>PM</w:t>
+      </w:r>
+      <w:r>
+        <w:rPr>
+          <w:vertAlign w:val="subscript"/>
+          <w:rPrChange w:id="17" w:author="Melissa Maestas" w:date="2020-05-05T12:45:00Z">
+            <w:rPr/>
+          </w:rPrChange>
+        </w:rPr>
+        <w:t>2.5</w:t>
+      </w:r>
+      <w:r>
+        <w:t xml:space="preserve"> estimates for the continental US. These models, however, have performed poorly in the western US</w:t>
       </w:r>
       <w:r>
         <w:fldChar w:fldCharType="begin"/>
       </w:r>
       <w:r>
-        <w:instrText xml:space="preserve"> ADDIN ZOTERO_ITEM CSL_CITATION {"citationID":"M4Hu6Nrn","properties":{"formattedCitation":"\\super 17\\nosupersub{}","plainCitation":"17","noteIndex":0},"citationItems":[{"id":22751,"uris":["http://zotero.org/users/3414252/items/46BGCZF9"],"uri":["http://zotero.org/users/3414252/items/46BGCZF9"],"itemData":{"id":22751,"type":"article-journal","abstract":"Various approaches have been proposed to model PM2.5 in the recent decade, with satellite-derived aerosol optical depth, land-use variables, chemical transport model predictions, and several meteorological variables as major predictor variables. Our study used an ensemble model that integrated multiple machine learning algorithms and predictor variables to estimate daily PM2.5 at a resolution of 1 km × 1 km across the contiguous United States. We used a generalized additive model that accounted for geographic difference to combine PM2.5 estimates from neural network, random forest, and gradient boosting. The three machine learning algorithms were based on multiple predictor variables, including satellite data, meteorological variables, land-use variables, elevation, chemical transport model predictions, several reanalysis datasets, and others. The model training results from 2000 to 2015 indicated good model performance with a 10-fold cross-validated R2 of 0.86 for daily PM2.5 predictions. For annual PM2.5 estimates, the cross-validated R2 was 0.89. Our model demonstrated good performance up to 60 μg/m3. Using trained PM2.5 model and predictor variables, we predicted daily PM2.5 from 2000 to 2015 at every 1 km × 1 km grid cell in the contiguous United States. We also used localized land-use variables within 1 km × 1 km grids to downscale PM2.5 predictions to 100 m × 100 m grid cells. To characterize uncertainty, we used meteorological variables, land-use variables, and elevation to model the monthly standard deviation of the difference between daily monitored and predicted PM2.5 for every 1 km × 1 km grid cell. This PM2.5 prediction dataset, including the downscaled and uncertainty predictions, allows epidemiologists to accurately estimate the adverse health effect of PM2.5. Compared with model performance of individual base learners, an ensemble model would achieve a better overall estimation. It is worth exploring other ensemble model formats to synthesize estimations from different models or from different groups to improve overall performance.","container-title":"Environment International","DOI":"10.1016/j.envint.2019.104909","ISSN":"1873-6750","journalAbbreviation":"Environ Int","language":"eng","note":"PMID: 31272018","page":"104909","source":"PubMed","title":"An ensemble-based model of PM2.5 concentration across the contiguous United States with high spatiotemporal resolution","volume":"130","author":[{"family":"Di","given":"Qian"},{"family":"Amini","given":"Heresh"},{"family":"Shi","given":"Liuhua"},{"family":"Kloog","given":"Itai"},{"family":"Silvern","given":"Rachel"},{"family":"Kelly","given":"James"},{"family":"Sabath","given":"M. Benjamin"},{"family":"Choirat","given":"Christine"},{"family":"Koutrakis","given":"Petros"},{"family":"Lyapustin","given":"Alexei"},{"family":"Wang","given":"Yujie"},{"family":"Mickley","given":"Loretta J."},{"family":"Schwartz","given":"Joel"}],"issued":{"date-parts":[["2019",7,1]]}}}],"schema":"https://github.com/citation-style-language/schema/raw/master/csl-citation.json"} </w:instrText>
+        <w:instrText xml:space="preserve"> ADDIN ZOTERO_ITEM CSL_CITATION {"citationID":"C6fxV0L6","properties":{"formattedCitation":"\\super 16,18\\nosupersub{}","plainCitation":"16,18","noteIndex":0},"citationItems":[{"id":2977,"uris":["http://zotero.org/users/3414252/items/DRJ323ZS"],"uri":["http://zotero.org/users/3414252/items/DRJ323ZS"],"itemData":{"id":2977,"type":"article-journal","abstract":"A number of models have been developed to estimate PM2.5 exposure, including satellite-based aerosol optical depth (AOD) models, land-use regression, or chemical transport model simulation, all with both strengths and weaknesses. Variables like normalized difference vegetation index (NDVI), surface reflectance, absorbing aerosol index, and meteoroidal fields are also informative about PM2.5 concentrations. Our objective is to establish a hybrid model which incorporates multiple approaches and input variables to improve model performance. To account for complex atmospheric mechanisms, we used a neural network for its capacity to model nonlinearity and interactions. We used convolutional layers, which aggregate neighboring information, into a neural network to account for spatial and temporal autocorrelation. We trained the neural network for the continental United States from 2000 to 2012 and tested it with left out monitors. Ten-fold cross-validation revealed a good model performance with a total R(2) of 0.84 on the left out monitors. Regional R(2) could be even higher for the Eastern and Central United States. Model performance was still good at low PM2.5 concentrations. Then, we used the trained neural network to make daily predictions of PM2.5 at 1 km x 1 km grid cells. This model allows epidemiologists to access PM2.5 exposure in both the short-term and the long-term.","archive_location":"27023334","container-title":"Environ Sci Technol","DOI":"10.1021/acs.est.5b06121","ISSN":"0013-936x","issue":"9","journalAbbreviation":"Environmental science &amp; technology","language":"eng","page":"4712-21","source":"NLM","title":"Assessing PM2.5 Exposures with High Spatiotemporal Resolution across the Continental United States","title-short":"Assessing PM2.5 Exposures with High Spatiotemporal Resolution across the Continental United States","volume":"50","author":[{"family":"Di","given":"Q."},{"family":"Kloog","given":"I."},{"family":"Koutrakis","given":"P."},{"family":"Lyapustin","given":"A."},{"family":"Wang","given":"Y."},{"family":"Schwartz","given":"J."}],"issued":{"date-parts":[["2016",5]]}}},{"id":19724,"uris":["http://zotero.org/users/3414252/items/CJJBZPYH"],"uri":["http://zotero.org/users/3414252/items/CJJBZPYH"],"itemData":{"id":19724,"type":"article-journal","abstract":"To estimate PM2.5 concentrations, many parametric regression models have been developed, while nonparametric machine learning algorithms are used less often and national-scale models are rare. In this paper, we develop a random forest model incorporating aerosol optical depth (AOD) data, meteorological fields, and land use variables to estimate daily 24 h averaged ground-level PM2.5 concentrations over the conterminous United States in 2011. Random forests are an ensemble learning method that provides predictions with high accuracy and interpretability. Our results achieve an overall cross-validation (CV) R2 value of 0.80. Mean prediction error (MPE) and root mean squared prediction error (RMSPE) for daily predictions are 1.78 and 2.83 μg/m3, respectively, indicating a good agreement between CV predictions and observations. The prediction accuracy of our model is similar to those reported in previous studies using neural networks or regression models on both national and regional scales. In addition, the incorporation of convolutional layers for land use terms and nearby PM2.5 measurements increase CV R2 by </w:instrText>
+      </w:r>
+      <w:r>
+        <w:rPr>
+          <w:rFonts w:ascii="Cambria Math" w:hAnsi="Cambria Math" w:cs="Cambria Math"/>
+        </w:rPr>
+        <w:instrText>∼</w:instrText>
+      </w:r>
+      <w:r>
+        <w:instrText xml:space="preserve">0.02 and </w:instrText>
+      </w:r>
+      <w:r>
+        <w:rPr>
+          <w:rFonts w:ascii="Cambria Math" w:hAnsi="Cambria Math" w:cs="Cambria Math"/>
+        </w:rPr>
+        <w:instrText>∼</w:instrText>
+      </w:r>
+      <w:r>
+        <w:instrText xml:space="preserve">0.06, respectively, indicating their significant contributions to prediction accuracy. A pair of different variable importance measures both indicate that the convolutional layer for nearby PM2.5 measurements and AOD values are among the most-important predictor variables for the training process.","container-title":"Environmental Science &amp; Technology","DOI":"10.1021/acs.est.7b01210","ISSN":"0013-936X","issue":"12","journalAbbreviation":"Environ. Sci. Technol.","page":"6936-6944","source":"ACS Publications","title":"Estimating PM2.5 Concentrations in the Conterminous United States Using the Random Forest Approach","volume":"51","author":[{"family":"Hu","given":"Xuefei"},{"family":"Belle","given":"Jessica H."},{"family":"Meng","given":"Xia"},{"family":"Wildani","given":"Avani"},{"family":"Waller","given":"Lance A."},{"family":"Strickland","given":"Matthew J."},{"family":"Liu","given":"Yang"}],"issued":{"date-parts":[["2017",6,20]]}}}],"schema":"https://github.com/citation-style-language/schema/raw/master/csl-citation.json"} </w:instrText>
       </w:r>
       <w:r>
         <w:fldChar w:fldCharType="separate"/>
@@ -1323,6 +1327,29 @@
           <w:szCs w:val="24"/>
           <w:vertAlign w:val="superscript"/>
         </w:rPr>
+        <w:t>16,18</w:t>
+      </w:r>
+      <w:r>
+        <w:fldChar w:fldCharType="end"/>
+      </w:r>
+      <w:r>
+        <w:t xml:space="preserve"> and particularly the mountain west</w:t>
+      </w:r>
+      <w:r>
+        <w:fldChar w:fldCharType="begin"/>
+      </w:r>
+      <w:r>
+        <w:instrText xml:space="preserve"> ADDIN ZOTERO_ITEM CSL_CITATION {"citationID":"M4Hu6Nrn","properties":{"formattedCitation":"\\super 17\\nosupersub{}","plainCitation":"17","noteIndex":0},"citationItems":[{"id":22751,"uris":["http://zotero.org/users/3414252/items/46BGCZF9"],"uri":["http://zotero.org/users/3414252/items/46BGCZF9"],"itemData":{"id":22751,"type":"article-journal","abstract":"Various approaches have been proposed to model PM2.5 in the recent decade, with satellite-derived aerosol optical depth, land-use variables, chemical transport model predictions, and several meteorological variables as major predictor variables. Our study used an ensemble model that integrated multiple machine learning algorithms and predictor variables to estimate daily PM2.5 at a resolution of 1 km × 1 km across the contiguous United States. We used a generalized additive model that accounted for geographic difference to combine PM2.5 estimates from neural network, random forest, and gradient boosting. The three machine learning algorithms were based on multiple predictor variables, including satellite data, meteorological variables, land-use variables, elevation, chemical transport model predictions, several reanalysis datasets, and others. The model training results from 2000 to 2015 indicated good model performance with a 10-fold cross-validated R2 of 0.86 for daily PM2.5 predictions. For annual PM2.5 estimates, the cross-validated R2 was 0.89. Our model demonstrated good performance up to 60 μg/m3. Using trained PM2.5 model and predictor variables, we predicted daily PM2.5 from 2000 to 2015 at every 1 km × 1 km grid cell in the contiguous United States. We also used localized land-use variables within 1 km × 1 km grids to downscale PM2.5 predictions to 100 m × 100 m grid cells. To characterize uncertainty, we used meteorological variables, land-use variables, and elevation to model the monthly standard deviation of the difference between daily monitored and predicted PM2.5 for every 1 km × 1 km grid cell. This PM2.5 prediction dataset, including the downscaled and uncertainty predictions, allows epidemiologists to accurately estimate the adverse health effect of PM2.5. Compared with model performance of individual base learners, an ensemble model would achieve a better overall estimation. It is worth exploring other ensemble model formats to synthesize estimations from different models or from different groups to improve overall performance.","container-title":"Environment International","DOI":"10.1016/j.envint.2019.104909","ISSN":"1873-6750","journalAbbreviation":"Environ Int","language":"eng","note":"PMID: 31272018","page":"104909","source":"PubMed","title":"An ensemble-based model of PM2.5 concentration across the contiguous United States with high spatiotemporal resolution","volume":"130","author":[{"family":"Di","given":"Qian"},{"family":"Amini","given":"Heresh"},{"family":"Shi","given":"Liuhua"},{"family":"Kloog","given":"Itai"},{"family":"Silvern","given":"Rachel"},{"family":"Kelly","given":"James"},{"family":"Sabath","given":"M. Benjamin"},{"family":"Choirat","given":"Christine"},{"family":"Koutrakis","given":"Petros"},{"family":"Lyapustin","given":"Alexei"},{"family":"Wang","given":"Yujie"},{"family":"Mickley","given":"Loretta J."},{"family":"Schwartz","given":"Joel"}],"issued":{"date-parts":[["2019",7,1]]}}}],"schema":"https://github.com/citation-style-language/schema/raw/master/csl-citation.json"} </w:instrText>
+      </w:r>
+      <w:r>
+        <w:fldChar w:fldCharType="separate"/>
+      </w:r>
+      <w:r>
+        <w:rPr>
+          <w:rFonts w:cs="Calibri"/>
+          <w:szCs w:val="24"/>
+          <w:vertAlign w:val="superscript"/>
+        </w:rPr>
         <w:t>17</w:t>
       </w:r>
       <w:r>
@@ -1337,7 +1364,7 @@
       <w:r>
         <w:rPr>
           <w:vertAlign w:val="subscript"/>
-          <w:rPrChange w:id="16" w:author="Melissa Maestas" w:date="2020-05-05T12:45:00Z">
+          <w:rPrChange w:id="18" w:author="Melissa Maestas" w:date="2020-05-05T12:45:00Z">
             <w:rPr/>
           </w:rPrChange>
         </w:rPr>
@@ -1347,7 +1374,16 @@
         <w:t xml:space="preserve"> concentrations in parts of the western US and the importance of wildfires as a source of </w:t>
       </w:r>
       <w:r>
-        <w:t>PM2.5</w:t>
+        <w:t>PM</w:t>
+      </w:r>
+      <w:r>
+        <w:rPr>
+          <w:vertAlign w:val="subscript"/>
+          <w:rPrChange w:id="19" w:author="Melissa Maestas" w:date="2020-05-05T19:48:00Z">
+            <w:rPr/>
+          </w:rPrChange>
+        </w:rPr>
+        <w:t>2.5</w:t>
       </w:r>
       <w:r>
         <w:t xml:space="preserve"> there, it is important to have a model that is tailored to this region to capture the variability in </w:t>
@@ -1358,7 +1394,7 @@
       <w:r>
         <w:rPr>
           <w:vertAlign w:val="subscript"/>
-          <w:rPrChange w:id="17" w:author="Melissa Maestas" w:date="2020-05-05T12:46:00Z">
+          <w:rPrChange w:id="20" w:author="Melissa Maestas" w:date="2020-05-05T12:46:00Z">
             <w:rPr/>
           </w:rPrChange>
         </w:rPr>
@@ -1374,13 +1410,31 @@
         <w:t xml:space="preserve">The dataset we describe here improves upon previous daily estimates of </w:t>
       </w:r>
       <w:r>
-        <w:t>PM2.5</w:t>
+        <w:t>PM</w:t>
+      </w:r>
+      <w:r>
+        <w:rPr>
+          <w:vertAlign w:val="subscript"/>
+          <w:rPrChange w:id="21" w:author="Melissa Maestas" w:date="2020-05-05T19:50:00Z">
+            <w:rPr/>
+          </w:rPrChange>
+        </w:rPr>
+        <w:t>2.5</w:t>
       </w:r>
       <w:r>
         <w:t xml:space="preserve"> concentrations from machine learning models in the following ways: (1) use of a more extensive monitoring station network that captures more spatial locations and also proximity to wildfires, a key driver of </w:t>
       </w:r>
       <w:r>
-        <w:t>PM2.5</w:t>
+        <w:t>PM</w:t>
+      </w:r>
+      <w:r>
+        <w:rPr>
+          <w:vertAlign w:val="subscript"/>
+          <w:rPrChange w:id="22" w:author="Melissa Maestas" w:date="2020-05-05T19:50:00Z">
+            <w:rPr/>
+          </w:rPrChange>
+        </w:rPr>
+        <w:t>2.5</w:t>
       </w:r>
       <w:r>
         <w:t xml:space="preserve"> in the western US, (2) use of an ensemble of machine learning algorithms which have been shown to improve model performance over just one machine learning algorithm</w:t>
@@ -1398,7 +1452,16 @@
         <w:t xml:space="preserve"> high monitoring data to train on thus allowing our models to predict the high </w:t>
       </w:r>
       <w:r>
-        <w:t>PM2.5</w:t>
+        <w:t>PM</w:t>
+      </w:r>
+      <w:r>
+        <w:rPr>
+          <w:vertAlign w:val="subscript"/>
+          <w:rPrChange w:id="23" w:author="Melissa Maestas" w:date="2020-05-05T19:51:00Z">
+            <w:rPr/>
+          </w:rPrChange>
+        </w:rPr>
+        <w:t>2.5</w:t>
       </w:r>
       <w:r>
         <w:t xml:space="preserve"> values that occur during wildfire episodes, and (</w:t>
@@ -1416,7 +1479,19 @@
         <w:t xml:space="preserve"> </w:t>
       </w:r>
       <w:r>
-        <w:t xml:space="preserve">which the above cited papers have not done. The data is available as daily PM2.5 concentration estimates </w:t>
+        <w:t>which the above cited papers have not done. The data is available as daily PM</w:t>
+      </w:r>
+      <w:r>
+        <w:rPr>
+          <w:vertAlign w:val="subscript"/>
+          <w:rPrChange w:id="24" w:author="Melissa Maestas" w:date="2020-05-05T19:51:00Z">
+            <w:rPr/>
+          </w:rPrChange>
+        </w:rPr>
+        <w:t>2.5</w:t>
+      </w:r>
+      <w:r>
+        <w:t xml:space="preserve"> concentration estimates </w:t>
       </w:r>
       <w:r>
         <w:t xml:space="preserve">at census tract, ZIP-code, </w:t>
@@ -1434,7 +1509,16 @@
         <w:t xml:space="preserve"> the societal impacts of air pollution exposure in the western US, where wildfires are a significant contributor to </w:t>
       </w:r>
       <w:r>
-        <w:t>PM2.5</w:t>
+        <w:t>PM</w:t>
+      </w:r>
+      <w:r>
+        <w:rPr>
+          <w:vertAlign w:val="subscript"/>
+          <w:rPrChange w:id="25" w:author="Melissa Maestas" w:date="2020-05-05T19:51:00Z">
+            <w:rPr/>
+          </w:rPrChange>
+        </w:rPr>
+        <w:t>2.5</w:t>
       </w:r>
       <w:r>
         <w:t xml:space="preserve"> concentrations.</w:t>
@@ -1442,16 +1526,17 @@
     </w:p>
     <w:p/>
     <w:p>
-      <w:commentRangeStart w:id="18"/>
-      <w:r>
-        <w:lastRenderedPageBreak/>
+      <w:commentRangeStart w:id="26"/>
+      <w:r>
         <w:t>[describe Figure \ref{</w:t>
       </w:r>
       <w:proofErr w:type="spellStart"/>
+      <w:proofErr w:type="gramStart"/>
       <w:r>
         <w:t>fig:MonitorLocations</w:t>
       </w:r>
       <w:proofErr w:type="spellEnd"/>
+      <w:proofErr w:type="gramEnd"/>
       <w:r>
         <w:t xml:space="preserve">}:  monitor locations (points) and state boundaries] % Generated using  </w:t>
       </w:r>
@@ -1459,21 +1544,22 @@
       <w:r>
         <w:t>Map_Monitor_Locations.R</w:t>
       </w:r>
-      <w:commentRangeEnd w:id="18"/>
+      <w:commentRangeEnd w:id="26"/>
       <w:proofErr w:type="spellEnd"/>
       <w:r>
         <w:rPr>
           <w:rStyle w:val="CommentReference"/>
         </w:rPr>
-        <w:commentReference w:id="18"/>
+        <w:commentReference w:id="26"/>
       </w:r>
     </w:p>
     <w:p>
-      <w:commentRangeStart w:id="19"/>
+      <w:commentRangeStart w:id="27"/>
       <w:r>
         <w:rPr>
           <w:noProof/>
         </w:rPr>
+        <w:lastRenderedPageBreak/>
         <w:drawing>
           <wp:inline distT="0" distB="0" distL="0" distR="0" wp14:anchorId="3051D278" wp14:editId="456F37C7">
             <wp:extent cx="4619625" cy="4752975"/>
@@ -1523,12 +1609,12 @@
           </wp:inline>
         </w:drawing>
       </w:r>
-      <w:commentRangeEnd w:id="19"/>
+      <w:commentRangeEnd w:id="27"/>
       <w:r>
         <w:rPr>
           <w:rStyle w:val="CommentReference"/>
         </w:rPr>
-        <w:commentReference w:id="19"/>
+        <w:commentReference w:id="27"/>
       </w:r>
     </w:p>
     <w:p/>
@@ -1595,7 +1681,8 @@
       </w:r>
     </w:p>
     <w:p>
-      <w:commentRangeStart w:id="20"/>
+      <w:commentRangeStart w:id="28"/>
+      <w:commentRangeStart w:id="29"/>
       <w:r>
         <w:rPr>
           <w:noProof/>
@@ -1650,12 +1737,19 @@
           </wp:inline>
         </w:drawing>
       </w:r>
-      <w:commentRangeEnd w:id="20"/>
+      <w:commentRangeEnd w:id="28"/>
       <w:r>
         <w:rPr>
           <w:rStyle w:val="CommentReference"/>
         </w:rPr>
-        <w:commentReference w:id="20"/>
+        <w:commentReference w:id="28"/>
+      </w:r>
+      <w:commentRangeEnd w:id="29"/>
+      <w:r>
+        <w:rPr>
+          <w:rStyle w:val="CommentReference"/>
+        </w:rPr>
+        <w:commentReference w:id="29"/>
       </w:r>
     </w:p>
     <w:p/>
@@ -1771,6 +1865,70 @@
           <w:rFonts w:asciiTheme="minorHAnsi" w:hAnsiTheme="minorHAnsi" w:cstheme="minorHAnsi"/>
           <w:color w:val="000000"/>
         </w:rPr>
+        <w:t>PM</w:t>
+      </w:r>
+      <w:r>
+        <w:rPr>
+          <w:rFonts w:asciiTheme="minorHAnsi" w:hAnsiTheme="minorHAnsi" w:cstheme="minorHAnsi"/>
+          <w:color w:val="000000"/>
+          <w:vertAlign w:val="subscript"/>
+          <w:rPrChange w:id="30" w:author="Melissa Maestas" w:date="2020-05-05T19:57:00Z">
+            <w:rPr>
+              <w:rFonts w:asciiTheme="minorHAnsi" w:hAnsiTheme="minorHAnsi" w:cstheme="minorHAnsi"/>
+              <w:color w:val="000000"/>
+            </w:rPr>
+          </w:rPrChange>
+        </w:rPr>
+        <w:t>2.5</w:t>
+      </w:r>
+      <w:r>
+        <w:rPr>
+          <w:rFonts w:asciiTheme="minorHAnsi" w:hAnsiTheme="minorHAnsi" w:cstheme="minorHAnsi"/>
+          <w:color w:val="000000"/>
+        </w:rPr>
+        <w:t xml:space="preserve"> at the county, ZIP code, and census tract levels from machine learning ensembles trained on observed daily </w:t>
+      </w:r>
+      <w:r>
+        <w:rPr>
+          <w:rFonts w:asciiTheme="minorHAnsi" w:hAnsiTheme="minorHAnsi" w:cstheme="minorHAnsi"/>
+          <w:color w:val="000000"/>
+        </w:rPr>
+        <w:t>PM</w:t>
+      </w:r>
+      <w:r>
+        <w:rPr>
+          <w:rFonts w:asciiTheme="minorHAnsi" w:hAnsiTheme="minorHAnsi" w:cstheme="minorHAnsi"/>
+          <w:color w:val="000000"/>
+          <w:vertAlign w:val="subscript"/>
+          <w:rPrChange w:id="31" w:author="Melissa Maestas" w:date="2020-05-05T19:57:00Z">
+            <w:rPr>
+              <w:rFonts w:asciiTheme="minorHAnsi" w:hAnsiTheme="minorHAnsi" w:cstheme="minorHAnsi"/>
+              <w:color w:val="000000"/>
+            </w:rPr>
+          </w:rPrChange>
+        </w:rPr>
+        <w:t>2.5</w:t>
+      </w:r>
+      <w:r>
+        <w:rPr>
+          <w:rFonts w:asciiTheme="minorHAnsi" w:hAnsiTheme="minorHAnsi" w:cstheme="minorHAnsi"/>
+          <w:color w:val="000000"/>
+        </w:rPr>
+        <w:t xml:space="preserve"> values from monitoring stations from a variety of sources </w:t>
+      </w:r>
+      <w:commentRangeStart w:id="32"/>
+      <w:r>
+        <w:rPr>
+          <w:rFonts w:asciiTheme="minorHAnsi" w:hAnsiTheme="minorHAnsi" w:cstheme="minorHAnsi"/>
+          <w:color w:val="000000"/>
+        </w:rPr>
+        <w:t xml:space="preserve">(**put in all </w:t>
+      </w:r>
+      <w:r>
+        <w:rPr>
+          <w:rFonts w:asciiTheme="minorHAnsi" w:hAnsiTheme="minorHAnsi" w:cstheme="minorHAnsi"/>
+          <w:color w:val="000000"/>
+        </w:rPr>
         <w:t>PM2.5</w:t>
       </w:r>
       <w:r>
@@ -1778,111 +1936,160 @@
           <w:rFonts w:asciiTheme="minorHAnsi" w:hAnsiTheme="minorHAnsi" w:cstheme="minorHAnsi"/>
           <w:color w:val="000000"/>
         </w:rPr>
-        <w:t xml:space="preserve"> at the county, ZIP code, and census tract levels from machine learning ensembles trained on observed daily </w:t>
-      </w:r>
+        <w:t xml:space="preserve"> data sourc</w:t>
+      </w:r>
+      <w:bookmarkStart w:id="33" w:name="_GoBack"/>
+      <w:bookmarkEnd w:id="33"/>
       <w:r>
         <w:rPr>
           <w:rFonts w:asciiTheme="minorHAnsi" w:hAnsiTheme="minorHAnsi" w:cstheme="minorHAnsi"/>
           <w:color w:val="000000"/>
         </w:rPr>
-        <w:t>PM2.5</w:t>
+        <w:t xml:space="preserve">es). </w:t>
+      </w:r>
+      <w:commentRangeEnd w:id="32"/>
+      <w:r>
+        <w:rPr>
+          <w:rStyle w:val="CommentReference"/>
+        </w:rPr>
+        <w:commentReference w:id="32"/>
       </w:r>
       <w:r>
         <w:rPr>
           <w:rFonts w:asciiTheme="minorHAnsi" w:hAnsiTheme="minorHAnsi" w:cstheme="minorHAnsi"/>
           <w:color w:val="000000"/>
         </w:rPr>
-        <w:t xml:space="preserve"> values from monitoring stations from a variety of sources </w:t>
-      </w:r>
-      <w:commentRangeStart w:id="21"/>
+        <w:t xml:space="preserve">The predictor variables for the machine learning ensemble included </w:t>
+      </w:r>
       <w:r>
         <w:rPr>
           <w:rFonts w:asciiTheme="minorHAnsi" w:hAnsiTheme="minorHAnsi" w:cstheme="minorHAnsi"/>
           <w:color w:val="000000"/>
         </w:rPr>
-        <w:t xml:space="preserve">(**put in all </w:t>
+        <w:t>PM</w:t>
       </w:r>
       <w:r>
         <w:rPr>
           <w:rFonts w:asciiTheme="minorHAnsi" w:hAnsiTheme="minorHAnsi" w:cstheme="minorHAnsi"/>
           <w:color w:val="000000"/>
-        </w:rPr>
-        <w:t>PM2.5</w:t>
+          <w:vertAlign w:val="subscript"/>
+          <w:rPrChange w:id="34" w:author="Melissa Maestas" w:date="2020-05-05T19:58:00Z">
+            <w:rPr>
+              <w:rFonts w:asciiTheme="minorHAnsi" w:hAnsiTheme="minorHAnsi" w:cstheme="minorHAnsi"/>
+              <w:color w:val="000000"/>
+            </w:rPr>
+          </w:rPrChange>
+        </w:rPr>
+        <w:t>2.5</w:t>
       </w:r>
       <w:r>
         <w:rPr>
           <w:rFonts w:asciiTheme="minorHAnsi" w:hAnsiTheme="minorHAnsi" w:cstheme="minorHAnsi"/>
           <w:color w:val="000000"/>
         </w:rPr>
-        <w:t xml:space="preserve"> data sources). </w:t>
-      </w:r>
-      <w:commentRangeEnd w:id="21"/>
+        <w:t xml:space="preserve"> observations, latitude, longitude, date, year, cosine of month, cosine of day of year, cosine of day of week, day of week, season, state, region, mid-study (2013-2016), late-study (2017-2018), region-mid-study (interaction), region-late-study (interaction), active fire lags 0 through 7, binary fire variable, elevation, sum of arterial and collector roads within circles of radius 100, 250, 500, and 1000 meters, percent of urban land cover within circles of radius 1, 5, and 10 </w:t>
+      </w:r>
+      <w:proofErr w:type="spellStart"/>
+      <w:r>
+        <w:rPr>
+          <w:rFonts w:asciiTheme="minorHAnsi" w:hAnsiTheme="minorHAnsi" w:cstheme="minorHAnsi"/>
+          <w:color w:val="000000"/>
+        </w:rPr>
+        <w:t>kilometers</w:t>
+      </w:r>
+      <w:proofErr w:type="spellEnd"/>
+      <w:r>
+        <w:rPr>
+          <w:rFonts w:asciiTheme="minorHAnsi" w:hAnsiTheme="minorHAnsi" w:cstheme="minorHAnsi"/>
+          <w:color w:val="000000"/>
+        </w:rPr>
+        <w:t xml:space="preserve">, population density, CMAQ output, MAIAC AOD, NDVI, planetary boundary layer height, temperature at 2 meters, relative humidity at 2 meters, dew point temperature at 2 meters, </w:t>
+      </w:r>
+      <w:commentRangeStart w:id="35"/>
+      <w:r>
+        <w:rPr>
+          <w:rFonts w:asciiTheme="minorHAnsi" w:hAnsiTheme="minorHAnsi" w:cstheme="minorHAnsi"/>
+          <w:color w:val="000000"/>
+        </w:rPr>
+        <w:t>U- and V- components of wind speed at 10 meters</w:t>
+      </w:r>
+      <w:commentRangeEnd w:id="35"/>
       <w:r>
         <w:rPr>
           <w:rStyle w:val="CommentReference"/>
         </w:rPr>
-        <w:commentReference w:id="21"/>
+        <w:commentReference w:id="35"/>
       </w:r>
       <w:r>
         <w:rPr>
           <w:rFonts w:asciiTheme="minorHAnsi" w:hAnsiTheme="minorHAnsi" w:cstheme="minorHAnsi"/>
           <w:color w:val="000000"/>
         </w:rPr>
-        <w:t xml:space="preserve">The predictor variables for the machine learning ensemble included </w:t>
-      </w:r>
+        <w:t xml:space="preserve">, surface pressure, pressure reduced to mean sea level, and </w:t>
+      </w:r>
+      <w:commentRangeStart w:id="36"/>
       <w:r>
         <w:rPr>
           <w:rFonts w:asciiTheme="minorHAnsi" w:hAnsiTheme="minorHAnsi" w:cstheme="minorHAnsi"/>
           <w:color w:val="000000"/>
-        </w:rPr>
-        <w:t>PM2.5</w:t>
+          <w:shd w:val="clear" w:color="auto" w:fill="FFFFFF"/>
+        </w:rPr>
+        <w:t>"DZDT_850_mb"</w:t>
+      </w:r>
+      <w:commentRangeEnd w:id="36"/>
+      <w:r>
+        <w:rPr>
+          <w:rStyle w:val="CommentReference"/>
+        </w:rPr>
+        <w:commentReference w:id="36"/>
       </w:r>
       <w:r>
         <w:rPr>
           <w:rFonts w:asciiTheme="minorHAnsi" w:hAnsiTheme="minorHAnsi" w:cstheme="minorHAnsi"/>
           <w:color w:val="000000"/>
-        </w:rPr>
-        <w:t xml:space="preserve"> observations, latitude, longitude, date, year, cosine of month, cosine of day of year, cosine of day of week, day of week, season, state, region, mid-study (2013-2016), late-study (2017-2018), region-mid-study (interaction), region-late-study (interaction), active fire lags 0 through 7, binary fire variable, elevation, sum of arterial and collector roads within circles of radius 100, 250, 500, and 1000 meters, percent of urban land cover within circles of radius 1, 5, and 10 </w:t>
-      </w:r>
-      <w:proofErr w:type="spellStart"/>
+          <w:shd w:val="clear" w:color="auto" w:fill="FFFFFF"/>
+        </w:rPr>
+        <w:t xml:space="preserve"> and </w:t>
+      </w:r>
+      <w:commentRangeStart w:id="37"/>
       <w:r>
         <w:rPr>
           <w:rFonts w:asciiTheme="minorHAnsi" w:hAnsiTheme="minorHAnsi" w:cstheme="minorHAnsi"/>
           <w:color w:val="000000"/>
-        </w:rPr>
-        <w:t>kilometers</w:t>
-      </w:r>
-      <w:proofErr w:type="spellEnd"/>
+          <w:shd w:val="clear" w:color="auto" w:fill="FFFFFF"/>
+        </w:rPr>
+        <w:t>"DZDT_700_mb"</w:t>
+      </w:r>
+      <w:commentRangeEnd w:id="37"/>
+      <w:r>
+        <w:rPr>
+          <w:rStyle w:val="CommentReference"/>
+        </w:rPr>
+        <w:commentReference w:id="37"/>
+      </w:r>
       <w:r>
         <w:rPr>
           <w:rFonts w:asciiTheme="minorHAnsi" w:hAnsiTheme="minorHAnsi" w:cstheme="minorHAnsi"/>
           <w:color w:val="000000"/>
-        </w:rPr>
-        <w:t xml:space="preserve">, population density, CMAQ output, MAIAC AOD, NDVI, planetary boundary layer height, temperature at 2 meters, relative humidity at 2 meters, dew point temperature at 2 meters, U- and V- components of wind speed at 10 meters, surface pressure, pressure reduced to mean sea level, and </w:t>
-      </w:r>
+          <w:shd w:val="clear" w:color="auto" w:fill="FFFFFF"/>
+        </w:rPr>
+        <w:t xml:space="preserve"> </w:t>
+      </w:r>
+      <w:commentRangeStart w:id="38"/>
       <w:r>
         <w:rPr>
           <w:rFonts w:asciiTheme="minorHAnsi" w:hAnsiTheme="minorHAnsi" w:cstheme="minorHAnsi"/>
           <w:color w:val="000000"/>
           <w:shd w:val="clear" w:color="auto" w:fill="FFFFFF"/>
         </w:rPr>
-        <w:t xml:space="preserve">"DZDT_850_mb" and "DZDT_700_mb" </w:t>
-      </w:r>
-      <w:commentRangeStart w:id="22"/>
-      <w:r>
-        <w:rPr>
-          <w:rFonts w:asciiTheme="minorHAnsi" w:hAnsiTheme="minorHAnsi" w:cstheme="minorHAnsi"/>
-          <w:color w:val="000000"/>
-          <w:shd w:val="clear" w:color="auto" w:fill="FFFFFF"/>
-        </w:rPr>
         <w:t>%Melissa, what were these??</w:t>
       </w:r>
-      <w:commentRangeEnd w:id="22"/>
+      <w:commentRangeEnd w:id="38"/>
       <w:r>
         <w:rPr>
           <w:rStyle w:val="CommentReference"/>
         </w:rPr>
-        <w:commentReference w:id="22"/>
+        <w:commentReference w:id="38"/>
       </w:r>
     </w:p>
     <w:p>
@@ -2002,7 +2209,7 @@
         </w:rPr>
         <w:t xml:space="preserve"> monitoring data within our spatial and temporal </w:t>
       </w:r>
-      <w:commentRangeStart w:id="23"/>
+      <w:commentRangeStart w:id="39"/>
       <w:r>
         <w:rPr>
           <w:rFonts w:cstheme="minorHAnsi"/>
@@ -2022,7 +2229,23 @@
           <w:rFonts w:cstheme="minorHAnsi"/>
           <w:color w:val="000000"/>
         </w:rPr>
-        <w:t xml:space="preserve"> data from the US EPA AQS Air Data Query Tool \cite{EPAAirData2017}  for the 11-state region (Fig</w:t>
+        <w:t xml:space="preserve"> data from the US EPA AQS Air Data Query Tool \</w:t>
+      </w:r>
+      <w:proofErr w:type="gramStart"/>
+      <w:r>
+        <w:rPr>
+          <w:rFonts w:cstheme="minorHAnsi"/>
+          <w:color w:val="000000"/>
+        </w:rPr>
+        <w:t>cite{</w:t>
+      </w:r>
+      <w:proofErr w:type="gramEnd"/>
+      <w:r>
+        <w:rPr>
+          <w:rFonts w:cstheme="minorHAnsi"/>
+          <w:color w:val="000000"/>
+        </w:rPr>
+        <w:t>EPAAirData2017}  for the 11-state region (Fig</w:t>
       </w:r>
       <w:r>
         <w:rPr>
@@ -2038,19 +2261,35 @@
         </w:rPr>
         <w:t xml:space="preserve"> including any of the following parameter codes: 88101, 88500, 88502, 81104 \cite{EPANPM25Memo2017,EPANPM25Parameters2017,EPANAllParameters2017}. </w:t>
       </w:r>
-      <w:commentRangeEnd w:id="23"/>
+      <w:commentRangeEnd w:id="39"/>
       <w:r>
         <w:rPr>
           <w:rStyle w:val="CommentReference"/>
         </w:rPr>
-        <w:commentReference w:id="23"/>
-      </w:r>
-      <w:r>
-        <w:rPr>
-          <w:rFonts w:cstheme="minorHAnsi"/>
-          <w:color w:val="000000"/>
-        </w:rPr>
-        <w:t xml:space="preserve">These data include the IMPROVE monitors that capture air quality information in more rural areas \cite{EPANPM25IMPROVE2017}. We also retrieved all available </w:t>
+        <w:commentReference w:id="39"/>
+      </w:r>
+      <w:r>
+        <w:rPr>
+          <w:rFonts w:cstheme="minorHAnsi"/>
+          <w:color w:val="000000"/>
+        </w:rPr>
+        <w:t>These data include the IMPROVE monitors that capture air quality information in more rural areas \</w:t>
+      </w:r>
+      <w:proofErr w:type="gramStart"/>
+      <w:r>
+        <w:rPr>
+          <w:rFonts w:cstheme="minorHAnsi"/>
+          <w:color w:val="000000"/>
+        </w:rPr>
+        <w:t>cite{</w:t>
+      </w:r>
+      <w:proofErr w:type="gramEnd"/>
+      <w:r>
+        <w:rPr>
+          <w:rFonts w:cstheme="minorHAnsi"/>
+          <w:color w:val="000000"/>
+        </w:rPr>
+        <w:t xml:space="preserve">EPANPM25IMPROVE2017}. We also retrieved all available </w:t>
       </w:r>
       <w:r>
         <w:rPr>
@@ -2296,7 +2535,7 @@
         </w:rPr>
         <w:t xml:space="preserve">his yielded a total of </w:t>
       </w:r>
-      <w:commentRangeStart w:id="24"/>
+      <w:commentRangeStart w:id="40"/>
       <w:r>
         <w:rPr>
           <w:rFonts w:cstheme="minorHAnsi"/>
@@ -2312,12 +2551,12 @@
         </w:rPr>
         <w:t xml:space="preserve"> </w:t>
       </w:r>
-      <w:commentRangeEnd w:id="24"/>
+      <w:commentRangeEnd w:id="40"/>
       <w:r>
         <w:rPr>
           <w:rStyle w:val="CommentReference"/>
         </w:rPr>
-        <w:commentReference w:id="24"/>
+        <w:commentReference w:id="40"/>
       </w:r>
       <w:r>
         <w:rPr>
@@ -2481,7 +2720,7 @@
         </w:rPr>
         <w:t xml:space="preserve">(MAIAC) dataset </w:t>
       </w:r>
-      <w:commentRangeStart w:id="25"/>
+      <w:commentRangeStart w:id="41"/>
       <w:r>
         <w:rPr>
           <w:rFonts w:cstheme="minorHAnsi"/>
@@ -2510,12 +2749,12 @@
         </w:rPr>
         <w:t xml:space="preserve">. </w:t>
       </w:r>
-      <w:commentRangeEnd w:id="25"/>
+      <w:commentRangeEnd w:id="41"/>
       <w:r>
         <w:rPr>
           <w:rStyle w:val="CommentReference"/>
         </w:rPr>
-        <w:commentReference w:id="25"/>
+        <w:commentReference w:id="41"/>
       </w:r>
       <w:r>
         <w:rPr>
@@ -2684,7 +2923,7 @@
         </w:rPr>
         <w:t xml:space="preserve">We obtained meteorological data from the North American Mesoscale (NAM) Analysis meteorological model </w:t>
       </w:r>
-      <w:commentRangeStart w:id="26"/>
+      <w:commentRangeStart w:id="42"/>
       <w:r>
         <w:rPr>
           <w:rFonts w:cstheme="minorHAnsi"/>
@@ -2713,12 +2952,12 @@
         </w:rPr>
         <w:t xml:space="preserve"> </w:t>
       </w:r>
-      <w:commentRangeEnd w:id="26"/>
+      <w:commentRangeEnd w:id="42"/>
       <w:r>
         <w:rPr>
           <w:rStyle w:val="CommentReference"/>
         </w:rPr>
-        <w:commentReference w:id="26"/>
+        <w:commentReference w:id="42"/>
       </w:r>
       <w:r>
         <w:rPr>
@@ -3131,7 +3370,7 @@
         </w:rPr>
         <w:t xml:space="preserve"> We obtained elevation data from the 3D Elevation Program, which has a resolution of 1 arc-second, which is approximately 30 m north/south and varies east/west with latitude </w:t>
       </w:r>
-      <w:commentRangeStart w:id="27"/>
+      <w:commentRangeStart w:id="43"/>
       <w:r>
         <w:rPr>
           <w:rFonts w:cstheme="minorHAnsi"/>
@@ -3139,12 +3378,12 @@
         </w:rPr>
         <w:t>\cite{USGSElevation2017}.</w:t>
       </w:r>
-      <w:commentRangeEnd w:id="27"/>
+      <w:commentRangeEnd w:id="43"/>
       <w:r>
         <w:rPr>
           <w:rStyle w:val="CommentReference"/>
         </w:rPr>
-        <w:commentReference w:id="27"/>
+        <w:commentReference w:id="43"/>
       </w:r>
     </w:p>
     <w:p>
@@ -3212,7 +3451,7 @@
         </w:rPr>
         <w:t xml:space="preserve"> to calculate the percentage of urban development (codes 22, 23, and 24), agriculture (codes 81 and 82), and vegetated area other than agricultural land (codes 21, 41, 42, 43, 52, and 71) within buffer radii of 1 km, 5 km, and 10 km around each monitor. NLCD 2011 has a spatial resolution of 30 m and uses circa 2011 Landsat satellite data. We obtained the Normalized Difference Vegetation Index (NDVI) from the MODIS satellite product MOD13A3 </w:t>
       </w:r>
-      <w:commentRangeStart w:id="28"/>
+      <w:commentRangeStart w:id="44"/>
       <w:r>
         <w:rPr>
           <w:rFonts w:cstheme="minorHAnsi"/>
@@ -3234,12 +3473,12 @@
         </w:rPr>
         <w:t>)</w:t>
       </w:r>
-      <w:commentRangeEnd w:id="28"/>
+      <w:commentRangeEnd w:id="44"/>
       <w:r>
         <w:rPr>
           <w:rStyle w:val="CommentReference"/>
         </w:rPr>
-        <w:commentReference w:id="28"/>
+        <w:commentReference w:id="44"/>
       </w:r>
       <w:r>
         <w:rPr>
@@ -3271,7 +3510,7 @@
         </w:rPr>
         <w:t xml:space="preserve">As a proxy indicator of emissions from vehicles, we calculated the sum of all road lengths of type "Arterial" and "Collector" within 100, 250, 500, 1000 m buffers of each monitoring location. Arterial roads are high-capacity urban roads. Collector roads are low-to-moderate capacity roads. The road data came from the National Highways Planning Network </w:t>
       </w:r>
-      <w:commentRangeStart w:id="29"/>
+      <w:commentRangeStart w:id="45"/>
       <w:r>
         <w:rPr>
           <w:rFonts w:cstheme="minorHAnsi"/>
@@ -3300,12 +3539,12 @@
         </w:rPr>
         <w:t xml:space="preserve"> </w:t>
       </w:r>
-      <w:commentRangeEnd w:id="29"/>
+      <w:commentRangeEnd w:id="45"/>
       <w:r>
         <w:rPr>
           <w:rStyle w:val="CommentReference"/>
         </w:rPr>
-        <w:commentReference w:id="29"/>
+        <w:commentReference w:id="45"/>
       </w:r>
       <w:r>
         <w:rPr>
@@ -3337,7 +3576,7 @@
         </w:rPr>
         <w:t xml:space="preserve">We included population density as an additional proxy for emissions as areas with higher population have more sources of air pollution emissions. Population density was obtained from the </w:t>
       </w:r>
-      <w:commentRangeStart w:id="30"/>
+      <w:commentRangeStart w:id="46"/>
       <w:r>
         <w:rPr>
           <w:rFonts w:cstheme="minorHAnsi"/>
@@ -3345,12 +3584,12 @@
         </w:rPr>
         <w:t>2010 U.S. Census</w:t>
       </w:r>
-      <w:commentRangeEnd w:id="30"/>
+      <w:commentRangeEnd w:id="46"/>
       <w:r>
         <w:rPr>
           <w:rStyle w:val="CommentReference"/>
         </w:rPr>
-        <w:commentReference w:id="30"/>
+        <w:commentReference w:id="46"/>
       </w:r>
       <w:r>
         <w:rPr>
@@ -3479,7 +3718,7 @@
           <w:color w:val="000000"/>
         </w:rPr>
       </w:pPr>
-      <w:commentRangeStart w:id="31"/>
+      <w:commentRangeStart w:id="47"/>
       <w:r>
         <w:rPr>
           <w:rFonts w:cstheme="minorHAnsi"/>
@@ -3487,12 +3726,12 @@
         </w:rPr>
         <w:t>Data merging</w:t>
       </w:r>
-      <w:commentRangeEnd w:id="31"/>
+      <w:commentRangeEnd w:id="47"/>
       <w:r>
         <w:rPr>
           <w:rStyle w:val="CommentReference"/>
         </w:rPr>
-        <w:commentReference w:id="31"/>
+        <w:commentReference w:id="47"/>
       </w:r>
     </w:p>
     <w:p>
@@ -3625,7 +3864,7 @@
         </w:rPr>
         <w:t xml:space="preserve">Using 10-fold cross-validation </w:t>
       </w:r>
-      <w:commentRangeStart w:id="32"/>
+      <w:commentRangeStart w:id="48"/>
       <w:r>
         <w:rPr>
           <w:rFonts w:cstheme="minorHAnsi"/>
@@ -3633,13 +3872,13 @@
         </w:rPr>
         <w:t xml:space="preserve">(with no resampling) </w:t>
       </w:r>
-      <w:commentRangeEnd w:id="32"/>
+      <w:commentRangeEnd w:id="48"/>
       <w:r>
         <w:rPr>
           <w:rStyle w:val="CommentReference"/>
           <w:rFonts w:cstheme="minorHAnsi"/>
         </w:rPr>
-        <w:commentReference w:id="32"/>
+        <w:commentReference w:id="48"/>
       </w:r>
       <w:r>
         <w:rPr>
@@ -4551,7 +4790,7 @@
           <w:color w:val="000000"/>
         </w:rPr>
       </w:pPr>
-      <w:commentRangeStart w:id="33"/>
+      <w:commentRangeStart w:id="49"/>
       <w:r>
         <w:rPr>
           <w:rFonts w:cstheme="minorHAnsi"/>
@@ -4633,13 +4872,13 @@
         </w:rPr>
         <w:t>-temporal kriging of the model residuals for years 2009-2010, but ultimately found that it was not useful for these years and abandoned the approach.</w:t>
       </w:r>
-      <w:commentRangeEnd w:id="33"/>
+      <w:commentRangeEnd w:id="49"/>
       <w:r>
         <w:rPr>
           <w:rStyle w:val="CommentReference"/>
           <w:rFonts w:cstheme="minorHAnsi"/>
         </w:rPr>
-        <w:commentReference w:id="33"/>
+        <w:commentReference w:id="49"/>
       </w:r>
     </w:p>
     <w:p/>
@@ -11633,14 +11872,14 @@
         </w:rPr>
         <w:t xml:space="preserve"> CMAQ </w:t>
       </w:r>
-      <w:commentRangeStart w:id="34"/>
+      <w:commentRangeStart w:id="50"/>
       <w:r>
         <w:rPr>
           <w:rFonts w:cstheme="minorHAnsi"/>
         </w:rPr>
         <w:t xml:space="preserve">output included as a predictor variable were run for the years 2008-2016 (the years for which we have CMAQ data), and the models without CMAQ were run for 2008-2018 to include 2017 and 2018 because there were so many large wildfires in the western US during these years. </w:t>
       </w:r>
-      <w:commentRangeEnd w:id="34"/>
+      <w:commentRangeEnd w:id="50"/>
       <w:r>
         <w:rPr>
           <w:rFonts w:cstheme="minorHAnsi"/>
@@ -11651,21 +11890,35 @@
         <w:rPr>
           <w:rStyle w:val="CommentReference"/>
         </w:rPr>
-        <w:commentReference w:id="34"/>
-      </w:r>
-      <w:commentRangeStart w:id="35"/>
-      <w:r>
-        <w:rPr>
-          <w:rFonts w:cstheme="minorHAnsi"/>
-        </w:rPr>
-        <w:t xml:space="preserve">The results for the training sets are metrics based on predictions at locations that were , whereas the testing RMSE and R2 are for the completely left-out 10% of the data, a good test of how our model will do predicting at locations on which it did not train. </w:t>
-      </w:r>
-      <w:commentRangeEnd w:id="35"/>
+        <w:commentReference w:id="50"/>
+      </w:r>
+      <w:commentRangeStart w:id="51"/>
+      <w:r>
+        <w:rPr>
+          <w:rFonts w:cstheme="minorHAnsi"/>
+        </w:rPr>
+        <w:t xml:space="preserve">The results for the training sets are metrics based on predictions at locations that </w:t>
+      </w:r>
+      <w:proofErr w:type="gramStart"/>
+      <w:r>
+        <w:rPr>
+          <w:rFonts w:cstheme="minorHAnsi"/>
+        </w:rPr>
+        <w:t>were ,</w:t>
+      </w:r>
+      <w:proofErr w:type="gramEnd"/>
+      <w:r>
+        <w:rPr>
+          <w:rFonts w:cstheme="minorHAnsi"/>
+        </w:rPr>
+        <w:t xml:space="preserve"> whereas the testing RMSE and R2 are for the completely left-out 10% of the data, a good test of how our model will do predicting at locations on which it did not train. </w:t>
+      </w:r>
+      <w:commentRangeEnd w:id="51"/>
       <w:r>
         <w:rPr>
           <w:rStyle w:val="CommentReference"/>
         </w:rPr>
-        <w:commentReference w:id="35"/>
+        <w:commentReference w:id="51"/>
       </w:r>
     </w:p>
     <w:p>
@@ -12822,8 +13075,8 @@
         </w:rPr>
         <w:t xml:space="preserve">, which is likely because </w:t>
       </w:r>
-      <w:commentRangeStart w:id="36"/>
-      <w:commentRangeStart w:id="37"/>
+      <w:commentRangeStart w:id="52"/>
+      <w:commentRangeStart w:id="53"/>
       <w:r>
         <w:rPr>
           <w:rFonts w:cstheme="minorHAnsi"/>
@@ -12831,20 +13084,20 @@
         </w:rPr>
         <w:t xml:space="preserve">there are fewer high values than low values in the training set. </w:t>
       </w:r>
-      <w:commentRangeEnd w:id="36"/>
+      <w:commentRangeEnd w:id="52"/>
       <w:r>
         <w:rPr>
           <w:rStyle w:val="CommentReference"/>
           <w:rFonts w:cstheme="minorHAnsi"/>
         </w:rPr>
-        <w:commentReference w:id="36"/>
-      </w:r>
-      <w:commentRangeEnd w:id="37"/>
+        <w:commentReference w:id="52"/>
+      </w:r>
+      <w:commentRangeEnd w:id="53"/>
       <w:r>
         <w:rPr>
           <w:rStyle w:val="CommentReference"/>
         </w:rPr>
-        <w:commentReference w:id="37"/>
+        <w:commentReference w:id="53"/>
       </w:r>
     </w:p>
     <w:p>
@@ -12862,7 +13115,7 @@
           <w:rFonts w:cstheme="minorHAnsi"/>
         </w:rPr>
       </w:pPr>
-      <w:commentRangeStart w:id="38"/>
+      <w:commentRangeStart w:id="54"/>
       <w:r>
         <w:rPr>
           <w:rFonts w:cstheme="minorHAnsi"/>
@@ -12920,12 +13173,12 @@
           </wp:inline>
         </w:drawing>
       </w:r>
-      <w:commentRangeEnd w:id="38"/>
+      <w:commentRangeEnd w:id="54"/>
       <w:r>
         <w:rPr>
           <w:rStyle w:val="CommentReference"/>
         </w:rPr>
-        <w:commentReference w:id="38"/>
+        <w:commentReference w:id="54"/>
       </w:r>
       <w:r>
         <w:rPr>
@@ -13121,8 +13374,8 @@
           <w:color w:val="000000"/>
         </w:rPr>
       </w:pPr>
-      <w:commentRangeStart w:id="39"/>
-      <w:commentRangeStart w:id="40"/>
+      <w:commentRangeStart w:id="55"/>
+      <w:commentRangeStart w:id="56"/>
       <w:r>
         <w:rPr>
           <w:rFonts w:cstheme="minorHAnsi"/>
@@ -13130,20 +13383,20 @@
         </w:rPr>
         <w:t xml:space="preserve">Tables XX </w:t>
       </w:r>
-      <w:commentRangeEnd w:id="39"/>
+      <w:commentRangeEnd w:id="55"/>
       <w:r>
         <w:rPr>
           <w:rStyle w:val="CommentReference"/>
           <w:rFonts w:cstheme="minorHAnsi"/>
         </w:rPr>
-        <w:commentReference w:id="39"/>
-      </w:r>
-      <w:commentRangeEnd w:id="40"/>
+        <w:commentReference w:id="55"/>
+      </w:r>
+      <w:commentRangeEnd w:id="56"/>
       <w:r>
         <w:rPr>
           <w:rStyle w:val="CommentReference"/>
         </w:rPr>
-        <w:commentReference w:id="40"/>
+        <w:commentReference w:id="56"/>
       </w:r>
       <w:r>
         <w:rPr>
@@ -13240,7 +13493,7 @@
         </w:rPr>
         <w:t xml:space="preserve">. </w:t>
       </w:r>
-      <w:commentRangeStart w:id="41"/>
+      <w:commentRangeStart w:id="57"/>
       <w:r>
         <w:rPr>
           <w:rFonts w:cstheme="minorHAnsi"/>
@@ -13248,7 +13501,7 @@
         </w:rPr>
         <w:t xml:space="preserve">(Note that while collinearity between variables does not matter for prediction with random forest, it most likely </w:t>
       </w:r>
-      <w:commentRangeStart w:id="42"/>
+      <w:commentRangeStart w:id="58"/>
       <w:r>
         <w:rPr>
           <w:rFonts w:cstheme="minorHAnsi"/>
@@ -13256,13 +13509,13 @@
         </w:rPr>
         <w:t>influences</w:t>
       </w:r>
-      <w:commentRangeEnd w:id="42"/>
+      <w:commentRangeEnd w:id="58"/>
       <w:r>
         <w:rPr>
           <w:rStyle w:val="CommentReference"/>
           <w:rFonts w:cstheme="minorHAnsi"/>
         </w:rPr>
-        <w:commentReference w:id="42"/>
+        <w:commentReference w:id="58"/>
       </w:r>
       <w:r>
         <w:rPr>
@@ -13271,7 +13524,7 @@
         </w:rPr>
         <w:t xml:space="preserve"> the variable importance calculations via permutation </w:t>
       </w:r>
-      <w:commentRangeStart w:id="43"/>
+      <w:commentRangeStart w:id="59"/>
       <w:r>
         <w:rPr>
           <w:rFonts w:cstheme="minorHAnsi"/>
@@ -13295,13 +13548,13 @@
         </w:rPr>
         <w:t xml:space="preserve"> et al., 2017)</w:t>
       </w:r>
-      <w:commentRangeEnd w:id="43"/>
+      <w:commentRangeEnd w:id="59"/>
       <w:r>
         <w:rPr>
           <w:rStyle w:val="CommentReference"/>
           <w:rFonts w:cstheme="minorHAnsi"/>
         </w:rPr>
-        <w:commentReference w:id="43"/>
+        <w:commentReference w:id="59"/>
       </w:r>
       <w:r>
         <w:rPr>
@@ -13310,12 +13563,12 @@
         </w:rPr>
         <w:t xml:space="preserve">.) </w:t>
       </w:r>
-      <w:commentRangeEnd w:id="41"/>
+      <w:commentRangeEnd w:id="57"/>
       <w:r>
         <w:rPr>
           <w:rStyle w:val="CommentReference"/>
         </w:rPr>
-        <w:commentReference w:id="41"/>
+        <w:commentReference w:id="57"/>
       </w:r>
     </w:p>
     <w:p>
@@ -19051,11 +19304,11 @@
         <w:pStyle w:val="Heading3"/>
         <w:spacing w:before="0" w:after="0"/>
       </w:pPr>
-      <w:commentRangeStart w:id="44"/>
+      <w:commentRangeStart w:id="60"/>
       <w:r>
         <w:t>References</w:t>
       </w:r>
-      <w:commentRangeEnd w:id="44"/>
+      <w:commentRangeEnd w:id="60"/>
       <w:r>
         <w:rPr>
           <w:rStyle w:val="CommentReference"/>
@@ -19063,7 +19316,7 @@
           <w:b w:val="0"/>
           <w:bCs w:val="0"/>
         </w:rPr>
-        <w:commentReference w:id="44"/>
+        <w:commentReference w:id="60"/>
       </w:r>
     </w:p>
     <w:p>
@@ -21374,7 +21627,15 @@
         <w:spacing w:before="60"/>
       </w:pPr>
       <w:r>
-        <w:t>Scientific Data uses standard Nature referencing style. All authors should be included in reference lists unless there are six or more, in which case only the first author should be given, followed by ‘et al.’. Authors should be listed last name first, followed by a comma and initials (followed by full stops, '.') of given names. Article titles should be in Roman text; only the first word of the title should have an initial capital and the title should be written exactly as it appears in the work cited, ending with a full stop. Book titles should be given in italics and all words in the title should have initial capitals. Journal names are italicized and abbreviated (with full stops) according to common usage. Volume numbers and the subsequent comma appear in bold. The full page range should be given where appropriate. See the examples below:</w:t>
+        <w:t xml:space="preserve">Scientific Data uses standard Nature referencing style. All authors should be included in reference lists unless there are six or more, in which case only the first author should be given, followed by ‘et al.’. Authors should be listed last name first, followed by a comma and initials (followed by full stops, '.') of given names. Article titles should be in Roman text; only the first word of the title should have an initial capital and the title should be written exactly as it appears in the work cited, ending with a full stop. Book titles should be given in italics and all words in the title should have initial capitals. Journal names are italicized and abbreviated (with full stops) according to common usage. Volume numbers and the subsequent comma appear in bold. The </w:t>
+      </w:r>
+      <w:proofErr w:type="gramStart"/>
+      <w:r>
+        <w:t>full page</w:t>
+      </w:r>
+      <w:proofErr w:type="gramEnd"/>
+      <w:r>
+        <w:t xml:space="preserve"> range should be given where appropriate. See the examples below:</w:t>
       </w:r>
     </w:p>
     <w:p>
@@ -21466,7 +21727,21 @@
         <w:rPr>
           <w:i/>
         </w:rPr>
-        <w:t>Manipulating The Mouse Embryo: A Laboratory Manual</w:t>
+        <w:t xml:space="preserve">Manipulating </w:t>
+      </w:r>
+      <w:proofErr w:type="gramStart"/>
+      <w:r>
+        <w:rPr>
+          <w:i/>
+        </w:rPr>
+        <w:t>The</w:t>
+      </w:r>
+      <w:proofErr w:type="gramEnd"/>
+      <w:r>
+        <w:rPr>
+          <w:i/>
+        </w:rPr>
+        <w:t xml:space="preserve"> Mouse Embryo: A Laboratory Manual</w:t>
       </w:r>
       <w:r>
         <w:t xml:space="preserve"> 2nd </w:t>
@@ -22389,7 +22664,7 @@
       </w:r>
     </w:p>
   </w:comment>
-  <w:comment w:id="10" w:author="Melissa Maestas" w:date="2020-05-05T12:44:00Z" w:initials="MMM">
+  <w:comment w:id="12" w:author="Melissa Maestas" w:date="2020-05-05T12:44:00Z" w:initials="MMM">
     <w:p>
       <w:pPr>
         <w:pStyle w:val="CommentText"/>
@@ -22405,7 +22680,23 @@
       </w:r>
     </w:p>
   </w:comment>
-  <w:comment w:id="18" w:author="Colleen Reid" w:date="2020-05-02T13:53:00Z" w:initials="CR">
+  <w:comment w:id="16" w:author="Melissa Maestas" w:date="2020-05-05T19:49:00Z" w:initials="MMM">
+    <w:p>
+      <w:pPr>
+        <w:pStyle w:val="CommentText"/>
+      </w:pPr>
+      <w:r>
+        <w:rPr>
+          <w:rStyle w:val="CommentReference"/>
+        </w:rPr>
+        <w:annotationRef/>
+      </w:r>
+      <w:r>
+        <w:t>These should probably have citation numbers with them</w:t>
+      </w:r>
+    </w:p>
+  </w:comment>
+  <w:comment w:id="26" w:author="Colleen Reid" w:date="2020-05-02T13:53:00Z" w:initials="CR">
     <w:p>
       <w:pPr>
         <w:pStyle w:val="CommentText"/>
@@ -22434,7 +22725,7 @@
       </w:r>
     </w:p>
   </w:comment>
-  <w:comment w:id="19" w:author="Colleen Reid" w:date="2020-05-02T14:06:00Z" w:initials="CR">
+  <w:comment w:id="27" w:author="Colleen Reid" w:date="2020-05-02T14:06:00Z" w:initials="CR">
     <w:p>
       <w:pPr>
         <w:pStyle w:val="CommentText"/>
@@ -22471,7 +22762,7 @@
       </w:r>
     </w:p>
   </w:comment>
-  <w:comment w:id="20" w:author="Colleen Reid" w:date="2020-05-02T14:09:00Z" w:initials="CR">
+  <w:comment w:id="28" w:author="Colleen Reid" w:date="2020-05-02T14:09:00Z" w:initials="CR">
     <w:p>
       <w:pPr>
         <w:pStyle w:val="CommentText"/>
@@ -22487,23 +22778,62 @@
       </w:r>
     </w:p>
   </w:comment>
-  <w:comment w:id="21" w:author="Colleen Reid" w:date="2020-05-02T14:09:00Z" w:initials="CR">
+  <w:comment w:id="29" w:author="Melissa Maestas" w:date="2020-05-05T19:55:00Z" w:initials="MMM">
     <w:p>
       <w:pPr>
+        <w:tabs>
+          <w:tab w:val="left" w:pos="560"/>
+          <w:tab w:val="left" w:pos="1120"/>
+          <w:tab w:val="left" w:pos="1680"/>
+          <w:tab w:val="left" w:pos="2240"/>
+          <w:tab w:val="left" w:pos="2800"/>
+          <w:tab w:val="left" w:pos="3360"/>
+          <w:tab w:val="left" w:pos="3920"/>
+          <w:tab w:val="left" w:pos="4480"/>
+          <w:tab w:val="left" w:pos="5040"/>
+          <w:tab w:val="left" w:pos="5600"/>
+          <w:tab w:val="left" w:pos="6160"/>
+          <w:tab w:val="left" w:pos="6720"/>
+        </w:tabs>
+        <w:autoSpaceDE w:val="0"/>
+        <w:autoSpaceDN w:val="0"/>
+        <w:adjustRightInd w:val="0"/>
+        <w:jc w:val="left"/>
+        <w:rPr>
+          <w:rFonts w:ascii="Menlo" w:hAnsi="Menlo" w:cs="Menlo"/>
+          <w:color w:val="000000"/>
+          <w:sz w:val="32"/>
+          <w:szCs w:val="32"/>
+          <w:lang w:val="en-US"/>
+        </w:rPr>
+      </w:pPr>
+      <w:r>
+        <w:rPr>
+          <w:rStyle w:val="CommentReference"/>
+        </w:rPr>
+        <w:annotationRef/>
+      </w:r>
+      <w:r>
+        <w:t xml:space="preserve">The source csv file for this is </w:t>
+      </w:r>
+      <w:r>
+        <w:rPr>
+          <w:rFonts w:ascii="Menlo" w:hAnsi="Menlo" w:cs="Menlo"/>
+          <w:color w:val="000000"/>
+          <w:sz w:val="32"/>
+          <w:szCs w:val="32"/>
+          <w:lang w:val="en-US"/>
+        </w:rPr>
+        <w:t>/estimate-pm25/LaTeX_documentation/SciData_manuscript/Table1_List_Variables.csv</w:t>
+      </w:r>
+    </w:p>
+    <w:p>
+      <w:pPr>
         <w:pStyle w:val="CommentText"/>
       </w:pPr>
-      <w:r>
-        <w:rPr>
-          <w:rStyle w:val="CommentReference"/>
-        </w:rPr>
-        <w:annotationRef/>
-      </w:r>
-      <w:r>
-        <w:t xml:space="preserve">Melissa, could you list these here? </w:t>
-      </w:r>
     </w:p>
   </w:comment>
-  <w:comment w:id="22" w:author="Colleen Reid" w:date="2020-05-02T14:10:00Z" w:initials="CR">
+  <w:comment w:id="32" w:author="Colleen Reid" w:date="2020-05-02T14:09:00Z" w:initials="CR">
     <w:p>
       <w:pPr>
         <w:pStyle w:val="CommentText"/>
@@ -22515,11 +22845,11 @@
         <w:annotationRef/>
       </w:r>
       <w:r>
-        <w:t>Melissa, could you write out in words what these variable stand for?</w:t>
+        <w:t xml:space="preserve">Melissa, could you list these here? </w:t>
       </w:r>
     </w:p>
   </w:comment>
-  <w:comment w:id="23" w:author="Colleen Reid" w:date="2020-05-02T14:40:00Z" w:initials="CR">
+  <w:comment w:id="35" w:author="Melissa Maestas" w:date="2020-05-05T20:00:00Z" w:initials="MMM">
     <w:p>
       <w:pPr>
         <w:pStyle w:val="CommentText"/>
@@ -22531,11 +22861,19 @@
         <w:annotationRef/>
       </w:r>
       <w:r>
-        <w:t xml:space="preserve">I’m going to need to work on getting these citations into Zotero correctly and then can fix this. </w:t>
+        <w:t>U is east-west wind</w:t>
+      </w:r>
+    </w:p>
+    <w:p>
+      <w:pPr>
+        <w:pStyle w:val="CommentText"/>
+      </w:pPr>
+      <w:r>
+        <w:t>V is north-south wind</w:t>
       </w:r>
     </w:p>
   </w:comment>
-  <w:comment w:id="24" w:author="Colleen Reid" w:date="2020-05-02T14:49:00Z" w:initials="CR">
+  <w:comment w:id="36" w:author="Melissa Maestas" w:date="2020-05-05T19:59:00Z" w:initials="MMM">
     <w:p>
       <w:pPr>
         <w:pStyle w:val="CommentText"/>
@@ -22547,11 +22885,16 @@
         <w:annotationRef/>
       </w:r>
       <w:r>
-        <w:t>Ellen, can you check to make sure this is accurate?</w:t>
-      </w:r>
+        <w:t xml:space="preserve">vertical wind velocity at an altitude of 850 </w:t>
+      </w:r>
+      <w:proofErr w:type="spellStart"/>
+      <w:r>
+        <w:t>mb</w:t>
+      </w:r>
+      <w:proofErr w:type="spellEnd"/>
     </w:p>
   </w:comment>
-  <w:comment w:id="25" w:author="Colleen Reid" w:date="2020-05-02T14:54:00Z" w:initials="CR">
+  <w:comment w:id="37" w:author="Melissa Maestas" w:date="2020-05-05T20:00:00Z" w:initials="MMM">
     <w:p>
       <w:pPr>
         <w:pStyle w:val="CommentText"/>
@@ -22563,11 +22906,16 @@
         <w:annotationRef/>
       </w:r>
       <w:r>
-        <w:t xml:space="preserve">Will need to convert this into a reference. </w:t>
-      </w:r>
+        <w:t xml:space="preserve">vertical wind velocity at an altitude of 700 </w:t>
+      </w:r>
+      <w:proofErr w:type="spellStart"/>
+      <w:r>
+        <w:t>mb</w:t>
+      </w:r>
+      <w:proofErr w:type="spellEnd"/>
     </w:p>
   </w:comment>
-  <w:comment w:id="26" w:author="Colleen Reid" w:date="2020-05-02T14:57:00Z" w:initials="CR">
+  <w:comment w:id="38" w:author="Colleen Reid" w:date="2020-05-02T14:10:00Z" w:initials="CR">
     <w:p>
       <w:pPr>
         <w:pStyle w:val="CommentText"/>
@@ -22579,11 +22927,19 @@
         <w:annotationRef/>
       </w:r>
       <w:r>
-        <w:t>Convert to citation</w:t>
+        <w:t xml:space="preserve">Melissa, could you write out in words what </w:t>
+      </w:r>
+      <w:proofErr w:type="gramStart"/>
+      <w:r>
+        <w:t>these variable stand</w:t>
+      </w:r>
+      <w:proofErr w:type="gramEnd"/>
+      <w:r>
+        <w:t xml:space="preserve"> for?</w:t>
       </w:r>
     </w:p>
   </w:comment>
-  <w:comment w:id="27" w:author="Colleen Reid" w:date="2020-05-02T15:30:00Z" w:initials="CR">
+  <w:comment w:id="39" w:author="Colleen Reid" w:date="2020-05-02T14:40:00Z" w:initials="CR">
     <w:p>
       <w:pPr>
         <w:pStyle w:val="CommentText"/>
@@ -22595,11 +22951,11 @@
         <w:annotationRef/>
       </w:r>
       <w:r>
-        <w:t>I need to get this into Zotero correctly</w:t>
+        <w:t xml:space="preserve">I’m going to need to work on getting these citations into Zotero correctly and then can fix this. </w:t>
       </w:r>
     </w:p>
   </w:comment>
-  <w:comment w:id="28" w:author="Colleen Reid" w:date="2020-05-02T15:32:00Z" w:initials="CR">
+  <w:comment w:id="40" w:author="Colleen Reid" w:date="2020-05-02T14:49:00Z" w:initials="CR">
     <w:p>
       <w:pPr>
         <w:pStyle w:val="CommentText"/>
@@ -22611,11 +22967,11 @@
         <w:annotationRef/>
       </w:r>
       <w:r>
-        <w:t>Convert to a citation</w:t>
+        <w:t>Ellen, can you check to make sure this is accurate?</w:t>
       </w:r>
     </w:p>
   </w:comment>
-  <w:comment w:id="29" w:author="Colleen Reid" w:date="2020-05-02T15:33:00Z" w:initials="CR">
+  <w:comment w:id="41" w:author="Colleen Reid" w:date="2020-05-02T14:54:00Z" w:initials="CR">
     <w:p>
       <w:pPr>
         <w:pStyle w:val="CommentText"/>
@@ -22627,11 +22983,11 @@
         <w:annotationRef/>
       </w:r>
       <w:r>
-        <w:t>Convert to a citation</w:t>
+        <w:t xml:space="preserve">Will need to convert this into a reference. </w:t>
       </w:r>
     </w:p>
   </w:comment>
-  <w:comment w:id="30" w:author="Colleen Reid" w:date="2020-05-02T15:33:00Z" w:initials="CR">
+  <w:comment w:id="42" w:author="Colleen Reid" w:date="2020-05-02T14:57:00Z" w:initials="CR">
     <w:p>
       <w:pPr>
         <w:pStyle w:val="CommentText"/>
@@ -22643,11 +22999,11 @@
         <w:annotationRef/>
       </w:r>
       <w:r>
-        <w:t>Put in a citation</w:t>
+        <w:t>Convert to citation</w:t>
       </w:r>
     </w:p>
   </w:comment>
-  <w:comment w:id="31" w:author="Colleen Reid" w:date="2020-05-02T15:34:00Z" w:initials="CR">
+  <w:comment w:id="43" w:author="Colleen Reid" w:date="2020-05-02T15:30:00Z" w:initials="CR">
     <w:p>
       <w:pPr>
         <w:pStyle w:val="CommentText"/>
@@ -22659,19 +23015,11 @@
         <w:annotationRef/>
       </w:r>
       <w:r>
-        <w:t xml:space="preserve">Figure out the way that </w:t>
-      </w:r>
-      <w:proofErr w:type="spellStart"/>
-      <w:r>
-        <w:t>SciData</w:t>
-      </w:r>
-      <w:proofErr w:type="spellEnd"/>
-      <w:r>
-        <w:t xml:space="preserve"> wants us to do subheadings and sub-sub-headings</w:t>
+        <w:t>I need to get this into Zotero correctly</w:t>
       </w:r>
     </w:p>
   </w:comment>
-  <w:comment w:id="32" w:author="Ellen Considine" w:date="2020-04-29T09:57:00Z" w:initials="EC">
+  <w:comment w:id="44" w:author="Colleen Reid" w:date="2020-05-02T15:32:00Z" w:initials="CR">
     <w:p>
       <w:pPr>
         <w:pStyle w:val="CommentText"/>
@@ -22683,11 +23031,11 @@
         <w:annotationRef/>
       </w:r>
       <w:r>
-        <w:t>Colleen wants to talk about this?</w:t>
+        <w:t>Convert to a citation</w:t>
       </w:r>
     </w:p>
   </w:comment>
-  <w:comment w:id="33" w:author="Ellen Considine" w:date="2020-04-24T20:35:00Z" w:initials="EC">
+  <w:comment w:id="45" w:author="Colleen Reid" w:date="2020-05-02T15:33:00Z" w:initials="CR">
     <w:p>
       <w:pPr>
         <w:pStyle w:val="CommentText"/>
@@ -22699,11 +23047,11 @@
         <w:annotationRef/>
       </w:r>
       <w:r>
-        <w:t>How should we justify not doing a 2-step model / trying to krige on years with more wildfires? Do we need to talk more about spatial patterning (or lack thereof) in the residuals?</w:t>
+        <w:t>Convert to a citation</w:t>
       </w:r>
     </w:p>
   </w:comment>
-  <w:comment w:id="34" w:author="Colleen Reid" w:date="2020-05-02T15:54:00Z" w:initials="CR">
+  <w:comment w:id="46" w:author="Colleen Reid" w:date="2020-05-02T15:33:00Z" w:initials="CR">
     <w:p>
       <w:pPr>
         <w:pStyle w:val="CommentText"/>
@@ -22715,11 +23063,11 @@
         <w:annotationRef/>
       </w:r>
       <w:r>
-        <w:t xml:space="preserve">This may be repetitive of previous statements. Instead, I suggest we remove this statement and put the years in the tables. </w:t>
+        <w:t>Put in a citation</w:t>
       </w:r>
     </w:p>
   </w:comment>
-  <w:comment w:id="35" w:author="Colleen Reid" w:date="2020-05-02T16:01:00Z" w:initials="CR">
+  <w:comment w:id="47" w:author="Colleen Reid" w:date="2020-05-02T15:34:00Z" w:initials="CR">
     <w:p>
       <w:pPr>
         <w:pStyle w:val="CommentText"/>
@@ -22731,11 +23079,19 @@
         <w:annotationRef/>
       </w:r>
       <w:r>
-        <w:t xml:space="preserve">Ellen, I put this in and would like your eyes on it. </w:t>
+        <w:t xml:space="preserve">Figure out the way that </w:t>
+      </w:r>
+      <w:proofErr w:type="spellStart"/>
+      <w:r>
+        <w:t>SciData</w:t>
+      </w:r>
+      <w:proofErr w:type="spellEnd"/>
+      <w:r>
+        <w:t xml:space="preserve"> wants us to do subheadings and sub-sub-headings</w:t>
       </w:r>
     </w:p>
   </w:comment>
-  <w:comment w:id="36" w:author="Ellen Considine" w:date="2020-04-29T10:51:00Z" w:initials="EC">
+  <w:comment w:id="48" w:author="Ellen Considine" w:date="2020-04-29T09:57:00Z" w:initials="EC">
     <w:p>
       <w:pPr>
         <w:pStyle w:val="CommentText"/>
@@ -22747,11 +23103,11 @@
         <w:annotationRef/>
       </w:r>
       <w:r>
-        <w:t>I think of this being synonymous to models performing better in the middle of their training data?</w:t>
+        <w:t>Colleen wants to talk about this?</w:t>
       </w:r>
     </w:p>
   </w:comment>
-  <w:comment w:id="37" w:author="Colleen Reid" w:date="2020-05-02T16:11:00Z" w:initials="CR">
+  <w:comment w:id="49" w:author="Ellen Considine" w:date="2020-04-24T20:35:00Z" w:initials="EC">
     <w:p>
       <w:pPr>
         <w:pStyle w:val="CommentText"/>
@@ -22763,11 +23119,11 @@
         <w:annotationRef/>
       </w:r>
       <w:r>
-        <w:t xml:space="preserve">Yes, so do I. </w:t>
+        <w:t>How should we justify not doing a 2-step model / trying to krige on years with more wildfires? Do we need to talk more about spatial patterning (or lack thereof) in the residuals?</w:t>
       </w:r>
     </w:p>
   </w:comment>
-  <w:comment w:id="38" w:author="Colleen Reid" w:date="2020-05-02T16:18:00Z" w:initials="CR">
+  <w:comment w:id="50" w:author="Colleen Reid" w:date="2020-05-02T15:54:00Z" w:initials="CR">
     <w:p>
       <w:pPr>
         <w:pStyle w:val="CommentText"/>
@@ -22779,11 +23135,11 @@
         <w:annotationRef/>
       </w:r>
       <w:r>
-        <w:t xml:space="preserve">Also, Ellen, could you put in the plots of the full model that is going to look amazing. </w:t>
+        <w:t xml:space="preserve">This may be repetitive of previous statements. Instead, I suggest we remove this statement and put the years in the tables. </w:t>
       </w:r>
     </w:p>
   </w:comment>
-  <w:comment w:id="39" w:author="Ellen Considine" w:date="2020-04-29T11:02:00Z" w:initials="EC">
+  <w:comment w:id="51" w:author="Colleen Reid" w:date="2020-05-02T16:01:00Z" w:initials="CR">
     <w:p>
       <w:pPr>
         <w:pStyle w:val="CommentText"/>
@@ -22795,11 +23151,11 @@
         <w:annotationRef/>
       </w:r>
       <w:r>
-        <w:t>Should we group these or keep them separate?</w:t>
+        <w:t xml:space="preserve">Ellen, I put this in and would like your eyes on it. </w:t>
       </w:r>
     </w:p>
   </w:comment>
-  <w:comment w:id="40" w:author="Colleen Reid" w:date="2020-05-02T16:19:00Z" w:initials="CR">
+  <w:comment w:id="52" w:author="Ellen Considine" w:date="2020-04-29T10:51:00Z" w:initials="EC">
     <w:p>
       <w:pPr>
         <w:pStyle w:val="CommentText"/>
@@ -22811,11 +23167,11 @@
         <w:annotationRef/>
       </w:r>
       <w:r>
-        <w:t xml:space="preserve">Group them into one table. </w:t>
+        <w:t>I think of this being synonymous to models performing better in the middle of their training data?</w:t>
       </w:r>
     </w:p>
   </w:comment>
-  <w:comment w:id="42" w:author="Ellen Considine" w:date="2020-04-22T18:14:00Z" w:initials="EC">
+  <w:comment w:id="53" w:author="Colleen Reid" w:date="2020-05-02T16:11:00Z" w:initials="CR">
     <w:p>
       <w:pPr>
         <w:pStyle w:val="CommentText"/>
@@ -22827,11 +23183,75 @@
         <w:annotationRef/>
       </w:r>
       <w:r>
-        <w:t>reduces</w:t>
+        <w:t xml:space="preserve">Yes, so do I. </w:t>
       </w:r>
     </w:p>
   </w:comment>
-  <w:comment w:id="43" w:author="Ellen Considine" w:date="2020-04-22T18:09:00Z" w:initials="EC">
+  <w:comment w:id="54" w:author="Colleen Reid" w:date="2020-05-02T16:18:00Z" w:initials="CR">
+    <w:p>
+      <w:pPr>
+        <w:pStyle w:val="CommentText"/>
+      </w:pPr>
+      <w:r>
+        <w:rPr>
+          <w:rStyle w:val="CommentReference"/>
+        </w:rPr>
+        <w:annotationRef/>
+      </w:r>
+      <w:r>
+        <w:t xml:space="preserve">Also, Ellen, could you put in the plots of the full model that is going to look amazing. </w:t>
+      </w:r>
+    </w:p>
+  </w:comment>
+  <w:comment w:id="55" w:author="Ellen Considine" w:date="2020-04-29T11:02:00Z" w:initials="EC">
+    <w:p>
+      <w:pPr>
+        <w:pStyle w:val="CommentText"/>
+      </w:pPr>
+      <w:r>
+        <w:rPr>
+          <w:rStyle w:val="CommentReference"/>
+        </w:rPr>
+        <w:annotationRef/>
+      </w:r>
+      <w:r>
+        <w:t>Should we group these or keep them separate?</w:t>
+      </w:r>
+    </w:p>
+  </w:comment>
+  <w:comment w:id="56" w:author="Colleen Reid" w:date="2020-05-02T16:19:00Z" w:initials="CR">
+    <w:p>
+      <w:pPr>
+        <w:pStyle w:val="CommentText"/>
+      </w:pPr>
+      <w:r>
+        <w:rPr>
+          <w:rStyle w:val="CommentReference"/>
+        </w:rPr>
+        <w:annotationRef/>
+      </w:r>
+      <w:r>
+        <w:t xml:space="preserve">Group them into one table. </w:t>
+      </w:r>
+    </w:p>
+  </w:comment>
+  <w:comment w:id="58" w:author="Ellen Considine" w:date="2020-04-22T18:14:00Z" w:initials="EC">
+    <w:p>
+      <w:pPr>
+        <w:pStyle w:val="CommentText"/>
+      </w:pPr>
+      <w:r>
+        <w:rPr>
+          <w:rStyle w:val="CommentReference"/>
+        </w:rPr>
+        <w:annotationRef/>
+      </w:r>
+      <w:r>
+        <w:t>reduces</w:t>
+      </w:r>
+    </w:p>
+  </w:comment>
+  <w:comment w:id="59" w:author="Ellen Considine" w:date="2020-04-22T18:09:00Z" w:initials="EC">
     <w:p>
       <w:pPr>
         <w:pStyle w:val="NormalWeb"/>
@@ -22894,7 +23314,7 @@
       </w:pPr>
     </w:p>
   </w:comment>
-  <w:comment w:id="41" w:author="Colleen Reid" w:date="2020-05-02T16:20:00Z" w:initials="CR">
+  <w:comment w:id="57" w:author="Colleen Reid" w:date="2020-05-02T16:20:00Z" w:initials="CR">
     <w:p>
       <w:pPr>
         <w:pStyle w:val="CommentText"/>
@@ -22910,7 +23330,7 @@
       </w:r>
     </w:p>
   </w:comment>
-  <w:comment w:id="44" w:author="Colleen Reid" w:date="2020-05-02T14:03:00Z" w:initials="CR">
+  <w:comment w:id="60" w:author="Colleen Reid" w:date="2020-05-02T14:03:00Z" w:initials="CR">
     <w:p>
       <w:pPr>
         <w:pStyle w:val="CommentText"/>
@@ -22936,10 +23356,15 @@
   <w15:commentEx w15:paraId="30864116" w15:done="0"/>
   <w15:commentEx w15:paraId="07DA7B7A" w15:done="0"/>
   <w15:commentEx w15:paraId="12E77EFA" w15:done="0"/>
+  <w15:commentEx w15:paraId="6405EF17" w15:done="0"/>
   <w15:commentEx w15:paraId="72B9FAA9" w15:done="0"/>
   <w15:commentEx w15:paraId="7A2C9C52" w15:done="0"/>
   <w15:commentEx w15:paraId="0C69FAC6" w15:done="0"/>
+  <w15:commentEx w15:paraId="7B3FD2BB" w15:paraIdParent="0C69FAC6" w15:done="0"/>
   <w15:commentEx w15:paraId="46843090" w15:done="0"/>
+  <w15:commentEx w15:paraId="49C8D26E" w15:done="0"/>
+  <w15:commentEx w15:paraId="079DE3DC" w15:done="0"/>
+  <w15:commentEx w15:paraId="4DD39F29" w15:done="0"/>
   <w15:commentEx w15:paraId="5C4EF5C3" w15:done="0"/>
   <w15:commentEx w15:paraId="1C959259" w15:done="0"/>
   <w15:commentEx w15:paraId="02606225" w15:done="0"/>
@@ -22973,10 +23398,15 @@
   <w16cid:commentId w16cid:paraId="30864116" w16cid:durableId="22581C7C"/>
   <w16cid:commentId w16cid:paraId="07DA7B7A" w16cid:durableId="2257EDA8"/>
   <w16cid:commentId w16cid:paraId="12E77EFA" w16cid:durableId="225BDE2D"/>
+  <w16cid:commentId w16cid:paraId="6405EF17" w16cid:durableId="225C41BE"/>
   <w16cid:commentId w16cid:paraId="72B9FAA9" w16cid:durableId="2257F9E6"/>
   <w16cid:commentId w16cid:paraId="7A2C9C52" w16cid:durableId="2257FCE5"/>
   <w16cid:commentId w16cid:paraId="0C69FAC6" w16cid:durableId="2257FDB2"/>
+  <w16cid:commentId w16cid:paraId="7B3FD2BB" w16cid:durableId="225C431C"/>
   <w16cid:commentId w16cid:paraId="46843090" w16cid:durableId="2257FDA4"/>
+  <w16cid:commentId w16cid:paraId="49C8D26E" w16cid:durableId="225C446A"/>
+  <w16cid:commentId w16cid:paraId="079DE3DC" w16cid:durableId="225C442E"/>
+  <w16cid:commentId w16cid:paraId="4DD39F29" w16cid:durableId="225C444A"/>
   <w16cid:commentId w16cid:paraId="5C4EF5C3" w16cid:durableId="2257FDCE"/>
   <w16cid:commentId w16cid:paraId="1C959259" w16cid:durableId="225804EA"/>
   <w16cid:commentId w16cid:paraId="02606225" w16cid:durableId="225806F8"/>
@@ -29915,7 +30345,7 @@
 </file>
 
 <file path=customXml/itemProps1.xml><?xml version="1.0" encoding="utf-8"?>
-<ds:datastoreItem xmlns:ds="http://schemas.openxmlformats.org/officeDocument/2006/customXml" ds:itemID="{67A1CAD1-07F2-F540-AE2A-EFA34A204A62}">
+<ds:datastoreItem xmlns:ds="http://schemas.openxmlformats.org/officeDocument/2006/customXml" ds:itemID="{89CC894F-AA02-474C-8EE0-D5E7A021A361}">
   <ds:schemaRefs>
     <ds:schemaRef ds:uri="http://schemas.openxmlformats.org/officeDocument/2006/bibliography"/>
   </ds:schemaRefs>

</xml_diff>

<commit_message>
minor edits to page 5 and acknowledgements
</commit_message>
<xml_diff>
--- a/Manuscript_Word/Reid_MLpaper_SciData_Manuscript.docx
+++ b/Manuscript_Word/Reid_MLpaper_SciData_Manuscript.docx
@@ -1844,13 +1844,22 @@
           <w:rFonts w:asciiTheme="minorHAnsi" w:hAnsiTheme="minorHAnsi" w:cstheme="minorHAnsi"/>
           <w:color w:val="000000"/>
         </w:rPr>
-        <w:t>Our study area includes 11 western US states: Arizona, California, Colorado, Idaho, Montana, Nevada, New Mexico, Oregon, Utah, Washington, and Wyoming (Fig</w:t>
-      </w:r>
+        <w:t xml:space="preserve">Our study area includes 11 western US states: Arizona, California, Colorado, Idaho, Montana, </w:t>
+      </w:r>
+      <w:bookmarkStart w:id="30" w:name="_GoBack"/>
+      <w:bookmarkEnd w:id="30"/>
       <w:r>
         <w:rPr>
           <w:rFonts w:asciiTheme="minorHAnsi" w:hAnsiTheme="minorHAnsi" w:cstheme="minorHAnsi"/>
           <w:color w:val="000000"/>
         </w:rPr>
+        <w:t>Nevada, New Mexico, Oregon, Utah, Washington, and Wyoming (Fig</w:t>
+      </w:r>
+      <w:r>
+        <w:rPr>
+          <w:rFonts w:asciiTheme="minorHAnsi" w:hAnsiTheme="minorHAnsi" w:cstheme="minorHAnsi"/>
+          <w:color w:val="000000"/>
+        </w:rPr>
         <w:t>. 1</w:t>
       </w:r>
       <w:r>
@@ -1859,34 +1868,6 @@
           <w:color w:val="000000"/>
         </w:rPr>
         <w:t xml:space="preserve">). Our temporal domain were all days between January 1, 2008 and December 31, 2018. We predicted daily estimates of </w:t>
-      </w:r>
-      <w:r>
-        <w:rPr>
-          <w:rFonts w:asciiTheme="minorHAnsi" w:hAnsiTheme="minorHAnsi" w:cstheme="minorHAnsi"/>
-          <w:color w:val="000000"/>
-        </w:rPr>
-        <w:t>PM</w:t>
-      </w:r>
-      <w:r>
-        <w:rPr>
-          <w:rFonts w:asciiTheme="minorHAnsi" w:hAnsiTheme="minorHAnsi" w:cstheme="minorHAnsi"/>
-          <w:color w:val="000000"/>
-          <w:vertAlign w:val="subscript"/>
-          <w:rPrChange w:id="30" w:author="Melissa Maestas" w:date="2020-05-05T19:57:00Z">
-            <w:rPr>
-              <w:rFonts w:asciiTheme="minorHAnsi" w:hAnsiTheme="minorHAnsi" w:cstheme="minorHAnsi"/>
-              <w:color w:val="000000"/>
-            </w:rPr>
-          </w:rPrChange>
-        </w:rPr>
-        <w:t>2.5</w:t>
-      </w:r>
-      <w:r>
-        <w:rPr>
-          <w:rFonts w:asciiTheme="minorHAnsi" w:hAnsiTheme="minorHAnsi" w:cstheme="minorHAnsi"/>
-          <w:color w:val="000000"/>
-        </w:rPr>
-        <w:t xml:space="preserve"> at the county, ZIP code, and census tract levels from machine learning ensembles trained on observed daily </w:t>
       </w:r>
       <w:r>
         <w:rPr>
@@ -1914,66 +1895,21 @@
           <w:rFonts w:asciiTheme="minorHAnsi" w:hAnsiTheme="minorHAnsi" w:cstheme="minorHAnsi"/>
           <w:color w:val="000000"/>
         </w:rPr>
-        <w:t xml:space="preserve"> values from monitoring stations from a variety of sources </w:t>
-      </w:r>
-      <w:commentRangeStart w:id="32"/>
+        <w:t xml:space="preserve"> at the county, ZIP code, and census tract levels from machine learning ensembles trained on observed daily </w:t>
+      </w:r>
       <w:r>
         <w:rPr>
           <w:rFonts w:asciiTheme="minorHAnsi" w:hAnsiTheme="minorHAnsi" w:cstheme="minorHAnsi"/>
           <w:color w:val="000000"/>
         </w:rPr>
-        <w:t xml:space="preserve">(**put in all </w:t>
+        <w:t>PM</w:t>
       </w:r>
       <w:r>
         <w:rPr>
           <w:rFonts w:asciiTheme="minorHAnsi" w:hAnsiTheme="minorHAnsi" w:cstheme="minorHAnsi"/>
           <w:color w:val="000000"/>
-        </w:rPr>
-        <w:t>PM2.5</w:t>
-      </w:r>
-      <w:r>
-        <w:rPr>
-          <w:rFonts w:asciiTheme="minorHAnsi" w:hAnsiTheme="minorHAnsi" w:cstheme="minorHAnsi"/>
-          <w:color w:val="000000"/>
-        </w:rPr>
-        <w:t xml:space="preserve"> data sourc</w:t>
-      </w:r>
-      <w:bookmarkStart w:id="33" w:name="_GoBack"/>
-      <w:bookmarkEnd w:id="33"/>
-      <w:r>
-        <w:rPr>
-          <w:rFonts w:asciiTheme="minorHAnsi" w:hAnsiTheme="minorHAnsi" w:cstheme="minorHAnsi"/>
-          <w:color w:val="000000"/>
-        </w:rPr>
-        <w:t xml:space="preserve">es). </w:t>
-      </w:r>
-      <w:commentRangeEnd w:id="32"/>
-      <w:r>
-        <w:rPr>
-          <w:rStyle w:val="CommentReference"/>
-        </w:rPr>
-        <w:commentReference w:id="32"/>
-      </w:r>
-      <w:r>
-        <w:rPr>
-          <w:rFonts w:asciiTheme="minorHAnsi" w:hAnsiTheme="minorHAnsi" w:cstheme="minorHAnsi"/>
-          <w:color w:val="000000"/>
-        </w:rPr>
-        <w:t xml:space="preserve">The predictor variables for the machine learning ensemble included </w:t>
-      </w:r>
-      <w:r>
-        <w:rPr>
-          <w:rFonts w:asciiTheme="minorHAnsi" w:hAnsiTheme="minorHAnsi" w:cstheme="minorHAnsi"/>
-          <w:color w:val="000000"/>
-        </w:rPr>
-        <w:t>PM</w:t>
-      </w:r>
-      <w:r>
-        <w:rPr>
-          <w:rFonts w:asciiTheme="minorHAnsi" w:hAnsiTheme="minorHAnsi" w:cstheme="minorHAnsi"/>
-          <w:color w:val="000000"/>
           <w:vertAlign w:val="subscript"/>
-          <w:rPrChange w:id="34" w:author="Melissa Maestas" w:date="2020-05-05T19:58:00Z">
+          <w:rPrChange w:id="32" w:author="Melissa Maestas" w:date="2020-05-05T19:57:00Z">
             <w:rPr>
               <w:rFonts w:asciiTheme="minorHAnsi" w:hAnsiTheme="minorHAnsi" w:cstheme="minorHAnsi"/>
               <w:color w:val="000000"/>
@@ -1987,6 +1923,168 @@
           <w:rFonts w:asciiTheme="minorHAnsi" w:hAnsiTheme="minorHAnsi" w:cstheme="minorHAnsi"/>
           <w:color w:val="000000"/>
         </w:rPr>
+        <w:t xml:space="preserve"> values from monitoring stations from a variety of sources </w:t>
+      </w:r>
+      <w:commentRangeStart w:id="33"/>
+      <w:commentRangeStart w:id="34"/>
+      <w:r>
+        <w:rPr>
+          <w:rFonts w:asciiTheme="minorHAnsi" w:hAnsiTheme="minorHAnsi" w:cstheme="minorHAnsi"/>
+          <w:color w:val="000000"/>
+        </w:rPr>
+        <w:t>(</w:t>
+      </w:r>
+      <w:commentRangeStart w:id="35"/>
+      <w:ins w:id="36" w:author="Melissa Maestas" w:date="2020-05-06T12:54:00Z">
+        <w:r>
+          <w:rPr>
+            <w:rFonts w:asciiTheme="minorHAnsi" w:hAnsiTheme="minorHAnsi" w:cstheme="minorHAnsi"/>
+            <w:color w:val="000000"/>
+          </w:rPr>
+          <w:t>EPA</w:t>
+        </w:r>
+      </w:ins>
+      <w:commentRangeEnd w:id="35"/>
+      <w:ins w:id="37" w:author="Melissa Maestas" w:date="2020-05-06T12:55:00Z">
+        <w:r>
+          <w:rPr>
+            <w:rStyle w:val="CommentReference"/>
+          </w:rPr>
+          <w:commentReference w:id="35"/>
+        </w:r>
+      </w:ins>
+      <w:ins w:id="38" w:author="Melissa Maestas" w:date="2020-05-06T12:54:00Z">
+        <w:r>
+          <w:rPr>
+            <w:rFonts w:asciiTheme="minorHAnsi" w:hAnsiTheme="minorHAnsi" w:cstheme="minorHAnsi"/>
+            <w:color w:val="000000"/>
+          </w:rPr>
+          <w:t xml:space="preserve">, </w:t>
+        </w:r>
+      </w:ins>
+      <w:commentRangeStart w:id="39"/>
+      <w:del w:id="40" w:author="Melissa Maestas" w:date="2020-05-06T12:47:00Z">
+        <w:r>
+          <w:rPr>
+            <w:rFonts w:asciiTheme="minorHAnsi" w:hAnsiTheme="minorHAnsi" w:cstheme="minorHAnsi"/>
+            <w:color w:val="000000"/>
+          </w:rPr>
+          <w:delText xml:space="preserve">**put in all </w:delText>
+        </w:r>
+        <w:r>
+          <w:rPr>
+            <w:rFonts w:asciiTheme="minorHAnsi" w:hAnsiTheme="minorHAnsi" w:cstheme="minorHAnsi"/>
+            <w:color w:val="000000"/>
+          </w:rPr>
+          <w:delText>PM2.5</w:delText>
+        </w:r>
+        <w:r>
+          <w:rPr>
+            <w:rFonts w:asciiTheme="minorHAnsi" w:hAnsiTheme="minorHAnsi" w:cstheme="minorHAnsi"/>
+            <w:color w:val="000000"/>
+          </w:rPr>
+          <w:delText xml:space="preserve"> data sources</w:delText>
+        </w:r>
+      </w:del>
+      <w:ins w:id="41" w:author="Melissa Maestas" w:date="2020-05-06T12:47:00Z">
+        <w:r>
+          <w:rPr>
+            <w:rFonts w:asciiTheme="minorHAnsi" w:hAnsiTheme="minorHAnsi" w:cstheme="minorHAnsi"/>
+            <w:color w:val="000000"/>
+          </w:rPr>
+          <w:t>California Air Resources Board</w:t>
+        </w:r>
+      </w:ins>
+      <w:ins w:id="42" w:author="Melissa Maestas" w:date="2020-05-06T12:48:00Z">
+        <w:r>
+          <w:rPr>
+            <w:rFonts w:asciiTheme="minorHAnsi" w:hAnsiTheme="minorHAnsi" w:cstheme="minorHAnsi"/>
+            <w:color w:val="000000"/>
+          </w:rPr>
+          <w:t xml:space="preserve"> (stationary and mobile monitoring network)</w:t>
+        </w:r>
+      </w:ins>
+      <w:commentRangeEnd w:id="39"/>
+      <w:ins w:id="43" w:author="Melissa Maestas" w:date="2020-05-06T12:56:00Z">
+        <w:r>
+          <w:rPr>
+            <w:rStyle w:val="CommentReference"/>
+          </w:rPr>
+          <w:commentReference w:id="39"/>
+        </w:r>
+      </w:ins>
+      <w:proofErr w:type="gramStart"/>
+      <w:ins w:id="44" w:author="Melissa Maestas" w:date="2020-05-06T12:48:00Z">
+        <w:r>
+          <w:rPr>
+            <w:rFonts w:asciiTheme="minorHAnsi" w:hAnsiTheme="minorHAnsi" w:cstheme="minorHAnsi"/>
+            <w:color w:val="000000"/>
+          </w:rPr>
+          <w:t xml:space="preserve">, </w:t>
+        </w:r>
+      </w:ins>
+      <w:r>
+        <w:rPr>
+          <w:rFonts w:asciiTheme="minorHAnsi" w:hAnsiTheme="minorHAnsi" w:cstheme="minorHAnsi"/>
+          <w:color w:val="000000"/>
+        </w:rPr>
+        <w:t>)</w:t>
+      </w:r>
+      <w:proofErr w:type="gramEnd"/>
+      <w:r>
+        <w:rPr>
+          <w:rFonts w:asciiTheme="minorHAnsi" w:hAnsiTheme="minorHAnsi" w:cstheme="minorHAnsi"/>
+          <w:color w:val="000000"/>
+        </w:rPr>
+        <w:t xml:space="preserve">. </w:t>
+      </w:r>
+      <w:commentRangeEnd w:id="33"/>
+      <w:r>
+        <w:rPr>
+          <w:rStyle w:val="CommentReference"/>
+        </w:rPr>
+        <w:commentReference w:id="33"/>
+      </w:r>
+      <w:commentRangeEnd w:id="34"/>
+      <w:r>
+        <w:rPr>
+          <w:rStyle w:val="CommentReference"/>
+        </w:rPr>
+        <w:commentReference w:id="34"/>
+      </w:r>
+      <w:r>
+        <w:rPr>
+          <w:rFonts w:asciiTheme="minorHAnsi" w:hAnsiTheme="minorHAnsi" w:cstheme="minorHAnsi"/>
+          <w:color w:val="000000"/>
+        </w:rPr>
+        <w:t xml:space="preserve">The predictor variables for the machine learning ensemble included </w:t>
+      </w:r>
+      <w:r>
+        <w:rPr>
+          <w:rFonts w:asciiTheme="minorHAnsi" w:hAnsiTheme="minorHAnsi" w:cstheme="minorHAnsi"/>
+          <w:color w:val="000000"/>
+        </w:rPr>
+        <w:t>PM</w:t>
+      </w:r>
+      <w:r>
+        <w:rPr>
+          <w:rFonts w:asciiTheme="minorHAnsi" w:hAnsiTheme="minorHAnsi" w:cstheme="minorHAnsi"/>
+          <w:color w:val="000000"/>
+          <w:vertAlign w:val="subscript"/>
+          <w:rPrChange w:id="45" w:author="Melissa Maestas" w:date="2020-05-05T19:58:00Z">
+            <w:rPr>
+              <w:rFonts w:asciiTheme="minorHAnsi" w:hAnsiTheme="minorHAnsi" w:cstheme="minorHAnsi"/>
+              <w:color w:val="000000"/>
+            </w:rPr>
+          </w:rPrChange>
+        </w:rPr>
+        <w:t>2.5</w:t>
+      </w:r>
+      <w:r>
+        <w:rPr>
+          <w:rFonts w:asciiTheme="minorHAnsi" w:hAnsiTheme="minorHAnsi" w:cstheme="minorHAnsi"/>
+          <w:color w:val="000000"/>
+        </w:rPr>
         <w:t xml:space="preserve"> observations, latitude, longitude, date, year, cosine of month, cosine of day of year, cosine of day of week, day of week, season, state, region, mid-study (2013-2016), late-study (2017-2018), region-mid-study (interaction), region-late-study (interaction), active fire lags 0 through 7, binary fire variable, elevation, sum of arterial and collector roads within circles of radius 100, 250, 500, and 1000 meters, percent of urban land cover within circles of radius 1, 5, and 10 </w:t>
       </w:r>
       <w:proofErr w:type="spellStart"/>
@@ -2005,7 +2103,7 @@
         </w:rPr>
         <w:t xml:space="preserve">, population density, CMAQ output, MAIAC AOD, NDVI, planetary boundary layer height, temperature at 2 meters, relative humidity at 2 meters, dew point temperature at 2 meters, </w:t>
       </w:r>
-      <w:commentRangeStart w:id="35"/>
+      <w:commentRangeStart w:id="46"/>
       <w:r>
         <w:rPr>
           <w:rFonts w:asciiTheme="minorHAnsi" w:hAnsiTheme="minorHAnsi" w:cstheme="minorHAnsi"/>
@@ -2013,12 +2111,12 @@
         </w:rPr>
         <w:t>U- and V- components of wind speed at 10 meters</w:t>
       </w:r>
-      <w:commentRangeEnd w:id="35"/>
+      <w:commentRangeEnd w:id="46"/>
       <w:r>
         <w:rPr>
           <w:rStyle w:val="CommentReference"/>
         </w:rPr>
-        <w:commentReference w:id="35"/>
+        <w:commentReference w:id="46"/>
       </w:r>
       <w:r>
         <w:rPr>
@@ -2027,7 +2125,7 @@
         </w:rPr>
         <w:t xml:space="preserve">, surface pressure, pressure reduced to mean sea level, and </w:t>
       </w:r>
-      <w:commentRangeStart w:id="36"/>
+      <w:commentRangeStart w:id="47"/>
       <w:r>
         <w:rPr>
           <w:rFonts w:asciiTheme="minorHAnsi" w:hAnsiTheme="minorHAnsi" w:cstheme="minorHAnsi"/>
@@ -2036,12 +2134,12 @@
         </w:rPr>
         <w:t>"DZDT_850_mb"</w:t>
       </w:r>
-      <w:commentRangeEnd w:id="36"/>
+      <w:commentRangeEnd w:id="47"/>
       <w:r>
         <w:rPr>
           <w:rStyle w:val="CommentReference"/>
         </w:rPr>
-        <w:commentReference w:id="36"/>
+        <w:commentReference w:id="47"/>
       </w:r>
       <w:r>
         <w:rPr>
@@ -2051,7 +2149,7 @@
         </w:rPr>
         <w:t xml:space="preserve"> and </w:t>
       </w:r>
-      <w:commentRangeStart w:id="37"/>
+      <w:commentRangeStart w:id="48"/>
       <w:r>
         <w:rPr>
           <w:rFonts w:asciiTheme="minorHAnsi" w:hAnsiTheme="minorHAnsi" w:cstheme="minorHAnsi"/>
@@ -2060,12 +2158,12 @@
         </w:rPr>
         <w:t>"DZDT_700_mb"</w:t>
       </w:r>
-      <w:commentRangeEnd w:id="37"/>
+      <w:commentRangeEnd w:id="48"/>
       <w:r>
         <w:rPr>
           <w:rStyle w:val="CommentReference"/>
         </w:rPr>
-        <w:commentReference w:id="37"/>
+        <w:commentReference w:id="48"/>
       </w:r>
       <w:r>
         <w:rPr>
@@ -2075,7 +2173,7 @@
         </w:rPr>
         <w:t xml:space="preserve"> </w:t>
       </w:r>
-      <w:commentRangeStart w:id="38"/>
+      <w:commentRangeStart w:id="49"/>
       <w:r>
         <w:rPr>
           <w:rFonts w:asciiTheme="minorHAnsi" w:hAnsiTheme="minorHAnsi" w:cstheme="minorHAnsi"/>
@@ -2084,12 +2182,12 @@
         </w:rPr>
         <w:t>%Melissa, what were these??</w:t>
       </w:r>
-      <w:commentRangeEnd w:id="38"/>
+      <w:commentRangeEnd w:id="49"/>
       <w:r>
         <w:rPr>
           <w:rStyle w:val="CommentReference"/>
         </w:rPr>
-        <w:commentReference w:id="38"/>
+        <w:commentReference w:id="49"/>
       </w:r>
     </w:p>
     <w:p>
@@ -2209,7 +2307,7 @@
         </w:rPr>
         <w:t xml:space="preserve"> monitoring data within our spatial and temporal </w:t>
       </w:r>
-      <w:commentRangeStart w:id="39"/>
+      <w:commentRangeStart w:id="50"/>
       <w:r>
         <w:rPr>
           <w:rFonts w:cstheme="minorHAnsi"/>
@@ -2261,12 +2359,12 @@
         </w:rPr>
         <w:t xml:space="preserve"> including any of the following parameter codes: 88101, 88500, 88502, 81104 \cite{EPANPM25Memo2017,EPANPM25Parameters2017,EPANAllParameters2017}. </w:t>
       </w:r>
-      <w:commentRangeEnd w:id="39"/>
+      <w:commentRangeEnd w:id="50"/>
       <w:r>
         <w:rPr>
           <w:rStyle w:val="CommentReference"/>
         </w:rPr>
-        <w:commentReference w:id="39"/>
+        <w:commentReference w:id="50"/>
       </w:r>
       <w:r>
         <w:rPr>
@@ -2535,7 +2633,7 @@
         </w:rPr>
         <w:t xml:space="preserve">his yielded a total of </w:t>
       </w:r>
-      <w:commentRangeStart w:id="40"/>
+      <w:commentRangeStart w:id="51"/>
       <w:r>
         <w:rPr>
           <w:rFonts w:cstheme="minorHAnsi"/>
@@ -2551,12 +2649,12 @@
         </w:rPr>
         <w:t xml:space="preserve"> </w:t>
       </w:r>
-      <w:commentRangeEnd w:id="40"/>
+      <w:commentRangeEnd w:id="51"/>
       <w:r>
         <w:rPr>
           <w:rStyle w:val="CommentReference"/>
         </w:rPr>
-        <w:commentReference w:id="40"/>
+        <w:commentReference w:id="51"/>
       </w:r>
       <w:r>
         <w:rPr>
@@ -2720,7 +2818,7 @@
         </w:rPr>
         <w:t xml:space="preserve">(MAIAC) dataset </w:t>
       </w:r>
-      <w:commentRangeStart w:id="41"/>
+      <w:commentRangeStart w:id="52"/>
       <w:r>
         <w:rPr>
           <w:rFonts w:cstheme="minorHAnsi"/>
@@ -2749,12 +2847,12 @@
         </w:rPr>
         <w:t xml:space="preserve">. </w:t>
       </w:r>
-      <w:commentRangeEnd w:id="41"/>
+      <w:commentRangeEnd w:id="52"/>
       <w:r>
         <w:rPr>
           <w:rStyle w:val="CommentReference"/>
         </w:rPr>
-        <w:commentReference w:id="41"/>
+        <w:commentReference w:id="52"/>
       </w:r>
       <w:r>
         <w:rPr>
@@ -2923,7 +3021,7 @@
         </w:rPr>
         <w:t xml:space="preserve">We obtained meteorological data from the North American Mesoscale (NAM) Analysis meteorological model </w:t>
       </w:r>
-      <w:commentRangeStart w:id="42"/>
+      <w:commentRangeStart w:id="53"/>
       <w:r>
         <w:rPr>
           <w:rFonts w:cstheme="minorHAnsi"/>
@@ -2952,12 +3050,12 @@
         </w:rPr>
         <w:t xml:space="preserve"> </w:t>
       </w:r>
-      <w:commentRangeEnd w:id="42"/>
+      <w:commentRangeEnd w:id="53"/>
       <w:r>
         <w:rPr>
           <w:rStyle w:val="CommentReference"/>
         </w:rPr>
-        <w:commentReference w:id="42"/>
+        <w:commentReference w:id="53"/>
       </w:r>
       <w:r>
         <w:rPr>
@@ -3370,7 +3468,7 @@
         </w:rPr>
         <w:t xml:space="preserve"> We obtained elevation data from the 3D Elevation Program, which has a resolution of 1 arc-second, which is approximately 30 m north/south and varies east/west with latitude </w:t>
       </w:r>
-      <w:commentRangeStart w:id="43"/>
+      <w:commentRangeStart w:id="54"/>
       <w:r>
         <w:rPr>
           <w:rFonts w:cstheme="minorHAnsi"/>
@@ -3378,12 +3476,12 @@
         </w:rPr>
         <w:t>\cite{USGSElevation2017}.</w:t>
       </w:r>
-      <w:commentRangeEnd w:id="43"/>
+      <w:commentRangeEnd w:id="54"/>
       <w:r>
         <w:rPr>
           <w:rStyle w:val="CommentReference"/>
         </w:rPr>
-        <w:commentReference w:id="43"/>
+        <w:commentReference w:id="54"/>
       </w:r>
     </w:p>
     <w:p>
@@ -3451,7 +3549,7 @@
         </w:rPr>
         <w:t xml:space="preserve"> to calculate the percentage of urban development (codes 22, 23, and 24), agriculture (codes 81 and 82), and vegetated area other than agricultural land (codes 21, 41, 42, 43, 52, and 71) within buffer radii of 1 km, 5 km, and 10 km around each monitor. NLCD 2011 has a spatial resolution of 30 m and uses circa 2011 Landsat satellite data. We obtained the Normalized Difference Vegetation Index (NDVI) from the MODIS satellite product MOD13A3 </w:t>
       </w:r>
-      <w:commentRangeStart w:id="44"/>
+      <w:commentRangeStart w:id="55"/>
       <w:r>
         <w:rPr>
           <w:rFonts w:cstheme="minorHAnsi"/>
@@ -3473,12 +3571,12 @@
         </w:rPr>
         <w:t>)</w:t>
       </w:r>
-      <w:commentRangeEnd w:id="44"/>
+      <w:commentRangeEnd w:id="55"/>
       <w:r>
         <w:rPr>
           <w:rStyle w:val="CommentReference"/>
         </w:rPr>
-        <w:commentReference w:id="44"/>
+        <w:commentReference w:id="55"/>
       </w:r>
       <w:r>
         <w:rPr>
@@ -3510,7 +3608,7 @@
         </w:rPr>
         <w:t xml:space="preserve">As a proxy indicator of emissions from vehicles, we calculated the sum of all road lengths of type "Arterial" and "Collector" within 100, 250, 500, 1000 m buffers of each monitoring location. Arterial roads are high-capacity urban roads. Collector roads are low-to-moderate capacity roads. The road data came from the National Highways Planning Network </w:t>
       </w:r>
-      <w:commentRangeStart w:id="45"/>
+      <w:commentRangeStart w:id="56"/>
       <w:r>
         <w:rPr>
           <w:rFonts w:cstheme="minorHAnsi"/>
@@ -3539,12 +3637,12 @@
         </w:rPr>
         <w:t xml:space="preserve"> </w:t>
       </w:r>
-      <w:commentRangeEnd w:id="45"/>
+      <w:commentRangeEnd w:id="56"/>
       <w:r>
         <w:rPr>
           <w:rStyle w:val="CommentReference"/>
         </w:rPr>
-        <w:commentReference w:id="45"/>
+        <w:commentReference w:id="56"/>
       </w:r>
       <w:r>
         <w:rPr>
@@ -3576,7 +3674,7 @@
         </w:rPr>
         <w:t xml:space="preserve">We included population density as an additional proxy for emissions as areas with higher population have more sources of air pollution emissions. Population density was obtained from the </w:t>
       </w:r>
-      <w:commentRangeStart w:id="46"/>
+      <w:commentRangeStart w:id="57"/>
       <w:r>
         <w:rPr>
           <w:rFonts w:cstheme="minorHAnsi"/>
@@ -3584,12 +3682,12 @@
         </w:rPr>
         <w:t>2010 U.S. Census</w:t>
       </w:r>
-      <w:commentRangeEnd w:id="46"/>
+      <w:commentRangeEnd w:id="57"/>
       <w:r>
         <w:rPr>
           <w:rStyle w:val="CommentReference"/>
         </w:rPr>
-        <w:commentReference w:id="46"/>
+        <w:commentReference w:id="57"/>
       </w:r>
       <w:r>
         <w:rPr>
@@ -3718,7 +3816,7 @@
           <w:color w:val="000000"/>
         </w:rPr>
       </w:pPr>
-      <w:commentRangeStart w:id="47"/>
+      <w:commentRangeStart w:id="58"/>
       <w:r>
         <w:rPr>
           <w:rFonts w:cstheme="minorHAnsi"/>
@@ -3726,12 +3824,12 @@
         </w:rPr>
         <w:t>Data merging</w:t>
       </w:r>
-      <w:commentRangeEnd w:id="47"/>
+      <w:commentRangeEnd w:id="58"/>
       <w:r>
         <w:rPr>
           <w:rStyle w:val="CommentReference"/>
         </w:rPr>
-        <w:commentReference w:id="47"/>
+        <w:commentReference w:id="58"/>
       </w:r>
     </w:p>
     <w:p>
@@ -3864,7 +3962,7 @@
         </w:rPr>
         <w:t xml:space="preserve">Using 10-fold cross-validation </w:t>
       </w:r>
-      <w:commentRangeStart w:id="48"/>
+      <w:commentRangeStart w:id="59"/>
       <w:r>
         <w:rPr>
           <w:rFonts w:cstheme="minorHAnsi"/>
@@ -3872,13 +3970,13 @@
         </w:rPr>
         <w:t xml:space="preserve">(with no resampling) </w:t>
       </w:r>
-      <w:commentRangeEnd w:id="48"/>
+      <w:commentRangeEnd w:id="59"/>
       <w:r>
         <w:rPr>
           <w:rStyle w:val="CommentReference"/>
           <w:rFonts w:cstheme="minorHAnsi"/>
         </w:rPr>
-        <w:commentReference w:id="48"/>
+        <w:commentReference w:id="59"/>
       </w:r>
       <w:r>
         <w:rPr>
@@ -4790,7 +4888,7 @@
           <w:color w:val="000000"/>
         </w:rPr>
       </w:pPr>
-      <w:commentRangeStart w:id="49"/>
+      <w:commentRangeStart w:id="60"/>
       <w:r>
         <w:rPr>
           <w:rFonts w:cstheme="minorHAnsi"/>
@@ -4872,13 +4970,13 @@
         </w:rPr>
         <w:t>-temporal kriging of the model residuals for years 2009-2010, but ultimately found that it was not useful for these years and abandoned the approach.</w:t>
       </w:r>
-      <w:commentRangeEnd w:id="49"/>
+      <w:commentRangeEnd w:id="60"/>
       <w:r>
         <w:rPr>
           <w:rStyle w:val="CommentReference"/>
           <w:rFonts w:cstheme="minorHAnsi"/>
         </w:rPr>
-        <w:commentReference w:id="49"/>
+        <w:commentReference w:id="60"/>
       </w:r>
     </w:p>
     <w:p/>
@@ -11872,14 +11970,14 @@
         </w:rPr>
         <w:t xml:space="preserve"> CMAQ </w:t>
       </w:r>
-      <w:commentRangeStart w:id="50"/>
+      <w:commentRangeStart w:id="61"/>
       <w:r>
         <w:rPr>
           <w:rFonts w:cstheme="minorHAnsi"/>
         </w:rPr>
         <w:t xml:space="preserve">output included as a predictor variable were run for the years 2008-2016 (the years for which we have CMAQ data), and the models without CMAQ were run for 2008-2018 to include 2017 and 2018 because there were so many large wildfires in the western US during these years. </w:t>
       </w:r>
-      <w:commentRangeEnd w:id="50"/>
+      <w:commentRangeEnd w:id="61"/>
       <w:r>
         <w:rPr>
           <w:rFonts w:cstheme="minorHAnsi"/>
@@ -11890,9 +11988,9 @@
         <w:rPr>
           <w:rStyle w:val="CommentReference"/>
         </w:rPr>
-        <w:commentReference w:id="50"/>
-      </w:r>
-      <w:commentRangeStart w:id="51"/>
+        <w:commentReference w:id="61"/>
+      </w:r>
+      <w:commentRangeStart w:id="62"/>
       <w:r>
         <w:rPr>
           <w:rFonts w:cstheme="minorHAnsi"/>
@@ -11913,12 +12011,12 @@
         </w:rPr>
         <w:t xml:space="preserve"> whereas the testing RMSE and R2 are for the completely left-out 10% of the data, a good test of how our model will do predicting at locations on which it did not train. </w:t>
       </w:r>
-      <w:commentRangeEnd w:id="51"/>
+      <w:commentRangeEnd w:id="62"/>
       <w:r>
         <w:rPr>
           <w:rStyle w:val="CommentReference"/>
         </w:rPr>
-        <w:commentReference w:id="51"/>
+        <w:commentReference w:id="62"/>
       </w:r>
     </w:p>
     <w:p>
@@ -13075,8 +13173,8 @@
         </w:rPr>
         <w:t xml:space="preserve">, which is likely because </w:t>
       </w:r>
-      <w:commentRangeStart w:id="52"/>
-      <w:commentRangeStart w:id="53"/>
+      <w:commentRangeStart w:id="63"/>
+      <w:commentRangeStart w:id="64"/>
       <w:r>
         <w:rPr>
           <w:rFonts w:cstheme="minorHAnsi"/>
@@ -13084,20 +13182,20 @@
         </w:rPr>
         <w:t xml:space="preserve">there are fewer high values than low values in the training set. </w:t>
       </w:r>
-      <w:commentRangeEnd w:id="52"/>
+      <w:commentRangeEnd w:id="63"/>
       <w:r>
         <w:rPr>
           <w:rStyle w:val="CommentReference"/>
           <w:rFonts w:cstheme="minorHAnsi"/>
         </w:rPr>
-        <w:commentReference w:id="52"/>
-      </w:r>
-      <w:commentRangeEnd w:id="53"/>
+        <w:commentReference w:id="63"/>
+      </w:r>
+      <w:commentRangeEnd w:id="64"/>
       <w:r>
         <w:rPr>
           <w:rStyle w:val="CommentReference"/>
         </w:rPr>
-        <w:commentReference w:id="53"/>
+        <w:commentReference w:id="64"/>
       </w:r>
     </w:p>
     <w:p>
@@ -13115,7 +13213,7 @@
           <w:rFonts w:cstheme="minorHAnsi"/>
         </w:rPr>
       </w:pPr>
-      <w:commentRangeStart w:id="54"/>
+      <w:commentRangeStart w:id="65"/>
       <w:r>
         <w:rPr>
           <w:rFonts w:cstheme="minorHAnsi"/>
@@ -13173,12 +13271,12 @@
           </wp:inline>
         </w:drawing>
       </w:r>
-      <w:commentRangeEnd w:id="54"/>
+      <w:commentRangeEnd w:id="65"/>
       <w:r>
         <w:rPr>
           <w:rStyle w:val="CommentReference"/>
         </w:rPr>
-        <w:commentReference w:id="54"/>
+        <w:commentReference w:id="65"/>
       </w:r>
       <w:r>
         <w:rPr>
@@ -13374,8 +13472,8 @@
           <w:color w:val="000000"/>
         </w:rPr>
       </w:pPr>
-      <w:commentRangeStart w:id="55"/>
-      <w:commentRangeStart w:id="56"/>
+      <w:commentRangeStart w:id="66"/>
+      <w:commentRangeStart w:id="67"/>
       <w:r>
         <w:rPr>
           <w:rFonts w:cstheme="minorHAnsi"/>
@@ -13383,20 +13481,20 @@
         </w:rPr>
         <w:t xml:space="preserve">Tables XX </w:t>
       </w:r>
-      <w:commentRangeEnd w:id="55"/>
+      <w:commentRangeEnd w:id="66"/>
       <w:r>
         <w:rPr>
           <w:rStyle w:val="CommentReference"/>
           <w:rFonts w:cstheme="minorHAnsi"/>
         </w:rPr>
-        <w:commentReference w:id="55"/>
-      </w:r>
-      <w:commentRangeEnd w:id="56"/>
+        <w:commentReference w:id="66"/>
+      </w:r>
+      <w:commentRangeEnd w:id="67"/>
       <w:r>
         <w:rPr>
           <w:rStyle w:val="CommentReference"/>
         </w:rPr>
-        <w:commentReference w:id="56"/>
+        <w:commentReference w:id="67"/>
       </w:r>
       <w:r>
         <w:rPr>
@@ -13493,7 +13591,7 @@
         </w:rPr>
         <w:t xml:space="preserve">. </w:t>
       </w:r>
-      <w:commentRangeStart w:id="57"/>
+      <w:commentRangeStart w:id="68"/>
       <w:r>
         <w:rPr>
           <w:rFonts w:cstheme="minorHAnsi"/>
@@ -13501,7 +13599,7 @@
         </w:rPr>
         <w:t xml:space="preserve">(Note that while collinearity between variables does not matter for prediction with random forest, it most likely </w:t>
       </w:r>
-      <w:commentRangeStart w:id="58"/>
+      <w:commentRangeStart w:id="69"/>
       <w:r>
         <w:rPr>
           <w:rFonts w:cstheme="minorHAnsi"/>
@@ -13509,13 +13607,13 @@
         </w:rPr>
         <w:t>influences</w:t>
       </w:r>
-      <w:commentRangeEnd w:id="58"/>
+      <w:commentRangeEnd w:id="69"/>
       <w:r>
         <w:rPr>
           <w:rStyle w:val="CommentReference"/>
           <w:rFonts w:cstheme="minorHAnsi"/>
         </w:rPr>
-        <w:commentReference w:id="58"/>
+        <w:commentReference w:id="69"/>
       </w:r>
       <w:r>
         <w:rPr>
@@ -13524,7 +13622,7 @@
         </w:rPr>
         <w:t xml:space="preserve"> the variable importance calculations via permutation </w:t>
       </w:r>
-      <w:commentRangeStart w:id="59"/>
+      <w:commentRangeStart w:id="70"/>
       <w:r>
         <w:rPr>
           <w:rFonts w:cstheme="minorHAnsi"/>
@@ -13548,13 +13646,13 @@
         </w:rPr>
         <w:t xml:space="preserve"> et al., 2017)</w:t>
       </w:r>
-      <w:commentRangeEnd w:id="59"/>
+      <w:commentRangeEnd w:id="70"/>
       <w:r>
         <w:rPr>
           <w:rStyle w:val="CommentReference"/>
           <w:rFonts w:cstheme="minorHAnsi"/>
         </w:rPr>
-        <w:commentReference w:id="59"/>
+        <w:commentReference w:id="70"/>
       </w:r>
       <w:r>
         <w:rPr>
@@ -13563,12 +13661,12 @@
         </w:rPr>
         <w:t xml:space="preserve">.) </w:t>
       </w:r>
-      <w:commentRangeEnd w:id="57"/>
+      <w:commentRangeEnd w:id="68"/>
       <w:r>
         <w:rPr>
           <w:rStyle w:val="CommentReference"/>
         </w:rPr>
-        <w:commentReference w:id="57"/>
+        <w:commentReference w:id="68"/>
       </w:r>
     </w:p>
     <w:p>
@@ -18968,8 +19066,19 @@
         <w:pStyle w:val="Heading3"/>
         <w:spacing w:before="0" w:after="0"/>
       </w:pPr>
+      <w:commentRangeStart w:id="71"/>
       <w:r>
         <w:t>Acknowledgements</w:t>
+      </w:r>
+      <w:commentRangeEnd w:id="71"/>
+      <w:r>
+        <w:rPr>
+          <w:rStyle w:val="CommentReference"/>
+          <w:rFonts w:ascii="Calibri" w:hAnsi="Calibri" w:cs="Times New Roman"/>
+          <w:b w:val="0"/>
+          <w:bCs w:val="0"/>
+        </w:rPr>
+        <w:commentReference w:id="71"/>
       </w:r>
     </w:p>
     <w:p>
@@ -19304,11 +19413,11 @@
         <w:pStyle w:val="Heading3"/>
         <w:spacing w:before="0" w:after="0"/>
       </w:pPr>
-      <w:commentRangeStart w:id="60"/>
+      <w:commentRangeStart w:id="72"/>
       <w:r>
         <w:t>References</w:t>
       </w:r>
-      <w:commentRangeEnd w:id="60"/>
+      <w:commentRangeEnd w:id="72"/>
       <w:r>
         <w:rPr>
           <w:rStyle w:val="CommentReference"/>
@@ -19316,7 +19425,7 @@
           <w:b w:val="0"/>
           <w:bCs w:val="0"/>
         </w:rPr>
-        <w:commentReference w:id="60"/>
+        <w:commentReference w:id="72"/>
       </w:r>
     </w:p>
     <w:p>
@@ -22833,7 +22942,7 @@
       </w:pPr>
     </w:p>
   </w:comment>
-  <w:comment w:id="32" w:author="Colleen Reid" w:date="2020-05-02T14:09:00Z" w:initials="CR">
+  <w:comment w:id="35" w:author="Melissa Maestas" w:date="2020-05-06T12:55:00Z" w:initials="MMM">
     <w:p>
       <w:pPr>
         <w:pStyle w:val="CommentText"/>
@@ -22844,12 +22953,36 @@
         </w:rPr>
         <w:annotationRef/>
       </w:r>
-      <w:r>
-        <w:t xml:space="preserve">Melissa, could you list these here? </w:t>
+      <w:hyperlink r:id="rId1" w:history="1">
+        <w:r>
+          <w:rPr>
+            <w:rStyle w:val="Hyperlink"/>
+          </w:rPr>
+          <w:t>https://aqs.epa.gov/aqsweb/airdata/download_files.html#Daily</w:t>
+        </w:r>
+      </w:hyperlink>
+      <w:r>
+        <w:t xml:space="preserve"> </w:t>
+      </w:r>
+    </w:p>
+    <w:p>
+      <w:pPr>
+        <w:pStyle w:val="CommentText"/>
+      </w:pPr>
+      <w:r>
+        <w:t xml:space="preserve">details in PM25_EPA_Monitoring_Network.tex in </w:t>
+      </w:r>
+      <w:proofErr w:type="spellStart"/>
+      <w:r>
+        <w:t>LaTeX_documentation</w:t>
+      </w:r>
+      <w:proofErr w:type="spellEnd"/>
+      <w:r>
+        <w:t xml:space="preserve"> folder</w:t>
       </w:r>
     </w:p>
   </w:comment>
-  <w:comment w:id="35" w:author="Melissa Maestas" w:date="2020-05-05T20:00:00Z" w:initials="MMM">
+  <w:comment w:id="39" w:author="Melissa Maestas" w:date="2020-05-06T12:56:00Z" w:initials="MMM">
     <w:p>
       <w:pPr>
         <w:pStyle w:val="CommentText"/>
@@ -22861,7 +22994,59 @@
         <w:annotationRef/>
       </w:r>
       <w:r>
-        <w:t>U is east-west wind</w:t>
+        <w:t xml:space="preserve">See </w:t>
+      </w:r>
+      <w:r>
+        <w:t>PM25_California-State.tex</w:t>
+      </w:r>
+      <w:r>
+        <w:t xml:space="preserve"> and </w:t>
+      </w:r>
+      <w:r>
+        <w:t>PM25_CARB_Mobile.tex</w:t>
+      </w:r>
+      <w:r>
+        <w:t xml:space="preserve"> in the </w:t>
+      </w:r>
+      <w:proofErr w:type="spellStart"/>
+      <w:r>
+        <w:t>LaTeX_documentation</w:t>
+      </w:r>
+      <w:proofErr w:type="spellEnd"/>
+      <w:r>
+        <w:t xml:space="preserve"> folder for details</w:t>
+      </w:r>
+    </w:p>
+  </w:comment>
+  <w:comment w:id="33" w:author="Colleen Reid" w:date="2020-05-02T14:09:00Z" w:initials="CR">
+    <w:p>
+      <w:pPr>
+        <w:pStyle w:val="CommentText"/>
+      </w:pPr>
+      <w:r>
+        <w:rPr>
+          <w:rStyle w:val="CommentReference"/>
+        </w:rPr>
+        <w:annotationRef/>
+      </w:r>
+      <w:r>
+        <w:t xml:space="preserve">Melissa, could you list these here? </w:t>
+      </w:r>
+    </w:p>
+  </w:comment>
+  <w:comment w:id="34" w:author="Melissa Maestas" w:date="2020-05-06T12:47:00Z" w:initials="MMM">
+    <w:p>
+      <w:pPr>
+        <w:pStyle w:val="CommentText"/>
+      </w:pPr>
+      <w:r>
+        <w:rPr>
+          <w:rStyle w:val="CommentReference"/>
+        </w:rPr>
+        <w:annotationRef/>
+      </w:r>
+      <w:r>
+        <w:t>See also notes for the Acknowledgment Section</w:t>
       </w:r>
     </w:p>
     <w:p>
@@ -22869,11 +23054,56 @@
         <w:pStyle w:val="CommentText"/>
       </w:pPr>
       <w:r>
-        <w:t>V is north-south wind</w:t>
-      </w:r>
+        <w:t>See PM25_*.</w:t>
+      </w:r>
+      <w:proofErr w:type="spellStart"/>
+      <w:r>
+        <w:t>tex</w:t>
+      </w:r>
+      <w:proofErr w:type="spellEnd"/>
+      <w:r>
+        <w:t xml:space="preserve"> files in the </w:t>
+      </w:r>
+      <w:proofErr w:type="spellStart"/>
+      <w:r>
+        <w:t>LaTeX_documentation</w:t>
+      </w:r>
+      <w:proofErr w:type="spellEnd"/>
+      <w:r>
+        <w:t xml:space="preserve"> folder for details about data sources.</w:t>
+      </w:r>
+    </w:p>
+    <w:p>
+      <w:pPr>
+        <w:pStyle w:val="CommentText"/>
+      </w:pPr>
     </w:p>
   </w:comment>
-  <w:comment w:id="36" w:author="Melissa Maestas" w:date="2020-05-05T19:59:00Z" w:initials="MMM">
+  <w:comment w:id="46" w:author="Melissa Maestas" w:date="2020-05-05T20:00:00Z" w:initials="MMM">
+    <w:p>
+      <w:pPr>
+        <w:pStyle w:val="CommentText"/>
+      </w:pPr>
+      <w:r>
+        <w:rPr>
+          <w:rStyle w:val="CommentReference"/>
+        </w:rPr>
+        <w:annotationRef/>
+      </w:r>
+      <w:r>
+        <w:t>U is east-west wind</w:t>
+      </w:r>
+    </w:p>
+    <w:p>
+      <w:pPr>
+        <w:pStyle w:val="CommentText"/>
+      </w:pPr>
+      <w:r>
+        <w:t>V is north-south wind</w:t>
+      </w:r>
+    </w:p>
+  </w:comment>
+  <w:comment w:id="47" w:author="Melissa Maestas" w:date="2020-05-05T19:59:00Z" w:initials="MMM">
     <w:p>
       <w:pPr>
         <w:pStyle w:val="CommentText"/>
@@ -22894,7 +23124,7 @@
       <w:proofErr w:type="spellEnd"/>
     </w:p>
   </w:comment>
-  <w:comment w:id="37" w:author="Melissa Maestas" w:date="2020-05-05T20:00:00Z" w:initials="MMM">
+  <w:comment w:id="48" w:author="Melissa Maestas" w:date="2020-05-05T20:00:00Z" w:initials="MMM">
     <w:p>
       <w:pPr>
         <w:pStyle w:val="CommentText"/>
@@ -22915,7 +23145,7 @@
       <w:proofErr w:type="spellEnd"/>
     </w:p>
   </w:comment>
-  <w:comment w:id="38" w:author="Colleen Reid" w:date="2020-05-02T14:10:00Z" w:initials="CR">
+  <w:comment w:id="49" w:author="Colleen Reid" w:date="2020-05-02T14:10:00Z" w:initials="CR">
     <w:p>
       <w:pPr>
         <w:pStyle w:val="CommentText"/>
@@ -22939,7 +23169,7 @@
       </w:r>
     </w:p>
   </w:comment>
-  <w:comment w:id="39" w:author="Colleen Reid" w:date="2020-05-02T14:40:00Z" w:initials="CR">
+  <w:comment w:id="50" w:author="Colleen Reid" w:date="2020-05-02T14:40:00Z" w:initials="CR">
     <w:p>
       <w:pPr>
         <w:pStyle w:val="CommentText"/>
@@ -22955,7 +23185,7 @@
       </w:r>
     </w:p>
   </w:comment>
-  <w:comment w:id="40" w:author="Colleen Reid" w:date="2020-05-02T14:49:00Z" w:initials="CR">
+  <w:comment w:id="51" w:author="Colleen Reid" w:date="2020-05-02T14:49:00Z" w:initials="CR">
     <w:p>
       <w:pPr>
         <w:pStyle w:val="CommentText"/>
@@ -22971,7 +23201,7 @@
       </w:r>
     </w:p>
   </w:comment>
-  <w:comment w:id="41" w:author="Colleen Reid" w:date="2020-05-02T14:54:00Z" w:initials="CR">
+  <w:comment w:id="52" w:author="Colleen Reid" w:date="2020-05-02T14:54:00Z" w:initials="CR">
     <w:p>
       <w:pPr>
         <w:pStyle w:val="CommentText"/>
@@ -22987,7 +23217,7 @@
       </w:r>
     </w:p>
   </w:comment>
-  <w:comment w:id="42" w:author="Colleen Reid" w:date="2020-05-02T14:57:00Z" w:initials="CR">
+  <w:comment w:id="53" w:author="Colleen Reid" w:date="2020-05-02T14:57:00Z" w:initials="CR">
     <w:p>
       <w:pPr>
         <w:pStyle w:val="CommentText"/>
@@ -23003,7 +23233,7 @@
       </w:r>
     </w:p>
   </w:comment>
-  <w:comment w:id="43" w:author="Colleen Reid" w:date="2020-05-02T15:30:00Z" w:initials="CR">
+  <w:comment w:id="54" w:author="Colleen Reid" w:date="2020-05-02T15:30:00Z" w:initials="CR">
     <w:p>
       <w:pPr>
         <w:pStyle w:val="CommentText"/>
@@ -23019,7 +23249,7 @@
       </w:r>
     </w:p>
   </w:comment>
-  <w:comment w:id="44" w:author="Colleen Reid" w:date="2020-05-02T15:32:00Z" w:initials="CR">
+  <w:comment w:id="55" w:author="Colleen Reid" w:date="2020-05-02T15:32:00Z" w:initials="CR">
     <w:p>
       <w:pPr>
         <w:pStyle w:val="CommentText"/>
@@ -23035,7 +23265,7 @@
       </w:r>
     </w:p>
   </w:comment>
-  <w:comment w:id="45" w:author="Colleen Reid" w:date="2020-05-02T15:33:00Z" w:initials="CR">
+  <w:comment w:id="56" w:author="Colleen Reid" w:date="2020-05-02T15:33:00Z" w:initials="CR">
     <w:p>
       <w:pPr>
         <w:pStyle w:val="CommentText"/>
@@ -23051,7 +23281,7 @@
       </w:r>
     </w:p>
   </w:comment>
-  <w:comment w:id="46" w:author="Colleen Reid" w:date="2020-05-02T15:33:00Z" w:initials="CR">
+  <w:comment w:id="57" w:author="Colleen Reid" w:date="2020-05-02T15:33:00Z" w:initials="CR">
     <w:p>
       <w:pPr>
         <w:pStyle w:val="CommentText"/>
@@ -23067,7 +23297,7 @@
       </w:r>
     </w:p>
   </w:comment>
-  <w:comment w:id="47" w:author="Colleen Reid" w:date="2020-05-02T15:34:00Z" w:initials="CR">
+  <w:comment w:id="58" w:author="Colleen Reid" w:date="2020-05-02T15:34:00Z" w:initials="CR">
     <w:p>
       <w:pPr>
         <w:pStyle w:val="CommentText"/>
@@ -23091,7 +23321,7 @@
       </w:r>
     </w:p>
   </w:comment>
-  <w:comment w:id="48" w:author="Ellen Considine" w:date="2020-04-29T09:57:00Z" w:initials="EC">
+  <w:comment w:id="59" w:author="Ellen Considine" w:date="2020-04-29T09:57:00Z" w:initials="EC">
     <w:p>
       <w:pPr>
         <w:pStyle w:val="CommentText"/>
@@ -23107,7 +23337,7 @@
       </w:r>
     </w:p>
   </w:comment>
-  <w:comment w:id="49" w:author="Ellen Considine" w:date="2020-04-24T20:35:00Z" w:initials="EC">
+  <w:comment w:id="60" w:author="Ellen Considine" w:date="2020-04-24T20:35:00Z" w:initials="EC">
     <w:p>
       <w:pPr>
         <w:pStyle w:val="CommentText"/>
@@ -23123,7 +23353,7 @@
       </w:r>
     </w:p>
   </w:comment>
-  <w:comment w:id="50" w:author="Colleen Reid" w:date="2020-05-02T15:54:00Z" w:initials="CR">
+  <w:comment w:id="61" w:author="Colleen Reid" w:date="2020-05-02T15:54:00Z" w:initials="CR">
     <w:p>
       <w:pPr>
         <w:pStyle w:val="CommentText"/>
@@ -23139,7 +23369,7 @@
       </w:r>
     </w:p>
   </w:comment>
-  <w:comment w:id="51" w:author="Colleen Reid" w:date="2020-05-02T16:01:00Z" w:initials="CR">
+  <w:comment w:id="62" w:author="Colleen Reid" w:date="2020-05-02T16:01:00Z" w:initials="CR">
     <w:p>
       <w:pPr>
         <w:pStyle w:val="CommentText"/>
@@ -23155,7 +23385,7 @@
       </w:r>
     </w:p>
   </w:comment>
-  <w:comment w:id="52" w:author="Ellen Considine" w:date="2020-04-29T10:51:00Z" w:initials="EC">
+  <w:comment w:id="63" w:author="Ellen Considine" w:date="2020-04-29T10:51:00Z" w:initials="EC">
     <w:p>
       <w:pPr>
         <w:pStyle w:val="CommentText"/>
@@ -23171,7 +23401,7 @@
       </w:r>
     </w:p>
   </w:comment>
-  <w:comment w:id="53" w:author="Colleen Reid" w:date="2020-05-02T16:11:00Z" w:initials="CR">
+  <w:comment w:id="64" w:author="Colleen Reid" w:date="2020-05-02T16:11:00Z" w:initials="CR">
     <w:p>
       <w:pPr>
         <w:pStyle w:val="CommentText"/>
@@ -23187,7 +23417,7 @@
       </w:r>
     </w:p>
   </w:comment>
-  <w:comment w:id="54" w:author="Colleen Reid" w:date="2020-05-02T16:18:00Z" w:initials="CR">
+  <w:comment w:id="65" w:author="Colleen Reid" w:date="2020-05-02T16:18:00Z" w:initials="CR">
     <w:p>
       <w:pPr>
         <w:pStyle w:val="CommentText"/>
@@ -23203,7 +23433,7 @@
       </w:r>
     </w:p>
   </w:comment>
-  <w:comment w:id="55" w:author="Ellen Considine" w:date="2020-04-29T11:02:00Z" w:initials="EC">
+  <w:comment w:id="66" w:author="Ellen Considine" w:date="2020-04-29T11:02:00Z" w:initials="EC">
     <w:p>
       <w:pPr>
         <w:pStyle w:val="CommentText"/>
@@ -23219,7 +23449,7 @@
       </w:r>
     </w:p>
   </w:comment>
-  <w:comment w:id="56" w:author="Colleen Reid" w:date="2020-05-02T16:19:00Z" w:initials="CR">
+  <w:comment w:id="67" w:author="Colleen Reid" w:date="2020-05-02T16:19:00Z" w:initials="CR">
     <w:p>
       <w:pPr>
         <w:pStyle w:val="CommentText"/>
@@ -23235,7 +23465,7 @@
       </w:r>
     </w:p>
   </w:comment>
-  <w:comment w:id="58" w:author="Ellen Considine" w:date="2020-04-22T18:14:00Z" w:initials="EC">
+  <w:comment w:id="69" w:author="Ellen Considine" w:date="2020-04-22T18:14:00Z" w:initials="EC">
     <w:p>
       <w:pPr>
         <w:pStyle w:val="CommentText"/>
@@ -23251,7 +23481,7 @@
       </w:r>
     </w:p>
   </w:comment>
-  <w:comment w:id="59" w:author="Ellen Considine" w:date="2020-04-22T18:09:00Z" w:initials="EC">
+  <w:comment w:id="70" w:author="Ellen Considine" w:date="2020-04-22T18:09:00Z" w:initials="EC">
     <w:p>
       <w:pPr>
         <w:pStyle w:val="NormalWeb"/>
@@ -23292,7 +23522,7 @@
         </w:rPr>
         <w:t xml:space="preserve"> (2017) 27: 659. </w:t>
       </w:r>
-      <w:hyperlink r:id="rId1" w:history="1">
+      <w:hyperlink r:id="rId2" w:history="1">
         <w:r>
           <w:rPr>
             <w:color w:val="1155CC"/>
@@ -23314,7 +23544,7 @@
       </w:pPr>
     </w:p>
   </w:comment>
-  <w:comment w:id="57" w:author="Colleen Reid" w:date="2020-05-02T16:20:00Z" w:initials="CR">
+  <w:comment w:id="68" w:author="Colleen Reid" w:date="2020-05-02T16:20:00Z" w:initials="CR">
     <w:p>
       <w:pPr>
         <w:pStyle w:val="CommentText"/>
@@ -23330,7 +23560,84 @@
       </w:r>
     </w:p>
   </w:comment>
-  <w:comment w:id="60" w:author="Colleen Reid" w:date="2020-05-02T14:03:00Z" w:initials="CR">
+  <w:comment w:id="71" w:author="Melissa Maestas" w:date="2020-05-06T12:44:00Z" w:initials="MMM">
+    <w:p>
+      <w:pPr>
+        <w:pStyle w:val="CommentText"/>
+      </w:pPr>
+      <w:r>
+        <w:rPr>
+          <w:rStyle w:val="CommentReference"/>
+        </w:rPr>
+        <w:annotationRef/>
+      </w:r>
+      <w:r>
+        <w:t>PM2.5 Data sources:</w:t>
+      </w:r>
+    </w:p>
+    <w:p>
+      <w:pPr>
+        <w:pStyle w:val="CommentText"/>
+        <w:numPr>
+          <w:ilvl w:val="0"/>
+          <w:numId w:val="50"/>
+        </w:numPr>
+      </w:pPr>
+      <w:r>
+        <w:t xml:space="preserve">Denise </w:t>
+      </w:r>
+      <w:proofErr w:type="spellStart"/>
+      <w:r>
+        <w:t>Odenwalder</w:t>
+      </w:r>
+      <w:proofErr w:type="spellEnd"/>
+      <w:r>
+        <w:t>, Charles Pearson, and Joseph McCormack at the California Air Resources Board for stationary and mobile monitoring network</w:t>
+      </w:r>
+      <w:r>
+        <w:t xml:space="preserve"> data</w:t>
+      </w:r>
+    </w:p>
+    <w:p>
+      <w:pPr>
+        <w:pStyle w:val="CommentText"/>
+        <w:numPr>
+          <w:ilvl w:val="0"/>
+          <w:numId w:val="50"/>
+        </w:numPr>
+      </w:pPr>
+    </w:p>
+    <w:p>
+      <w:pPr>
+        <w:pStyle w:val="CommentText"/>
+      </w:pPr>
+    </w:p>
+    <w:p>
+      <w:pPr>
+        <w:pStyle w:val="CommentText"/>
+      </w:pPr>
+      <w:r>
+        <w:t>See PM25_*.</w:t>
+      </w:r>
+      <w:proofErr w:type="spellStart"/>
+      <w:r>
+        <w:t>tex</w:t>
+      </w:r>
+      <w:proofErr w:type="spellEnd"/>
+      <w:r>
+        <w:t xml:space="preserve"> files in the </w:t>
+      </w:r>
+      <w:proofErr w:type="spellStart"/>
+      <w:r>
+        <w:t>LaTeX_documentation</w:t>
+      </w:r>
+      <w:proofErr w:type="spellEnd"/>
+      <w:r>
+        <w:t xml:space="preserve"> folder for details.</w:t>
+      </w:r>
+    </w:p>
+  </w:comment>
+  <w:comment w:id="72" w:author="Colleen Reid" w:date="2020-05-02T14:03:00Z" w:initials="CR">
     <w:p>
       <w:pPr>
         <w:pStyle w:val="CommentText"/>
@@ -23361,7 +23668,10 @@
   <w15:commentEx w15:paraId="7A2C9C52" w15:done="0"/>
   <w15:commentEx w15:paraId="0C69FAC6" w15:done="0"/>
   <w15:commentEx w15:paraId="7B3FD2BB" w15:paraIdParent="0C69FAC6" w15:done="0"/>
+  <w15:commentEx w15:paraId="1950756B" w15:done="0"/>
+  <w15:commentEx w15:paraId="308B8F34" w15:done="0"/>
   <w15:commentEx w15:paraId="46843090" w15:done="0"/>
+  <w15:commentEx w15:paraId="37277350" w15:paraIdParent="46843090" w15:done="0"/>
   <w15:commentEx w15:paraId="49C8D26E" w15:done="0"/>
   <w15:commentEx w15:paraId="079DE3DC" w15:done="0"/>
   <w15:commentEx w15:paraId="4DD39F29" w15:done="0"/>
@@ -23387,6 +23697,7 @@
   <w15:commentEx w15:paraId="252B22EA" w15:done="0"/>
   <w15:commentEx w15:paraId="7AF32566" w15:done="0"/>
   <w15:commentEx w15:paraId="5B522DF3" w15:done="0"/>
+  <w15:commentEx w15:paraId="1D68A104" w15:done="0"/>
   <w15:commentEx w15:paraId="1836F8DF" w15:done="0"/>
 </w15:commentsEx>
 </file>
@@ -23403,7 +23714,10 @@
   <w16cid:commentId w16cid:paraId="7A2C9C52" w16cid:durableId="2257FCE5"/>
   <w16cid:commentId w16cid:paraId="0C69FAC6" w16cid:durableId="2257FDB2"/>
   <w16cid:commentId w16cid:paraId="7B3FD2BB" w16cid:durableId="225C431C"/>
+  <w16cid:commentId w16cid:paraId="1950756B" w16cid:durableId="225D3241"/>
+  <w16cid:commentId w16cid:paraId="308B8F34" w16cid:durableId="225D3283"/>
   <w16cid:commentId w16cid:paraId="46843090" w16cid:durableId="2257FDA4"/>
+  <w16cid:commentId w16cid:paraId="37277350" w16cid:durableId="225D3073"/>
   <w16cid:commentId w16cid:paraId="49C8D26E" w16cid:durableId="225C446A"/>
   <w16cid:commentId w16cid:paraId="079DE3DC" w16cid:durableId="225C442E"/>
   <w16cid:commentId w16cid:paraId="4DD39F29" w16cid:durableId="225C444A"/>
@@ -23429,6 +23743,7 @@
   <w16cid:commentId w16cid:paraId="252B22EA" w16cid:durableId="224B0808"/>
   <w16cid:commentId w16cid:paraId="7AF32566" w16cid:durableId="224B06F5"/>
   <w16cid:commentId w16cid:paraId="5B522DF3" w16cid:durableId="22581C49"/>
+  <w16cid:commentId w16cid:paraId="1D68A104" w16cid:durableId="225D2FC9"/>
   <w16cid:commentId w16cid:paraId="1836F8DF" w16cid:durableId="2257FC1E"/>
 </w16cid:commentsIds>
 </file>
@@ -28067,6 +28382,118 @@
     </w:lvl>
   </w:abstractNum>
   <w:abstractNum w:abstractNumId="41" w15:restartNumberingAfterBreak="0">
+    <w:nsid w:val="66871B25"/>
+    <w:multiLevelType w:val="hybridMultilevel"/>
+    <w:tmpl w:val="3BC0824A"/>
+    <w:lvl w:ilvl="0" w:tplc="1490382C">
+      <w:numFmt w:val="bullet"/>
+      <w:lvlText w:val="-"/>
+      <w:lvlJc w:val="left"/>
+      <w:pPr>
+        <w:ind w:left="720" w:hanging="360"/>
+      </w:pPr>
+      <w:rPr>
+        <w:rFonts w:ascii="Calibri" w:eastAsia="Times New Roman" w:hAnsi="Calibri" w:cs="Calibri" w:hint="default"/>
+      </w:rPr>
+    </w:lvl>
+    <w:lvl w:ilvl="1" w:tplc="04090003" w:tentative="1">
+      <w:start w:val="1"/>
+      <w:numFmt w:val="bullet"/>
+      <w:lvlText w:val="o"/>
+      <w:lvlJc w:val="left"/>
+      <w:pPr>
+        <w:ind w:left="1440" w:hanging="360"/>
+      </w:pPr>
+      <w:rPr>
+        <w:rFonts w:ascii="Courier New" w:hAnsi="Courier New" w:cs="Courier New" w:hint="default"/>
+      </w:rPr>
+    </w:lvl>
+    <w:lvl w:ilvl="2" w:tplc="04090005" w:tentative="1">
+      <w:start w:val="1"/>
+      <w:numFmt w:val="bullet"/>
+      <w:lvlText w:val=""/>
+      <w:lvlJc w:val="left"/>
+      <w:pPr>
+        <w:ind w:left="2160" w:hanging="360"/>
+      </w:pPr>
+      <w:rPr>
+        <w:rFonts w:ascii="Wingdings" w:hAnsi="Wingdings" w:hint="default"/>
+      </w:rPr>
+    </w:lvl>
+    <w:lvl w:ilvl="3" w:tplc="04090001" w:tentative="1">
+      <w:start w:val="1"/>
+      <w:numFmt w:val="bullet"/>
+      <w:lvlText w:val=""/>
+      <w:lvlJc w:val="left"/>
+      <w:pPr>
+        <w:ind w:left="2880" w:hanging="360"/>
+      </w:pPr>
+      <w:rPr>
+        <w:rFonts w:ascii="Symbol" w:hAnsi="Symbol" w:hint="default"/>
+      </w:rPr>
+    </w:lvl>
+    <w:lvl w:ilvl="4" w:tplc="04090003" w:tentative="1">
+      <w:start w:val="1"/>
+      <w:numFmt w:val="bullet"/>
+      <w:lvlText w:val="o"/>
+      <w:lvlJc w:val="left"/>
+      <w:pPr>
+        <w:ind w:left="3600" w:hanging="360"/>
+      </w:pPr>
+      <w:rPr>
+        <w:rFonts w:ascii="Courier New" w:hAnsi="Courier New" w:cs="Courier New" w:hint="default"/>
+      </w:rPr>
+    </w:lvl>
+    <w:lvl w:ilvl="5" w:tplc="04090005" w:tentative="1">
+      <w:start w:val="1"/>
+      <w:numFmt w:val="bullet"/>
+      <w:lvlText w:val=""/>
+      <w:lvlJc w:val="left"/>
+      <w:pPr>
+        <w:ind w:left="4320" w:hanging="360"/>
+      </w:pPr>
+      <w:rPr>
+        <w:rFonts w:ascii="Wingdings" w:hAnsi="Wingdings" w:hint="default"/>
+      </w:rPr>
+    </w:lvl>
+    <w:lvl w:ilvl="6" w:tplc="04090001" w:tentative="1">
+      <w:start w:val="1"/>
+      <w:numFmt w:val="bullet"/>
+      <w:lvlText w:val=""/>
+      <w:lvlJc w:val="left"/>
+      <w:pPr>
+        <w:ind w:left="5040" w:hanging="360"/>
+      </w:pPr>
+      <w:rPr>
+        <w:rFonts w:ascii="Symbol" w:hAnsi="Symbol" w:hint="default"/>
+      </w:rPr>
+    </w:lvl>
+    <w:lvl w:ilvl="7" w:tplc="04090003" w:tentative="1">
+      <w:start w:val="1"/>
+      <w:numFmt w:val="bullet"/>
+      <w:lvlText w:val="o"/>
+      <w:lvlJc w:val="left"/>
+      <w:pPr>
+        <w:ind w:left="5760" w:hanging="360"/>
+      </w:pPr>
+      <w:rPr>
+        <w:rFonts w:ascii="Courier New" w:hAnsi="Courier New" w:cs="Courier New" w:hint="default"/>
+      </w:rPr>
+    </w:lvl>
+    <w:lvl w:ilvl="8" w:tplc="04090005" w:tentative="1">
+      <w:start w:val="1"/>
+      <w:numFmt w:val="bullet"/>
+      <w:lvlText w:val=""/>
+      <w:lvlJc w:val="left"/>
+      <w:pPr>
+        <w:ind w:left="6480" w:hanging="360"/>
+      </w:pPr>
+      <w:rPr>
+        <w:rFonts w:ascii="Wingdings" w:hAnsi="Wingdings" w:hint="default"/>
+      </w:rPr>
+    </w:lvl>
+  </w:abstractNum>
+  <w:abstractNum w:abstractNumId="42" w15:restartNumberingAfterBreak="0">
     <w:nsid w:val="66D37472"/>
     <w:multiLevelType w:val="multilevel"/>
     <w:tmpl w:val="2C5ACA1C"/>
@@ -28179,7 +28606,7 @@
       </w:pPr>
     </w:lvl>
   </w:abstractNum>
-  <w:abstractNum w:abstractNumId="42" w15:restartNumberingAfterBreak="0">
+  <w:abstractNum w:abstractNumId="43" w15:restartNumberingAfterBreak="0">
     <w:nsid w:val="704F5478"/>
     <w:multiLevelType w:val="multilevel"/>
     <w:tmpl w:val="6A245E76"/>
@@ -28292,7 +28719,7 @@
       </w:pPr>
     </w:lvl>
   </w:abstractNum>
-  <w:abstractNum w:abstractNumId="43" w15:restartNumberingAfterBreak="0">
+  <w:abstractNum w:abstractNumId="44" w15:restartNumberingAfterBreak="0">
     <w:nsid w:val="75691C85"/>
     <w:multiLevelType w:val="multilevel"/>
     <w:tmpl w:val="BEC891D0"/>
@@ -28405,7 +28832,7 @@
       </w:pPr>
     </w:lvl>
   </w:abstractNum>
-  <w:abstractNum w:abstractNumId="44" w15:restartNumberingAfterBreak="0">
+  <w:abstractNum w:abstractNumId="45" w15:restartNumberingAfterBreak="0">
     <w:nsid w:val="768D4379"/>
     <w:multiLevelType w:val="multilevel"/>
     <w:tmpl w:val="596884EE"/>
@@ -28518,7 +28945,7 @@
       </w:pPr>
     </w:lvl>
   </w:abstractNum>
-  <w:abstractNum w:abstractNumId="45" w15:restartNumberingAfterBreak="0">
+  <w:abstractNum w:abstractNumId="46" w15:restartNumberingAfterBreak="0">
     <w:nsid w:val="7A9861D9"/>
     <w:multiLevelType w:val="hybridMultilevel"/>
     <w:tmpl w:val="85D6C914"/>
@@ -28607,7 +29034,7 @@
       </w:pPr>
     </w:lvl>
   </w:abstractNum>
-  <w:abstractNum w:abstractNumId="46" w15:restartNumberingAfterBreak="0">
+  <w:abstractNum w:abstractNumId="47" w15:restartNumberingAfterBreak="0">
     <w:nsid w:val="7C6A3154"/>
     <w:multiLevelType w:val="hybridMultilevel"/>
     <w:tmpl w:val="6414CC50"/>
@@ -28723,7 +29150,7 @@
       </w:pPr>
     </w:lvl>
   </w:abstractNum>
-  <w:abstractNum w:abstractNumId="47" w15:restartNumberingAfterBreak="0">
+  <w:abstractNum w:abstractNumId="48" w15:restartNumberingAfterBreak="0">
     <w:nsid w:val="7F232E52"/>
     <w:multiLevelType w:val="multilevel"/>
     <w:tmpl w:val="9B70AB8A"/>
@@ -28836,7 +29263,7 @@
       </w:pPr>
     </w:lvl>
   </w:abstractNum>
-  <w:abstractNum w:abstractNumId="48" w15:restartNumberingAfterBreak="0">
+  <w:abstractNum w:abstractNumId="49" w15:restartNumberingAfterBreak="0">
     <w:nsid w:val="7F610B24"/>
     <w:multiLevelType w:val="multilevel"/>
     <w:tmpl w:val="17BCE3DA"/>
@@ -28956,7 +29383,7 @@
     <w:abstractNumId w:val="35"/>
   </w:num>
   <w:num w:numId="3">
-    <w:abstractNumId w:val="43"/>
+    <w:abstractNumId w:val="44"/>
     <w:lvlOverride w:ilvl="0">
       <w:lvl w:ilvl="0">
         <w:numFmt w:val="decimal"/>
@@ -29066,7 +29493,7 @@
     </w:lvlOverride>
   </w:num>
   <w:num w:numId="14">
-    <w:abstractNumId w:val="47"/>
+    <w:abstractNumId w:val="48"/>
     <w:lvlOverride w:ilvl="0">
       <w:lvl w:ilvl="0">
         <w:numFmt w:val="decimal"/>
@@ -29116,7 +29543,7 @@
     </w:lvlOverride>
   </w:num>
   <w:num w:numId="19">
-    <w:abstractNumId w:val="46"/>
+    <w:abstractNumId w:val="47"/>
   </w:num>
   <w:num w:numId="20">
     <w:abstractNumId w:val="24"/>
@@ -29135,7 +29562,7 @@
     </w:lvlOverride>
   </w:num>
   <w:num w:numId="23">
-    <w:abstractNumId w:val="44"/>
+    <w:abstractNumId w:val="45"/>
     <w:lvlOverride w:ilvl="0">
       <w:lvl w:ilvl="0">
         <w:numFmt w:val="decimal"/>
@@ -29185,7 +29612,7 @@
     </w:lvlOverride>
   </w:num>
   <w:num w:numId="28">
-    <w:abstractNumId w:val="48"/>
+    <w:abstractNumId w:val="49"/>
     <w:lvlOverride w:ilvl="0">
       <w:lvl w:ilvl="0">
         <w:numFmt w:val="decimal"/>
@@ -29195,7 +29622,7 @@
     </w:lvlOverride>
   </w:num>
   <w:num w:numId="29">
-    <w:abstractNumId w:val="42"/>
+    <w:abstractNumId w:val="43"/>
     <w:lvlOverride w:ilvl="0">
       <w:lvl w:ilvl="0">
         <w:numFmt w:val="decimal"/>
@@ -29275,7 +29702,7 @@
     </w:lvlOverride>
   </w:num>
   <w:num w:numId="37">
-    <w:abstractNumId w:val="41"/>
+    <w:abstractNumId w:val="42"/>
     <w:lvlOverride w:ilvl="0">
       <w:lvl w:ilvl="0">
         <w:numFmt w:val="decimal"/>
@@ -29311,7 +29738,7 @@
     <w:abstractNumId w:val="27"/>
   </w:num>
   <w:num w:numId="42">
-    <w:abstractNumId w:val="45"/>
+    <w:abstractNumId w:val="46"/>
   </w:num>
   <w:num w:numId="43">
     <w:abstractNumId w:val="0"/>
@@ -29333,6 +29760,9 @@
   </w:num>
   <w:num w:numId="49">
     <w:abstractNumId w:val="32"/>
+  </w:num>
+  <w:num w:numId="50">
+    <w:abstractNumId w:val="41"/>
   </w:num>
 </w:numbering>
 </file>
@@ -30052,6 +30482,18 @@
       <w:ind w:left="384" w:hanging="384"/>
     </w:pPr>
   </w:style>
+  <w:style w:type="character" w:styleId="UnresolvedMention">
+    <w:name w:val="Unresolved Mention"/>
+    <w:basedOn w:val="DefaultParagraphFont"/>
+    <w:uiPriority w:val="99"/>
+    <w:semiHidden/>
+    <w:unhideWhenUsed/>
+    <w:rsid w:val="00E45530"/>
+    <w:rPr>
+      <w:color w:val="605E5C"/>
+      <w:shd w:val="clear" w:color="auto" w:fill="E1DFDD"/>
+    </w:rPr>
+  </w:style>
 </w:styles>
 </file>
 
@@ -30345,7 +30787,7 @@
 </file>
 
 <file path=customXml/itemProps1.xml><?xml version="1.0" encoding="utf-8"?>
-<ds:datastoreItem xmlns:ds="http://schemas.openxmlformats.org/officeDocument/2006/customXml" ds:itemID="{89CC894F-AA02-474C-8EE0-D5E7A021A361}">
+<ds:datastoreItem xmlns:ds="http://schemas.openxmlformats.org/officeDocument/2006/customXml" ds:itemID="{771008F4-7B6C-6E4D-983A-548FDDB9CFAF}">
   <ds:schemaRefs>
     <ds:schemaRef ds:uri="http://schemas.openxmlformats.org/officeDocument/2006/bibliography"/>
   </ds:schemaRefs>

</xml_diff>

<commit_message>
minor edits to pages 5-8 and acknowledgements
</commit_message>
<xml_diff>
--- a/Manuscript_Word/Reid_MLpaper_SciData_Manuscript.docx
+++ b/Manuscript_Word/Reid_MLpaper_SciData_Manuscript.docx
@@ -1844,30 +1844,49 @@
           <w:rFonts w:asciiTheme="minorHAnsi" w:hAnsiTheme="minorHAnsi" w:cstheme="minorHAnsi"/>
           <w:color w:val="000000"/>
         </w:rPr>
-        <w:t xml:space="preserve">Our study area includes 11 western US states: Arizona, California, Colorado, Idaho, Montana, </w:t>
-      </w:r>
-      <w:bookmarkStart w:id="30" w:name="_GoBack"/>
-      <w:bookmarkEnd w:id="30"/>
+        <w:t>Our study area includes 11 western US states: Arizona, California, Colorado, Idaho, Montana, Nevada, New Mexico, Oregon, Utah, Washington, and Wyoming (Fig</w:t>
+      </w:r>
       <w:r>
         <w:rPr>
           <w:rFonts w:asciiTheme="minorHAnsi" w:hAnsiTheme="minorHAnsi" w:cstheme="minorHAnsi"/>
           <w:color w:val="000000"/>
         </w:rPr>
-        <w:t>Nevada, New Mexico, Oregon, Utah, Washington, and Wyoming (Fig</w:t>
+        <w:t>. 1</w:t>
       </w:r>
       <w:r>
         <w:rPr>
           <w:rFonts w:asciiTheme="minorHAnsi" w:hAnsiTheme="minorHAnsi" w:cstheme="minorHAnsi"/>
           <w:color w:val="000000"/>
         </w:rPr>
-        <w:t>. 1</w:t>
+        <w:t xml:space="preserve">). Our temporal domain were all days between January 1, 2008 and December 31, 2018. We predicted daily estimates of </w:t>
       </w:r>
       <w:r>
         <w:rPr>
           <w:rFonts w:asciiTheme="minorHAnsi" w:hAnsiTheme="minorHAnsi" w:cstheme="minorHAnsi"/>
           <w:color w:val="000000"/>
         </w:rPr>
-        <w:t xml:space="preserve">). Our temporal domain were all days between January 1, 2008 and December 31, 2018. We predicted daily estimates of </w:t>
+        <w:t>PM</w:t>
+      </w:r>
+      <w:r>
+        <w:rPr>
+          <w:rFonts w:asciiTheme="minorHAnsi" w:hAnsiTheme="minorHAnsi" w:cstheme="minorHAnsi"/>
+          <w:color w:val="000000"/>
+          <w:vertAlign w:val="subscript"/>
+          <w:rPrChange w:id="30" w:author="Melissa Maestas" w:date="2020-05-05T19:57:00Z">
+            <w:rPr>
+              <w:rFonts w:asciiTheme="minorHAnsi" w:hAnsiTheme="minorHAnsi" w:cstheme="minorHAnsi"/>
+              <w:color w:val="000000"/>
+            </w:rPr>
+          </w:rPrChange>
+        </w:rPr>
+        <w:t>2.5</w:t>
+      </w:r>
+      <w:r>
+        <w:rPr>
+          <w:rFonts w:asciiTheme="minorHAnsi" w:hAnsiTheme="minorHAnsi" w:cstheme="minorHAnsi"/>
+          <w:color w:val="000000"/>
+        </w:rPr>
+        <w:t xml:space="preserve"> at the county, ZIP code, and census tract levels from machine learning ensembles trained on observed daily </w:t>
       </w:r>
       <w:r>
         <w:rPr>
@@ -1895,47 +1914,19 @@
           <w:rFonts w:asciiTheme="minorHAnsi" w:hAnsiTheme="minorHAnsi" w:cstheme="minorHAnsi"/>
           <w:color w:val="000000"/>
         </w:rPr>
-        <w:t xml:space="preserve"> at the county, ZIP code, and census tract levels from machine learning ensembles trained on observed daily </w:t>
-      </w:r>
+        <w:t xml:space="preserve"> values from monitoring stations from a variety of sources </w:t>
+      </w:r>
+      <w:commentRangeStart w:id="32"/>
+      <w:commentRangeStart w:id="33"/>
       <w:r>
         <w:rPr>
           <w:rFonts w:asciiTheme="minorHAnsi" w:hAnsiTheme="minorHAnsi" w:cstheme="minorHAnsi"/>
           <w:color w:val="000000"/>
         </w:rPr>
-        <w:t>PM</w:t>
-      </w:r>
-      <w:r>
-        <w:rPr>
-          <w:rFonts w:asciiTheme="minorHAnsi" w:hAnsiTheme="minorHAnsi" w:cstheme="minorHAnsi"/>
-          <w:color w:val="000000"/>
-          <w:vertAlign w:val="subscript"/>
-          <w:rPrChange w:id="32" w:author="Melissa Maestas" w:date="2020-05-05T19:57:00Z">
-            <w:rPr>
-              <w:rFonts w:asciiTheme="minorHAnsi" w:hAnsiTheme="minorHAnsi" w:cstheme="minorHAnsi"/>
-              <w:color w:val="000000"/>
-            </w:rPr>
-          </w:rPrChange>
-        </w:rPr>
-        <w:t>2.5</w:t>
-      </w:r>
-      <w:r>
-        <w:rPr>
-          <w:rFonts w:asciiTheme="minorHAnsi" w:hAnsiTheme="minorHAnsi" w:cstheme="minorHAnsi"/>
-          <w:color w:val="000000"/>
-        </w:rPr>
-        <w:t xml:space="preserve"> values from monitoring stations from a variety of sources </w:t>
-      </w:r>
-      <w:commentRangeStart w:id="33"/>
+        <w:t>(</w:t>
+      </w:r>
       <w:commentRangeStart w:id="34"/>
-      <w:r>
-        <w:rPr>
-          <w:rFonts w:asciiTheme="minorHAnsi" w:hAnsiTheme="minorHAnsi" w:cstheme="minorHAnsi"/>
-          <w:color w:val="000000"/>
-        </w:rPr>
-        <w:t>(</w:t>
-      </w:r>
-      <w:commentRangeStart w:id="35"/>
-      <w:ins w:id="36" w:author="Melissa Maestas" w:date="2020-05-06T12:54:00Z">
+      <w:ins w:id="35" w:author="Melissa Maestas" w:date="2020-05-06T12:54:00Z">
         <w:r>
           <w:rPr>
             <w:rFonts w:asciiTheme="minorHAnsi" w:hAnsiTheme="minorHAnsi" w:cstheme="minorHAnsi"/>
@@ -1944,16 +1935,16 @@
           <w:t>EPA</w:t>
         </w:r>
       </w:ins>
-      <w:commentRangeEnd w:id="35"/>
-      <w:ins w:id="37" w:author="Melissa Maestas" w:date="2020-05-06T12:55:00Z">
+      <w:commentRangeEnd w:id="34"/>
+      <w:ins w:id="36" w:author="Melissa Maestas" w:date="2020-05-06T12:55:00Z">
         <w:r>
           <w:rPr>
             <w:rStyle w:val="CommentReference"/>
           </w:rPr>
-          <w:commentReference w:id="35"/>
+          <w:commentReference w:id="34"/>
         </w:r>
       </w:ins>
-      <w:ins w:id="38" w:author="Melissa Maestas" w:date="2020-05-06T12:54:00Z">
+      <w:ins w:id="37" w:author="Melissa Maestas" w:date="2020-05-06T12:54:00Z">
         <w:r>
           <w:rPr>
             <w:rFonts w:asciiTheme="minorHAnsi" w:hAnsiTheme="minorHAnsi" w:cstheme="minorHAnsi"/>
@@ -1962,8 +1953,8 @@
           <w:t xml:space="preserve">, </w:t>
         </w:r>
       </w:ins>
-      <w:commentRangeStart w:id="39"/>
-      <w:del w:id="40" w:author="Melissa Maestas" w:date="2020-05-06T12:47:00Z">
+      <w:commentRangeStart w:id="38"/>
+      <w:del w:id="39" w:author="Melissa Maestas" w:date="2020-05-06T12:47:00Z">
         <w:r>
           <w:rPr>
             <w:rFonts w:asciiTheme="minorHAnsi" w:hAnsiTheme="minorHAnsi" w:cstheme="minorHAnsi"/>
@@ -1986,7 +1977,7 @@
           <w:delText xml:space="preserve"> data sources</w:delText>
         </w:r>
       </w:del>
-      <w:ins w:id="41" w:author="Melissa Maestas" w:date="2020-05-06T12:47:00Z">
+      <w:ins w:id="40" w:author="Melissa Maestas" w:date="2020-05-06T12:47:00Z">
         <w:r>
           <w:rPr>
             <w:rFonts w:asciiTheme="minorHAnsi" w:hAnsiTheme="minorHAnsi" w:cstheme="minorHAnsi"/>
@@ -1995,7 +1986,7 @@
           <w:t>California Air Resources Board</w:t>
         </w:r>
       </w:ins>
-      <w:ins w:id="42" w:author="Melissa Maestas" w:date="2020-05-06T12:48:00Z">
+      <w:ins w:id="41" w:author="Melissa Maestas" w:date="2020-05-06T12:48:00Z">
         <w:r>
           <w:rPr>
             <w:rFonts w:asciiTheme="minorHAnsi" w:hAnsiTheme="minorHAnsi" w:cstheme="minorHAnsi"/>
@@ -2004,17 +1995,16 @@
           <w:t xml:space="preserve"> (stationary and mobile monitoring network)</w:t>
         </w:r>
       </w:ins>
-      <w:commentRangeEnd w:id="39"/>
-      <w:ins w:id="43" w:author="Melissa Maestas" w:date="2020-05-06T12:56:00Z">
+      <w:commentRangeEnd w:id="38"/>
+      <w:ins w:id="42" w:author="Melissa Maestas" w:date="2020-05-06T12:56:00Z">
         <w:r>
           <w:rPr>
             <w:rStyle w:val="CommentReference"/>
           </w:rPr>
-          <w:commentReference w:id="39"/>
+          <w:commentReference w:id="38"/>
         </w:r>
       </w:ins>
-      <w:proofErr w:type="gramStart"/>
-      <w:ins w:id="44" w:author="Melissa Maestas" w:date="2020-05-06T12:48:00Z">
+      <w:ins w:id="43" w:author="Melissa Maestas" w:date="2020-05-06T12:48:00Z">
         <w:r>
           <w:rPr>
             <w:rFonts w:asciiTheme="minorHAnsi" w:hAnsiTheme="minorHAnsi" w:cstheme="minorHAnsi"/>
@@ -2023,55 +2013,197 @@
           <w:t xml:space="preserve">, </w:t>
         </w:r>
       </w:ins>
+      <w:commentRangeStart w:id="44"/>
+      <w:ins w:id="45" w:author="Melissa Maestas" w:date="2020-05-06T18:42:00Z">
+        <w:r>
+          <w:rPr>
+            <w:rFonts w:asciiTheme="minorHAnsi" w:hAnsiTheme="minorHAnsi" w:cstheme="minorHAnsi"/>
+            <w:color w:val="000000"/>
+          </w:rPr>
+          <w:t>Federal Land Manager Environmental Database</w:t>
+        </w:r>
+        <w:commentRangeEnd w:id="44"/>
+        <w:r>
+          <w:rPr>
+            <w:rStyle w:val="CommentReference"/>
+          </w:rPr>
+          <w:commentReference w:id="44"/>
+        </w:r>
+      </w:ins>
+      <w:ins w:id="46" w:author="Melissa Maestas" w:date="2020-05-06T18:44:00Z">
+        <w:r>
+          <w:rPr>
+            <w:rFonts w:asciiTheme="minorHAnsi" w:hAnsiTheme="minorHAnsi" w:cstheme="minorHAnsi"/>
+            <w:color w:val="000000"/>
+          </w:rPr>
+          <w:t xml:space="preserve">, </w:t>
+        </w:r>
+        <w:commentRangeStart w:id="47"/>
+        <w:r>
+          <w:rPr>
+            <w:rFonts w:asciiTheme="minorHAnsi" w:hAnsiTheme="minorHAnsi" w:cstheme="minorHAnsi"/>
+            <w:color w:val="000000"/>
+          </w:rPr>
+          <w:t>Fire Cache Smoke Monitor Archive</w:t>
+        </w:r>
+        <w:commentRangeEnd w:id="47"/>
+        <w:r>
+          <w:rPr>
+            <w:rStyle w:val="CommentReference"/>
+          </w:rPr>
+          <w:commentReference w:id="47"/>
+        </w:r>
+      </w:ins>
+      <w:ins w:id="48" w:author="Melissa Maestas" w:date="2020-05-06T18:45:00Z">
+        <w:r>
+          <w:rPr>
+            <w:rFonts w:asciiTheme="minorHAnsi" w:hAnsiTheme="minorHAnsi" w:cstheme="minorHAnsi"/>
+            <w:color w:val="000000"/>
+          </w:rPr>
+          <w:t xml:space="preserve">, </w:t>
+        </w:r>
+        <w:commentRangeStart w:id="49"/>
+        <w:r>
+          <w:rPr>
+            <w:rFonts w:asciiTheme="minorHAnsi" w:hAnsiTheme="minorHAnsi" w:cstheme="minorHAnsi"/>
+            <w:color w:val="000000"/>
+          </w:rPr>
+          <w:t>IMPROVE Network</w:t>
+        </w:r>
+      </w:ins>
+      <w:commentRangeEnd w:id="49"/>
+      <w:ins w:id="50" w:author="Melissa Maestas" w:date="2020-05-06T18:46:00Z">
+        <w:r>
+          <w:rPr>
+            <w:rStyle w:val="CommentReference"/>
+          </w:rPr>
+          <w:commentReference w:id="49"/>
+        </w:r>
+      </w:ins>
+      <w:ins w:id="51" w:author="Melissa Maestas" w:date="2020-05-06T19:21:00Z">
+        <w:r>
+          <w:rPr>
+            <w:rFonts w:asciiTheme="minorHAnsi" w:hAnsiTheme="minorHAnsi" w:cstheme="minorHAnsi"/>
+            <w:color w:val="000000"/>
+          </w:rPr>
+          <w:t xml:space="preserve">, </w:t>
+        </w:r>
+        <w:commentRangeStart w:id="52"/>
+        <w:r>
+          <w:rPr>
+            <w:rFonts w:asciiTheme="minorHAnsi" w:hAnsiTheme="minorHAnsi" w:cstheme="minorHAnsi"/>
+            <w:color w:val="000000"/>
+          </w:rPr>
+          <w:t>Utah State University</w:t>
+        </w:r>
+        <w:commentRangeEnd w:id="52"/>
+        <w:r>
+          <w:rPr>
+            <w:rStyle w:val="CommentReference"/>
+          </w:rPr>
+          <w:commentReference w:id="52"/>
+        </w:r>
+      </w:ins>
+      <w:ins w:id="53" w:author="Melissa Maestas" w:date="2020-05-06T19:25:00Z">
+        <w:r>
+          <w:rPr>
+            <w:rFonts w:asciiTheme="minorHAnsi" w:hAnsiTheme="minorHAnsi" w:cstheme="minorHAnsi"/>
+            <w:color w:val="000000"/>
+          </w:rPr>
+          <w:t>,</w:t>
+        </w:r>
+      </w:ins>
+      <w:ins w:id="54" w:author="Melissa Maestas" w:date="2020-05-06T19:26:00Z">
+        <w:r>
+          <w:rPr>
+            <w:rFonts w:asciiTheme="minorHAnsi" w:hAnsiTheme="minorHAnsi" w:cstheme="minorHAnsi"/>
+            <w:color w:val="000000"/>
+          </w:rPr>
+          <w:t xml:space="preserve"> </w:t>
+        </w:r>
+        <w:commentRangeStart w:id="55"/>
+        <w:r>
+          <w:rPr>
+            <w:rFonts w:asciiTheme="minorHAnsi" w:hAnsiTheme="minorHAnsi" w:cstheme="minorHAnsi"/>
+            <w:color w:val="000000"/>
+          </w:rPr>
+          <w:t>Utah Department of Environmental Quality</w:t>
+        </w:r>
+      </w:ins>
+      <w:commentRangeEnd w:id="55"/>
+      <w:ins w:id="56" w:author="Melissa Maestas" w:date="2020-05-06T19:27:00Z">
+        <w:r>
+          <w:rPr>
+            <w:rStyle w:val="CommentReference"/>
+          </w:rPr>
+          <w:commentReference w:id="55"/>
+        </w:r>
+        <w:r>
+          <w:rPr>
+            <w:rFonts w:asciiTheme="minorHAnsi" w:hAnsiTheme="minorHAnsi" w:cstheme="minorHAnsi"/>
+            <w:color w:val="000000"/>
+          </w:rPr>
+          <w:t xml:space="preserve">, and the </w:t>
+        </w:r>
+        <w:commentRangeStart w:id="57"/>
+        <w:r>
+          <w:rPr>
+            <w:rFonts w:asciiTheme="minorHAnsi" w:hAnsiTheme="minorHAnsi" w:cstheme="minorHAnsi"/>
+            <w:color w:val="000000"/>
+          </w:rPr>
+          <w:t>University of Utah</w:t>
+        </w:r>
+      </w:ins>
+      <w:commentRangeEnd w:id="57"/>
+      <w:ins w:id="58" w:author="Melissa Maestas" w:date="2020-05-06T19:28:00Z">
+        <w:r>
+          <w:rPr>
+            <w:rStyle w:val="CommentReference"/>
+          </w:rPr>
+          <w:commentReference w:id="57"/>
+        </w:r>
+      </w:ins>
       <w:r>
         <w:rPr>
           <w:rFonts w:asciiTheme="minorHAnsi" w:hAnsiTheme="minorHAnsi" w:cstheme="minorHAnsi"/>
           <w:color w:val="000000"/>
         </w:rPr>
-        <w:t>)</w:t>
-      </w:r>
-      <w:proofErr w:type="gramEnd"/>
+        <w:t xml:space="preserve">). </w:t>
+      </w:r>
+      <w:commentRangeEnd w:id="32"/>
+      <w:r>
+        <w:rPr>
+          <w:rStyle w:val="CommentReference"/>
+        </w:rPr>
+        <w:commentReference w:id="32"/>
+      </w:r>
+      <w:commentRangeEnd w:id="33"/>
+      <w:r>
+        <w:rPr>
+          <w:rStyle w:val="CommentReference"/>
+        </w:rPr>
+        <w:commentReference w:id="33"/>
+      </w:r>
       <w:r>
         <w:rPr>
           <w:rFonts w:asciiTheme="minorHAnsi" w:hAnsiTheme="minorHAnsi" w:cstheme="minorHAnsi"/>
           <w:color w:val="000000"/>
         </w:rPr>
-        <w:t xml:space="preserve">. </w:t>
-      </w:r>
-      <w:commentRangeEnd w:id="33"/>
-      <w:r>
-        <w:rPr>
-          <w:rStyle w:val="CommentReference"/>
-        </w:rPr>
-        <w:commentReference w:id="33"/>
-      </w:r>
-      <w:commentRangeEnd w:id="34"/>
-      <w:r>
-        <w:rPr>
-          <w:rStyle w:val="CommentReference"/>
-        </w:rPr>
-        <w:commentReference w:id="34"/>
+        <w:t xml:space="preserve">The predictor variables for the machine learning ensemble included </w:t>
       </w:r>
       <w:r>
         <w:rPr>
           <w:rFonts w:asciiTheme="minorHAnsi" w:hAnsiTheme="minorHAnsi" w:cstheme="minorHAnsi"/>
           <w:color w:val="000000"/>
         </w:rPr>
-        <w:t xml:space="preserve">The predictor variables for the machine learning ensemble included </w:t>
+        <w:t>PM</w:t>
       </w:r>
       <w:r>
         <w:rPr>
           <w:rFonts w:asciiTheme="minorHAnsi" w:hAnsiTheme="minorHAnsi" w:cstheme="minorHAnsi"/>
           <w:color w:val="000000"/>
-        </w:rPr>
-        <w:t>PM</w:t>
-      </w:r>
-      <w:r>
-        <w:rPr>
-          <w:rFonts w:asciiTheme="minorHAnsi" w:hAnsiTheme="minorHAnsi" w:cstheme="minorHAnsi"/>
-          <w:color w:val="000000"/>
           <w:vertAlign w:val="subscript"/>
-          <w:rPrChange w:id="45" w:author="Melissa Maestas" w:date="2020-05-05T19:58:00Z">
+          <w:rPrChange w:id="59" w:author="Melissa Maestas" w:date="2020-05-05T19:58:00Z">
             <w:rPr>
               <w:rFonts w:asciiTheme="minorHAnsi" w:hAnsiTheme="minorHAnsi" w:cstheme="minorHAnsi"/>
               <w:color w:val="000000"/>
@@ -2103,20 +2235,21 @@
         </w:rPr>
         <w:t xml:space="preserve">, population density, CMAQ output, MAIAC AOD, NDVI, planetary boundary layer height, temperature at 2 meters, relative humidity at 2 meters, dew point temperature at 2 meters, </w:t>
       </w:r>
-      <w:commentRangeStart w:id="46"/>
+      <w:commentRangeStart w:id="60"/>
       <w:r>
         <w:rPr>
           <w:rFonts w:asciiTheme="minorHAnsi" w:hAnsiTheme="minorHAnsi" w:cstheme="minorHAnsi"/>
           <w:color w:val="000000"/>
         </w:rPr>
+        <w:lastRenderedPageBreak/>
         <w:t>U- and V- components of wind speed at 10 meters</w:t>
       </w:r>
-      <w:commentRangeEnd w:id="46"/>
+      <w:commentRangeEnd w:id="60"/>
       <w:r>
         <w:rPr>
           <w:rStyle w:val="CommentReference"/>
         </w:rPr>
-        <w:commentReference w:id="46"/>
+        <w:commentReference w:id="60"/>
       </w:r>
       <w:r>
         <w:rPr>
@@ -2125,7 +2258,7 @@
         </w:rPr>
         <w:t xml:space="preserve">, surface pressure, pressure reduced to mean sea level, and </w:t>
       </w:r>
-      <w:commentRangeStart w:id="47"/>
+      <w:commentRangeStart w:id="61"/>
       <w:r>
         <w:rPr>
           <w:rFonts w:asciiTheme="minorHAnsi" w:hAnsiTheme="minorHAnsi" w:cstheme="minorHAnsi"/>
@@ -2134,12 +2267,12 @@
         </w:rPr>
         <w:t>"DZDT_850_mb"</w:t>
       </w:r>
-      <w:commentRangeEnd w:id="47"/>
+      <w:commentRangeEnd w:id="61"/>
       <w:r>
         <w:rPr>
           <w:rStyle w:val="CommentReference"/>
         </w:rPr>
-        <w:commentReference w:id="47"/>
+        <w:commentReference w:id="61"/>
       </w:r>
       <w:r>
         <w:rPr>
@@ -2149,7 +2282,7 @@
         </w:rPr>
         <w:t xml:space="preserve"> and </w:t>
       </w:r>
-      <w:commentRangeStart w:id="48"/>
+      <w:commentRangeStart w:id="62"/>
       <w:r>
         <w:rPr>
           <w:rFonts w:asciiTheme="minorHAnsi" w:hAnsiTheme="minorHAnsi" w:cstheme="minorHAnsi"/>
@@ -2158,12 +2291,12 @@
         </w:rPr>
         <w:t>"DZDT_700_mb"</w:t>
       </w:r>
-      <w:commentRangeEnd w:id="48"/>
+      <w:commentRangeEnd w:id="62"/>
       <w:r>
         <w:rPr>
           <w:rStyle w:val="CommentReference"/>
         </w:rPr>
-        <w:commentReference w:id="48"/>
+        <w:commentReference w:id="62"/>
       </w:r>
       <w:r>
         <w:rPr>
@@ -2173,7 +2306,7 @@
         </w:rPr>
         <w:t xml:space="preserve"> </w:t>
       </w:r>
-      <w:commentRangeStart w:id="49"/>
+      <w:commentRangeStart w:id="63"/>
       <w:r>
         <w:rPr>
           <w:rFonts w:asciiTheme="minorHAnsi" w:hAnsiTheme="minorHAnsi" w:cstheme="minorHAnsi"/>
@@ -2182,12 +2315,12 @@
         </w:rPr>
         <w:t>%Melissa, what were these??</w:t>
       </w:r>
-      <w:commentRangeEnd w:id="49"/>
+      <w:commentRangeEnd w:id="63"/>
       <w:r>
         <w:rPr>
           <w:rStyle w:val="CommentReference"/>
         </w:rPr>
-        <w:commentReference w:id="49"/>
+        <w:commentReference w:id="63"/>
       </w:r>
     </w:p>
     <w:p>
@@ -2247,7 +2380,21 @@
           <w:rFonts w:cstheme="minorHAnsi"/>
           <w:color w:val="000000"/>
         </w:rPr>
-        <w:t>PM2.5</w:t>
+        <w:t>PM</w:t>
+      </w:r>
+      <w:r>
+        <w:rPr>
+          <w:rFonts w:cstheme="minorHAnsi"/>
+          <w:color w:val="000000"/>
+          <w:vertAlign w:val="subscript"/>
+          <w:rPrChange w:id="64" w:author="Melissa Maestas" w:date="2020-05-06T19:34:00Z">
+            <w:rPr>
+              <w:rFonts w:cstheme="minorHAnsi"/>
+              <w:color w:val="000000"/>
+            </w:rPr>
+          </w:rPrChange>
+        </w:rPr>
+        <w:t>2.5</w:t>
       </w:r>
       <w:r>
         <w:rPr>
@@ -2284,7 +2431,21 @@
           <w:rFonts w:cstheme="minorHAnsi"/>
           <w:color w:val="000000"/>
         </w:rPr>
-        <w:t>PM2.5</w:t>
+        <w:t>PM</w:t>
+      </w:r>
+      <w:r>
+        <w:rPr>
+          <w:rFonts w:cstheme="minorHAnsi"/>
+          <w:color w:val="000000"/>
+          <w:vertAlign w:val="subscript"/>
+          <w:rPrChange w:id="65" w:author="Melissa Maestas" w:date="2020-05-06T19:34:00Z">
+            <w:rPr>
+              <w:rFonts w:cstheme="minorHAnsi"/>
+              <w:color w:val="000000"/>
+            </w:rPr>
+          </w:rPrChange>
+        </w:rPr>
+        <w:t>2.5</w:t>
       </w:r>
       <w:r>
         <w:rPr>
@@ -2298,7 +2459,21 @@
           <w:rFonts w:cstheme="minorHAnsi"/>
           <w:color w:val="000000"/>
         </w:rPr>
-        <w:t>PM2.5</w:t>
+        <w:t>PM</w:t>
+      </w:r>
+      <w:r>
+        <w:rPr>
+          <w:rFonts w:cstheme="minorHAnsi"/>
+          <w:color w:val="000000"/>
+          <w:vertAlign w:val="subscript"/>
+          <w:rPrChange w:id="66" w:author="Melissa Maestas" w:date="2020-05-06T19:34:00Z">
+            <w:rPr>
+              <w:rFonts w:cstheme="minorHAnsi"/>
+              <w:color w:val="000000"/>
+            </w:rPr>
+          </w:rPrChange>
+        </w:rPr>
+        <w:t>2.5</w:t>
       </w:r>
       <w:r>
         <w:rPr>
@@ -2307,7 +2482,7 @@
         </w:rPr>
         <w:t xml:space="preserve"> monitoring data within our spatial and temporal </w:t>
       </w:r>
-      <w:commentRangeStart w:id="50"/>
+      <w:commentRangeStart w:id="67"/>
       <w:r>
         <w:rPr>
           <w:rFonts w:cstheme="minorHAnsi"/>
@@ -2320,7 +2495,21 @@
           <w:rFonts w:cstheme="minorHAnsi"/>
           <w:color w:val="000000"/>
         </w:rPr>
-        <w:t>PM2.5</w:t>
+        <w:t>PM</w:t>
+      </w:r>
+      <w:r>
+        <w:rPr>
+          <w:rFonts w:cstheme="minorHAnsi"/>
+          <w:color w:val="000000"/>
+          <w:vertAlign w:val="subscript"/>
+          <w:rPrChange w:id="68" w:author="Melissa Maestas" w:date="2020-05-06T19:36:00Z">
+            <w:rPr>
+              <w:rFonts w:cstheme="minorHAnsi"/>
+              <w:color w:val="000000"/>
+            </w:rPr>
+          </w:rPrChange>
+        </w:rPr>
+        <w:t>2.5</w:t>
       </w:r>
       <w:r>
         <w:rPr>
@@ -2359,12 +2548,12 @@
         </w:rPr>
         <w:t xml:space="preserve"> including any of the following parameter codes: 88101, 88500, 88502, 81104 \cite{EPANPM25Memo2017,EPANPM25Parameters2017,EPANAllParameters2017}. </w:t>
       </w:r>
-      <w:commentRangeEnd w:id="50"/>
+      <w:commentRangeEnd w:id="67"/>
       <w:r>
         <w:rPr>
           <w:rStyle w:val="CommentReference"/>
         </w:rPr>
-        <w:commentReference w:id="50"/>
+        <w:commentReference w:id="67"/>
       </w:r>
       <w:r>
         <w:rPr>
@@ -2394,7 +2583,21 @@
           <w:rFonts w:cstheme="minorHAnsi"/>
           <w:color w:val="000000"/>
         </w:rPr>
-        <w:t>PM2.5</w:t>
+        <w:t>PM</w:t>
+      </w:r>
+      <w:r>
+        <w:rPr>
+          <w:rFonts w:cstheme="minorHAnsi"/>
+          <w:color w:val="000000"/>
+          <w:vertAlign w:val="subscript"/>
+          <w:rPrChange w:id="69" w:author="Melissa Maestas" w:date="2020-05-06T19:37:00Z">
+            <w:rPr>
+              <w:rFonts w:cstheme="minorHAnsi"/>
+              <w:color w:val="000000"/>
+            </w:rPr>
+          </w:rPrChange>
+        </w:rPr>
+        <w:t>2.5</w:t>
       </w:r>
       <w:r>
         <w:rPr>
@@ -2431,7 +2634,21 @@
           <w:rFonts w:cstheme="minorHAnsi"/>
           <w:color w:val="000000"/>
         </w:rPr>
-        <w:t>PM2.5</w:t>
+        <w:t>PM</w:t>
+      </w:r>
+      <w:r>
+        <w:rPr>
+          <w:rFonts w:cstheme="minorHAnsi"/>
+          <w:color w:val="000000"/>
+          <w:vertAlign w:val="subscript"/>
+          <w:rPrChange w:id="70" w:author="Melissa Maestas" w:date="2020-05-06T19:37:00Z">
+            <w:rPr>
+              <w:rFonts w:cstheme="minorHAnsi"/>
+              <w:color w:val="000000"/>
+            </w:rPr>
+          </w:rPrChange>
+        </w:rPr>
+        <w:t>2.5</w:t>
       </w:r>
       <w:r>
         <w:rPr>
@@ -2445,14 +2662,50 @@
           <w:rFonts w:cstheme="minorHAnsi"/>
           <w:color w:val="000000"/>
         </w:rPr>
-        <w:t>PM2.5</w:t>
-      </w:r>
-      <w:r>
-        <w:rPr>
-          <w:rFonts w:cstheme="minorHAnsi"/>
-          <w:color w:val="000000"/>
-        </w:rPr>
-        <w:t xml:space="preserve"> data from California Air Resources Board and the Utah Department of Environmental Quality. We only included data that was in addition to the monitors in those states that was part of the U.S. EPA's AQS and IMPROVE data.   </w:t>
+        <w:t>PM</w:t>
+      </w:r>
+      <w:r>
+        <w:rPr>
+          <w:rFonts w:cstheme="minorHAnsi"/>
+          <w:color w:val="000000"/>
+          <w:vertAlign w:val="subscript"/>
+          <w:rPrChange w:id="71" w:author="Melissa Maestas" w:date="2020-05-06T19:38:00Z">
+            <w:rPr>
+              <w:rFonts w:cstheme="minorHAnsi"/>
+              <w:color w:val="000000"/>
+            </w:rPr>
+          </w:rPrChange>
+        </w:rPr>
+        <w:t>2.5</w:t>
+      </w:r>
+      <w:r>
+        <w:rPr>
+          <w:rFonts w:cstheme="minorHAnsi"/>
+          <w:color w:val="000000"/>
+        </w:rPr>
+        <w:t xml:space="preserve"> data from California Air Resources Board and the Utah Department of Environmental Quality. </w:t>
+      </w:r>
+      <w:commentRangeStart w:id="72"/>
+      <w:r>
+        <w:rPr>
+          <w:rFonts w:cstheme="minorHAnsi"/>
+          <w:color w:val="000000"/>
+        </w:rPr>
+        <w:t>We only included data that was in addition to the monitors in those states that was part of the U.S. EPA's AQS and IMPROVE data</w:t>
+      </w:r>
+      <w:commentRangeEnd w:id="72"/>
+      <w:r>
+        <w:rPr>
+          <w:rStyle w:val="CommentReference"/>
+        </w:rPr>
+        <w:commentReference w:id="72"/>
+      </w:r>
+      <w:r>
+        <w:rPr>
+          <w:rFonts w:cstheme="minorHAnsi"/>
+          <w:color w:val="000000"/>
+        </w:rPr>
+        <w:t xml:space="preserve">.   </w:t>
       </w:r>
     </w:p>
     <w:p>
@@ -2482,7 +2735,21 @@
           <w:rFonts w:cstheme="minorHAnsi"/>
           <w:color w:val="000000"/>
         </w:rPr>
-        <w:t>PM2.5</w:t>
+        <w:t>PM</w:t>
+      </w:r>
+      <w:r>
+        <w:rPr>
+          <w:rFonts w:cstheme="minorHAnsi"/>
+          <w:color w:val="000000"/>
+          <w:vertAlign w:val="subscript"/>
+          <w:rPrChange w:id="73" w:author="Melissa Maestas" w:date="2020-05-06T19:38:00Z">
+            <w:rPr>
+              <w:rFonts w:cstheme="minorHAnsi"/>
+              <w:color w:val="000000"/>
+            </w:rPr>
+          </w:rPrChange>
+        </w:rPr>
+        <w:t>2.5</w:t>
       </w:r>
       <w:r>
         <w:rPr>
@@ -2512,7 +2779,21 @@
           <w:rFonts w:cstheme="minorHAnsi"/>
           <w:color w:val="000000"/>
         </w:rPr>
-        <w:t>PM2.5</w:t>
+        <w:t>PM</w:t>
+      </w:r>
+      <w:r>
+        <w:rPr>
+          <w:rFonts w:cstheme="minorHAnsi"/>
+          <w:color w:val="000000"/>
+          <w:vertAlign w:val="subscript"/>
+          <w:rPrChange w:id="74" w:author="Melissa Maestas" w:date="2020-05-06T19:38:00Z">
+            <w:rPr>
+              <w:rFonts w:cstheme="minorHAnsi"/>
+              <w:color w:val="000000"/>
+            </w:rPr>
+          </w:rPrChange>
+        </w:rPr>
+        <w:t>2.5</w:t>
       </w:r>
       <w:r>
         <w:rPr>
@@ -2633,7 +2914,7 @@
         </w:rPr>
         <w:t xml:space="preserve">his yielded a total of </w:t>
       </w:r>
-      <w:commentRangeStart w:id="51"/>
+      <w:commentRangeStart w:id="75"/>
       <w:r>
         <w:rPr>
           <w:rFonts w:cstheme="minorHAnsi"/>
@@ -2649,12 +2930,12 @@
         </w:rPr>
         <w:t xml:space="preserve"> </w:t>
       </w:r>
-      <w:commentRangeEnd w:id="51"/>
+      <w:commentRangeEnd w:id="75"/>
       <w:r>
         <w:rPr>
           <w:rStyle w:val="CommentReference"/>
         </w:rPr>
-        <w:commentReference w:id="51"/>
+        <w:commentReference w:id="75"/>
       </w:r>
       <w:r>
         <w:rPr>
@@ -2668,7 +2949,21 @@
           <w:rFonts w:cstheme="minorHAnsi"/>
           <w:color w:val="000000"/>
         </w:rPr>
-        <w:t>PM2.5</w:t>
+        <w:t>PM</w:t>
+      </w:r>
+      <w:r>
+        <w:rPr>
+          <w:rFonts w:cstheme="minorHAnsi"/>
+          <w:color w:val="000000"/>
+          <w:vertAlign w:val="subscript"/>
+          <w:rPrChange w:id="76" w:author="Melissa Maestas" w:date="2020-05-06T19:39:00Z">
+            <w:rPr>
+              <w:rFonts w:cstheme="minorHAnsi"/>
+              <w:color w:val="000000"/>
+            </w:rPr>
+          </w:rPrChange>
+        </w:rPr>
+        <w:t>2.5</w:t>
       </w:r>
       <w:r>
         <w:rPr>
@@ -2818,7 +3113,7 @@
         </w:rPr>
         <w:t xml:space="preserve">(MAIAC) dataset </w:t>
       </w:r>
-      <w:commentRangeStart w:id="52"/>
+      <w:commentRangeStart w:id="77"/>
       <w:r>
         <w:rPr>
           <w:rFonts w:cstheme="minorHAnsi"/>
@@ -2847,12 +3142,12 @@
         </w:rPr>
         <w:t xml:space="preserve">. </w:t>
       </w:r>
-      <w:commentRangeEnd w:id="52"/>
+      <w:commentRangeEnd w:id="77"/>
       <w:r>
         <w:rPr>
           <w:rStyle w:val="CommentReference"/>
         </w:rPr>
-        <w:commentReference w:id="52"/>
+        <w:commentReference w:id="77"/>
       </w:r>
       <w:r>
         <w:rPr>
@@ -2882,7 +3177,21 @@
           <w:rFonts w:cstheme="minorHAnsi"/>
           <w:color w:val="000000"/>
         </w:rPr>
-        <w:t>PM2.5</w:t>
+        <w:t>PM</w:t>
+      </w:r>
+      <w:r>
+        <w:rPr>
+          <w:rFonts w:cstheme="minorHAnsi"/>
+          <w:color w:val="000000"/>
+          <w:vertAlign w:val="subscript"/>
+          <w:rPrChange w:id="78" w:author="Melissa Maestas" w:date="2020-05-06T19:40:00Z">
+            <w:rPr>
+              <w:rFonts w:cstheme="minorHAnsi"/>
+              <w:color w:val="000000"/>
+            </w:rPr>
+          </w:rPrChange>
+        </w:rPr>
+        <w:t>2.5</w:t>
       </w:r>
       <w:r>
         <w:rPr>
@@ -2896,7 +3205,21 @@
           <w:rFonts w:cstheme="minorHAnsi"/>
           <w:color w:val="000000"/>
         </w:rPr>
-        <w:t>PM2.5</w:t>
+        <w:t>PM</w:t>
+      </w:r>
+      <w:r>
+        <w:rPr>
+          <w:rFonts w:cstheme="minorHAnsi"/>
+          <w:color w:val="000000"/>
+          <w:vertAlign w:val="subscript"/>
+          <w:rPrChange w:id="79" w:author="Melissa Maestas" w:date="2020-05-06T19:40:00Z">
+            <w:rPr>
+              <w:rFonts w:cstheme="minorHAnsi"/>
+              <w:color w:val="000000"/>
+            </w:rPr>
+          </w:rPrChange>
+        </w:rPr>
+        <w:t>2.5</w:t>
       </w:r>
       <w:r>
         <w:rPr>
@@ -2953,7 +3276,21 @@
           <w:rFonts w:cstheme="minorHAnsi"/>
           <w:color w:val="000000"/>
         </w:rPr>
-        <w:t>PM2.5</w:t>
+        <w:t>PM</w:t>
+      </w:r>
+      <w:r>
+        <w:rPr>
+          <w:rFonts w:cstheme="minorHAnsi"/>
+          <w:color w:val="000000"/>
+          <w:vertAlign w:val="subscript"/>
+          <w:rPrChange w:id="80" w:author="Melissa Maestas" w:date="2020-05-06T19:40:00Z">
+            <w:rPr>
+              <w:rFonts w:cstheme="minorHAnsi"/>
+              <w:color w:val="000000"/>
+            </w:rPr>
+          </w:rPrChange>
+        </w:rPr>
+        <w:t>2.5</w:t>
       </w:r>
       <w:r>
         <w:rPr>
@@ -3021,7 +3358,7 @@
         </w:rPr>
         <w:t xml:space="preserve">We obtained meteorological data from the North American Mesoscale (NAM) Analysis meteorological model </w:t>
       </w:r>
-      <w:commentRangeStart w:id="53"/>
+      <w:commentRangeStart w:id="81"/>
       <w:r>
         <w:rPr>
           <w:rFonts w:cstheme="minorHAnsi"/>
@@ -3050,26 +3387,48 @@
         </w:rPr>
         <w:t xml:space="preserve"> </w:t>
       </w:r>
-      <w:commentRangeEnd w:id="53"/>
+      <w:commentRangeEnd w:id="81"/>
       <w:r>
         <w:rPr>
           <w:rStyle w:val="CommentReference"/>
         </w:rPr>
-        <w:commentReference w:id="53"/>
-      </w:r>
-      <w:r>
-        <w:rPr>
-          <w:rFonts w:cstheme="minorHAnsi"/>
-          <w:color w:val="000000"/>
-        </w:rPr>
-        <w:t xml:space="preserve">because it includes all of the standard meteorological variables, including planetary boundary layer height, which play a role in </w:t>
-      </w:r>
-      <w:r>
-        <w:rPr>
-          <w:rFonts w:cstheme="minorHAnsi"/>
-          <w:color w:val="000000"/>
-        </w:rPr>
-        <w:t>PM2.5</w:t>
+        <w:commentReference w:id="81"/>
+      </w:r>
+      <w:r>
+        <w:rPr>
+          <w:rFonts w:cstheme="minorHAnsi"/>
+          <w:color w:val="000000"/>
+        </w:rPr>
+        <w:t xml:space="preserve">because it includes all of the standard meteorological variables, including planetary boundary layer height, which play a </w:t>
+      </w:r>
+      <w:r>
+        <w:rPr>
+          <w:rFonts w:cstheme="minorHAnsi"/>
+          <w:color w:val="000000"/>
+        </w:rPr>
+        <w:lastRenderedPageBreak/>
+        <w:t xml:space="preserve">role in </w:t>
+      </w:r>
+      <w:r>
+        <w:rPr>
+          <w:rFonts w:cstheme="minorHAnsi"/>
+          <w:color w:val="000000"/>
+        </w:rPr>
+        <w:t>PM</w:t>
+      </w:r>
+      <w:r>
+        <w:rPr>
+          <w:rFonts w:cstheme="minorHAnsi"/>
+          <w:color w:val="000000"/>
+          <w:vertAlign w:val="subscript"/>
+          <w:rPrChange w:id="82" w:author="Melissa Maestas" w:date="2020-05-06T19:41:00Z">
+            <w:rPr>
+              <w:rFonts w:cstheme="minorHAnsi"/>
+              <w:color w:val="000000"/>
+            </w:rPr>
+          </w:rPrChange>
+        </w:rPr>
+        <w:t>2.5</w:t>
       </w:r>
       <w:r>
         <w:rPr>
@@ -3083,7 +3442,21 @@
           <w:rFonts w:cstheme="minorHAnsi"/>
           <w:color w:val="000000"/>
         </w:rPr>
-        <w:t>PM2.5</w:t>
+        <w:t>PM</w:t>
+      </w:r>
+      <w:r>
+        <w:rPr>
+          <w:rFonts w:cstheme="minorHAnsi"/>
+          <w:color w:val="000000"/>
+          <w:vertAlign w:val="subscript"/>
+          <w:rPrChange w:id="83" w:author="Melissa Maestas" w:date="2020-05-06T19:41:00Z">
+            <w:rPr>
+              <w:rFonts w:cstheme="minorHAnsi"/>
+              <w:color w:val="000000"/>
+            </w:rPr>
+          </w:rPrChange>
+        </w:rPr>
+        <w:t>2.5</w:t>
       </w:r>
       <w:r>
         <w:rPr>
@@ -3126,15 +3499,7 @@
           <w:rFonts w:cstheme="minorHAnsi"/>
           <w:color w:val="000000"/>
         </w:rPr>
-        <w:t xml:space="preserve">. We calculated 24-hour averages from 6-hourly data for temperature, relative </w:t>
-      </w:r>
-      <w:r>
-        <w:rPr>
-          <w:rFonts w:cstheme="minorHAnsi"/>
-          <w:color w:val="000000"/>
-        </w:rPr>
-        <w:lastRenderedPageBreak/>
-        <w:t>humidity, sea level pressure, surface pressure, planetary boundary layer height, dew point temperature, precipitation, snow coverage, and the U and V components of wind speed. NAM has 12 km resolution.</w:t>
+        <w:t>. We calculated 24-hour averages from 6-hourly data for temperature, relative humidity, sea level pressure, surface pressure, planetary boundary layer height, dew point temperature, precipitation, snow coverage, and the U and V components of wind speed. NAM has 12 km resolution.</w:t>
       </w:r>
     </w:p>
     <w:p>
@@ -3157,7 +3522,28 @@
           <w:rFonts w:cstheme="minorHAnsi"/>
           <w:color w:val="000000"/>
         </w:rPr>
-        <w:t>Output from chemical transport models has been shown to be an important input to machine learning models for PM2.5.</w:t>
+        <w:t>Output from chemical transport models has been shown to be an important input to machine learning models for PM</w:t>
+      </w:r>
+      <w:r>
+        <w:rPr>
+          <w:rFonts w:cstheme="minorHAnsi"/>
+          <w:color w:val="000000"/>
+          <w:vertAlign w:val="subscript"/>
+          <w:rPrChange w:id="84" w:author="Melissa Maestas" w:date="2020-05-06T19:41:00Z">
+            <w:rPr>
+              <w:rFonts w:cstheme="minorHAnsi"/>
+              <w:color w:val="000000"/>
+            </w:rPr>
+          </w:rPrChange>
+        </w:rPr>
+        <w:t>2.5</w:t>
+      </w:r>
+      <w:r>
+        <w:rPr>
+          <w:rFonts w:cstheme="minorHAnsi"/>
+          <w:color w:val="000000"/>
+        </w:rPr>
+        <w:t>.</w:t>
       </w:r>
       <w:r>
         <w:rPr>
@@ -3221,7 +3607,21 @@
           <w:rFonts w:cstheme="minorHAnsi"/>
           <w:color w:val="000000"/>
         </w:rPr>
-        <w:t>PM2.5</w:t>
+        <w:t>PM</w:t>
+      </w:r>
+      <w:r>
+        <w:rPr>
+          <w:rFonts w:cstheme="minorHAnsi"/>
+          <w:color w:val="000000"/>
+          <w:vertAlign w:val="subscript"/>
+          <w:rPrChange w:id="85" w:author="Melissa Maestas" w:date="2020-05-06T19:42:00Z">
+            <w:rPr>
+              <w:rFonts w:cstheme="minorHAnsi"/>
+              <w:color w:val="000000"/>
+            </w:rPr>
+          </w:rPrChange>
+        </w:rPr>
+        <w:t>2.5</w:t>
       </w:r>
       <w:r>
         <w:rPr>
@@ -3294,7 +3694,21 @@
           <w:rFonts w:cstheme="minorHAnsi"/>
           <w:color w:val="000000"/>
         </w:rPr>
-        <w:t>PM2.5</w:t>
+        <w:t>PM</w:t>
+      </w:r>
+      <w:r>
+        <w:rPr>
+          <w:rFonts w:cstheme="minorHAnsi"/>
+          <w:color w:val="000000"/>
+          <w:vertAlign w:val="subscript"/>
+          <w:rPrChange w:id="86" w:author="Melissa Maestas" w:date="2020-05-06T19:42:00Z">
+            <w:rPr>
+              <w:rFonts w:cstheme="minorHAnsi"/>
+              <w:color w:val="000000"/>
+            </w:rPr>
+          </w:rPrChange>
+        </w:rPr>
+        <w:t>2.5</w:t>
       </w:r>
       <w:r>
         <w:rPr>
@@ -3365,7 +3779,21 @@
           <w:rFonts w:cstheme="minorHAnsi"/>
           <w:color w:val="000000"/>
         </w:rPr>
-        <w:t>PM2.5</w:t>
+        <w:t>PM</w:t>
+      </w:r>
+      <w:r>
+        <w:rPr>
+          <w:rFonts w:cstheme="minorHAnsi"/>
+          <w:color w:val="000000"/>
+          <w:vertAlign w:val="subscript"/>
+          <w:rPrChange w:id="87" w:author="Melissa Maestas" w:date="2020-05-06T19:42:00Z">
+            <w:rPr>
+              <w:rFonts w:cstheme="minorHAnsi"/>
+              <w:color w:val="000000"/>
+            </w:rPr>
+          </w:rPrChange>
+        </w:rPr>
+        <w:t>2.5</w:t>
       </w:r>
       <w:r>
         <w:rPr>
@@ -3402,7 +3830,21 @@
           <w:rFonts w:cstheme="minorHAnsi"/>
           <w:color w:val="000000"/>
         </w:rPr>
-        <w:t>PM2.5</w:t>
+        <w:t>PM</w:t>
+      </w:r>
+      <w:r>
+        <w:rPr>
+          <w:rFonts w:cstheme="minorHAnsi"/>
+          <w:color w:val="000000"/>
+          <w:vertAlign w:val="subscript"/>
+          <w:rPrChange w:id="88" w:author="Melissa Maestas" w:date="2020-05-06T19:43:00Z">
+            <w:rPr>
+              <w:rFonts w:cstheme="minorHAnsi"/>
+              <w:color w:val="000000"/>
+            </w:rPr>
+          </w:rPrChange>
+        </w:rPr>
+        <w:t>2.5</w:t>
       </w:r>
       <w:r>
         <w:rPr>
@@ -3416,7 +3858,21 @@
           <w:rFonts w:cstheme="minorHAnsi"/>
           <w:color w:val="000000"/>
         </w:rPr>
-        <w:t>PM2.5</w:t>
+        <w:t>PM</w:t>
+      </w:r>
+      <w:r>
+        <w:rPr>
+          <w:rFonts w:cstheme="minorHAnsi"/>
+          <w:color w:val="000000"/>
+          <w:vertAlign w:val="subscript"/>
+          <w:rPrChange w:id="89" w:author="Melissa Maestas" w:date="2020-05-06T19:43:00Z">
+            <w:rPr>
+              <w:rFonts w:cstheme="minorHAnsi"/>
+              <w:color w:val="000000"/>
+            </w:rPr>
+          </w:rPrChange>
+        </w:rPr>
+        <w:t>2.5</w:t>
       </w:r>
       <w:r>
         <w:rPr>
@@ -3468,7 +3924,7 @@
         </w:rPr>
         <w:t xml:space="preserve"> We obtained elevation data from the 3D Elevation Program, which has a resolution of 1 arc-second, which is approximately 30 m north/south and varies east/west with latitude </w:t>
       </w:r>
-      <w:commentRangeStart w:id="54"/>
+      <w:commentRangeStart w:id="90"/>
       <w:r>
         <w:rPr>
           <w:rFonts w:cstheme="minorHAnsi"/>
@@ -3476,12 +3932,12 @@
         </w:rPr>
         <w:t>\cite{USGSElevation2017}.</w:t>
       </w:r>
-      <w:commentRangeEnd w:id="54"/>
+      <w:commentRangeEnd w:id="90"/>
       <w:r>
         <w:rPr>
           <w:rStyle w:val="CommentReference"/>
         </w:rPr>
-        <w:commentReference w:id="54"/>
+        <w:commentReference w:id="90"/>
       </w:r>
     </w:p>
     <w:p>
@@ -3549,7 +4005,7 @@
         </w:rPr>
         <w:t xml:space="preserve"> to calculate the percentage of urban development (codes 22, 23, and 24), agriculture (codes 81 and 82), and vegetated area other than agricultural land (codes 21, 41, 42, 43, 52, and 71) within buffer radii of 1 km, 5 km, and 10 km around each monitor. NLCD 2011 has a spatial resolution of 30 m and uses circa 2011 Landsat satellite data. We obtained the Normalized Difference Vegetation Index (NDVI) from the MODIS satellite product MOD13A3 </w:t>
       </w:r>
-      <w:commentRangeStart w:id="55"/>
+      <w:commentRangeStart w:id="91"/>
       <w:r>
         <w:rPr>
           <w:rFonts w:cstheme="minorHAnsi"/>
@@ -3571,12 +4027,12 @@
         </w:rPr>
         <w:t>)</w:t>
       </w:r>
-      <w:commentRangeEnd w:id="55"/>
+      <w:commentRangeEnd w:id="91"/>
       <w:r>
         <w:rPr>
           <w:rStyle w:val="CommentReference"/>
         </w:rPr>
-        <w:commentReference w:id="55"/>
+        <w:commentReference w:id="91"/>
       </w:r>
       <w:r>
         <w:rPr>
@@ -3608,7 +4064,7 @@
         </w:rPr>
         <w:t xml:space="preserve">As a proxy indicator of emissions from vehicles, we calculated the sum of all road lengths of type "Arterial" and "Collector" within 100, 250, 500, 1000 m buffers of each monitoring location. Arterial roads are high-capacity urban roads. Collector roads are low-to-moderate capacity roads. The road data came from the National Highways Planning Network </w:t>
       </w:r>
-      <w:commentRangeStart w:id="56"/>
+      <w:commentRangeStart w:id="92"/>
       <w:r>
         <w:rPr>
           <w:rFonts w:cstheme="minorHAnsi"/>
@@ -3637,12 +4093,12 @@
         </w:rPr>
         <w:t xml:space="preserve"> </w:t>
       </w:r>
-      <w:commentRangeEnd w:id="56"/>
+      <w:commentRangeEnd w:id="92"/>
       <w:r>
         <w:rPr>
           <w:rStyle w:val="CommentReference"/>
         </w:rPr>
-        <w:commentReference w:id="56"/>
+        <w:commentReference w:id="92"/>
       </w:r>
       <w:r>
         <w:rPr>
@@ -3674,7 +4130,7 @@
         </w:rPr>
         <w:t xml:space="preserve">We included population density as an additional proxy for emissions as areas with higher population have more sources of air pollution emissions. Population density was obtained from the </w:t>
       </w:r>
-      <w:commentRangeStart w:id="57"/>
+      <w:commentRangeStart w:id="93"/>
       <w:r>
         <w:rPr>
           <w:rFonts w:cstheme="minorHAnsi"/>
@@ -3682,12 +4138,12 @@
         </w:rPr>
         <w:t>2010 U.S. Census</w:t>
       </w:r>
-      <w:commentRangeEnd w:id="57"/>
+      <w:commentRangeEnd w:id="93"/>
       <w:r>
         <w:rPr>
           <w:rStyle w:val="CommentReference"/>
         </w:rPr>
-        <w:commentReference w:id="57"/>
+        <w:commentReference w:id="93"/>
       </w:r>
       <w:r>
         <w:rPr>
@@ -3717,6 +4173,7 @@
           <w:rFonts w:cstheme="minorHAnsi"/>
           <w:color w:val="000000"/>
         </w:rPr>
+        <w:lastRenderedPageBreak/>
         <w:t xml:space="preserve">To account for seasonality in </w:t>
       </w:r>
       <w:r>
@@ -3724,7 +4181,21 @@
           <w:rFonts w:cstheme="minorHAnsi"/>
           <w:color w:val="000000"/>
         </w:rPr>
-        <w:t>PM2.5</w:t>
+        <w:t>PM</w:t>
+      </w:r>
+      <w:r>
+        <w:rPr>
+          <w:rFonts w:cstheme="minorHAnsi"/>
+          <w:color w:val="000000"/>
+          <w:vertAlign w:val="subscript"/>
+          <w:rPrChange w:id="94" w:author="Melissa Maestas" w:date="2020-05-06T19:49:00Z">
+            <w:rPr>
+              <w:rFonts w:cstheme="minorHAnsi"/>
+              <w:color w:val="000000"/>
+            </w:rPr>
+          </w:rPrChange>
+        </w:rPr>
+        <w:t>2.5</w:t>
       </w:r>
       <w:r>
         <w:rPr>
@@ -3754,8 +4225,29 @@
           <w:rFonts w:cstheme="minorHAnsi"/>
           <w:color w:val="000000"/>
         </w:rPr>
-        <w:lastRenderedPageBreak/>
-        <w:t>We also created dummy variables for each state, region, and time period (2008-2012, 2013-2016, 2017-2018) in our study domain to allow for spatial and temporal variation in the data that could not be explained by any of the other spatial, temporal, or spatiotemporal variables. Using nested levels of spatiotemporal variables helped capture nonlinear spatiotemporal effects. Temporal variable nesting consisted of variables to indicate the periods 2008-2012, 2013-2016, and 2017-2018 (the periods when CMAQ simulation availability changed); year; season; cosine of month; and cosine of day of year. Spatial variable nesting consisted of dummy variables for region (within the 11 western states: northwest (i.e., WA, OR), southwest (i.e., CA, NV), four corners (i.e., AZ, CO, NM, UT), and northern mountain states (i.e., WY, MT, ID)) and state; and latitude and longitude. We also included interaction terms for time period (grouping of years) and region. This type of nesting has been referred to as a “multiresolution basis”</w:t>
+        <w:t xml:space="preserve">We also created dummy variables for each state, region, and time period (2008-2012, 2013-2016, 2017-2018) in our study domain to allow for spatial and temporal variation in the data that could not be explained by any of the other spatial, temporal, or spatiotemporal variables. Using nested levels of spatiotemporal variables helped capture nonlinear spatiotemporal effects. Temporal variable nesting consisted of variables to indicate the periods 2008-2012, 2013-2016, and 2017-2018 (the periods when CMAQ simulation availability changed); year; season; cosine of month; and cosine of day of year. Spatial variable nesting consisted of dummy variables for region (within the 11 western states: northwest (i.e., WA, OR), southwest (i.e., CA, NV), four corners (i.e., AZ, CO, NM, UT), and northern mountain states (i.e., WY, MT, ID)) </w:t>
+      </w:r>
+      <w:commentRangeStart w:id="95"/>
+      <w:r>
+        <w:rPr>
+          <w:rFonts w:cstheme="minorHAnsi"/>
+          <w:color w:val="000000"/>
+        </w:rPr>
+        <w:t>and state; and latitude and</w:t>
+      </w:r>
+      <w:commentRangeEnd w:id="95"/>
+      <w:r>
+        <w:rPr>
+          <w:rStyle w:val="CommentReference"/>
+        </w:rPr>
+        <w:commentReference w:id="95"/>
+      </w:r>
+      <w:r>
+        <w:rPr>
+          <w:rFonts w:cstheme="minorHAnsi"/>
+          <w:color w:val="000000"/>
+        </w:rPr>
+        <w:t xml:space="preserve"> longitude. We also included interaction terms for time period (grouping of years) and region. This type of nesting has been referred to as a “multiresolution basis”</w:t>
       </w:r>
       <w:r>
         <w:rPr>
@@ -3816,7 +4308,7 @@
           <w:color w:val="000000"/>
         </w:rPr>
       </w:pPr>
-      <w:commentRangeStart w:id="58"/>
+      <w:commentRangeStart w:id="96"/>
       <w:r>
         <w:rPr>
           <w:rFonts w:cstheme="minorHAnsi"/>
@@ -3824,12 +4316,12 @@
         </w:rPr>
         <w:t>Data merging</w:t>
       </w:r>
-      <w:commentRangeEnd w:id="58"/>
+      <w:commentRangeEnd w:id="96"/>
       <w:r>
         <w:rPr>
           <w:rStyle w:val="CommentReference"/>
         </w:rPr>
-        <w:commentReference w:id="58"/>
+        <w:commentReference w:id="96"/>
       </w:r>
     </w:p>
     <w:p>
@@ -3937,7 +4429,29 @@
           <w:rFonts w:cstheme="minorHAnsi"/>
           <w:color w:val="000000"/>
         </w:rPr>
-        <w:t xml:space="preserve">, we took the full training data set and divided it into separate training and testing data sets. With this setup, the results of 10-fold cross-validation (with no resampling) from training are used as validation metrics, while the results of each model applied to the testing set are a measure of how well the model will perform when predicting at new locations that were not part of the training data, as will be the case with our prediction data set. </w:t>
+        <w:t xml:space="preserve">, we took the full training data set and divided it into separate training and testing data sets. With this setup, the results of </w:t>
+      </w:r>
+      <w:commentRangeStart w:id="97"/>
+      <w:r>
+        <w:rPr>
+          <w:rFonts w:cstheme="minorHAnsi"/>
+          <w:color w:val="000000"/>
+        </w:rPr>
+        <w:t>10-fold cross-validation (with no resampling)</w:t>
+      </w:r>
+      <w:commentRangeEnd w:id="97"/>
+      <w:r>
+        <w:rPr>
+          <w:rStyle w:val="CommentReference"/>
+        </w:rPr>
+        <w:commentReference w:id="97"/>
+      </w:r>
+      <w:r>
+        <w:rPr>
+          <w:rFonts w:cstheme="minorHAnsi"/>
+          <w:color w:val="000000"/>
+        </w:rPr>
+        <w:t xml:space="preserve"> from training are used as validation metrics, while the results of each model applied to the testing set are a measure of how well the model will perform when predicting at new locations that were not part of the training data, as will be the case with our prediction data set. </w:t>
       </w:r>
     </w:p>
     <w:p>
@@ -3962,7 +4476,7 @@
         </w:rPr>
         <w:t xml:space="preserve">Using 10-fold cross-validation </w:t>
       </w:r>
-      <w:commentRangeStart w:id="59"/>
+      <w:commentRangeStart w:id="98"/>
       <w:r>
         <w:rPr>
           <w:rFonts w:cstheme="minorHAnsi"/>
@@ -3970,20 +4484,42 @@
         </w:rPr>
         <w:t xml:space="preserve">(with no resampling) </w:t>
       </w:r>
-      <w:commentRangeEnd w:id="59"/>
+      <w:commentRangeEnd w:id="98"/>
       <w:r>
         <w:rPr>
           <w:rStyle w:val="CommentReference"/>
           <w:rFonts w:cstheme="minorHAnsi"/>
         </w:rPr>
-        <w:commentReference w:id="59"/>
-      </w:r>
-      <w:r>
-        <w:rPr>
-          <w:rFonts w:cstheme="minorHAnsi"/>
-          <w:color w:val="000000"/>
-        </w:rPr>
-        <w:t>for this kind of land-use regression is standard practice, as shown in Di et al. (2019)</w:t>
+        <w:commentReference w:id="98"/>
+      </w:r>
+      <w:r>
+        <w:rPr>
+          <w:rFonts w:cstheme="minorHAnsi"/>
+          <w:color w:val="000000"/>
+        </w:rPr>
+        <w:t xml:space="preserve">for </w:t>
+      </w:r>
+      <w:commentRangeStart w:id="99"/>
+      <w:r>
+        <w:rPr>
+          <w:rFonts w:cstheme="minorHAnsi"/>
+          <w:color w:val="000000"/>
+        </w:rPr>
+        <w:t>this kind of land-use regression</w:t>
+      </w:r>
+      <w:commentRangeEnd w:id="99"/>
+      <w:r>
+        <w:rPr>
+          <w:rStyle w:val="CommentReference"/>
+        </w:rPr>
+        <w:commentReference w:id="99"/>
+      </w:r>
+      <w:r>
+        <w:rPr>
+          <w:rFonts w:cstheme="minorHAnsi"/>
+          <w:color w:val="000000"/>
+        </w:rPr>
+        <w:t xml:space="preserve"> is standard practice, as shown in Di et al. (2019)</w:t>
       </w:r>
       <w:r>
         <w:rPr>
@@ -4159,7 +4695,17 @@
           <w:rFonts w:cstheme="minorHAnsi"/>
           <w:color w:val="000000"/>
         </w:rPr>
-        <w:t xml:space="preserve"> to report accuracy, for both the 10-fold cross-validation and for the left-out testing data set, for spatial folds and random folds. Also, for comparison of our random-folds models to those in other studies, we calculated the “spatial R</w:t>
+        <w:t xml:space="preserve"> to report accuracy, for both the 10-fold cross-validation and for the left-out testing data set, for spatial folds and random folds. Also, for comparison of our random-folds models to those in other studies, we calculated the </w:t>
+      </w:r>
+      <w:bookmarkStart w:id="100" w:name="_GoBack"/>
+      <w:bookmarkEnd w:id="100"/>
+      <w:r>
+        <w:rPr>
+          <w:rFonts w:cstheme="minorHAnsi"/>
+          <w:color w:val="000000"/>
+        </w:rPr>
+        <w:lastRenderedPageBreak/>
+        <w:t>“spatial R</w:t>
       </w:r>
       <w:r>
         <w:rPr>
@@ -4403,15 +4949,7 @@
           <w:rFonts w:cstheme="minorHAnsi"/>
           <w:color w:val="000000"/>
         </w:rPr>
-        <w:t xml:space="preserve"> against the difference between the </w:t>
-      </w:r>
-      <w:r>
-        <w:rPr>
-          <w:rFonts w:cstheme="minorHAnsi"/>
-          <w:color w:val="000000"/>
-        </w:rPr>
-        <w:lastRenderedPageBreak/>
-        <w:t>predicted PM</w:t>
+        <w:t xml:space="preserve"> against the difference between the predicted PM</w:t>
       </w:r>
       <w:r>
         <w:rPr>
@@ -4888,7 +5426,7 @@
           <w:color w:val="000000"/>
         </w:rPr>
       </w:pPr>
-      <w:commentRangeStart w:id="60"/>
+      <w:commentRangeStart w:id="101"/>
       <w:r>
         <w:rPr>
           <w:rFonts w:cstheme="minorHAnsi"/>
@@ -4970,13 +5508,13 @@
         </w:rPr>
         <w:t>-temporal kriging of the model residuals for years 2009-2010, but ultimately found that it was not useful for these years and abandoned the approach.</w:t>
       </w:r>
-      <w:commentRangeEnd w:id="60"/>
+      <w:commentRangeEnd w:id="101"/>
       <w:r>
         <w:rPr>
           <w:rStyle w:val="CommentReference"/>
           <w:rFonts w:cstheme="minorHAnsi"/>
         </w:rPr>
-        <w:commentReference w:id="60"/>
+        <w:commentReference w:id="101"/>
       </w:r>
     </w:p>
     <w:p/>
@@ -5003,6 +5541,7 @@
     <w:p/>
     <w:p>
       <w:r>
+        <w:lastRenderedPageBreak/>
         <w:t>Tables should be used to support the data records, and should clearly indicate the samples and subjects</w:t>
       </w:r>
       <w:r>
@@ -5015,7 +5554,6 @@
     <w:p/>
     <w:p>
       <w:r>
-        <w:lastRenderedPageBreak/>
         <w:t>**Still need to do this****</w:t>
       </w:r>
     </w:p>
@@ -8260,6 +8798,7 @@
                 <w:rFonts w:cstheme="minorHAnsi"/>
                 <w:color w:val="000000"/>
               </w:rPr>
+              <w:lastRenderedPageBreak/>
               <w:t>Arizona</w:t>
             </w:r>
           </w:p>
@@ -9188,7 +9727,6 @@
                 <w:rFonts w:cstheme="minorHAnsi"/>
                 <w:color w:val="000000"/>
               </w:rPr>
-              <w:lastRenderedPageBreak/>
               <w:t>Montana</w:t>
             </w:r>
           </w:p>
@@ -11970,14 +12508,14 @@
         </w:rPr>
         <w:t xml:space="preserve"> CMAQ </w:t>
       </w:r>
-      <w:commentRangeStart w:id="61"/>
+      <w:commentRangeStart w:id="102"/>
       <w:r>
         <w:rPr>
           <w:rFonts w:cstheme="minorHAnsi"/>
         </w:rPr>
         <w:t xml:space="preserve">output included as a predictor variable were run for the years 2008-2016 (the years for which we have CMAQ data), and the models without CMAQ were run for 2008-2018 to include 2017 and 2018 because there were so many large wildfires in the western US during these years. </w:t>
       </w:r>
-      <w:commentRangeEnd w:id="61"/>
+      <w:commentRangeEnd w:id="102"/>
       <w:r>
         <w:rPr>
           <w:rFonts w:cstheme="minorHAnsi"/>
@@ -11988,9 +12526,9 @@
         <w:rPr>
           <w:rStyle w:val="CommentReference"/>
         </w:rPr>
-        <w:commentReference w:id="61"/>
-      </w:r>
-      <w:commentRangeStart w:id="62"/>
+        <w:commentReference w:id="102"/>
+      </w:r>
+      <w:commentRangeStart w:id="103"/>
       <w:r>
         <w:rPr>
           <w:rFonts w:cstheme="minorHAnsi"/>
@@ -12011,12 +12549,12 @@
         </w:rPr>
         <w:t xml:space="preserve"> whereas the testing RMSE and R2 are for the completely left-out 10% of the data, a good test of how our model will do predicting at locations on which it did not train. </w:t>
       </w:r>
-      <w:commentRangeEnd w:id="62"/>
+      <w:commentRangeEnd w:id="103"/>
       <w:r>
         <w:rPr>
           <w:rStyle w:val="CommentReference"/>
         </w:rPr>
-        <w:commentReference w:id="62"/>
+        <w:commentReference w:id="103"/>
       </w:r>
     </w:p>
     <w:p>
@@ -12668,6 +13206,7 @@
           <w:color w:val="000000"/>
           <w:bdr w:val="none" w:sz="0" w:space="0" w:color="auto" w:frame="1"/>
         </w:rPr>
+        <w:lastRenderedPageBreak/>
         <w:t>Overall, models including CMAQ perform better (have lower RMSE and higher R</w:t>
       </w:r>
       <w:r>
@@ -12765,7 +13304,6 @@
         <w:rPr>
           <w:rFonts w:cstheme="minorHAnsi"/>
         </w:rPr>
-        <w:lastRenderedPageBreak/>
         <w:t xml:space="preserve">test set RMSE = </w:t>
       </w:r>
       <w:r>
@@ -13173,8 +13711,8 @@
         </w:rPr>
         <w:t xml:space="preserve">, which is likely because </w:t>
       </w:r>
-      <w:commentRangeStart w:id="63"/>
-      <w:commentRangeStart w:id="64"/>
+      <w:commentRangeStart w:id="104"/>
+      <w:commentRangeStart w:id="105"/>
       <w:r>
         <w:rPr>
           <w:rFonts w:cstheme="minorHAnsi"/>
@@ -13182,20 +13720,20 @@
         </w:rPr>
         <w:t xml:space="preserve">there are fewer high values than low values in the training set. </w:t>
       </w:r>
-      <w:commentRangeEnd w:id="63"/>
+      <w:commentRangeEnd w:id="104"/>
       <w:r>
         <w:rPr>
           <w:rStyle w:val="CommentReference"/>
           <w:rFonts w:cstheme="minorHAnsi"/>
         </w:rPr>
-        <w:commentReference w:id="63"/>
-      </w:r>
-      <w:commentRangeEnd w:id="64"/>
+        <w:commentReference w:id="104"/>
+      </w:r>
+      <w:commentRangeEnd w:id="105"/>
       <w:r>
         <w:rPr>
           <w:rStyle w:val="CommentReference"/>
         </w:rPr>
-        <w:commentReference w:id="64"/>
+        <w:commentReference w:id="105"/>
       </w:r>
     </w:p>
     <w:p>
@@ -13213,7 +13751,7 @@
           <w:rFonts w:cstheme="minorHAnsi"/>
         </w:rPr>
       </w:pPr>
-      <w:commentRangeStart w:id="65"/>
+      <w:commentRangeStart w:id="106"/>
       <w:r>
         <w:rPr>
           <w:rFonts w:cstheme="minorHAnsi"/>
@@ -13271,12 +13809,12 @@
           </wp:inline>
         </w:drawing>
       </w:r>
-      <w:commentRangeEnd w:id="65"/>
+      <w:commentRangeEnd w:id="106"/>
       <w:r>
         <w:rPr>
           <w:rStyle w:val="CommentReference"/>
         </w:rPr>
-        <w:commentReference w:id="65"/>
+        <w:commentReference w:id="106"/>
       </w:r>
       <w:r>
         <w:rPr>
@@ -13472,8 +14010,8 @@
           <w:color w:val="000000"/>
         </w:rPr>
       </w:pPr>
-      <w:commentRangeStart w:id="66"/>
-      <w:commentRangeStart w:id="67"/>
+      <w:commentRangeStart w:id="107"/>
+      <w:commentRangeStart w:id="108"/>
       <w:r>
         <w:rPr>
           <w:rFonts w:cstheme="minorHAnsi"/>
@@ -13481,20 +14019,20 @@
         </w:rPr>
         <w:t xml:space="preserve">Tables XX </w:t>
       </w:r>
-      <w:commentRangeEnd w:id="66"/>
+      <w:commentRangeEnd w:id="107"/>
       <w:r>
         <w:rPr>
           <w:rStyle w:val="CommentReference"/>
           <w:rFonts w:cstheme="minorHAnsi"/>
         </w:rPr>
-        <w:commentReference w:id="66"/>
-      </w:r>
-      <w:commentRangeEnd w:id="67"/>
+        <w:commentReference w:id="107"/>
+      </w:r>
+      <w:commentRangeEnd w:id="108"/>
       <w:r>
         <w:rPr>
           <w:rStyle w:val="CommentReference"/>
         </w:rPr>
-        <w:commentReference w:id="67"/>
+        <w:commentReference w:id="108"/>
       </w:r>
       <w:r>
         <w:rPr>
@@ -13591,7 +14129,7 @@
         </w:rPr>
         <w:t xml:space="preserve">. </w:t>
       </w:r>
-      <w:commentRangeStart w:id="68"/>
+      <w:commentRangeStart w:id="109"/>
       <w:r>
         <w:rPr>
           <w:rFonts w:cstheme="minorHAnsi"/>
@@ -13599,7 +14137,7 @@
         </w:rPr>
         <w:t xml:space="preserve">(Note that while collinearity between variables does not matter for prediction with random forest, it most likely </w:t>
       </w:r>
-      <w:commentRangeStart w:id="69"/>
+      <w:commentRangeStart w:id="110"/>
       <w:r>
         <w:rPr>
           <w:rFonts w:cstheme="minorHAnsi"/>
@@ -13607,13 +14145,13 @@
         </w:rPr>
         <w:t>influences</w:t>
       </w:r>
-      <w:commentRangeEnd w:id="69"/>
+      <w:commentRangeEnd w:id="110"/>
       <w:r>
         <w:rPr>
           <w:rStyle w:val="CommentReference"/>
           <w:rFonts w:cstheme="minorHAnsi"/>
         </w:rPr>
-        <w:commentReference w:id="69"/>
+        <w:commentReference w:id="110"/>
       </w:r>
       <w:r>
         <w:rPr>
@@ -13622,7 +14160,7 @@
         </w:rPr>
         <w:t xml:space="preserve"> the variable importance calculations via permutation </w:t>
       </w:r>
-      <w:commentRangeStart w:id="70"/>
+      <w:commentRangeStart w:id="111"/>
       <w:r>
         <w:rPr>
           <w:rFonts w:cstheme="minorHAnsi"/>
@@ -13646,13 +14184,13 @@
         </w:rPr>
         <w:t xml:space="preserve"> et al., 2017)</w:t>
       </w:r>
-      <w:commentRangeEnd w:id="70"/>
+      <w:commentRangeEnd w:id="111"/>
       <w:r>
         <w:rPr>
           <w:rStyle w:val="CommentReference"/>
           <w:rFonts w:cstheme="minorHAnsi"/>
         </w:rPr>
-        <w:commentReference w:id="70"/>
+        <w:commentReference w:id="111"/>
       </w:r>
       <w:r>
         <w:rPr>
@@ -13661,12 +14199,12 @@
         </w:rPr>
         <w:t xml:space="preserve">.) </w:t>
       </w:r>
-      <w:commentRangeEnd w:id="68"/>
+      <w:commentRangeEnd w:id="109"/>
       <w:r>
         <w:rPr>
           <w:rStyle w:val="CommentReference"/>
         </w:rPr>
-        <w:commentReference w:id="68"/>
+        <w:commentReference w:id="109"/>
       </w:r>
     </w:p>
     <w:p>
@@ -19066,11 +19604,11 @@
         <w:pStyle w:val="Heading3"/>
         <w:spacing w:before="0" w:after="0"/>
       </w:pPr>
-      <w:commentRangeStart w:id="71"/>
+      <w:commentRangeStart w:id="112"/>
       <w:r>
         <w:t>Acknowledgements</w:t>
       </w:r>
-      <w:commentRangeEnd w:id="71"/>
+      <w:commentRangeEnd w:id="112"/>
       <w:r>
         <w:rPr>
           <w:rStyle w:val="CommentReference"/>
@@ -19078,7 +19616,7 @@
           <w:b w:val="0"/>
           <w:bCs w:val="0"/>
         </w:rPr>
-        <w:commentReference w:id="71"/>
+        <w:commentReference w:id="112"/>
       </w:r>
     </w:p>
     <w:p>
@@ -19413,11 +19951,11 @@
         <w:pStyle w:val="Heading3"/>
         <w:spacing w:before="0" w:after="0"/>
       </w:pPr>
-      <w:commentRangeStart w:id="72"/>
+      <w:commentRangeStart w:id="113"/>
       <w:r>
         <w:t>References</w:t>
       </w:r>
-      <w:commentRangeEnd w:id="72"/>
+      <w:commentRangeEnd w:id="113"/>
       <w:r>
         <w:rPr>
           <w:rStyle w:val="CommentReference"/>
@@ -19425,7 +19963,7 @@
           <w:b w:val="0"/>
           <w:bCs w:val="0"/>
         </w:rPr>
-        <w:commentReference w:id="72"/>
+        <w:commentReference w:id="113"/>
       </w:r>
     </w:p>
     <w:p>
@@ -22942,7 +23480,7 @@
       </w:pPr>
     </w:p>
   </w:comment>
-  <w:comment w:id="35" w:author="Melissa Maestas" w:date="2020-05-06T12:55:00Z" w:initials="MMM">
+  <w:comment w:id="34" w:author="Melissa Maestas" w:date="2020-05-06T12:55:00Z" w:initials="MMM">
     <w:p>
       <w:pPr>
         <w:pStyle w:val="CommentText"/>
@@ -22953,7 +23491,7 @@
         </w:rPr>
         <w:annotationRef/>
       </w:r>
-      <w:hyperlink r:id="rId1" w:history="1">
+      <w:hyperlink r:id="rId1" w:anchor="Daily" w:history="1">
         <w:r>
           <w:rPr>
             <w:rStyle w:val="Hyperlink"/>
@@ -22982,7 +23520,7 @@
       </w:r>
     </w:p>
   </w:comment>
-  <w:comment w:id="39" w:author="Melissa Maestas" w:date="2020-05-06T12:56:00Z" w:initials="MMM">
+  <w:comment w:id="38" w:author="Melissa Maestas" w:date="2020-05-06T12:56:00Z" w:initials="MMM">
     <w:p>
       <w:pPr>
         <w:pStyle w:val="CommentText"/>
@@ -23018,7 +23556,7 @@
       </w:r>
     </w:p>
   </w:comment>
-  <w:comment w:id="33" w:author="Colleen Reid" w:date="2020-05-02T14:09:00Z" w:initials="CR">
+  <w:comment w:id="44" w:author="Melissa Maestas" w:date="2020-05-06T18:42:00Z" w:initials="MMM">
     <w:p>
       <w:pPr>
         <w:pStyle w:val="CommentText"/>
@@ -23030,11 +23568,27 @@
         <w:annotationRef/>
       </w:r>
       <w:r>
-        <w:t xml:space="preserve">Melissa, could you list these here? </w:t>
+        <w:t>See PM25_Federal_Land_Manager_Env_Database.tex for details</w:t>
+      </w:r>
+    </w:p>
+    <w:p>
+      <w:pPr>
+        <w:pStyle w:val="CommentText"/>
+      </w:pPr>
+      <w:hyperlink r:id="rId2" w:history="1">
+        <w:r>
+          <w:rPr>
+            <w:rStyle w:val="Hyperlink"/>
+          </w:rPr>
+          <w:t>http://views.cira.colostate.edu/fed/DataWizard/Default.aspx</w:t>
+        </w:r>
+      </w:hyperlink>
+      <w:r>
+        <w:t xml:space="preserve"> </w:t>
       </w:r>
     </w:p>
   </w:comment>
-  <w:comment w:id="34" w:author="Melissa Maestas" w:date="2020-05-06T12:47:00Z" w:initials="MMM">
+  <w:comment w:id="47" w:author="Melissa Maestas" w:date="2020-05-06T18:44:00Z" w:initials="MMM">
     <w:p>
       <w:pPr>
         <w:pStyle w:val="CommentText"/>
@@ -23046,40 +23600,59 @@
         <w:annotationRef/>
       </w:r>
       <w:r>
-        <w:t>See also notes for the Acknowledgment Section</w:t>
+        <w:t>See PM25_Fire_Cache_Smoke_Monitor_Archive.tex for details</w:t>
       </w:r>
     </w:p>
     <w:p>
       <w:pPr>
         <w:pStyle w:val="CommentText"/>
       </w:pPr>
-      <w:r>
-        <w:t>See PM25_*.</w:t>
-      </w:r>
-      <w:proofErr w:type="spellStart"/>
-      <w:r>
-        <w:t>tex</w:t>
-      </w:r>
-      <w:proofErr w:type="spellEnd"/>
-      <w:r>
-        <w:t xml:space="preserve"> files in the </w:t>
-      </w:r>
-      <w:proofErr w:type="spellStart"/>
-      <w:r>
-        <w:t>LaTeX_documentation</w:t>
-      </w:r>
-      <w:proofErr w:type="spellEnd"/>
-      <w:r>
-        <w:t xml:space="preserve"> folder for details about data sources.</w:t>
+      <w:hyperlink r:id="rId3" w:history="1">
+        <w:r>
+          <w:rPr>
+            <w:rStyle w:val="Hyperlink"/>
+          </w:rPr>
+          <w:t>https://wrcc.dri.edu/cgi-bin/smoke.pl</w:t>
+        </w:r>
+      </w:hyperlink>
+      <w:r>
+        <w:t xml:space="preserve"> </w:t>
+      </w:r>
+    </w:p>
+  </w:comment>
+  <w:comment w:id="49" w:author="Melissa Maestas" w:date="2020-05-06T18:46:00Z" w:initials="MMM">
+    <w:p>
+      <w:pPr>
+        <w:pStyle w:val="CommentText"/>
+      </w:pPr>
+      <w:r>
+        <w:rPr>
+          <w:rStyle w:val="CommentReference"/>
+        </w:rPr>
+        <w:annotationRef/>
+      </w:r>
+      <w:r>
+        <w:t>See PM25_IMPROVE_Network.tex for details</w:t>
       </w:r>
     </w:p>
     <w:p>
       <w:pPr>
         <w:pStyle w:val="CommentText"/>
       </w:pPr>
+      <w:hyperlink r:id="rId4" w:history="1">
+        <w:r>
+          <w:rPr>
+            <w:rStyle w:val="Hyperlink"/>
+          </w:rPr>
+          <w:t>https://www3.epa.gov/ttnamti1/visdata.html</w:t>
+        </w:r>
+      </w:hyperlink>
+      <w:r>
+        <w:t xml:space="preserve"> </w:t>
+      </w:r>
     </w:p>
   </w:comment>
-  <w:comment w:id="46" w:author="Melissa Maestas" w:date="2020-05-05T20:00:00Z" w:initials="MMM">
+  <w:comment w:id="52" w:author="Melissa Maestas" w:date="2020-05-06T19:21:00Z" w:initials="MMM">
     <w:p>
       <w:pPr>
         <w:pStyle w:val="CommentText"/>
@@ -23091,19 +23664,144 @@
         <w:annotationRef/>
       </w:r>
       <w:r>
-        <w:t>U is east-west wind</w:t>
+        <w:t>See PM25_Uintah_Basin_Lyman.tex for details</w:t>
+      </w:r>
+    </w:p>
+  </w:comment>
+  <w:comment w:id="55" w:author="Melissa Maestas" w:date="2020-05-06T19:27:00Z" w:initials="MMM">
+    <w:p>
+      <w:pPr>
+        <w:pStyle w:val="CommentText"/>
+      </w:pPr>
+      <w:r>
+        <w:rPr>
+          <w:rStyle w:val="CommentReference"/>
+        </w:rPr>
+        <w:annotationRef/>
+      </w:r>
+      <w:r>
+        <w:t>See PM25_Utah-State.tex for details</w:t>
       </w:r>
     </w:p>
     <w:p>
       <w:pPr>
         <w:pStyle w:val="CommentText"/>
       </w:pPr>
-      <w:r>
-        <w:t>V is north-south wind</w:t>
+      <w:hyperlink r:id="rId5" w:history="1">
+        <w:r>
+          <w:rPr>
+            <w:rStyle w:val="Hyperlink"/>
+          </w:rPr>
+          <w:t>http://www.airmonitoring.utah.gov/dataarchive/archpm25.htm</w:t>
+        </w:r>
+      </w:hyperlink>
+      <w:r>
+        <w:t xml:space="preserve"> </w:t>
       </w:r>
     </w:p>
   </w:comment>
-  <w:comment w:id="47" w:author="Melissa Maestas" w:date="2020-05-05T19:59:00Z" w:initials="MMM">
+  <w:comment w:id="57" w:author="Melissa Maestas" w:date="2020-05-06T19:28:00Z" w:initials="MMM">
+    <w:p>
+      <w:pPr>
+        <w:pStyle w:val="CommentText"/>
+      </w:pPr>
+      <w:r>
+        <w:rPr>
+          <w:rStyle w:val="CommentReference"/>
+        </w:rPr>
+        <w:annotationRef/>
+      </w:r>
+      <w:r>
+        <w:t>See PM25PCAPS_SaltLake_Silcox.tex for details</w:t>
+      </w:r>
+    </w:p>
+  </w:comment>
+  <w:comment w:id="32" w:author="Colleen Reid" w:date="2020-05-02T14:09:00Z" w:initials="CR">
+    <w:p>
+      <w:pPr>
+        <w:pStyle w:val="CommentText"/>
+      </w:pPr>
+      <w:r>
+        <w:rPr>
+          <w:rStyle w:val="CommentReference"/>
+        </w:rPr>
+        <w:annotationRef/>
+      </w:r>
+      <w:r>
+        <w:t xml:space="preserve">Melissa, could you list these here? </w:t>
+      </w:r>
+    </w:p>
+  </w:comment>
+  <w:comment w:id="33" w:author="Melissa Maestas" w:date="2020-05-06T12:47:00Z" w:initials="MMM">
+    <w:p>
+      <w:pPr>
+        <w:pStyle w:val="CommentText"/>
+      </w:pPr>
+      <w:r>
+        <w:rPr>
+          <w:rStyle w:val="CommentReference"/>
+        </w:rPr>
+        <w:annotationRef/>
+      </w:r>
+      <w:r>
+        <w:t>See also notes for the Acknowledgment Section</w:t>
+      </w:r>
+    </w:p>
+    <w:p>
+      <w:pPr>
+        <w:pStyle w:val="CommentText"/>
+      </w:pPr>
+      <w:r>
+        <w:t>See PM25_*.</w:t>
+      </w:r>
+      <w:proofErr w:type="spellStart"/>
+      <w:r>
+        <w:t>tex</w:t>
+      </w:r>
+      <w:proofErr w:type="spellEnd"/>
+      <w:r>
+        <w:t xml:space="preserve"> files in the </w:t>
+      </w:r>
+      <w:proofErr w:type="spellStart"/>
+      <w:r>
+        <w:t>LaTeX_documentation</w:t>
+      </w:r>
+      <w:proofErr w:type="spellEnd"/>
+      <w:r>
+        <w:t xml:space="preserve"> folder for details about data sources.</w:t>
+      </w:r>
+    </w:p>
+    <w:p>
+      <w:pPr>
+        <w:pStyle w:val="CommentText"/>
+      </w:pPr>
+    </w:p>
+  </w:comment>
+  <w:comment w:id="60" w:author="Melissa Maestas" w:date="2020-05-05T20:00:00Z" w:initials="MMM">
+    <w:p>
+      <w:pPr>
+        <w:pStyle w:val="CommentText"/>
+      </w:pPr>
+      <w:r>
+        <w:rPr>
+          <w:rStyle w:val="CommentReference"/>
+        </w:rPr>
+        <w:annotationRef/>
+      </w:r>
+      <w:r>
+        <w:t>U is east-west wind</w:t>
+      </w:r>
+    </w:p>
+    <w:p>
+      <w:pPr>
+        <w:pStyle w:val="CommentText"/>
+      </w:pPr>
+      <w:r>
+        <w:t>V is north-south wind</w:t>
+      </w:r>
+    </w:p>
+  </w:comment>
+  <w:comment w:id="61" w:author="Melissa Maestas" w:date="2020-05-05T19:59:00Z" w:initials="MMM">
     <w:p>
       <w:pPr>
         <w:pStyle w:val="CommentText"/>
@@ -23124,7 +23822,7 @@
       <w:proofErr w:type="spellEnd"/>
     </w:p>
   </w:comment>
-  <w:comment w:id="48" w:author="Melissa Maestas" w:date="2020-05-05T20:00:00Z" w:initials="MMM">
+  <w:comment w:id="62" w:author="Melissa Maestas" w:date="2020-05-05T20:00:00Z" w:initials="MMM">
     <w:p>
       <w:pPr>
         <w:pStyle w:val="CommentText"/>
@@ -23145,7 +23843,7 @@
       <w:proofErr w:type="spellEnd"/>
     </w:p>
   </w:comment>
-  <w:comment w:id="49" w:author="Colleen Reid" w:date="2020-05-02T14:10:00Z" w:initials="CR">
+  <w:comment w:id="63" w:author="Colleen Reid" w:date="2020-05-02T14:10:00Z" w:initials="CR">
     <w:p>
       <w:pPr>
         <w:pStyle w:val="CommentText"/>
@@ -23169,7 +23867,7 @@
       </w:r>
     </w:p>
   </w:comment>
-  <w:comment w:id="50" w:author="Colleen Reid" w:date="2020-05-02T14:40:00Z" w:initials="CR">
+  <w:comment w:id="67" w:author="Colleen Reid" w:date="2020-05-02T14:40:00Z" w:initials="CR">
     <w:p>
       <w:pPr>
         <w:pStyle w:val="CommentText"/>
@@ -23185,7 +23883,7 @@
       </w:r>
     </w:p>
   </w:comment>
-  <w:comment w:id="51" w:author="Colleen Reid" w:date="2020-05-02T14:49:00Z" w:initials="CR">
+  <w:comment w:id="72" w:author="Melissa Maestas" w:date="2020-05-06T19:44:00Z" w:initials="MMM">
     <w:p>
       <w:pPr>
         <w:pStyle w:val="CommentText"/>
@@ -23197,11 +23895,11 @@
         <w:annotationRef/>
       </w:r>
       <w:r>
-        <w:t>Ellen, can you check to make sure this is accurate?</w:t>
+        <w:t>Any data that was repeated from multiple sources was de-duplicated.</w:t>
       </w:r>
     </w:p>
   </w:comment>
-  <w:comment w:id="52" w:author="Colleen Reid" w:date="2020-05-02T14:54:00Z" w:initials="CR">
+  <w:comment w:id="75" w:author="Colleen Reid" w:date="2020-05-02T14:49:00Z" w:initials="CR">
     <w:p>
       <w:pPr>
         <w:pStyle w:val="CommentText"/>
@@ -23213,11 +23911,11 @@
         <w:annotationRef/>
       </w:r>
       <w:r>
-        <w:t xml:space="preserve">Will need to convert this into a reference. </w:t>
+        <w:t>Ellen, can you check to make sure this is accurate?</w:t>
       </w:r>
     </w:p>
   </w:comment>
-  <w:comment w:id="53" w:author="Colleen Reid" w:date="2020-05-02T14:57:00Z" w:initials="CR">
+  <w:comment w:id="77" w:author="Colleen Reid" w:date="2020-05-02T14:54:00Z" w:initials="CR">
     <w:p>
       <w:pPr>
         <w:pStyle w:val="CommentText"/>
@@ -23229,11 +23927,11 @@
         <w:annotationRef/>
       </w:r>
       <w:r>
-        <w:t>Convert to citation</w:t>
+        <w:t xml:space="preserve">Will need to convert this into a reference. </w:t>
       </w:r>
     </w:p>
   </w:comment>
-  <w:comment w:id="54" w:author="Colleen Reid" w:date="2020-05-02T15:30:00Z" w:initials="CR">
+  <w:comment w:id="81" w:author="Colleen Reid" w:date="2020-05-02T14:57:00Z" w:initials="CR">
     <w:p>
       <w:pPr>
         <w:pStyle w:val="CommentText"/>
@@ -23245,11 +23943,11 @@
         <w:annotationRef/>
       </w:r>
       <w:r>
-        <w:t>I need to get this into Zotero correctly</w:t>
+        <w:t>Convert to citation</w:t>
       </w:r>
     </w:p>
   </w:comment>
-  <w:comment w:id="55" w:author="Colleen Reid" w:date="2020-05-02T15:32:00Z" w:initials="CR">
+  <w:comment w:id="90" w:author="Colleen Reid" w:date="2020-05-02T15:30:00Z" w:initials="CR">
     <w:p>
       <w:pPr>
         <w:pStyle w:val="CommentText"/>
@@ -23261,11 +23959,11 @@
         <w:annotationRef/>
       </w:r>
       <w:r>
-        <w:t>Convert to a citation</w:t>
+        <w:t>I need to get this into Zotero correctly</w:t>
       </w:r>
     </w:p>
   </w:comment>
-  <w:comment w:id="56" w:author="Colleen Reid" w:date="2020-05-02T15:33:00Z" w:initials="CR">
+  <w:comment w:id="91" w:author="Colleen Reid" w:date="2020-05-02T15:32:00Z" w:initials="CR">
     <w:p>
       <w:pPr>
         <w:pStyle w:val="CommentText"/>
@@ -23281,7 +23979,7 @@
       </w:r>
     </w:p>
   </w:comment>
-  <w:comment w:id="57" w:author="Colleen Reid" w:date="2020-05-02T15:33:00Z" w:initials="CR">
+  <w:comment w:id="92" w:author="Colleen Reid" w:date="2020-05-02T15:33:00Z" w:initials="CR">
     <w:p>
       <w:pPr>
         <w:pStyle w:val="CommentText"/>
@@ -23293,11 +23991,11 @@
         <w:annotationRef/>
       </w:r>
       <w:r>
-        <w:t>Put in a citation</w:t>
+        <w:t>Convert to a citation</w:t>
       </w:r>
     </w:p>
   </w:comment>
-  <w:comment w:id="58" w:author="Colleen Reid" w:date="2020-05-02T15:34:00Z" w:initials="CR">
+  <w:comment w:id="93" w:author="Colleen Reid" w:date="2020-05-02T15:33:00Z" w:initials="CR">
     <w:p>
       <w:pPr>
         <w:pStyle w:val="CommentText"/>
@@ -23309,19 +24007,11 @@
         <w:annotationRef/>
       </w:r>
       <w:r>
-        <w:t xml:space="preserve">Figure out the way that </w:t>
-      </w:r>
-      <w:proofErr w:type="spellStart"/>
-      <w:r>
-        <w:t>SciData</w:t>
-      </w:r>
-      <w:proofErr w:type="spellEnd"/>
-      <w:r>
-        <w:t xml:space="preserve"> wants us to do subheadings and sub-sub-headings</w:t>
+        <w:t>Put in a citation</w:t>
       </w:r>
     </w:p>
   </w:comment>
-  <w:comment w:id="59" w:author="Ellen Considine" w:date="2020-04-29T09:57:00Z" w:initials="EC">
+  <w:comment w:id="95" w:author="Melissa Maestas" w:date="2020-05-06T19:51:00Z" w:initials="MMM">
     <w:p>
       <w:pPr>
         <w:pStyle w:val="CommentText"/>
@@ -23333,11 +24023,14 @@
         <w:annotationRef/>
       </w:r>
       <w:r>
-        <w:t>Colleen wants to talk about this?</w:t>
+        <w:t>Suggest re-writing this sentence to avoid have ‘and’ be 3 of 5 consecutive words – would help with readability.</w:t>
+      </w:r>
+      <w:r>
+        <w:t xml:space="preserve"> It’s hard to tell from reading it if there were dummy variables for latitude and longitude. </w:t>
       </w:r>
     </w:p>
   </w:comment>
-  <w:comment w:id="60" w:author="Ellen Considine" w:date="2020-04-24T20:35:00Z" w:initials="EC">
+  <w:comment w:id="96" w:author="Colleen Reid" w:date="2020-05-02T15:34:00Z" w:initials="CR">
     <w:p>
       <w:pPr>
         <w:pStyle w:val="CommentText"/>
@@ -23349,11 +24042,19 @@
         <w:annotationRef/>
       </w:r>
       <w:r>
-        <w:t>How should we justify not doing a 2-step model / trying to krige on years with more wildfires? Do we need to talk more about spatial patterning (or lack thereof) in the residuals?</w:t>
+        <w:t xml:space="preserve">Figure out the way that </w:t>
+      </w:r>
+      <w:proofErr w:type="spellStart"/>
+      <w:r>
+        <w:t>SciData</w:t>
+      </w:r>
+      <w:proofErr w:type="spellEnd"/>
+      <w:r>
+        <w:t xml:space="preserve"> wants us to do subheadings and sub-sub-headings</w:t>
       </w:r>
     </w:p>
   </w:comment>
-  <w:comment w:id="61" w:author="Colleen Reid" w:date="2020-05-02T15:54:00Z" w:initials="CR">
+  <w:comment w:id="97" w:author="Melissa Maestas" w:date="2020-05-06T19:56:00Z" w:initials="MMM">
     <w:p>
       <w:pPr>
         <w:pStyle w:val="CommentText"/>
@@ -23365,11 +24066,11 @@
         <w:annotationRef/>
       </w:r>
       <w:r>
-        <w:t xml:space="preserve">This may be repetitive of previous statements. Instead, I suggest we remove this statement and put the years in the tables. </w:t>
+        <w:t>Suggest citing papers that explain what this method means</w:t>
       </w:r>
     </w:p>
   </w:comment>
-  <w:comment w:id="62" w:author="Colleen Reid" w:date="2020-05-02T16:01:00Z" w:initials="CR">
+  <w:comment w:id="98" w:author="Ellen Considine" w:date="2020-04-29T09:57:00Z" w:initials="EC">
     <w:p>
       <w:pPr>
         <w:pStyle w:val="CommentText"/>
@@ -23381,11 +24082,11 @@
         <w:annotationRef/>
       </w:r>
       <w:r>
-        <w:t xml:space="preserve">Ellen, I put this in and would like your eyes on it. </w:t>
+        <w:t>Colleen wants to talk about this?</w:t>
       </w:r>
     </w:p>
   </w:comment>
-  <w:comment w:id="63" w:author="Ellen Considine" w:date="2020-04-29T10:51:00Z" w:initials="EC">
+  <w:comment w:id="99" w:author="Melissa Maestas" w:date="2020-05-06T20:00:00Z" w:initials="MMM">
     <w:p>
       <w:pPr>
         <w:pStyle w:val="CommentText"/>
@@ -23397,11 +24098,11 @@
         <w:annotationRef/>
       </w:r>
       <w:r>
-        <w:t>I think of this being synonymous to models performing better in the middle of their training data?</w:t>
+        <w:t>Suggest specifying what kind you are referring to instead of using the phrase ‘this kind’</w:t>
       </w:r>
     </w:p>
   </w:comment>
-  <w:comment w:id="64" w:author="Colleen Reid" w:date="2020-05-02T16:11:00Z" w:initials="CR">
+  <w:comment w:id="101" w:author="Ellen Considine" w:date="2020-04-24T20:35:00Z" w:initials="EC">
     <w:p>
       <w:pPr>
         <w:pStyle w:val="CommentText"/>
@@ -23413,11 +24114,11 @@
         <w:annotationRef/>
       </w:r>
       <w:r>
-        <w:t xml:space="preserve">Yes, so do I. </w:t>
+        <w:t>How should we justify not doing a 2-step model / trying to krige on years with more wildfires? Do we need to talk more about spatial patterning (or lack thereof) in the residuals?</w:t>
       </w:r>
     </w:p>
   </w:comment>
-  <w:comment w:id="65" w:author="Colleen Reid" w:date="2020-05-02T16:18:00Z" w:initials="CR">
+  <w:comment w:id="102" w:author="Colleen Reid" w:date="2020-05-02T15:54:00Z" w:initials="CR">
     <w:p>
       <w:pPr>
         <w:pStyle w:val="CommentText"/>
@@ -23429,11 +24130,11 @@
         <w:annotationRef/>
       </w:r>
       <w:r>
-        <w:t xml:space="preserve">Also, Ellen, could you put in the plots of the full model that is going to look amazing. </w:t>
+        <w:t xml:space="preserve">This may be repetitive of previous statements. Instead, I suggest we remove this statement and put the years in the tables. </w:t>
       </w:r>
     </w:p>
   </w:comment>
-  <w:comment w:id="66" w:author="Ellen Considine" w:date="2020-04-29T11:02:00Z" w:initials="EC">
+  <w:comment w:id="103" w:author="Colleen Reid" w:date="2020-05-02T16:01:00Z" w:initials="CR">
     <w:p>
       <w:pPr>
         <w:pStyle w:val="CommentText"/>
@@ -23445,11 +24146,11 @@
         <w:annotationRef/>
       </w:r>
       <w:r>
-        <w:t>Should we group these or keep them separate?</w:t>
+        <w:t xml:space="preserve">Ellen, I put this in and would like your eyes on it. </w:t>
       </w:r>
     </w:p>
   </w:comment>
-  <w:comment w:id="67" w:author="Colleen Reid" w:date="2020-05-02T16:19:00Z" w:initials="CR">
+  <w:comment w:id="104" w:author="Ellen Considine" w:date="2020-04-29T10:51:00Z" w:initials="EC">
     <w:p>
       <w:pPr>
         <w:pStyle w:val="CommentText"/>
@@ -23461,11 +24162,11 @@
         <w:annotationRef/>
       </w:r>
       <w:r>
-        <w:t xml:space="preserve">Group them into one table. </w:t>
+        <w:t>I think of this being synonymous to models performing better in the middle of their training data?</w:t>
       </w:r>
     </w:p>
   </w:comment>
-  <w:comment w:id="69" w:author="Ellen Considine" w:date="2020-04-22T18:14:00Z" w:initials="EC">
+  <w:comment w:id="105" w:author="Colleen Reid" w:date="2020-05-02T16:11:00Z" w:initials="CR">
     <w:p>
       <w:pPr>
         <w:pStyle w:val="CommentText"/>
@@ -23477,11 +24178,75 @@
         <w:annotationRef/>
       </w:r>
       <w:r>
-        <w:t>reduces</w:t>
+        <w:t xml:space="preserve">Yes, so do I. </w:t>
       </w:r>
     </w:p>
   </w:comment>
-  <w:comment w:id="70" w:author="Ellen Considine" w:date="2020-04-22T18:09:00Z" w:initials="EC">
+  <w:comment w:id="106" w:author="Colleen Reid" w:date="2020-05-02T16:18:00Z" w:initials="CR">
+    <w:p>
+      <w:pPr>
+        <w:pStyle w:val="CommentText"/>
+      </w:pPr>
+      <w:r>
+        <w:rPr>
+          <w:rStyle w:val="CommentReference"/>
+        </w:rPr>
+        <w:annotationRef/>
+      </w:r>
+      <w:r>
+        <w:t xml:space="preserve">Also, Ellen, could you put in the plots of the full model that is going to look amazing. </w:t>
+      </w:r>
+    </w:p>
+  </w:comment>
+  <w:comment w:id="107" w:author="Ellen Considine" w:date="2020-04-29T11:02:00Z" w:initials="EC">
+    <w:p>
+      <w:pPr>
+        <w:pStyle w:val="CommentText"/>
+      </w:pPr>
+      <w:r>
+        <w:rPr>
+          <w:rStyle w:val="CommentReference"/>
+        </w:rPr>
+        <w:annotationRef/>
+      </w:r>
+      <w:r>
+        <w:t>Should we group these or keep them separate?</w:t>
+      </w:r>
+    </w:p>
+  </w:comment>
+  <w:comment w:id="108" w:author="Colleen Reid" w:date="2020-05-02T16:19:00Z" w:initials="CR">
+    <w:p>
+      <w:pPr>
+        <w:pStyle w:val="CommentText"/>
+      </w:pPr>
+      <w:r>
+        <w:rPr>
+          <w:rStyle w:val="CommentReference"/>
+        </w:rPr>
+        <w:annotationRef/>
+      </w:r>
+      <w:r>
+        <w:t xml:space="preserve">Group them into one table. </w:t>
+      </w:r>
+    </w:p>
+  </w:comment>
+  <w:comment w:id="110" w:author="Ellen Considine" w:date="2020-04-22T18:14:00Z" w:initials="EC">
+    <w:p>
+      <w:pPr>
+        <w:pStyle w:val="CommentText"/>
+      </w:pPr>
+      <w:r>
+        <w:rPr>
+          <w:rStyle w:val="CommentReference"/>
+        </w:rPr>
+        <w:annotationRef/>
+      </w:r>
+      <w:r>
+        <w:t>reduces</w:t>
+      </w:r>
+    </w:p>
+  </w:comment>
+  <w:comment w:id="111" w:author="Ellen Considine" w:date="2020-04-22T18:09:00Z" w:initials="EC">
     <w:p>
       <w:pPr>
         <w:pStyle w:val="NormalWeb"/>
@@ -23522,7 +24287,7 @@
         </w:rPr>
         <w:t xml:space="preserve"> (2017) 27: 659. </w:t>
       </w:r>
-      <w:hyperlink r:id="rId2" w:history="1">
+      <w:hyperlink r:id="rId6" w:history="1">
         <w:r>
           <w:rPr>
             <w:color w:val="1155CC"/>
@@ -23544,7 +24309,7 @@
       </w:pPr>
     </w:p>
   </w:comment>
-  <w:comment w:id="68" w:author="Colleen Reid" w:date="2020-05-02T16:20:00Z" w:initials="CR">
+  <w:comment w:id="109" w:author="Colleen Reid" w:date="2020-05-02T16:20:00Z" w:initials="CR">
     <w:p>
       <w:pPr>
         <w:pStyle w:val="CommentText"/>
@@ -23560,7 +24325,7 @@
       </w:r>
     </w:p>
   </w:comment>
-  <w:comment w:id="71" w:author="Melissa Maestas" w:date="2020-05-06T12:44:00Z" w:initials="MMM">
+  <w:comment w:id="112" w:author="Melissa Maestas" w:date="2020-05-06T12:44:00Z" w:initials="MMM">
     <w:p>
       <w:pPr>
         <w:pStyle w:val="CommentText"/>
@@ -23592,10 +24357,7 @@
       </w:r>
       <w:proofErr w:type="spellEnd"/>
       <w:r>
-        <w:t>, Charles Pearson, and Joseph McCormack at the California Air Resources Board for stationary and mobile monitoring network</w:t>
-      </w:r>
-      <w:r>
-        <w:t xml:space="preserve"> data</w:t>
+        <w:t>, Charles Pearson, and Joseph McCormack at the California Air Resources Board for stationary and mobile monitoring network data</w:t>
       </w:r>
     </w:p>
     <w:p>
@@ -23606,16 +24368,47 @@
           <w:numId w:val="50"/>
         </w:numPr>
       </w:pPr>
+      <w:r>
+        <w:t xml:space="preserve">PM2.5 data from the </w:t>
+      </w:r>
+      <w:proofErr w:type="spellStart"/>
+      <w:r>
+        <w:t>Uintah</w:t>
+      </w:r>
+      <w:proofErr w:type="spellEnd"/>
+      <w:r>
+        <w:t xml:space="preserve"> Basin were provided by Seth Lyman at Utah State University.</w:t>
+      </w:r>
     </w:p>
     <w:p>
       <w:pPr>
         <w:pStyle w:val="CommentText"/>
-      </w:pPr>
+        <w:numPr>
+          <w:ilvl w:val="0"/>
+          <w:numId w:val="50"/>
+        </w:numPr>
+      </w:pPr>
+      <w:r>
+        <w:t xml:space="preserve">PM2.5 data from the Persistent Cold Air Pool Study (PCAPS) was provided by Geoff </w:t>
+      </w:r>
+      <w:proofErr w:type="spellStart"/>
+      <w:r>
+        <w:t>Silcox</w:t>
+      </w:r>
+      <w:proofErr w:type="spellEnd"/>
+      <w:r>
+        <w:t xml:space="preserve"> at the University of Utah.</w:t>
+      </w:r>
     </w:p>
     <w:p>
       <w:pPr>
         <w:pStyle w:val="CommentText"/>
       </w:pPr>
+    </w:p>
+    <w:p>
+      <w:pPr>
+        <w:pStyle w:val="CommentText"/>
+      </w:pPr>
       <w:r>
         <w:t>See PM25_*.</w:t>
       </w:r>
@@ -23637,7 +24430,7 @@
       </w:r>
     </w:p>
   </w:comment>
-  <w:comment w:id="72" w:author="Colleen Reid" w:date="2020-05-02T14:03:00Z" w:initials="CR">
+  <w:comment w:id="113" w:author="Colleen Reid" w:date="2020-05-02T14:03:00Z" w:initials="CR">
     <w:p>
       <w:pPr>
         <w:pStyle w:val="CommentText"/>
@@ -23670,6 +24463,12 @@
   <w15:commentEx w15:paraId="7B3FD2BB" w15:paraIdParent="0C69FAC6" w15:done="0"/>
   <w15:commentEx w15:paraId="1950756B" w15:done="0"/>
   <w15:commentEx w15:paraId="308B8F34" w15:done="0"/>
+  <w15:commentEx w15:paraId="008208F9" w15:done="0"/>
+  <w15:commentEx w15:paraId="10EA6CF1" w15:done="0"/>
+  <w15:commentEx w15:paraId="05B07577" w15:done="0"/>
+  <w15:commentEx w15:paraId="1FC4931A" w15:done="0"/>
+  <w15:commentEx w15:paraId="1C8820B6" w15:done="0"/>
+  <w15:commentEx w15:paraId="0D5E64E3" w15:done="0"/>
   <w15:commentEx w15:paraId="46843090" w15:done="0"/>
   <w15:commentEx w15:paraId="37277350" w15:paraIdParent="46843090" w15:done="0"/>
   <w15:commentEx w15:paraId="49C8D26E" w15:done="0"/>
@@ -23677,6 +24476,7 @@
   <w15:commentEx w15:paraId="4DD39F29" w15:done="0"/>
   <w15:commentEx w15:paraId="5C4EF5C3" w15:done="0"/>
   <w15:commentEx w15:paraId="1C959259" w15:done="0"/>
+  <w15:commentEx w15:paraId="5EAD809A" w15:done="0"/>
   <w15:commentEx w15:paraId="02606225" w15:done="0"/>
   <w15:commentEx w15:paraId="4CDCB7A5" w15:done="0"/>
   <w15:commentEx w15:paraId="5CA335B4" w15:done="0"/>
@@ -23684,8 +24484,11 @@
   <w15:commentEx w15:paraId="33F347E9" w15:done="0"/>
   <w15:commentEx w15:paraId="6C9CE23E" w15:done="0"/>
   <w15:commentEx w15:paraId="2F4AAEE1" w15:done="0"/>
+  <w15:commentEx w15:paraId="51A09CDB" w15:done="0"/>
   <w15:commentEx w15:paraId="4561811C" w15:done="0"/>
+  <w15:commentEx w15:paraId="64057BC1" w15:done="0"/>
   <w15:commentEx w15:paraId="6E78DE0C" w15:done="0"/>
+  <w15:commentEx w15:paraId="1435487C" w15:done="0"/>
   <w15:commentEx w15:paraId="3C4093F1" w15:done="0"/>
   <w15:commentEx w15:paraId="03085EE7" w15:done="0"/>
   <w15:commentEx w15:paraId="43DF9759" w15:done="0"/>
@@ -23716,6 +24519,12 @@
   <w16cid:commentId w16cid:paraId="7B3FD2BB" w16cid:durableId="225C431C"/>
   <w16cid:commentId w16cid:paraId="1950756B" w16cid:durableId="225D3241"/>
   <w16cid:commentId w16cid:paraId="308B8F34" w16cid:durableId="225D3283"/>
+  <w16cid:commentId w16cid:paraId="008208F9" w16cid:durableId="225D839F"/>
+  <w16cid:commentId w16cid:paraId="10EA6CF1" w16cid:durableId="225D8414"/>
+  <w16cid:commentId w16cid:paraId="05B07577" w16cid:durableId="225D8490"/>
+  <w16cid:commentId w16cid:paraId="1FC4931A" w16cid:durableId="225D8CD4"/>
+  <w16cid:commentId w16cid:paraId="1C8820B6" w16cid:durableId="225D8E11"/>
+  <w16cid:commentId w16cid:paraId="0D5E64E3" w16cid:durableId="225D8E46"/>
   <w16cid:commentId w16cid:paraId="46843090" w16cid:durableId="2257FDA4"/>
   <w16cid:commentId w16cid:paraId="37277350" w16cid:durableId="225D3073"/>
   <w16cid:commentId w16cid:paraId="49C8D26E" w16cid:durableId="225C446A"/>
@@ -23723,6 +24532,7 @@
   <w16cid:commentId w16cid:paraId="4DD39F29" w16cid:durableId="225C444A"/>
   <w16cid:commentId w16cid:paraId="5C4EF5C3" w16cid:durableId="2257FDCE"/>
   <w16cid:commentId w16cid:paraId="1C959259" w16cid:durableId="225804EA"/>
+  <w16cid:commentId w16cid:paraId="5EAD809A" w16cid:durableId="225D921F"/>
   <w16cid:commentId w16cid:paraId="02606225" w16cid:durableId="225806F8"/>
   <w16cid:commentId w16cid:paraId="4CDCB7A5" w16cid:durableId="22580811"/>
   <w16cid:commentId w16cid:paraId="5CA335B4" w16cid:durableId="225808C5"/>
@@ -23730,8 +24540,11 @@
   <w16cid:commentId w16cid:paraId="33F347E9" w16cid:durableId="22581119"/>
   <w16cid:commentId w16cid:paraId="6C9CE23E" w16cid:durableId="22581131"/>
   <w16cid:commentId w16cid:paraId="2F4AAEE1" w16cid:durableId="2258113A"/>
+  <w16cid:commentId w16cid:paraId="51A09CDB" w16cid:durableId="225D93C0"/>
   <w16cid:commentId w16cid:paraId="4561811C" w16cid:durableId="22581175"/>
+  <w16cid:commentId w16cid:paraId="64057BC1" w16cid:durableId="225D9504"/>
   <w16cid:commentId w16cid:paraId="6E78DE0C" w16cid:durableId="2253CE13"/>
+  <w16cid:commentId w16cid:paraId="1435487C" w16cid:durableId="225D95D9"/>
   <w16cid:commentId w16cid:paraId="3C4093F1" w16cid:durableId="224DCC1A"/>
   <w16cid:commentId w16cid:paraId="03085EE7" w16cid:durableId="22581626"/>
   <w16cid:commentId w16cid:paraId="43DF9759" w16cid:durableId="225817E7"/>
@@ -30787,7 +31600,7 @@
 </file>
 
 <file path=customXml/itemProps1.xml><?xml version="1.0" encoding="utf-8"?>
-<ds:datastoreItem xmlns:ds="http://schemas.openxmlformats.org/officeDocument/2006/customXml" ds:itemID="{771008F4-7B6C-6E4D-983A-548FDDB9CFAF}">
+<ds:datastoreItem xmlns:ds="http://schemas.openxmlformats.org/officeDocument/2006/customXml" ds:itemID="{D6644B64-11DD-2F4E-B626-94B986CA9846}">
   <ds:schemaRefs>
     <ds:schemaRef ds:uri="http://schemas.openxmlformats.org/officeDocument/2006/bibliography"/>
   </ds:schemaRefs>

</xml_diff>

<commit_message>
minor edits to pages 8-11
</commit_message>
<xml_diff>
--- a/Manuscript_Word/Reid_MLpaper_SciData_Manuscript.docx
+++ b/Manuscript_Word/Reid_MLpaper_SciData_Manuscript.docx
@@ -4697,8 +4697,6 @@
         </w:rPr>
         <w:t xml:space="preserve"> to report accuracy, for both the 10-fold cross-validation and for the left-out testing data set, for spatial folds and random folds. Also, for comparison of our random-folds models to those in other studies, we calculated the </w:t>
       </w:r>
-      <w:bookmarkStart w:id="100" w:name="_GoBack"/>
-      <w:bookmarkEnd w:id="100"/>
       <w:r>
         <w:rPr>
           <w:rFonts w:cstheme="minorHAnsi"/>
@@ -5087,7 +5085,37 @@
           <w:rFonts w:cstheme="minorHAnsi"/>
           <w:color w:val="000000"/>
         </w:rPr>
-        <w:t>exposures across the western US. Specifically, we used a generalized linear model (GLM) to combine the results from two machine learning algorithms: a random forest model (“ranger” algorithm) and a gradient boosting model (“</w:t>
+        <w:t>exposures across the western US. Specifically, we used a generalized linear model (GLM) to combine the results from two machine learning algorithms: a random forest model (</w:t>
+      </w:r>
+      <w:commentRangeStart w:id="100"/>
+      <w:r>
+        <w:rPr>
+          <w:rFonts w:cstheme="minorHAnsi"/>
+          <w:color w:val="000000"/>
+        </w:rPr>
+        <w:t>“ranger” algorithm</w:t>
+      </w:r>
+      <w:commentRangeEnd w:id="100"/>
+      <w:r>
+        <w:rPr>
+          <w:rStyle w:val="CommentReference"/>
+        </w:rPr>
+        <w:commentReference w:id="100"/>
+      </w:r>
+      <w:r>
+        <w:rPr>
+          <w:rFonts w:cstheme="minorHAnsi"/>
+          <w:color w:val="000000"/>
+        </w:rPr>
+        <w:t>) and a gradient boosting model (</w:t>
+      </w:r>
+      <w:commentRangeStart w:id="101"/>
+      <w:r>
+        <w:rPr>
+          <w:rFonts w:cstheme="minorHAnsi"/>
+          <w:color w:val="000000"/>
+        </w:rPr>
+        <w:t>“</w:t>
       </w:r>
       <w:proofErr w:type="spellStart"/>
       <w:r>
@@ -5103,7 +5131,21 @@
           <w:rFonts w:cstheme="minorHAnsi"/>
           <w:color w:val="000000"/>
         </w:rPr>
-        <w:t xml:space="preserve">” algorithm). These models performed best on preliminary analyses of random subsets of our dataset. This aligns with the findings of Xu et al. (2018), who found that tree-based models (using random forest, gradient boosting, and cubist algorithms) performed the best in land-use regression for air pollution </w:t>
+        <w:t>” algorithm</w:t>
+      </w:r>
+      <w:commentRangeEnd w:id="101"/>
+      <w:r>
+        <w:rPr>
+          <w:rStyle w:val="CommentReference"/>
+        </w:rPr>
+        <w:commentReference w:id="101"/>
+      </w:r>
+      <w:r>
+        <w:rPr>
+          <w:rFonts w:cstheme="minorHAnsi"/>
+          <w:color w:val="000000"/>
+        </w:rPr>
+        <w:t xml:space="preserve">). These models performed best on preliminary analyses of random subsets of our dataset. This aligns with the findings of Xu et al. (2018), who found that tree-based models (using random forest, gradient boosting, and cubist algorithms) performed the best in land-use regression for air pollution </w:t>
       </w:r>
       <w:r>
         <w:rPr>
@@ -5219,7 +5261,29 @@
           <w:rFonts w:cstheme="minorHAnsi"/>
           <w:color w:val="000000"/>
         </w:rPr>
-        <w:t xml:space="preserve"> and all machine learning models utilized the R packages caret</w:t>
+        <w:t xml:space="preserve"> and all machine learning models utilized the </w:t>
+      </w:r>
+      <w:commentRangeStart w:id="102"/>
+      <w:r>
+        <w:rPr>
+          <w:rFonts w:cstheme="minorHAnsi"/>
+          <w:color w:val="000000"/>
+        </w:rPr>
+        <w:t>R packages</w:t>
+      </w:r>
+      <w:commentRangeEnd w:id="102"/>
+      <w:r>
+        <w:rPr>
+          <w:rStyle w:val="CommentReference"/>
+        </w:rPr>
+        <w:commentReference w:id="102"/>
+      </w:r>
+      <w:r>
+        <w:rPr>
+          <w:rFonts w:cstheme="minorHAnsi"/>
+          <w:color w:val="000000"/>
+        </w:rPr>
+        <w:t xml:space="preserve"> caret</w:t>
       </w:r>
       <w:r>
         <w:rPr>
@@ -5426,7 +5490,7 @@
           <w:color w:val="000000"/>
         </w:rPr>
       </w:pPr>
-      <w:commentRangeStart w:id="101"/>
+      <w:commentRangeStart w:id="103"/>
       <w:r>
         <w:rPr>
           <w:rFonts w:cstheme="minorHAnsi"/>
@@ -5508,13 +5572,13 @@
         </w:rPr>
         <w:t>-temporal kriging of the model residuals for years 2009-2010, but ultimately found that it was not useful for these years and abandoned the approach.</w:t>
       </w:r>
-      <w:commentRangeEnd w:id="101"/>
+      <w:commentRangeEnd w:id="103"/>
       <w:r>
         <w:rPr>
           <w:rStyle w:val="CommentReference"/>
           <w:rFonts w:cstheme="minorHAnsi"/>
         </w:rPr>
-        <w:commentReference w:id="101"/>
+        <w:commentReference w:id="103"/>
       </w:r>
     </w:p>
     <w:p/>
@@ -5812,6 +5876,7 @@
           <w:rFonts w:cstheme="minorHAnsi"/>
         </w:rPr>
       </w:pPr>
+      <w:commentRangeStart w:id="104"/>
       <w:r>
         <w:rPr>
           <w:rFonts w:cstheme="minorHAnsi"/>
@@ -5828,7 +5893,20 @@
         <w:rPr>
           <w:rFonts w:cstheme="minorHAnsi"/>
         </w:rPr>
-        <w:t xml:space="preserve"> shows the mean and quantiles of PM</w:t>
+        <w:t xml:space="preserve"> shows the mean and quantiles</w:t>
+      </w:r>
+      <w:commentRangeEnd w:id="104"/>
+      <w:r>
+        <w:rPr>
+          <w:rStyle w:val="CommentReference"/>
+        </w:rPr>
+        <w:commentReference w:id="104"/>
+      </w:r>
+      <w:r>
+        <w:rPr>
+          <w:rFonts w:cstheme="minorHAnsi"/>
+        </w:rPr>
+        <w:t xml:space="preserve"> of PM</w:t>
       </w:r>
       <w:r>
         <w:rPr>
@@ -5916,7 +5994,7 @@
         <w:tblLook w:val="04A0" w:firstRow="1" w:lastRow="0" w:firstColumn="1" w:lastColumn="0" w:noHBand="0" w:noVBand="1"/>
       </w:tblPr>
       <w:tblGrid>
-        <w:gridCol w:w="1432"/>
+        <w:gridCol w:w="1535"/>
         <w:gridCol w:w="940"/>
         <w:gridCol w:w="960"/>
         <w:gridCol w:w="960"/>
@@ -8623,6 +8701,7 @@
                 <w:color w:val="000000"/>
               </w:rPr>
             </w:pPr>
+            <w:commentRangeStart w:id="105"/>
             <w:r>
               <w:rPr>
                 <w:rFonts w:cstheme="minorHAnsi"/>
@@ -8631,6 +8710,13 @@
                 <w:color w:val="000000"/>
               </w:rPr>
               <w:t>State</w:t>
+            </w:r>
+            <w:commentRangeEnd w:id="105"/>
+            <w:r>
+              <w:rPr>
+                <w:rStyle w:val="CommentReference"/>
+              </w:rPr>
+              <w:commentReference w:id="105"/>
             </w:r>
           </w:p>
         </w:tc>
@@ -11348,6 +11434,7 @@
                 <w:color w:val="000000"/>
               </w:rPr>
             </w:pPr>
+            <w:commentRangeStart w:id="107"/>
             <w:r>
               <w:rPr>
                 <w:rFonts w:cstheme="minorHAnsi"/>
@@ -11356,6 +11443,13 @@
                 <w:color w:val="000000"/>
               </w:rPr>
               <w:t>Season</w:t>
+            </w:r>
+            <w:commentRangeEnd w:id="107"/>
+            <w:r>
+              <w:rPr>
+                <w:rStyle w:val="CommentReference"/>
+              </w:rPr>
+              <w:commentReference w:id="107"/>
             </w:r>
           </w:p>
         </w:tc>
@@ -12508,14 +12602,14 @@
         </w:rPr>
         <w:t xml:space="preserve"> CMAQ </w:t>
       </w:r>
-      <w:commentRangeStart w:id="102"/>
+      <w:commentRangeStart w:id="108"/>
       <w:r>
         <w:rPr>
           <w:rFonts w:cstheme="minorHAnsi"/>
         </w:rPr>
         <w:t xml:space="preserve">output included as a predictor variable were run for the years 2008-2016 (the years for which we have CMAQ data), and the models without CMAQ were run for 2008-2018 to include 2017 and 2018 because there were so many large wildfires in the western US during these years. </w:t>
       </w:r>
-      <w:commentRangeEnd w:id="102"/>
+      <w:commentRangeEnd w:id="108"/>
       <w:r>
         <w:rPr>
           <w:rFonts w:cstheme="minorHAnsi"/>
@@ -12526,9 +12620,9 @@
         <w:rPr>
           <w:rStyle w:val="CommentReference"/>
         </w:rPr>
-        <w:commentReference w:id="102"/>
-      </w:r>
-      <w:commentRangeStart w:id="103"/>
+        <w:commentReference w:id="108"/>
+      </w:r>
+      <w:commentRangeStart w:id="109"/>
       <w:r>
         <w:rPr>
           <w:rFonts w:cstheme="minorHAnsi"/>
@@ -12540,21 +12634,35 @@
         <w:rPr>
           <w:rFonts w:cstheme="minorHAnsi"/>
         </w:rPr>
-        <w:t>were ,</w:t>
-      </w:r>
+        <w:t>were</w:t>
+      </w:r>
+      <w:commentRangeStart w:id="110"/>
+      <w:r>
+        <w:rPr>
+          <w:rFonts w:cstheme="minorHAnsi"/>
+        </w:rPr>
+        <w:t xml:space="preserve"> ,</w:t>
+      </w:r>
+      <w:commentRangeEnd w:id="110"/>
       <w:proofErr w:type="gramEnd"/>
       <w:r>
         <w:rPr>
+          <w:rStyle w:val="CommentReference"/>
+        </w:rPr>
+        <w:commentReference w:id="110"/>
+      </w:r>
+      <w:r>
+        <w:rPr>
           <w:rFonts w:cstheme="minorHAnsi"/>
         </w:rPr>
         <w:t xml:space="preserve"> whereas the testing RMSE and R2 are for the completely left-out 10% of the data, a good test of how our model will do predicting at locations on which it did not train. </w:t>
       </w:r>
-      <w:commentRangeEnd w:id="103"/>
+      <w:commentRangeEnd w:id="109"/>
       <w:r>
         <w:rPr>
           <w:rStyle w:val="CommentReference"/>
         </w:rPr>
-        <w:commentReference w:id="103"/>
+        <w:commentReference w:id="109"/>
       </w:r>
     </w:p>
     <w:p>
@@ -13711,8 +13819,8 @@
         </w:rPr>
         <w:t xml:space="preserve">, which is likely because </w:t>
       </w:r>
-      <w:commentRangeStart w:id="104"/>
-      <w:commentRangeStart w:id="105"/>
+      <w:commentRangeStart w:id="111"/>
+      <w:commentRangeStart w:id="112"/>
       <w:r>
         <w:rPr>
           <w:rFonts w:cstheme="minorHAnsi"/>
@@ -13720,20 +13828,20 @@
         </w:rPr>
         <w:t xml:space="preserve">there are fewer high values than low values in the training set. </w:t>
       </w:r>
-      <w:commentRangeEnd w:id="104"/>
+      <w:commentRangeEnd w:id="111"/>
       <w:r>
         <w:rPr>
           <w:rStyle w:val="CommentReference"/>
           <w:rFonts w:cstheme="minorHAnsi"/>
         </w:rPr>
-        <w:commentReference w:id="104"/>
-      </w:r>
-      <w:commentRangeEnd w:id="105"/>
+        <w:commentReference w:id="111"/>
+      </w:r>
+      <w:commentRangeEnd w:id="112"/>
       <w:r>
         <w:rPr>
           <w:rStyle w:val="CommentReference"/>
         </w:rPr>
-        <w:commentReference w:id="105"/>
+        <w:commentReference w:id="112"/>
       </w:r>
     </w:p>
     <w:p>
@@ -13751,7 +13859,7 @@
           <w:rFonts w:cstheme="minorHAnsi"/>
         </w:rPr>
       </w:pPr>
-      <w:commentRangeStart w:id="106"/>
+      <w:commentRangeStart w:id="113"/>
       <w:r>
         <w:rPr>
           <w:rFonts w:cstheme="minorHAnsi"/>
@@ -13809,12 +13917,12 @@
           </wp:inline>
         </w:drawing>
       </w:r>
-      <w:commentRangeEnd w:id="106"/>
+      <w:commentRangeEnd w:id="113"/>
       <w:r>
         <w:rPr>
           <w:rStyle w:val="CommentReference"/>
         </w:rPr>
-        <w:commentReference w:id="106"/>
+        <w:commentReference w:id="113"/>
       </w:r>
       <w:r>
         <w:rPr>
@@ -14010,8 +14118,8 @@
           <w:color w:val="000000"/>
         </w:rPr>
       </w:pPr>
-      <w:commentRangeStart w:id="107"/>
-      <w:commentRangeStart w:id="108"/>
+      <w:commentRangeStart w:id="114"/>
+      <w:commentRangeStart w:id="115"/>
       <w:r>
         <w:rPr>
           <w:rFonts w:cstheme="minorHAnsi"/>
@@ -14019,20 +14127,20 @@
         </w:rPr>
         <w:t xml:space="preserve">Tables XX </w:t>
       </w:r>
-      <w:commentRangeEnd w:id="107"/>
+      <w:commentRangeEnd w:id="114"/>
       <w:r>
         <w:rPr>
           <w:rStyle w:val="CommentReference"/>
           <w:rFonts w:cstheme="minorHAnsi"/>
         </w:rPr>
-        <w:commentReference w:id="107"/>
-      </w:r>
-      <w:commentRangeEnd w:id="108"/>
+        <w:commentReference w:id="114"/>
+      </w:r>
+      <w:commentRangeEnd w:id="115"/>
       <w:r>
         <w:rPr>
           <w:rStyle w:val="CommentReference"/>
         </w:rPr>
-        <w:commentReference w:id="108"/>
+        <w:commentReference w:id="115"/>
       </w:r>
       <w:r>
         <w:rPr>
@@ -14129,7 +14237,7 @@
         </w:rPr>
         <w:t xml:space="preserve">. </w:t>
       </w:r>
-      <w:commentRangeStart w:id="109"/>
+      <w:commentRangeStart w:id="116"/>
       <w:r>
         <w:rPr>
           <w:rFonts w:cstheme="minorHAnsi"/>
@@ -14137,7 +14245,7 @@
         </w:rPr>
         <w:t xml:space="preserve">(Note that while collinearity between variables does not matter for prediction with random forest, it most likely </w:t>
       </w:r>
-      <w:commentRangeStart w:id="110"/>
+      <w:commentRangeStart w:id="117"/>
       <w:r>
         <w:rPr>
           <w:rFonts w:cstheme="minorHAnsi"/>
@@ -14145,13 +14253,13 @@
         </w:rPr>
         <w:t>influences</w:t>
       </w:r>
-      <w:commentRangeEnd w:id="110"/>
+      <w:commentRangeEnd w:id="117"/>
       <w:r>
         <w:rPr>
           <w:rStyle w:val="CommentReference"/>
           <w:rFonts w:cstheme="minorHAnsi"/>
         </w:rPr>
-        <w:commentReference w:id="110"/>
+        <w:commentReference w:id="117"/>
       </w:r>
       <w:r>
         <w:rPr>
@@ -14160,7 +14268,7 @@
         </w:rPr>
         <w:t xml:space="preserve"> the variable importance calculations via permutation </w:t>
       </w:r>
-      <w:commentRangeStart w:id="111"/>
+      <w:commentRangeStart w:id="118"/>
       <w:r>
         <w:rPr>
           <w:rFonts w:cstheme="minorHAnsi"/>
@@ -14184,13 +14292,13 @@
         </w:rPr>
         <w:t xml:space="preserve"> et al., 2017)</w:t>
       </w:r>
-      <w:commentRangeEnd w:id="111"/>
+      <w:commentRangeEnd w:id="118"/>
       <w:r>
         <w:rPr>
           <w:rStyle w:val="CommentReference"/>
           <w:rFonts w:cstheme="minorHAnsi"/>
         </w:rPr>
-        <w:commentReference w:id="111"/>
+        <w:commentReference w:id="118"/>
       </w:r>
       <w:r>
         <w:rPr>
@@ -14199,12 +14307,12 @@
         </w:rPr>
         <w:t xml:space="preserve">.) </w:t>
       </w:r>
-      <w:commentRangeEnd w:id="109"/>
+      <w:commentRangeEnd w:id="116"/>
       <w:r>
         <w:rPr>
           <w:rStyle w:val="CommentReference"/>
         </w:rPr>
-        <w:commentReference w:id="109"/>
+        <w:commentReference w:id="116"/>
       </w:r>
     </w:p>
     <w:p>
@@ -19604,11 +19712,11 @@
         <w:pStyle w:val="Heading3"/>
         <w:spacing w:before="0" w:after="0"/>
       </w:pPr>
-      <w:commentRangeStart w:id="112"/>
+      <w:commentRangeStart w:id="119"/>
       <w:r>
         <w:t>Acknowledgements</w:t>
       </w:r>
-      <w:commentRangeEnd w:id="112"/>
+      <w:commentRangeEnd w:id="119"/>
       <w:r>
         <w:rPr>
           <w:rStyle w:val="CommentReference"/>
@@ -19616,7 +19724,7 @@
           <w:b w:val="0"/>
           <w:bCs w:val="0"/>
         </w:rPr>
-        <w:commentReference w:id="112"/>
+        <w:commentReference w:id="119"/>
       </w:r>
     </w:p>
     <w:p>
@@ -19951,11 +20059,11 @@
         <w:pStyle w:val="Heading3"/>
         <w:spacing w:before="0" w:after="0"/>
       </w:pPr>
-      <w:commentRangeStart w:id="113"/>
+      <w:commentRangeStart w:id="120"/>
       <w:r>
         <w:t>References</w:t>
       </w:r>
-      <w:commentRangeEnd w:id="113"/>
+      <w:commentRangeEnd w:id="120"/>
       <w:r>
         <w:rPr>
           <w:rStyle w:val="CommentReference"/>
@@ -19963,7 +20071,7 @@
           <w:b w:val="0"/>
           <w:bCs w:val="0"/>
         </w:rPr>
-        <w:commentReference w:id="113"/>
+        <w:commentReference w:id="120"/>
       </w:r>
     </w:p>
     <w:p>
@@ -24023,10 +24131,7 @@
         <w:annotationRef/>
       </w:r>
       <w:r>
-        <w:t>Suggest re-writing this sentence to avoid have ‘and’ be 3 of 5 consecutive words – would help with readability.</w:t>
-      </w:r>
-      <w:r>
-        <w:t xml:space="preserve"> It’s hard to tell from reading it if there were dummy variables for latitude and longitude. </w:t>
+        <w:t xml:space="preserve">Suggest re-writing this sentence to avoid have ‘and’ be 3 of 5 consecutive words – would help with readability. It’s hard to tell from reading it if there were dummy variables for latitude and longitude. </w:t>
       </w:r>
     </w:p>
   </w:comment>
@@ -24102,7 +24207,7 @@
       </w:r>
     </w:p>
   </w:comment>
-  <w:comment w:id="101" w:author="Ellen Considine" w:date="2020-04-24T20:35:00Z" w:initials="EC">
+  <w:comment w:id="100" w:author="Melissa Maestas" w:date="2020-05-07T19:13:00Z" w:initials="MMM">
     <w:p>
       <w:pPr>
         <w:pStyle w:val="CommentText"/>
@@ -24114,11 +24219,94 @@
         <w:annotationRef/>
       </w:r>
       <w:r>
+        <w:t>Suggest adding citation for the algorithm</w:t>
+      </w:r>
+    </w:p>
+  </w:comment>
+  <w:comment w:id="101" w:author="Melissa Maestas" w:date="2020-05-07T19:14:00Z" w:initials="MMM">
+    <w:p>
+      <w:pPr>
+        <w:pStyle w:val="CommentText"/>
+      </w:pPr>
+      <w:r>
+        <w:rPr>
+          <w:rStyle w:val="CommentReference"/>
+        </w:rPr>
+        <w:annotationRef/>
+      </w:r>
+      <w:r>
+        <w:t>Suggest adding citation for the algorithm</w:t>
+      </w:r>
+    </w:p>
+  </w:comment>
+  <w:comment w:id="102" w:author="Melissa Maestas" w:date="2020-05-07T19:17:00Z" w:initials="MMM">
+    <w:p>
+      <w:pPr>
+        <w:pStyle w:val="CommentText"/>
+      </w:pPr>
+      <w:r>
+        <w:rPr>
+          <w:rStyle w:val="CommentReference"/>
+        </w:rPr>
+        <w:annotationRef/>
+      </w:r>
+      <w:r>
+        <w:t xml:space="preserve">FYI, all of the R packages I used at any point are listed in </w:t>
+      </w:r>
+    </w:p>
+    <w:p>
+      <w:pPr>
+        <w:pStyle w:val="CommentText"/>
+      </w:pPr>
+      <w:r>
+        <w:t>\estimate-pm25\</w:t>
+      </w:r>
+      <w:proofErr w:type="spellStart"/>
+      <w:r>
+        <w:t>General_Project_Functions</w:t>
+      </w:r>
+      <w:proofErr w:type="spellEnd"/>
+      <w:r>
+        <w:t>\Script1_Install_Pkgs.R</w:t>
+      </w:r>
+    </w:p>
+    <w:p>
+      <w:pPr>
+        <w:pStyle w:val="CommentText"/>
+      </w:pPr>
+      <w:r>
+        <w:t>At the very least</w:t>
+      </w:r>
+      <w:r>
+        <w:t xml:space="preserve">, the </w:t>
+      </w:r>
+      <w:proofErr w:type="spellStart"/>
+      <w:r>
+        <w:t>rNOMADS</w:t>
+      </w:r>
+      <w:proofErr w:type="spellEnd"/>
+      <w:r>
+        <w:t xml:space="preserve"> package should be cited somewhere in the paper.</w:t>
+      </w:r>
+    </w:p>
+  </w:comment>
+  <w:comment w:id="103" w:author="Ellen Considine" w:date="2020-04-24T20:35:00Z" w:initials="EC">
+    <w:p>
+      <w:pPr>
+        <w:pStyle w:val="CommentText"/>
+      </w:pPr>
+      <w:r>
+        <w:rPr>
+          <w:rStyle w:val="CommentReference"/>
+        </w:rPr>
+        <w:annotationRef/>
+      </w:r>
+      <w:r>
         <w:t>How should we justify not doing a 2-step model / trying to krige on years with more wildfires? Do we need to talk more about spatial patterning (or lack thereof) in the residuals?</w:t>
       </w:r>
     </w:p>
   </w:comment>
-  <w:comment w:id="102" w:author="Colleen Reid" w:date="2020-05-02T15:54:00Z" w:initials="CR">
+  <w:comment w:id="104" w:author="Melissa Maestas" w:date="2020-05-07T19:26:00Z" w:initials="MMM">
     <w:p>
       <w:pPr>
         <w:pStyle w:val="CommentText"/>
@@ -24130,11 +24318,70 @@
         <w:annotationRef/>
       </w:r>
       <w:r>
+        <w:t xml:space="preserve">Suggestion: consider replacing this table with a series of box plots next to each other, one for each year. </w:t>
+      </w:r>
+    </w:p>
+  </w:comment>
+  <w:comment w:id="105" w:author="Melissa Maestas" w:date="2020-05-07T19:28:00Z" w:initials="MMM">
+    <w:p>
+      <w:pPr>
+        <w:pStyle w:val="CommentText"/>
+      </w:pPr>
+      <w:r>
+        <w:rPr>
+          <w:rStyle w:val="CommentReference"/>
+        </w:rPr>
+        <w:annotationRef/>
+      </w:r>
+      <w:r>
+        <w:t>Suggest using box plots</w:t>
+      </w:r>
+      <w:r>
+        <w:t xml:space="preserve"> </w:t>
+      </w:r>
+      <w:r>
+        <w:t>instead</w:t>
+      </w:r>
+      <w:bookmarkStart w:id="106" w:name="_GoBack"/>
+      <w:bookmarkEnd w:id="106"/>
+    </w:p>
+  </w:comment>
+  <w:comment w:id="107" w:author="Melissa Maestas" w:date="2020-05-07T19:28:00Z" w:initials="MMM">
+    <w:p>
+      <w:pPr>
+        <w:pStyle w:val="CommentText"/>
+      </w:pPr>
+      <w:r>
+        <w:rPr>
+          <w:rStyle w:val="CommentReference"/>
+        </w:rPr>
+        <w:annotationRef/>
+      </w:r>
+      <w:r>
+        <w:t>Suggest using box plots</w:t>
+      </w:r>
+      <w:r>
+        <w:t xml:space="preserve"> instead</w:t>
+      </w:r>
+    </w:p>
+  </w:comment>
+  <w:comment w:id="108" w:author="Colleen Reid" w:date="2020-05-02T15:54:00Z" w:initials="CR">
+    <w:p>
+      <w:pPr>
+        <w:pStyle w:val="CommentText"/>
+      </w:pPr>
+      <w:r>
+        <w:rPr>
+          <w:rStyle w:val="CommentReference"/>
+        </w:rPr>
+        <w:annotationRef/>
+      </w:r>
+      <w:r>
         <w:t xml:space="preserve">This may be repetitive of previous statements. Instead, I suggest we remove this statement and put the years in the tables. </w:t>
       </w:r>
     </w:p>
   </w:comment>
-  <w:comment w:id="103" w:author="Colleen Reid" w:date="2020-05-02T16:01:00Z" w:initials="CR">
+  <w:comment w:id="110" w:author="Melissa Maestas" w:date="2020-05-07T19:31:00Z" w:initials="MMM">
     <w:p>
       <w:pPr>
         <w:pStyle w:val="CommentText"/>
@@ -24146,11 +24393,27 @@
         <w:annotationRef/>
       </w:r>
       <w:r>
+        <w:t>Seems to be missing some words</w:t>
+      </w:r>
+    </w:p>
+  </w:comment>
+  <w:comment w:id="109" w:author="Colleen Reid" w:date="2020-05-02T16:01:00Z" w:initials="CR">
+    <w:p>
+      <w:pPr>
+        <w:pStyle w:val="CommentText"/>
+      </w:pPr>
+      <w:r>
+        <w:rPr>
+          <w:rStyle w:val="CommentReference"/>
+        </w:rPr>
+        <w:annotationRef/>
+      </w:r>
+      <w:r>
         <w:t xml:space="preserve">Ellen, I put this in and would like your eyes on it. </w:t>
       </w:r>
     </w:p>
   </w:comment>
-  <w:comment w:id="104" w:author="Ellen Considine" w:date="2020-04-29T10:51:00Z" w:initials="EC">
+  <w:comment w:id="111" w:author="Ellen Considine" w:date="2020-04-29T10:51:00Z" w:initials="EC">
     <w:p>
       <w:pPr>
         <w:pStyle w:val="CommentText"/>
@@ -24166,7 +24429,7 @@
       </w:r>
     </w:p>
   </w:comment>
-  <w:comment w:id="105" w:author="Colleen Reid" w:date="2020-05-02T16:11:00Z" w:initials="CR">
+  <w:comment w:id="112" w:author="Colleen Reid" w:date="2020-05-02T16:11:00Z" w:initials="CR">
     <w:p>
       <w:pPr>
         <w:pStyle w:val="CommentText"/>
@@ -24182,7 +24445,7 @@
       </w:r>
     </w:p>
   </w:comment>
-  <w:comment w:id="106" w:author="Colleen Reid" w:date="2020-05-02T16:18:00Z" w:initials="CR">
+  <w:comment w:id="113" w:author="Colleen Reid" w:date="2020-05-02T16:18:00Z" w:initials="CR">
     <w:p>
       <w:pPr>
         <w:pStyle w:val="CommentText"/>
@@ -24198,7 +24461,7 @@
       </w:r>
     </w:p>
   </w:comment>
-  <w:comment w:id="107" w:author="Ellen Considine" w:date="2020-04-29T11:02:00Z" w:initials="EC">
+  <w:comment w:id="114" w:author="Ellen Considine" w:date="2020-04-29T11:02:00Z" w:initials="EC">
     <w:p>
       <w:pPr>
         <w:pStyle w:val="CommentText"/>
@@ -24214,7 +24477,7 @@
       </w:r>
     </w:p>
   </w:comment>
-  <w:comment w:id="108" w:author="Colleen Reid" w:date="2020-05-02T16:19:00Z" w:initials="CR">
+  <w:comment w:id="115" w:author="Colleen Reid" w:date="2020-05-02T16:19:00Z" w:initials="CR">
     <w:p>
       <w:pPr>
         <w:pStyle w:val="CommentText"/>
@@ -24230,7 +24493,7 @@
       </w:r>
     </w:p>
   </w:comment>
-  <w:comment w:id="110" w:author="Ellen Considine" w:date="2020-04-22T18:14:00Z" w:initials="EC">
+  <w:comment w:id="117" w:author="Ellen Considine" w:date="2020-04-22T18:14:00Z" w:initials="EC">
     <w:p>
       <w:pPr>
         <w:pStyle w:val="CommentText"/>
@@ -24246,7 +24509,7 @@
       </w:r>
     </w:p>
   </w:comment>
-  <w:comment w:id="111" w:author="Ellen Considine" w:date="2020-04-22T18:09:00Z" w:initials="EC">
+  <w:comment w:id="118" w:author="Ellen Considine" w:date="2020-04-22T18:09:00Z" w:initials="EC">
     <w:p>
       <w:pPr>
         <w:pStyle w:val="NormalWeb"/>
@@ -24309,7 +24572,7 @@
       </w:pPr>
     </w:p>
   </w:comment>
-  <w:comment w:id="109" w:author="Colleen Reid" w:date="2020-05-02T16:20:00Z" w:initials="CR">
+  <w:comment w:id="116" w:author="Colleen Reid" w:date="2020-05-02T16:20:00Z" w:initials="CR">
     <w:p>
       <w:pPr>
         <w:pStyle w:val="CommentText"/>
@@ -24325,7 +24588,7 @@
       </w:r>
     </w:p>
   </w:comment>
-  <w:comment w:id="112" w:author="Melissa Maestas" w:date="2020-05-06T12:44:00Z" w:initials="MMM">
+  <w:comment w:id="119" w:author="Melissa Maestas" w:date="2020-05-06T12:44:00Z" w:initials="MMM">
     <w:p>
       <w:pPr>
         <w:pStyle w:val="CommentText"/>
@@ -24430,7 +24693,7 @@
       </w:r>
     </w:p>
   </w:comment>
-  <w:comment w:id="113" w:author="Colleen Reid" w:date="2020-05-02T14:03:00Z" w:initials="CR">
+  <w:comment w:id="120" w:author="Colleen Reid" w:date="2020-05-02T14:03:00Z" w:initials="CR">
     <w:p>
       <w:pPr>
         <w:pStyle w:val="CommentText"/>
@@ -24489,8 +24752,15 @@
   <w15:commentEx w15:paraId="64057BC1" w15:done="0"/>
   <w15:commentEx w15:paraId="6E78DE0C" w15:done="0"/>
   <w15:commentEx w15:paraId="1435487C" w15:done="0"/>
+  <w15:commentEx w15:paraId="0A2B0FBA" w15:done="0"/>
+  <w15:commentEx w15:paraId="14BEACA2" w15:done="0"/>
+  <w15:commentEx w15:paraId="4BBC0B9B" w15:done="0"/>
   <w15:commentEx w15:paraId="3C4093F1" w15:done="0"/>
+  <w15:commentEx w15:paraId="7A184669" w15:done="0"/>
+  <w15:commentEx w15:paraId="2B0AB88E" w15:done="0"/>
+  <w15:commentEx w15:paraId="5F3E56F3" w15:done="0"/>
   <w15:commentEx w15:paraId="03085EE7" w15:done="0"/>
+  <w15:commentEx w15:paraId="3466C8B5" w15:done="0"/>
   <w15:commentEx w15:paraId="43DF9759" w15:done="0"/>
   <w15:commentEx w15:paraId="48A5D93F" w15:done="0"/>
   <w15:commentEx w15:paraId="66E1009B" w15:paraIdParent="48A5D93F" w15:done="0"/>
@@ -24545,8 +24815,15 @@
   <w16cid:commentId w16cid:paraId="64057BC1" w16cid:durableId="225D9504"/>
   <w16cid:commentId w16cid:paraId="6E78DE0C" w16cid:durableId="2253CE13"/>
   <w16cid:commentId w16cid:paraId="1435487C" w16cid:durableId="225D95D9"/>
+  <w16cid:commentId w16cid:paraId="0A2B0FBA" w16cid:durableId="225EDC68"/>
+  <w16cid:commentId w16cid:paraId="14BEACA2" w16cid:durableId="225EDC7C"/>
+  <w16cid:commentId w16cid:paraId="4BBC0B9B" w16cid:durableId="225EDD2F"/>
   <w16cid:commentId w16cid:paraId="3C4093F1" w16cid:durableId="224DCC1A"/>
+  <w16cid:commentId w16cid:paraId="7A184669" w16cid:durableId="225EDF79"/>
+  <w16cid:commentId w16cid:paraId="2B0AB88E" w16cid:durableId="225EDFCB"/>
+  <w16cid:commentId w16cid:paraId="5F3E56F3" w16cid:durableId="225EDFD3"/>
   <w16cid:commentId w16cid:paraId="03085EE7" w16cid:durableId="22581626"/>
+  <w16cid:commentId w16cid:paraId="3466C8B5" w16cid:durableId="225EE07D"/>
   <w16cid:commentId w16cid:paraId="43DF9759" w16cid:durableId="225817E7"/>
   <w16cid:commentId w16cid:paraId="48A5D93F" w16cid:durableId="2253DAB5"/>
   <w16cid:commentId w16cid:paraId="66E1009B" w16cid:durableId="22581A3E"/>
@@ -31600,7 +31877,7 @@
 </file>
 
 <file path=customXml/itemProps1.xml><?xml version="1.0" encoding="utf-8"?>
-<ds:datastoreItem xmlns:ds="http://schemas.openxmlformats.org/officeDocument/2006/customXml" ds:itemID="{D6644B64-11DD-2F4E-B626-94B986CA9846}">
+<ds:datastoreItem xmlns:ds="http://schemas.openxmlformats.org/officeDocument/2006/customXml" ds:itemID="{3F292153-914C-F649-AC03-132BF0F2E846}">
   <ds:schemaRefs>
     <ds:schemaRef ds:uri="http://schemas.openxmlformats.org/officeDocument/2006/bibliography"/>
   </ds:schemaRefs>

</xml_diff>

<commit_message>
minor edits to pages 11-end
</commit_message>
<xml_diff>
--- a/Manuscript_Word/Reid_MLpaper_SciData_Manuscript.docx
+++ b/Manuscript_Word/Reid_MLpaper_SciData_Manuscript.docx
@@ -4437,7 +4437,38 @@
           <w:rFonts w:cstheme="minorHAnsi"/>
           <w:color w:val="000000"/>
         </w:rPr>
-        <w:t>10-fold cross-validation (with no resampling)</w:t>
+        <w:t xml:space="preserve">10-fold cross-validation </w:t>
+      </w:r>
+      <w:commentRangeStart w:id="98"/>
+      <w:ins w:id="99" w:author="Melissa Maestas" w:date="2020-05-07T21:08:00Z">
+        <w:r>
+          <w:rPr>
+            <w:rFonts w:cstheme="minorHAnsi"/>
+            <w:color w:val="000000"/>
+          </w:rPr>
+          <w:t>(CV)</w:t>
+        </w:r>
+        <w:commentRangeEnd w:id="98"/>
+        <w:r>
+          <w:rPr>
+            <w:rStyle w:val="CommentReference"/>
+          </w:rPr>
+          <w:commentReference w:id="98"/>
+        </w:r>
+        <w:r>
+          <w:rPr>
+            <w:rFonts w:cstheme="minorHAnsi"/>
+            <w:color w:val="000000"/>
+          </w:rPr>
+          <w:t xml:space="preserve"> </w:t>
+        </w:r>
+      </w:ins>
+      <w:r>
+        <w:rPr>
+          <w:rFonts w:cstheme="minorHAnsi"/>
+          <w:color w:val="000000"/>
+        </w:rPr>
+        <w:t>(with no resampling)</w:t>
       </w:r>
       <w:commentRangeEnd w:id="97"/>
       <w:r>
@@ -4476,7 +4507,7 @@
         </w:rPr>
         <w:t xml:space="preserve">Using 10-fold cross-validation </w:t>
       </w:r>
-      <w:commentRangeStart w:id="98"/>
+      <w:commentRangeStart w:id="100"/>
       <w:r>
         <w:rPr>
           <w:rFonts w:cstheme="minorHAnsi"/>
@@ -4484,13 +4515,13 @@
         </w:rPr>
         <w:t xml:space="preserve">(with no resampling) </w:t>
       </w:r>
-      <w:commentRangeEnd w:id="98"/>
+      <w:commentRangeEnd w:id="100"/>
       <w:r>
         <w:rPr>
           <w:rStyle w:val="CommentReference"/>
           <w:rFonts w:cstheme="minorHAnsi"/>
         </w:rPr>
-        <w:commentReference w:id="98"/>
+        <w:commentReference w:id="100"/>
       </w:r>
       <w:r>
         <w:rPr>
@@ -4499,7 +4530,7 @@
         </w:rPr>
         <w:t xml:space="preserve">for </w:t>
       </w:r>
-      <w:commentRangeStart w:id="99"/>
+      <w:commentRangeStart w:id="101"/>
       <w:r>
         <w:rPr>
           <w:rFonts w:cstheme="minorHAnsi"/>
@@ -4507,12 +4538,12 @@
         </w:rPr>
         <w:t>this kind of land-use regression</w:t>
       </w:r>
-      <w:commentRangeEnd w:id="99"/>
+      <w:commentRangeEnd w:id="101"/>
       <w:r>
         <w:rPr>
           <w:rStyle w:val="CommentReference"/>
         </w:rPr>
-        <w:commentReference w:id="99"/>
+        <w:commentReference w:id="101"/>
       </w:r>
       <w:r>
         <w:rPr>
@@ -5087,7 +5118,7 @@
         </w:rPr>
         <w:t>exposures across the western US. Specifically, we used a generalized linear model (GLM) to combine the results from two machine learning algorithms: a random forest model (</w:t>
       </w:r>
-      <w:commentRangeStart w:id="100"/>
+      <w:commentRangeStart w:id="102"/>
       <w:r>
         <w:rPr>
           <w:rFonts w:cstheme="minorHAnsi"/>
@@ -5095,12 +5126,12 @@
         </w:rPr>
         <w:t>“ranger” algorithm</w:t>
       </w:r>
-      <w:commentRangeEnd w:id="100"/>
+      <w:commentRangeEnd w:id="102"/>
       <w:r>
         <w:rPr>
           <w:rStyle w:val="CommentReference"/>
         </w:rPr>
-        <w:commentReference w:id="100"/>
+        <w:commentReference w:id="102"/>
       </w:r>
       <w:r>
         <w:rPr>
@@ -5109,7 +5140,7 @@
         </w:rPr>
         <w:t>) and a gradient boosting model (</w:t>
       </w:r>
-      <w:commentRangeStart w:id="101"/>
+      <w:commentRangeStart w:id="103"/>
       <w:r>
         <w:rPr>
           <w:rFonts w:cstheme="minorHAnsi"/>
@@ -5133,12 +5164,12 @@
         </w:rPr>
         <w:t>” algorithm</w:t>
       </w:r>
-      <w:commentRangeEnd w:id="101"/>
+      <w:commentRangeEnd w:id="103"/>
       <w:r>
         <w:rPr>
           <w:rStyle w:val="CommentReference"/>
         </w:rPr>
-        <w:commentReference w:id="101"/>
+        <w:commentReference w:id="103"/>
       </w:r>
       <w:r>
         <w:rPr>
@@ -5263,7 +5294,7 @@
         </w:rPr>
         <w:t xml:space="preserve"> and all machine learning models utilized the </w:t>
       </w:r>
-      <w:commentRangeStart w:id="102"/>
+      <w:commentRangeStart w:id="104"/>
       <w:r>
         <w:rPr>
           <w:rFonts w:cstheme="minorHAnsi"/>
@@ -5271,12 +5302,12 @@
         </w:rPr>
         <w:t>R packages</w:t>
       </w:r>
-      <w:commentRangeEnd w:id="102"/>
+      <w:commentRangeEnd w:id="104"/>
       <w:r>
         <w:rPr>
           <w:rStyle w:val="CommentReference"/>
         </w:rPr>
-        <w:commentReference w:id="102"/>
+        <w:commentReference w:id="104"/>
       </w:r>
       <w:r>
         <w:rPr>
@@ -5490,7 +5521,7 @@
           <w:color w:val="000000"/>
         </w:rPr>
       </w:pPr>
-      <w:commentRangeStart w:id="103"/>
+      <w:commentRangeStart w:id="105"/>
       <w:r>
         <w:rPr>
           <w:rFonts w:cstheme="minorHAnsi"/>
@@ -5572,13 +5603,13 @@
         </w:rPr>
         <w:t>-temporal kriging of the model residuals for years 2009-2010, but ultimately found that it was not useful for these years and abandoned the approach.</w:t>
       </w:r>
-      <w:commentRangeEnd w:id="103"/>
+      <w:commentRangeEnd w:id="105"/>
       <w:r>
         <w:rPr>
           <w:rStyle w:val="CommentReference"/>
           <w:rFonts w:cstheme="minorHAnsi"/>
         </w:rPr>
-        <w:commentReference w:id="103"/>
+        <w:commentReference w:id="105"/>
       </w:r>
     </w:p>
     <w:p/>
@@ -5876,7 +5907,7 @@
           <w:rFonts w:cstheme="minorHAnsi"/>
         </w:rPr>
       </w:pPr>
-      <w:commentRangeStart w:id="104"/>
+      <w:commentRangeStart w:id="106"/>
       <w:r>
         <w:rPr>
           <w:rFonts w:cstheme="minorHAnsi"/>
@@ -5895,12 +5926,12 @@
         </w:rPr>
         <w:t xml:space="preserve"> shows the mean and quantiles</w:t>
       </w:r>
-      <w:commentRangeEnd w:id="104"/>
+      <w:commentRangeEnd w:id="106"/>
       <w:r>
         <w:rPr>
           <w:rStyle w:val="CommentReference"/>
         </w:rPr>
-        <w:commentReference w:id="104"/>
+        <w:commentReference w:id="106"/>
       </w:r>
       <w:r>
         <w:rPr>
@@ -8701,7 +8732,7 @@
                 <w:color w:val="000000"/>
               </w:rPr>
             </w:pPr>
-            <w:commentRangeStart w:id="105"/>
+            <w:commentRangeStart w:id="107"/>
             <w:r>
               <w:rPr>
                 <w:rFonts w:cstheme="minorHAnsi"/>
@@ -8711,12 +8742,12 @@
               </w:rPr>
               <w:t>State</w:t>
             </w:r>
-            <w:commentRangeEnd w:id="105"/>
+            <w:commentRangeEnd w:id="107"/>
             <w:r>
               <w:rPr>
                 <w:rStyle w:val="CommentReference"/>
               </w:rPr>
-              <w:commentReference w:id="105"/>
+              <w:commentReference w:id="107"/>
             </w:r>
           </w:p>
         </w:tc>
@@ -11434,7 +11465,7 @@
                 <w:color w:val="000000"/>
               </w:rPr>
             </w:pPr>
-            <w:commentRangeStart w:id="107"/>
+            <w:commentRangeStart w:id="108"/>
             <w:r>
               <w:rPr>
                 <w:rFonts w:cstheme="minorHAnsi"/>
@@ -11444,12 +11475,12 @@
               </w:rPr>
               <w:t>Season</w:t>
             </w:r>
-            <w:commentRangeEnd w:id="107"/>
+            <w:commentRangeEnd w:id="108"/>
             <w:r>
               <w:rPr>
                 <w:rStyle w:val="CommentReference"/>
               </w:rPr>
-              <w:commentReference w:id="107"/>
+              <w:commentReference w:id="108"/>
             </w:r>
           </w:p>
         </w:tc>
@@ -12602,14 +12633,14 @@
         </w:rPr>
         <w:t xml:space="preserve"> CMAQ </w:t>
       </w:r>
-      <w:commentRangeStart w:id="108"/>
+      <w:commentRangeStart w:id="109"/>
       <w:r>
         <w:rPr>
           <w:rFonts w:cstheme="minorHAnsi"/>
         </w:rPr>
         <w:t xml:space="preserve">output included as a predictor variable were run for the years 2008-2016 (the years for which we have CMAQ data), and the models without CMAQ were run for 2008-2018 to include 2017 and 2018 because there were so many large wildfires in the western US during these years. </w:t>
       </w:r>
-      <w:commentRangeEnd w:id="108"/>
+      <w:commentRangeEnd w:id="109"/>
       <w:r>
         <w:rPr>
           <w:rFonts w:cstheme="minorHAnsi"/>
@@ -12620,9 +12651,9 @@
         <w:rPr>
           <w:rStyle w:val="CommentReference"/>
         </w:rPr>
-        <w:commentReference w:id="108"/>
-      </w:r>
-      <w:commentRangeStart w:id="109"/>
+        <w:commentReference w:id="109"/>
+      </w:r>
+      <w:commentRangeStart w:id="110"/>
       <w:r>
         <w:rPr>
           <w:rFonts w:cstheme="minorHAnsi"/>
@@ -12636,33 +12667,33 @@
         </w:rPr>
         <w:t>were</w:t>
       </w:r>
-      <w:commentRangeStart w:id="110"/>
+      <w:commentRangeStart w:id="111"/>
       <w:r>
         <w:rPr>
           <w:rFonts w:cstheme="minorHAnsi"/>
         </w:rPr>
         <w:t xml:space="preserve"> ,</w:t>
       </w:r>
+      <w:commentRangeEnd w:id="111"/>
+      <w:proofErr w:type="gramEnd"/>
+      <w:r>
+        <w:rPr>
+          <w:rStyle w:val="CommentReference"/>
+        </w:rPr>
+        <w:commentReference w:id="111"/>
+      </w:r>
+      <w:r>
+        <w:rPr>
+          <w:rFonts w:cstheme="minorHAnsi"/>
+        </w:rPr>
+        <w:t xml:space="preserve"> whereas the testing RMSE and R2 are for the completely left-out 10% of the data, a good test of how our model will do predicting at locations on which it did not train. </w:t>
+      </w:r>
       <w:commentRangeEnd w:id="110"/>
-      <w:proofErr w:type="gramEnd"/>
       <w:r>
         <w:rPr>
           <w:rStyle w:val="CommentReference"/>
         </w:rPr>
         <w:commentReference w:id="110"/>
-      </w:r>
-      <w:r>
-        <w:rPr>
-          <w:rFonts w:cstheme="minorHAnsi"/>
-        </w:rPr>
-        <w:t xml:space="preserve"> whereas the testing RMSE and R2 are for the completely left-out 10% of the data, a good test of how our model will do predicting at locations on which it did not train. </w:t>
-      </w:r>
-      <w:commentRangeEnd w:id="109"/>
-      <w:r>
-        <w:rPr>
-          <w:rStyle w:val="CommentReference"/>
-        </w:rPr>
-        <w:commentReference w:id="109"/>
       </w:r>
     </w:p>
     <w:p>
@@ -13819,8 +13850,8 @@
         </w:rPr>
         <w:t xml:space="preserve">, which is likely because </w:t>
       </w:r>
-      <w:commentRangeStart w:id="111"/>
       <w:commentRangeStart w:id="112"/>
+      <w:commentRangeStart w:id="113"/>
       <w:r>
         <w:rPr>
           <w:rFonts w:cstheme="minorHAnsi"/>
@@ -13828,20 +13859,20 @@
         </w:rPr>
         <w:t xml:space="preserve">there are fewer high values than low values in the training set. </w:t>
       </w:r>
-      <w:commentRangeEnd w:id="111"/>
+      <w:commentRangeEnd w:id="112"/>
       <w:r>
         <w:rPr>
           <w:rStyle w:val="CommentReference"/>
           <w:rFonts w:cstheme="minorHAnsi"/>
         </w:rPr>
-        <w:commentReference w:id="111"/>
-      </w:r>
-      <w:commentRangeEnd w:id="112"/>
+        <w:commentReference w:id="112"/>
+      </w:r>
+      <w:commentRangeEnd w:id="113"/>
       <w:r>
         <w:rPr>
           <w:rStyle w:val="CommentReference"/>
         </w:rPr>
-        <w:commentReference w:id="112"/>
+        <w:commentReference w:id="113"/>
       </w:r>
     </w:p>
     <w:p>
@@ -13859,7 +13890,7 @@
           <w:rFonts w:cstheme="minorHAnsi"/>
         </w:rPr>
       </w:pPr>
-      <w:commentRangeStart w:id="113"/>
+      <w:commentRangeStart w:id="114"/>
       <w:r>
         <w:rPr>
           <w:rFonts w:cstheme="minorHAnsi"/>
@@ -13917,12 +13948,12 @@
           </wp:inline>
         </w:drawing>
       </w:r>
-      <w:commentRangeEnd w:id="113"/>
+      <w:commentRangeEnd w:id="114"/>
       <w:r>
         <w:rPr>
           <w:rStyle w:val="CommentReference"/>
         </w:rPr>
-        <w:commentReference w:id="113"/>
+        <w:commentReference w:id="114"/>
       </w:r>
       <w:r>
         <w:rPr>
@@ -14118,8 +14149,8 @@
           <w:color w:val="000000"/>
         </w:rPr>
       </w:pPr>
-      <w:commentRangeStart w:id="114"/>
       <w:commentRangeStart w:id="115"/>
+      <w:commentRangeStart w:id="116"/>
       <w:r>
         <w:rPr>
           <w:rFonts w:cstheme="minorHAnsi"/>
@@ -14127,20 +14158,20 @@
         </w:rPr>
         <w:t xml:space="preserve">Tables XX </w:t>
       </w:r>
-      <w:commentRangeEnd w:id="114"/>
+      <w:commentRangeEnd w:id="115"/>
       <w:r>
         <w:rPr>
           <w:rStyle w:val="CommentReference"/>
           <w:rFonts w:cstheme="minorHAnsi"/>
         </w:rPr>
-        <w:commentReference w:id="114"/>
-      </w:r>
-      <w:commentRangeEnd w:id="115"/>
+        <w:commentReference w:id="115"/>
+      </w:r>
+      <w:commentRangeEnd w:id="116"/>
       <w:r>
         <w:rPr>
           <w:rStyle w:val="CommentReference"/>
         </w:rPr>
-        <w:commentReference w:id="115"/>
+        <w:commentReference w:id="116"/>
       </w:r>
       <w:r>
         <w:rPr>
@@ -14237,7 +14268,7 @@
         </w:rPr>
         <w:t xml:space="preserve">. </w:t>
       </w:r>
-      <w:commentRangeStart w:id="116"/>
+      <w:commentRangeStart w:id="117"/>
       <w:r>
         <w:rPr>
           <w:rFonts w:cstheme="minorHAnsi"/>
@@ -14245,7 +14276,7 @@
         </w:rPr>
         <w:t xml:space="preserve">(Note that while collinearity between variables does not matter for prediction with random forest, it most likely </w:t>
       </w:r>
-      <w:commentRangeStart w:id="117"/>
+      <w:commentRangeStart w:id="118"/>
       <w:r>
         <w:rPr>
           <w:rFonts w:cstheme="minorHAnsi"/>
@@ -14253,66 +14284,66 @@
         </w:rPr>
         <w:t>influences</w:t>
       </w:r>
+      <w:commentRangeEnd w:id="118"/>
+      <w:r>
+        <w:rPr>
+          <w:rStyle w:val="CommentReference"/>
+          <w:rFonts w:cstheme="minorHAnsi"/>
+        </w:rPr>
+        <w:commentReference w:id="118"/>
+      </w:r>
+      <w:r>
+        <w:rPr>
+          <w:rFonts w:cstheme="minorHAnsi"/>
+          <w:color w:val="000000"/>
+        </w:rPr>
+        <w:t xml:space="preserve"> the variable importance calculations via permutation </w:t>
+      </w:r>
+      <w:commentRangeStart w:id="119"/>
+      <w:r>
+        <w:rPr>
+          <w:rFonts w:cstheme="minorHAnsi"/>
+          <w:color w:val="000000"/>
+        </w:rPr>
+        <w:t>(</w:t>
+      </w:r>
+      <w:proofErr w:type="spellStart"/>
+      <w:r>
+        <w:rPr>
+          <w:rFonts w:cstheme="minorHAnsi"/>
+          <w:color w:val="000000"/>
+        </w:rPr>
+        <w:t>Gregorutti</w:t>
+      </w:r>
+      <w:proofErr w:type="spellEnd"/>
+      <w:r>
+        <w:rPr>
+          <w:rFonts w:cstheme="minorHAnsi"/>
+          <w:color w:val="000000"/>
+        </w:rPr>
+        <w:t xml:space="preserve"> et al., 2017)</w:t>
+      </w:r>
+      <w:commentRangeEnd w:id="119"/>
+      <w:r>
+        <w:rPr>
+          <w:rStyle w:val="CommentReference"/>
+          <w:rFonts w:cstheme="minorHAnsi"/>
+        </w:rPr>
+        <w:commentReference w:id="119"/>
+      </w:r>
+      <w:r>
+        <w:rPr>
+          <w:rFonts w:cstheme="minorHAnsi"/>
+          <w:color w:val="000000"/>
+        </w:rPr>
+        <w:t xml:space="preserve">.) </w:t>
+      </w:r>
       <w:commentRangeEnd w:id="117"/>
       <w:r>
         <w:rPr>
           <w:rStyle w:val="CommentReference"/>
-          <w:rFonts w:cstheme="minorHAnsi"/>
         </w:rPr>
         <w:commentReference w:id="117"/>
-      </w:r>
-      <w:r>
-        <w:rPr>
-          <w:rFonts w:cstheme="minorHAnsi"/>
-          <w:color w:val="000000"/>
-        </w:rPr>
-        <w:t xml:space="preserve"> the variable importance calculations via permutation </w:t>
-      </w:r>
-      <w:commentRangeStart w:id="118"/>
-      <w:r>
-        <w:rPr>
-          <w:rFonts w:cstheme="minorHAnsi"/>
-          <w:color w:val="000000"/>
-        </w:rPr>
-        <w:t>(</w:t>
-      </w:r>
-      <w:proofErr w:type="spellStart"/>
-      <w:r>
-        <w:rPr>
-          <w:rFonts w:cstheme="minorHAnsi"/>
-          <w:color w:val="000000"/>
-        </w:rPr>
-        <w:t>Gregorutti</w:t>
-      </w:r>
-      <w:proofErr w:type="spellEnd"/>
-      <w:r>
-        <w:rPr>
-          <w:rFonts w:cstheme="minorHAnsi"/>
-          <w:color w:val="000000"/>
-        </w:rPr>
-        <w:t xml:space="preserve"> et al., 2017)</w:t>
-      </w:r>
-      <w:commentRangeEnd w:id="118"/>
-      <w:r>
-        <w:rPr>
-          <w:rStyle w:val="CommentReference"/>
-          <w:rFonts w:cstheme="minorHAnsi"/>
-        </w:rPr>
-        <w:commentReference w:id="118"/>
-      </w:r>
-      <w:r>
-        <w:rPr>
-          <w:rFonts w:cstheme="minorHAnsi"/>
-          <w:color w:val="000000"/>
-        </w:rPr>
-        <w:t xml:space="preserve">.) </w:t>
-      </w:r>
-      <w:commentRangeEnd w:id="116"/>
-      <w:r>
-        <w:rPr>
-          <w:rStyle w:val="CommentReference"/>
-        </w:rPr>
-        <w:commentReference w:id="116"/>
       </w:r>
     </w:p>
     <w:p>
@@ -19712,11 +19743,11 @@
         <w:pStyle w:val="Heading3"/>
         <w:spacing w:before="0" w:after="0"/>
       </w:pPr>
-      <w:commentRangeStart w:id="119"/>
+      <w:commentRangeStart w:id="120"/>
       <w:r>
         <w:t>Acknowledgements</w:t>
       </w:r>
-      <w:commentRangeEnd w:id="119"/>
+      <w:commentRangeEnd w:id="120"/>
       <w:r>
         <w:rPr>
           <w:rStyle w:val="CommentReference"/>
@@ -19724,7 +19755,7 @@
           <w:b w:val="0"/>
           <w:bCs w:val="0"/>
         </w:rPr>
-        <w:commentReference w:id="119"/>
+        <w:commentReference w:id="120"/>
       </w:r>
     </w:p>
     <w:p>
@@ -20059,11 +20090,11 @@
         <w:pStyle w:val="Heading3"/>
         <w:spacing w:before="0" w:after="0"/>
       </w:pPr>
-      <w:commentRangeStart w:id="120"/>
+      <w:commentRangeStart w:id="121"/>
       <w:r>
         <w:t>References</w:t>
       </w:r>
-      <w:commentRangeEnd w:id="120"/>
+      <w:commentRangeEnd w:id="121"/>
       <w:r>
         <w:rPr>
           <w:rStyle w:val="CommentReference"/>
@@ -20071,7 +20102,7 @@
           <w:b w:val="0"/>
           <w:bCs w:val="0"/>
         </w:rPr>
-        <w:commentReference w:id="120"/>
+        <w:commentReference w:id="121"/>
       </w:r>
     </w:p>
     <w:p>
@@ -22862,6 +22893,8 @@
         </w:rPr>
         <w:t> URL should be used where available. For first submissions, authors may choose to include just the accession number. Scientific Data staff will provide further guidance after peer-review. Please refer to the following examples of data citation for guidance:</w:t>
       </w:r>
+      <w:bookmarkStart w:id="122" w:name="_GoBack"/>
+      <w:bookmarkEnd w:id="122"/>
     </w:p>
     <w:p>
       <w:pPr>
@@ -24159,6 +24192,22 @@
       </w:r>
     </w:p>
   </w:comment>
+  <w:comment w:id="98" w:author="Melissa Maestas" w:date="2020-05-07T21:08:00Z" w:initials="MMM">
+    <w:p>
+      <w:pPr>
+        <w:pStyle w:val="CommentText"/>
+      </w:pPr>
+      <w:r>
+        <w:rPr>
+          <w:rStyle w:val="CommentReference"/>
+        </w:rPr>
+        <w:annotationRef/>
+      </w:r>
+      <w:r>
+        <w:t>Suggest either defining CV and then using it throughout or spelling out cross-validation throughout paper.</w:t>
+      </w:r>
+    </w:p>
+  </w:comment>
   <w:comment w:id="97" w:author="Melissa Maestas" w:date="2020-05-06T19:56:00Z" w:initials="MMM">
     <w:p>
       <w:pPr>
@@ -24175,7 +24224,7 @@
       </w:r>
     </w:p>
   </w:comment>
-  <w:comment w:id="98" w:author="Ellen Considine" w:date="2020-04-29T09:57:00Z" w:initials="EC">
+  <w:comment w:id="100" w:author="Ellen Considine" w:date="2020-04-29T09:57:00Z" w:initials="EC">
     <w:p>
       <w:pPr>
         <w:pStyle w:val="CommentText"/>
@@ -24191,7 +24240,7 @@
       </w:r>
     </w:p>
   </w:comment>
-  <w:comment w:id="99" w:author="Melissa Maestas" w:date="2020-05-06T20:00:00Z" w:initials="MMM">
+  <w:comment w:id="101" w:author="Melissa Maestas" w:date="2020-05-06T20:00:00Z" w:initials="MMM">
     <w:p>
       <w:pPr>
         <w:pStyle w:val="CommentText"/>
@@ -24207,7 +24256,7 @@
       </w:r>
     </w:p>
   </w:comment>
-  <w:comment w:id="100" w:author="Melissa Maestas" w:date="2020-05-07T19:13:00Z" w:initials="MMM">
+  <w:comment w:id="102" w:author="Melissa Maestas" w:date="2020-05-07T19:13:00Z" w:initials="MMM">
     <w:p>
       <w:pPr>
         <w:pStyle w:val="CommentText"/>
@@ -24223,7 +24272,7 @@
       </w:r>
     </w:p>
   </w:comment>
-  <w:comment w:id="101" w:author="Melissa Maestas" w:date="2020-05-07T19:14:00Z" w:initials="MMM">
+  <w:comment w:id="103" w:author="Melissa Maestas" w:date="2020-05-07T19:14:00Z" w:initials="MMM">
     <w:p>
       <w:pPr>
         <w:pStyle w:val="CommentText"/>
@@ -24239,7 +24288,7 @@
       </w:r>
     </w:p>
   </w:comment>
-  <w:comment w:id="102" w:author="Melissa Maestas" w:date="2020-05-07T19:17:00Z" w:initials="MMM">
+  <w:comment w:id="104" w:author="Melissa Maestas" w:date="2020-05-07T19:17:00Z" w:initials="MMM">
     <w:p>
       <w:pPr>
         <w:pStyle w:val="CommentText"/>
@@ -24275,10 +24324,7 @@
         <w:pStyle w:val="CommentText"/>
       </w:pPr>
       <w:r>
-        <w:t>At the very least</w:t>
-      </w:r>
-      <w:r>
-        <w:t xml:space="preserve">, the </w:t>
+        <w:t xml:space="preserve">At the very least, the </w:t>
       </w:r>
       <w:proofErr w:type="spellStart"/>
       <w:r>
@@ -24290,7 +24336,7 @@
       </w:r>
     </w:p>
   </w:comment>
-  <w:comment w:id="103" w:author="Ellen Considine" w:date="2020-04-24T20:35:00Z" w:initials="EC">
+  <w:comment w:id="105" w:author="Ellen Considine" w:date="2020-04-24T20:35:00Z" w:initials="EC">
     <w:p>
       <w:pPr>
         <w:pStyle w:val="CommentText"/>
@@ -24306,7 +24352,7 @@
       </w:r>
     </w:p>
   </w:comment>
-  <w:comment w:id="104" w:author="Melissa Maestas" w:date="2020-05-07T19:26:00Z" w:initials="MMM">
+  <w:comment w:id="106" w:author="Melissa Maestas" w:date="2020-05-07T19:26:00Z" w:initials="MMM">
     <w:p>
       <w:pPr>
         <w:pStyle w:val="CommentText"/>
@@ -24320,30 +24366,6 @@
       <w:r>
         <w:t xml:space="preserve">Suggestion: consider replacing this table with a series of box plots next to each other, one for each year. </w:t>
       </w:r>
-    </w:p>
-  </w:comment>
-  <w:comment w:id="105" w:author="Melissa Maestas" w:date="2020-05-07T19:28:00Z" w:initials="MMM">
-    <w:p>
-      <w:pPr>
-        <w:pStyle w:val="CommentText"/>
-      </w:pPr>
-      <w:r>
-        <w:rPr>
-          <w:rStyle w:val="CommentReference"/>
-        </w:rPr>
-        <w:annotationRef/>
-      </w:r>
-      <w:r>
-        <w:t>Suggest using box plots</w:t>
-      </w:r>
-      <w:r>
-        <w:t xml:space="preserve"> </w:t>
-      </w:r>
-      <w:r>
-        <w:t>instead</w:t>
-      </w:r>
-      <w:bookmarkStart w:id="106" w:name="_GoBack"/>
-      <w:bookmarkEnd w:id="106"/>
     </w:p>
   </w:comment>
   <w:comment w:id="107" w:author="Melissa Maestas" w:date="2020-05-07T19:28:00Z" w:initials="MMM">
@@ -24358,14 +24380,11 @@
         <w:annotationRef/>
       </w:r>
       <w:r>
-        <w:t>Suggest using box plots</w:t>
-      </w:r>
-      <w:r>
-        <w:t xml:space="preserve"> instead</w:t>
+        <w:t>Suggest using box plots instead</w:t>
       </w:r>
     </w:p>
   </w:comment>
-  <w:comment w:id="108" w:author="Colleen Reid" w:date="2020-05-02T15:54:00Z" w:initials="CR">
+  <w:comment w:id="108" w:author="Melissa Maestas" w:date="2020-05-07T19:28:00Z" w:initials="MMM">
     <w:p>
       <w:pPr>
         <w:pStyle w:val="CommentText"/>
@@ -24377,11 +24396,27 @@
         <w:annotationRef/>
       </w:r>
       <w:r>
+        <w:t>Suggest using box plots instead</w:t>
+      </w:r>
+    </w:p>
+  </w:comment>
+  <w:comment w:id="109" w:author="Colleen Reid" w:date="2020-05-02T15:54:00Z" w:initials="CR">
+    <w:p>
+      <w:pPr>
+        <w:pStyle w:val="CommentText"/>
+      </w:pPr>
+      <w:r>
+        <w:rPr>
+          <w:rStyle w:val="CommentReference"/>
+        </w:rPr>
+        <w:annotationRef/>
+      </w:r>
+      <w:r>
         <w:t xml:space="preserve">This may be repetitive of previous statements. Instead, I suggest we remove this statement and put the years in the tables. </w:t>
       </w:r>
     </w:p>
   </w:comment>
-  <w:comment w:id="110" w:author="Melissa Maestas" w:date="2020-05-07T19:31:00Z" w:initials="MMM">
+  <w:comment w:id="111" w:author="Melissa Maestas" w:date="2020-05-07T19:31:00Z" w:initials="MMM">
     <w:p>
       <w:pPr>
         <w:pStyle w:val="CommentText"/>
@@ -24397,7 +24432,7 @@
       </w:r>
     </w:p>
   </w:comment>
-  <w:comment w:id="109" w:author="Colleen Reid" w:date="2020-05-02T16:01:00Z" w:initials="CR">
+  <w:comment w:id="110" w:author="Colleen Reid" w:date="2020-05-02T16:01:00Z" w:initials="CR">
     <w:p>
       <w:pPr>
         <w:pStyle w:val="CommentText"/>
@@ -24413,7 +24448,7 @@
       </w:r>
     </w:p>
   </w:comment>
-  <w:comment w:id="111" w:author="Ellen Considine" w:date="2020-04-29T10:51:00Z" w:initials="EC">
+  <w:comment w:id="112" w:author="Ellen Considine" w:date="2020-04-29T10:51:00Z" w:initials="EC">
     <w:p>
       <w:pPr>
         <w:pStyle w:val="CommentText"/>
@@ -24429,7 +24464,7 @@
       </w:r>
     </w:p>
   </w:comment>
-  <w:comment w:id="112" w:author="Colleen Reid" w:date="2020-05-02T16:11:00Z" w:initials="CR">
+  <w:comment w:id="113" w:author="Colleen Reid" w:date="2020-05-02T16:11:00Z" w:initials="CR">
     <w:p>
       <w:pPr>
         <w:pStyle w:val="CommentText"/>
@@ -24445,7 +24480,7 @@
       </w:r>
     </w:p>
   </w:comment>
-  <w:comment w:id="113" w:author="Colleen Reid" w:date="2020-05-02T16:18:00Z" w:initials="CR">
+  <w:comment w:id="114" w:author="Colleen Reid" w:date="2020-05-02T16:18:00Z" w:initials="CR">
     <w:p>
       <w:pPr>
         <w:pStyle w:val="CommentText"/>
@@ -24461,7 +24496,7 @@
       </w:r>
     </w:p>
   </w:comment>
-  <w:comment w:id="114" w:author="Ellen Considine" w:date="2020-04-29T11:02:00Z" w:initials="EC">
+  <w:comment w:id="115" w:author="Ellen Considine" w:date="2020-04-29T11:02:00Z" w:initials="EC">
     <w:p>
       <w:pPr>
         <w:pStyle w:val="CommentText"/>
@@ -24477,7 +24512,7 @@
       </w:r>
     </w:p>
   </w:comment>
-  <w:comment w:id="115" w:author="Colleen Reid" w:date="2020-05-02T16:19:00Z" w:initials="CR">
+  <w:comment w:id="116" w:author="Colleen Reid" w:date="2020-05-02T16:19:00Z" w:initials="CR">
     <w:p>
       <w:pPr>
         <w:pStyle w:val="CommentText"/>
@@ -24493,7 +24528,7 @@
       </w:r>
     </w:p>
   </w:comment>
-  <w:comment w:id="117" w:author="Ellen Considine" w:date="2020-04-22T18:14:00Z" w:initials="EC">
+  <w:comment w:id="118" w:author="Ellen Considine" w:date="2020-04-22T18:14:00Z" w:initials="EC">
     <w:p>
       <w:pPr>
         <w:pStyle w:val="CommentText"/>
@@ -24509,7 +24544,7 @@
       </w:r>
     </w:p>
   </w:comment>
-  <w:comment w:id="118" w:author="Ellen Considine" w:date="2020-04-22T18:09:00Z" w:initials="EC">
+  <w:comment w:id="119" w:author="Ellen Considine" w:date="2020-04-22T18:09:00Z" w:initials="EC">
     <w:p>
       <w:pPr>
         <w:pStyle w:val="NormalWeb"/>
@@ -24572,7 +24607,7 @@
       </w:pPr>
     </w:p>
   </w:comment>
-  <w:comment w:id="116" w:author="Colleen Reid" w:date="2020-05-02T16:20:00Z" w:initials="CR">
+  <w:comment w:id="117" w:author="Colleen Reid" w:date="2020-05-02T16:20:00Z" w:initials="CR">
     <w:p>
       <w:pPr>
         <w:pStyle w:val="CommentText"/>
@@ -24588,7 +24623,7 @@
       </w:r>
     </w:p>
   </w:comment>
-  <w:comment w:id="119" w:author="Melissa Maestas" w:date="2020-05-06T12:44:00Z" w:initials="MMM">
+  <w:comment w:id="120" w:author="Melissa Maestas" w:date="2020-05-06T12:44:00Z" w:initials="MMM">
     <w:p>
       <w:pPr>
         <w:pStyle w:val="CommentText"/>
@@ -24693,7 +24728,7 @@
       </w:r>
     </w:p>
   </w:comment>
-  <w:comment w:id="120" w:author="Colleen Reid" w:date="2020-05-02T14:03:00Z" w:initials="CR">
+  <w:comment w:id="121" w:author="Colleen Reid" w:date="2020-05-02T14:03:00Z" w:initials="CR">
     <w:p>
       <w:pPr>
         <w:pStyle w:val="CommentText"/>
@@ -24749,6 +24784,7 @@
   <w15:commentEx w15:paraId="2F4AAEE1" w15:done="0"/>
   <w15:commentEx w15:paraId="51A09CDB" w15:done="0"/>
   <w15:commentEx w15:paraId="4561811C" w15:done="0"/>
+  <w15:commentEx w15:paraId="71C33DDD" w15:done="0"/>
   <w15:commentEx w15:paraId="64057BC1" w15:done="0"/>
   <w15:commentEx w15:paraId="6E78DE0C" w15:done="0"/>
   <w15:commentEx w15:paraId="1435487C" w15:done="0"/>
@@ -24812,6 +24848,7 @@
   <w16cid:commentId w16cid:paraId="2F4AAEE1" w16cid:durableId="2258113A"/>
   <w16cid:commentId w16cid:paraId="51A09CDB" w16cid:durableId="225D93C0"/>
   <w16cid:commentId w16cid:paraId="4561811C" w16cid:durableId="22581175"/>
+  <w16cid:commentId w16cid:paraId="71C33DDD" w16cid:durableId="225EF756"/>
   <w16cid:commentId w16cid:paraId="64057BC1" w16cid:durableId="225D9504"/>
   <w16cid:commentId w16cid:paraId="6E78DE0C" w16cid:durableId="2253CE13"/>
   <w16cid:commentId w16cid:paraId="1435487C" w16cid:durableId="225D95D9"/>
@@ -31877,7 +31914,7 @@
 </file>
 
 <file path=customXml/itemProps1.xml><?xml version="1.0" encoding="utf-8"?>
-<ds:datastoreItem xmlns:ds="http://schemas.openxmlformats.org/officeDocument/2006/customXml" ds:itemID="{3F292153-914C-F649-AC03-132BF0F2E846}">
+<ds:datastoreItem xmlns:ds="http://schemas.openxmlformats.org/officeDocument/2006/customXml" ds:itemID="{DB4CBBEA-B36A-3644-91B6-49F5F18021D9}">
   <ds:schemaRefs>
     <ds:schemaRef ds:uri="http://schemas.openxmlformats.org/officeDocument/2006/bibliography"/>
   </ds:schemaRefs>

</xml_diff>